<commit_message>
Updated code and statistics summary files and README
</commit_message>
<xml_diff>
--- a/README.docx
+++ b/README.docx
@@ -70,31 +70,16 @@
           <w:numId w:val="10"/>
         </w:numPr>
       </w:pPr>
-      <w:proofErr w:type="spellStart"/>
-      <w:r>
-        <w:t>A_hudsonica_physical_</w:t>
-      </w:r>
-      <w:proofErr w:type="gramStart"/>
-      <w:r>
-        <w:t>data.R</w:t>
-      </w:r>
-      <w:proofErr w:type="spellEnd"/>
-      <w:proofErr w:type="gramEnd"/>
+      <w:r>
+        <w:t>A_hudsonica_physical_data.R</w:t>
+      </w:r>
     </w:p>
     <w:p>
       <w:r>
         <w:t xml:space="preserve">This script </w:t>
       </w:r>
       <w:r>
-        <w:t xml:space="preserve">analyzes the </w:t>
-      </w:r>
-      <w:proofErr w:type="spellStart"/>
-      <w:r>
-        <w:t>physico</w:t>
-      </w:r>
-      <w:proofErr w:type="spellEnd"/>
-      <w:r>
-        <w:t>-chemical data collected during the experiment from June 2019-August 2020. The script reads available chronological data (see “Data” section below) of temperature, pH, and pCO</w:t>
+        <w:t>analyzes the physico-chemical data collected during the experiment from June 2019-August 2020. The script reads available chronological data (see “Data” section below) of temperature, pH, and pCO</w:t>
       </w:r>
       <w:r>
         <w:rPr>
@@ -103,15 +88,7 @@
         <w:t>2</w:t>
       </w:r>
       <w:r>
-        <w:t xml:space="preserve">, and other chemical parameters calculated from alkalinity titration experiments. This script evaluates whether </w:t>
-      </w:r>
-      <w:proofErr w:type="spellStart"/>
-      <w:r>
-        <w:t>physico</w:t>
-      </w:r>
-      <w:proofErr w:type="spellEnd"/>
-      <w:r>
-        <w:t xml:space="preserve">-chemical data is </w:t>
+        <w:t xml:space="preserve">, and other chemical parameters calculated from alkalinity titration experiments. This script evaluates whether physico-chemical data is </w:t>
       </w:r>
       <w:r>
         <w:t>similar across treatments</w:t>
@@ -128,16 +105,9 @@
           <w:numId w:val="10"/>
         </w:numPr>
       </w:pPr>
-      <w:proofErr w:type="spellStart"/>
-      <w:r>
-        <w:t>Body_size_analysis_MS_</w:t>
-      </w:r>
-      <w:proofErr w:type="gramStart"/>
-      <w:r>
-        <w:t>hudsonica.R</w:t>
-      </w:r>
-      <w:proofErr w:type="spellEnd"/>
-      <w:proofErr w:type="gramEnd"/>
+      <w:r>
+        <w:t>Body_size_analysis_MS_hudsonica.R</w:t>
+      </w:r>
     </w:p>
     <w:p>
       <w:r>
@@ -152,11 +122,9 @@
           <w:numId w:val="10"/>
         </w:numPr>
       </w:pPr>
-      <w:proofErr w:type="spellStart"/>
       <w:r>
         <w:t>EPR_complete_MS_hudsonica.R</w:t>
       </w:r>
-      <w:proofErr w:type="spellEnd"/>
     </w:p>
     <w:p>
       <w:r>
@@ -177,11 +145,9 @@
           <w:numId w:val="10"/>
         </w:numPr>
       </w:pPr>
-      <w:proofErr w:type="spellStart"/>
       <w:r>
         <w:t>Fitness_complete_MS_hudsonica.R</w:t>
       </w:r>
-      <w:proofErr w:type="spellEnd"/>
     </w:p>
     <w:p>
       <w:r>
@@ -199,11 +165,9 @@
           <w:numId w:val="10"/>
         </w:numPr>
       </w:pPr>
-      <w:proofErr w:type="spellStart"/>
       <w:r>
         <w:t>Reciprocal_transplant_data_MS_hudsonica.R</w:t>
       </w:r>
-      <w:proofErr w:type="spellEnd"/>
     </w:p>
     <w:p>
       <w:r>
@@ -218,11 +182,9 @@
           <w:numId w:val="10"/>
         </w:numPr>
       </w:pPr>
-      <w:proofErr w:type="spellStart"/>
       <w:r>
         <w:t>SurvivalData_complete_MS_hudsonica.R</w:t>
       </w:r>
-      <w:proofErr w:type="spellEnd"/>
     </w:p>
     <w:p>
       <w:r>
@@ -314,15 +276,7 @@
         <w:t>fourteen (14)</w:t>
       </w:r>
       <w:r>
-        <w:t xml:space="preserve"> tabs of summary </w:t>
-      </w:r>
-      <w:proofErr w:type="spellStart"/>
-      <w:r>
-        <w:t>physico</w:t>
-      </w:r>
-      <w:proofErr w:type="spellEnd"/>
-      <w:r>
-        <w:t>-chemical data. Tabs in the workbook are:</w:t>
+        <w:t xml:space="preserve"> tabs of summary physico-chemical data. Tabs in the workbook are:</w:t>
       </w:r>
     </w:p>
     <w:p>
@@ -366,13 +320,8 @@
         </w:numPr>
         <w:ind w:left="1080" w:hanging="360"/>
       </w:pPr>
-      <w:proofErr w:type="spellStart"/>
-      <w:r>
-        <w:t>Physical_data_MS</w:t>
-      </w:r>
-      <w:proofErr w:type="spellEnd"/>
-      <w:r>
-        <w:t xml:space="preserve"> – a chronological </w:t>
+      <w:r>
+        <w:t xml:space="preserve">Physical_data_MS – a chronological </w:t>
       </w:r>
       <w:r>
         <w:t>table of pH, Temperature, and input pCO</w:t>
@@ -434,15 +383,7 @@
         <w:ind w:left="1080" w:hanging="360"/>
       </w:pPr>
       <w:r>
-        <w:t>Temp mean – a summary table of the measured temperatures with standard deviations (</w:t>
-      </w:r>
-      <w:proofErr w:type="spellStart"/>
-      <w:r>
-        <w:t>sd</w:t>
-      </w:r>
-      <w:proofErr w:type="spellEnd"/>
-      <w:r>
-        <w:t>), number of observations (n), standard error (se), and 95% confidence intervals (lower.ci &amp; upper.ci).</w:t>
+        <w:t>Temp mean – a summary table of the measured temperatures with standard deviations (sd), number of observations (n), standard error (se), and 95% confidence intervals (lower.ci &amp; upper.ci).</w:t>
       </w:r>
     </w:p>
     <w:p>
@@ -464,36 +405,20 @@
         <w:t xml:space="preserve">2 </w:t>
       </w:r>
       <w:r>
-        <w:t>values with standard deviations (</w:t>
-      </w:r>
-      <w:proofErr w:type="spellStart"/>
-      <w:r>
-        <w:t>sd</w:t>
-      </w:r>
-      <w:proofErr w:type="spellEnd"/>
-      <w:r>
-        <w:t>), number of observations (n), standard error (se), and 95% confidence intervals (lower.ci &amp; upper.ci).</w:t>
-      </w:r>
-    </w:p>
-    <w:p>
-      <w:pPr>
-        <w:pStyle w:val="ListParagraph"/>
-        <w:numPr>
-          <w:ilvl w:val="3"/>
-          <w:numId w:val="13"/>
-        </w:numPr>
-        <w:ind w:left="1080" w:hanging="360"/>
-      </w:pPr>
-      <w:r>
-        <w:t xml:space="preserve"> pH mean – a summary table of the measured pH values with standard deviations (</w:t>
-      </w:r>
-      <w:proofErr w:type="spellStart"/>
-      <w:r>
-        <w:t>sd</w:t>
-      </w:r>
-      <w:proofErr w:type="spellEnd"/>
-      <w:r>
-        <w:t>), number of observations (n), standard error (se), and 95% confidence intervals (lower.ci &amp; upper.ci).</w:t>
+        <w:t>values with standard deviations (sd), number of observations (n), standard error (se), and 95% confidence intervals (lower.ci &amp; upper.ci).</w:t>
+      </w:r>
+    </w:p>
+    <w:p>
+      <w:pPr>
+        <w:pStyle w:val="ListParagraph"/>
+        <w:numPr>
+          <w:ilvl w:val="3"/>
+          <w:numId w:val="13"/>
+        </w:numPr>
+        <w:ind w:left="1080" w:hanging="360"/>
+      </w:pPr>
+      <w:r>
+        <w:t xml:space="preserve"> pH mean – a summary table of the measured pH values with standard deviations (sd), number of observations (n), standard error (se), and 95% confidence intervals (lower.ci &amp; upper.ci).</w:t>
       </w:r>
     </w:p>
     <w:p>
@@ -567,15 +492,7 @@
       </w:pPr>
       <w:r>
         <w:lastRenderedPageBreak/>
-        <w:t>TA mean – a summary table of the measured total alkalinity (TA) values with standard deviations (</w:t>
-      </w:r>
-      <w:proofErr w:type="spellStart"/>
-      <w:r>
-        <w:t>sd</w:t>
-      </w:r>
-      <w:proofErr w:type="spellEnd"/>
-      <w:r>
-        <w:t>), number of observations (n), standard error (se), and 95% confidence intervals (lower.ci &amp; upper.ci).</w:t>
+        <w:t>TA mean – a summary table of the measured total alkalinity (TA) values with standard deviations (sd), number of observations (n), standard error (se), and 95% confidence intervals (lower.ci &amp; upper.ci).</w:t>
       </w:r>
     </w:p>
     <w:p>
@@ -616,25 +533,7 @@
         <w:t>CA</w:t>
       </w:r>
       <w:r>
-        <w:t>) values with standard deviations (</w:t>
-      </w:r>
-      <w:proofErr w:type="spellStart"/>
-      <w:r>
-        <w:t>sd</w:t>
-      </w:r>
-      <w:proofErr w:type="spellEnd"/>
-      <w:r>
-        <w:t>), number of observations (</w:t>
-      </w:r>
-      <w:proofErr w:type="spellStart"/>
-      <w:proofErr w:type="gramStart"/>
-      <w:r>
-        <w:t>n.count</w:t>
-      </w:r>
-      <w:proofErr w:type="spellEnd"/>
-      <w:proofErr w:type="gramEnd"/>
-      <w:r>
-        <w:t>), standard error (se), and 95% confidence intervals (lower.ci &amp; upper.ci).</w:t>
+        <w:t>) values with standard deviations (sd), number of observations (n.count), standard error (se), and 95% confidence intervals (lower.ci &amp; upper.ci).</w:t>
       </w:r>
     </w:p>
     <w:p>
@@ -656,23 +555,7 @@
         <w:t>AR</w:t>
       </w:r>
       <w:r>
-        <w:t>) values with standard deviations (</w:t>
-      </w:r>
-      <w:proofErr w:type="spellStart"/>
-      <w:r>
-        <w:t>sd</w:t>
-      </w:r>
-      <w:proofErr w:type="spellEnd"/>
-      <w:r>
-        <w:t>), number of observations (</w:t>
-      </w:r>
-      <w:proofErr w:type="spellStart"/>
-      <w:r>
-        <w:t>n.count</w:t>
-      </w:r>
-      <w:proofErr w:type="spellEnd"/>
-      <w:r>
-        <w:t>), standard error (se), and 95% confidence intervals (lower.ci &amp; upper.ci).</w:t>
+        <w:t>) values with standard deviations (sd), number of observations (n.count), standard error (se), and 95% confidence intervals (lower.ci &amp; upper.ci).</w:t>
       </w:r>
     </w:p>
     <w:p>
@@ -694,52 +577,20 @@
         <w:t>2</w:t>
       </w:r>
       <w:r>
-        <w:t>) values with standard deviations (</w:t>
-      </w:r>
-      <w:proofErr w:type="spellStart"/>
-      <w:r>
-        <w:t>sd</w:t>
-      </w:r>
-      <w:proofErr w:type="spellEnd"/>
-      <w:r>
-        <w:t>), number of observations (</w:t>
-      </w:r>
-      <w:proofErr w:type="spellStart"/>
-      <w:r>
-        <w:t>n.count</w:t>
-      </w:r>
-      <w:proofErr w:type="spellEnd"/>
-      <w:r>
-        <w:t>), standard error (se), and 95% confidence intervals (lower.ci &amp; upper.ci).</w:t>
-      </w:r>
-    </w:p>
-    <w:p>
-      <w:pPr>
-        <w:pStyle w:val="ListParagraph"/>
-        <w:numPr>
-          <w:ilvl w:val="3"/>
-          <w:numId w:val="13"/>
-        </w:numPr>
-        <w:ind w:left="1080" w:hanging="360"/>
-      </w:pPr>
-      <w:r>
-        <w:t>DIC mean – a summary table of the dissolved inorganic carbon values with standard deviations (</w:t>
-      </w:r>
-      <w:proofErr w:type="spellStart"/>
-      <w:r>
-        <w:t>sd</w:t>
-      </w:r>
-      <w:proofErr w:type="spellEnd"/>
-      <w:r>
-        <w:t>), number of observations (</w:t>
-      </w:r>
-      <w:proofErr w:type="spellStart"/>
-      <w:r>
-        <w:t>n.count</w:t>
-      </w:r>
-      <w:proofErr w:type="spellEnd"/>
-      <w:r>
-        <w:t>), standard error (se), and 95% confidence intervals (lower.ci &amp; upper.ci).</w:t>
+        <w:t>) values with standard deviations (sd), number of observations (n.count), standard error (se), and 95% confidence intervals (lower.ci &amp; upper.ci).</w:t>
+      </w:r>
+    </w:p>
+    <w:p>
+      <w:pPr>
+        <w:pStyle w:val="ListParagraph"/>
+        <w:numPr>
+          <w:ilvl w:val="3"/>
+          <w:numId w:val="13"/>
+        </w:numPr>
+        <w:ind w:left="1080" w:hanging="360"/>
+      </w:pPr>
+      <w:r>
+        <w:t>DIC mean – a summary table of the dissolved inorganic carbon values with standard deviations (sd), number of observations (n.count), standard error (se), and 95% confidence intervals (lower.ci &amp; upper.ci).</w:t>
       </w:r>
     </w:p>
     <w:p>
@@ -764,20 +615,7 @@
         <w:t xml:space="preserve"> – </w:t>
       </w:r>
       <w:r>
-        <w:t>this file is a summary of all the calculated carbonate chemistry metrics from CO2SYS based on measured temperature, pH, salinity, and total alkalinity. This file is read into the script “</w:t>
-      </w:r>
-      <w:proofErr w:type="spellStart"/>
-      <w:r>
-        <w:t>A_hudsonica_physical_</w:t>
-      </w:r>
-      <w:proofErr w:type="gramStart"/>
-      <w:r>
-        <w:t>data.R</w:t>
-      </w:r>
-      <w:proofErr w:type="spellEnd"/>
-      <w:proofErr w:type="gramEnd"/>
-      <w:r>
-        <w:t>”.</w:t>
+        <w:t>this file is a summary of all the calculated carbonate chemistry metrics from CO2SYS based on measured temperature, pH, salinity, and total alkalinity. This file is read into the script “A_hudsonica_physical_data.R”.</w:t>
       </w:r>
     </w:p>
     <w:p>
@@ -829,20 +667,7 @@
         <w:t>2</w:t>
       </w:r>
       <w:r>
-        <w:t xml:space="preserve"> calculated during titrations. This file is read into the script “</w:t>
-      </w:r>
-      <w:proofErr w:type="spellStart"/>
-      <w:r>
-        <w:t>A_hudsonica_physical_</w:t>
-      </w:r>
-      <w:proofErr w:type="gramStart"/>
-      <w:r>
-        <w:t>data.R</w:t>
-      </w:r>
-      <w:proofErr w:type="spellEnd"/>
-      <w:proofErr w:type="gramEnd"/>
-      <w:r>
-        <w:t>”.</w:t>
+        <w:t xml:space="preserve"> calculated during titrations. This file is read into the script “A_hudsonica_physical_data.R”.</w:t>
       </w:r>
     </w:p>
     <w:p>
@@ -973,13 +798,8 @@
         </w:numPr>
         <w:ind w:left="1080" w:hanging="360"/>
       </w:pPr>
-      <w:proofErr w:type="spellStart"/>
-      <w:r>
-        <w:t>nx</w:t>
-      </w:r>
-      <w:proofErr w:type="spellEnd"/>
-      <w:r>
-        <w:t xml:space="preserve"> – the number of live individuals on any day.</w:t>
+      <w:r>
+        <w:t>nx – the number of live individuals on any day.</w:t>
       </w:r>
     </w:p>
     <w:p>
@@ -1004,70 +824,48 @@
         </w:numPr>
         <w:ind w:left="1080" w:hanging="360"/>
       </w:pPr>
-      <w:proofErr w:type="spellStart"/>
-      <w:r>
-        <w:t>Ndev</w:t>
-      </w:r>
-      <w:proofErr w:type="spellEnd"/>
-      <w:r>
-        <w:t xml:space="preserve"> – the number of copepodites observed on any day.</w:t>
-      </w:r>
-    </w:p>
-    <w:p>
-      <w:pPr>
-        <w:pStyle w:val="ListParagraph"/>
-        <w:numPr>
-          <w:ilvl w:val="3"/>
-          <w:numId w:val="13"/>
-        </w:numPr>
-        <w:ind w:left="1080" w:hanging="360"/>
-      </w:pPr>
-      <w:proofErr w:type="spellStart"/>
-      <w:r>
-        <w:t>Cdev</w:t>
-      </w:r>
-      <w:proofErr w:type="spellEnd"/>
-      <w:r>
-        <w:t xml:space="preserve"> – the number of adults observed on any day.</w:t>
-      </w:r>
-    </w:p>
-    <w:p>
-      <w:pPr>
-        <w:pStyle w:val="ListParagraph"/>
-        <w:numPr>
-          <w:ilvl w:val="3"/>
-          <w:numId w:val="13"/>
-        </w:numPr>
-        <w:ind w:left="1080" w:hanging="360"/>
-      </w:pPr>
-      <w:proofErr w:type="spellStart"/>
-      <w:proofErr w:type="gramStart"/>
+      <w:r>
+        <w:t>Ndev – the number of copepodites observed on any day.</w:t>
+      </w:r>
+    </w:p>
+    <w:p>
+      <w:pPr>
+        <w:pStyle w:val="ListParagraph"/>
+        <w:numPr>
+          <w:ilvl w:val="3"/>
+          <w:numId w:val="13"/>
+        </w:numPr>
+        <w:ind w:left="1080" w:hanging="360"/>
+      </w:pPr>
+      <w:r>
+        <w:t>Cdev – the number of adults observed on any day.</w:t>
+      </w:r>
+    </w:p>
+    <w:p>
+      <w:pPr>
+        <w:pStyle w:val="ListParagraph"/>
+        <w:numPr>
+          <w:ilvl w:val="3"/>
+          <w:numId w:val="13"/>
+        </w:numPr>
+        <w:ind w:left="1080" w:hanging="360"/>
+      </w:pPr>
       <w:r>
         <w:lastRenderedPageBreak/>
-        <w:t>F.Ratio</w:t>
-      </w:r>
-      <w:proofErr w:type="spellEnd"/>
-      <w:proofErr w:type="gramEnd"/>
-      <w:r>
-        <w:t xml:space="preserve"> – the ratio of females observed on any day.</w:t>
-      </w:r>
-    </w:p>
-    <w:p>
-      <w:pPr>
-        <w:pStyle w:val="ListParagraph"/>
-        <w:numPr>
-          <w:ilvl w:val="3"/>
-          <w:numId w:val="13"/>
-        </w:numPr>
-        <w:ind w:left="1080" w:hanging="360"/>
-      </w:pPr>
-      <w:proofErr w:type="spellStart"/>
-      <w:r>
-        <w:t>M.Ratio</w:t>
-      </w:r>
-      <w:proofErr w:type="spellEnd"/>
-      <w:r>
-        <w:t xml:space="preserve"> – the ratio of females observed on any day.</w:t>
+        <w:t>F.Ratio – the ratio of females observed on any day.</w:t>
+      </w:r>
+    </w:p>
+    <w:p>
+      <w:pPr>
+        <w:pStyle w:val="ListParagraph"/>
+        <w:numPr>
+          <w:ilvl w:val="3"/>
+          <w:numId w:val="13"/>
+        </w:numPr>
+        <w:ind w:left="1080" w:hanging="360"/>
+      </w:pPr>
+      <w:r>
+        <w:t>M.Ratio – the ratio of females observed on any day.</w:t>
       </w:r>
     </w:p>
     <w:p>
@@ -1325,31 +1123,21 @@
         </w:numPr>
         <w:ind w:left="1080" w:hanging="360"/>
       </w:pPr>
-      <w:proofErr w:type="spellStart"/>
-      <w:r>
-        <w:t>EPRtot</w:t>
-      </w:r>
-      <w:proofErr w:type="spellEnd"/>
-      <w:r>
-        <w:t xml:space="preserve"> – the overall rate of egg production over the entire 96 h.</w:t>
-      </w:r>
-    </w:p>
-    <w:p>
-      <w:pPr>
-        <w:pStyle w:val="ListParagraph"/>
-        <w:numPr>
-          <w:ilvl w:val="3"/>
-          <w:numId w:val="13"/>
-        </w:numPr>
-        <w:ind w:left="1080" w:hanging="360"/>
-      </w:pPr>
-      <w:proofErr w:type="spellStart"/>
-      <w:r>
-        <w:t>Hftot</w:t>
-      </w:r>
-      <w:proofErr w:type="spellEnd"/>
-      <w:r>
-        <w:t xml:space="preserve"> – the overall rate of hatching success.</w:t>
+      <w:r>
+        <w:t>EPRtot – the overall rate of egg production over the entire 96 h.</w:t>
+      </w:r>
+    </w:p>
+    <w:p>
+      <w:pPr>
+        <w:pStyle w:val="ListParagraph"/>
+        <w:numPr>
+          <w:ilvl w:val="3"/>
+          <w:numId w:val="13"/>
+        </w:numPr>
+        <w:ind w:left="1080" w:hanging="360"/>
+      </w:pPr>
+      <w:r>
+        <w:t>Hftot – the overall rate of hatching success.</w:t>
       </w:r>
     </w:p>
     <w:p>
@@ -1403,15 +1191,7 @@
         <w:ind w:left="1080" w:hanging="360"/>
       </w:pPr>
       <w:r>
-        <w:t>Food – the food concentration (</w:t>
-      </w:r>
-      <w:proofErr w:type="spellStart"/>
-      <w:r>
-        <w:t>μg</w:t>
-      </w:r>
-      <w:proofErr w:type="spellEnd"/>
-      <w:r>
-        <w:t xml:space="preserve"> C/L) for each individual mate pair.</w:t>
+        <w:t>Food – the food concentration (μg C/L) for each individual mate pair.</w:t>
       </w:r>
     </w:p>
     <w:p>
@@ -1683,13 +1463,8 @@
         </w:numPr>
         <w:ind w:left="1080" w:hanging="360"/>
       </w:pPr>
-      <w:proofErr w:type="spellStart"/>
-      <w:r>
-        <w:t>nx</w:t>
-      </w:r>
-      <w:proofErr w:type="spellEnd"/>
-      <w:r>
-        <w:t xml:space="preserve"> – the number of live individuals on any day.</w:t>
+      <w:r>
+        <w:t>nx – the number of live individuals on any day.</w:t>
       </w:r>
     </w:p>
     <w:p>
@@ -1714,69 +1489,47 @@
         </w:numPr>
         <w:ind w:left="1080" w:hanging="360"/>
       </w:pPr>
-      <w:proofErr w:type="spellStart"/>
-      <w:r>
-        <w:t>Ndev</w:t>
-      </w:r>
-      <w:proofErr w:type="spellEnd"/>
-      <w:r>
-        <w:t xml:space="preserve"> – the number of copepodites observed on any day.</w:t>
-      </w:r>
-    </w:p>
-    <w:p>
-      <w:pPr>
-        <w:pStyle w:val="ListParagraph"/>
-        <w:numPr>
-          <w:ilvl w:val="3"/>
-          <w:numId w:val="13"/>
-        </w:numPr>
-        <w:ind w:left="1080" w:hanging="360"/>
-      </w:pPr>
-      <w:proofErr w:type="spellStart"/>
-      <w:r>
-        <w:t>Cdev</w:t>
-      </w:r>
-      <w:proofErr w:type="spellEnd"/>
-      <w:r>
-        <w:t xml:space="preserve"> – the number of adults observed on any day.</w:t>
-      </w:r>
-    </w:p>
-    <w:p>
-      <w:pPr>
-        <w:pStyle w:val="ListParagraph"/>
-        <w:numPr>
-          <w:ilvl w:val="3"/>
-          <w:numId w:val="13"/>
-        </w:numPr>
-        <w:ind w:left="1080" w:hanging="360"/>
-      </w:pPr>
-      <w:proofErr w:type="spellStart"/>
-      <w:proofErr w:type="gramStart"/>
-      <w:r>
-        <w:t>F.Ratio</w:t>
-      </w:r>
-      <w:proofErr w:type="spellEnd"/>
-      <w:proofErr w:type="gramEnd"/>
-      <w:r>
-        <w:t xml:space="preserve"> – the ratio of females observed on any day.</w:t>
-      </w:r>
-    </w:p>
-    <w:p>
-      <w:pPr>
-        <w:pStyle w:val="ListParagraph"/>
-        <w:numPr>
-          <w:ilvl w:val="3"/>
-          <w:numId w:val="13"/>
-        </w:numPr>
-        <w:ind w:left="1080" w:hanging="360"/>
-      </w:pPr>
-      <w:proofErr w:type="spellStart"/>
-      <w:r>
-        <w:t>M.Ratio</w:t>
-      </w:r>
-      <w:proofErr w:type="spellEnd"/>
-      <w:r>
-        <w:t xml:space="preserve"> – the ratio of females observed on any day.</w:t>
+      <w:r>
+        <w:t>Ndev – the number of copepodites observed on any day.</w:t>
+      </w:r>
+    </w:p>
+    <w:p>
+      <w:pPr>
+        <w:pStyle w:val="ListParagraph"/>
+        <w:numPr>
+          <w:ilvl w:val="3"/>
+          <w:numId w:val="13"/>
+        </w:numPr>
+        <w:ind w:left="1080" w:hanging="360"/>
+      </w:pPr>
+      <w:r>
+        <w:t>Cdev – the number of adults observed on any day.</w:t>
+      </w:r>
+    </w:p>
+    <w:p>
+      <w:pPr>
+        <w:pStyle w:val="ListParagraph"/>
+        <w:numPr>
+          <w:ilvl w:val="3"/>
+          <w:numId w:val="13"/>
+        </w:numPr>
+        <w:ind w:left="1080" w:hanging="360"/>
+      </w:pPr>
+      <w:r>
+        <w:t>F.Ratio – the ratio of females observed on any day.</w:t>
+      </w:r>
+    </w:p>
+    <w:p>
+      <w:pPr>
+        <w:pStyle w:val="ListParagraph"/>
+        <w:numPr>
+          <w:ilvl w:val="3"/>
+          <w:numId w:val="13"/>
+        </w:numPr>
+        <w:ind w:left="1080" w:hanging="360"/>
+      </w:pPr>
+      <w:r>
+        <w:t>M.Ratio – the ratio of females observed on any day.</w:t>
       </w:r>
     </w:p>
     <w:p>
@@ -2037,13 +1790,8 @@
         </w:numPr>
         <w:ind w:left="1080" w:hanging="360"/>
       </w:pPr>
-      <w:proofErr w:type="spellStart"/>
-      <w:r>
-        <w:t>EPRtot</w:t>
-      </w:r>
-      <w:proofErr w:type="spellEnd"/>
-      <w:r>
-        <w:t xml:space="preserve"> – the </w:t>
+      <w:r>
+        <w:t xml:space="preserve">EPRtot – the </w:t>
       </w:r>
       <w:r>
         <w:t>calculated egg production rate.</w:t>
@@ -2058,31 +1806,21 @@
         </w:numPr>
         <w:ind w:left="1080" w:hanging="360"/>
       </w:pPr>
-      <w:proofErr w:type="spellStart"/>
-      <w:r>
-        <w:t>Hftot</w:t>
-      </w:r>
-      <w:proofErr w:type="spellEnd"/>
-      <w:r>
-        <w:t xml:space="preserve"> – the calculated hatching success rate.</w:t>
-      </w:r>
-    </w:p>
-    <w:p>
-      <w:pPr>
-        <w:pStyle w:val="ListParagraph"/>
-        <w:numPr>
-          <w:ilvl w:val="3"/>
-          <w:numId w:val="13"/>
-        </w:numPr>
-        <w:ind w:left="1080" w:hanging="360"/>
-      </w:pPr>
-      <w:proofErr w:type="spellStart"/>
-      <w:r>
-        <w:t>Generation.c</w:t>
-      </w:r>
-      <w:proofErr w:type="spellEnd"/>
-      <w:r>
-        <w:t xml:space="preserve"> – the generation where the data was collected.</w:t>
+      <w:r>
+        <w:t>Hftot – the calculated hatching success rate.</w:t>
+      </w:r>
+    </w:p>
+    <w:p>
+      <w:pPr>
+        <w:pStyle w:val="ListParagraph"/>
+        <w:numPr>
+          <w:ilvl w:val="3"/>
+          <w:numId w:val="13"/>
+        </w:numPr>
+        <w:ind w:left="1080" w:hanging="360"/>
+      </w:pPr>
+      <w:r>
+        <w:t>Generation.c – the generation where the data was collected.</w:t>
       </w:r>
     </w:p>
     <w:p>
@@ -2224,33 +1962,21 @@
         </w:numPr>
         <w:ind w:left="1080" w:hanging="360"/>
       </w:pPr>
-      <w:proofErr w:type="spellStart"/>
-      <w:r>
-        <w:t>sd</w:t>
-      </w:r>
-      <w:proofErr w:type="spellEnd"/>
-      <w:r>
-        <w:t xml:space="preserve"> – the standard deviation of the calculated development time.</w:t>
-      </w:r>
-    </w:p>
-    <w:p>
-      <w:pPr>
-        <w:pStyle w:val="ListParagraph"/>
-        <w:numPr>
-          <w:ilvl w:val="3"/>
-          <w:numId w:val="13"/>
-        </w:numPr>
-        <w:ind w:left="1080" w:hanging="360"/>
-      </w:pPr>
-      <w:proofErr w:type="spellStart"/>
-      <w:proofErr w:type="gramStart"/>
-      <w:r>
-        <w:t>n.count</w:t>
-      </w:r>
-      <w:proofErr w:type="spellEnd"/>
-      <w:proofErr w:type="gramEnd"/>
-      <w:r>
-        <w:t xml:space="preserve"> </w:t>
+      <w:r>
+        <w:t>sd – the standard deviation of the calculated development time.</w:t>
+      </w:r>
+    </w:p>
+    <w:p>
+      <w:pPr>
+        <w:pStyle w:val="ListParagraph"/>
+        <w:numPr>
+          <w:ilvl w:val="3"/>
+          <w:numId w:val="13"/>
+        </w:numPr>
+        <w:ind w:left="1080" w:hanging="360"/>
+      </w:pPr>
+      <w:r>
+        <w:t xml:space="preserve">n.count </w:t>
       </w:r>
       <w:r>
         <w:t>–</w:t>
@@ -2421,13 +2147,8 @@
         </w:numPr>
         <w:ind w:left="1080" w:hanging="360"/>
       </w:pPr>
-      <w:proofErr w:type="spellStart"/>
-      <w:r>
-        <w:t>Stage.x</w:t>
-      </w:r>
-      <w:proofErr w:type="spellEnd"/>
-      <w:r>
-        <w:t xml:space="preserve"> – the stage of</w:t>
+      <w:r>
+        <w:t>Stage.x – the stage of</w:t>
       </w:r>
       <w:r>
         <w:t xml:space="preserve"> the mature life stage used to calculate the somatic growth rate.</w:t>
@@ -2442,13 +2163,8 @@
         </w:numPr>
         <w:ind w:left="1080" w:hanging="360"/>
       </w:pPr>
-      <w:proofErr w:type="spellStart"/>
-      <w:r>
-        <w:t>Number.x</w:t>
-      </w:r>
-      <w:proofErr w:type="spellEnd"/>
-      <w:r>
-        <w:t xml:space="preserve"> – the individual within a replicate for each treatment</w:t>
+      <w:r>
+        <w:t>Number.x – the individual within a replicate for each treatment</w:t>
       </w:r>
       <w:r>
         <w:t xml:space="preserve"> of the mature life stage</w:t>
@@ -2466,49 +2182,34 @@
         </w:numPr>
         <w:ind w:left="1080" w:hanging="360"/>
       </w:pPr>
-      <w:proofErr w:type="spellStart"/>
-      <w:r>
-        <w:t>Length.x</w:t>
-      </w:r>
-      <w:proofErr w:type="spellEnd"/>
-      <w:r>
-        <w:t xml:space="preserve"> – the measured length of the mature individual.</w:t>
-      </w:r>
-    </w:p>
-    <w:p>
-      <w:pPr>
-        <w:pStyle w:val="ListParagraph"/>
-        <w:numPr>
-          <w:ilvl w:val="3"/>
-          <w:numId w:val="13"/>
-        </w:numPr>
-        <w:ind w:left="1080" w:hanging="360"/>
-      </w:pPr>
-      <w:proofErr w:type="spellStart"/>
-      <w:r>
-        <w:t>Weight.x</w:t>
-      </w:r>
-      <w:proofErr w:type="spellEnd"/>
-      <w:r>
-        <w:t xml:space="preserve"> – the calculated weight of the mature individual.</w:t>
-      </w:r>
-    </w:p>
-    <w:p>
-      <w:pPr>
-        <w:pStyle w:val="ListParagraph"/>
-        <w:numPr>
-          <w:ilvl w:val="3"/>
-          <w:numId w:val="13"/>
-        </w:numPr>
-        <w:ind w:left="1080" w:hanging="360"/>
-      </w:pPr>
-      <w:proofErr w:type="spellStart"/>
-      <w:r>
-        <w:t>Stage.y</w:t>
-      </w:r>
-      <w:proofErr w:type="spellEnd"/>
-      <w:r>
-        <w:t xml:space="preserve"> – the </w:t>
+      <w:r>
+        <w:t>Length.x – the measured length of the mature individual.</w:t>
+      </w:r>
+    </w:p>
+    <w:p>
+      <w:pPr>
+        <w:pStyle w:val="ListParagraph"/>
+        <w:numPr>
+          <w:ilvl w:val="3"/>
+          <w:numId w:val="13"/>
+        </w:numPr>
+        <w:ind w:left="1080" w:hanging="360"/>
+      </w:pPr>
+      <w:r>
+        <w:t>Weight.x – the calculated weight of the mature individual.</w:t>
+      </w:r>
+    </w:p>
+    <w:p>
+      <w:pPr>
+        <w:pStyle w:val="ListParagraph"/>
+        <w:numPr>
+          <w:ilvl w:val="3"/>
+          <w:numId w:val="13"/>
+        </w:numPr>
+        <w:ind w:left="1080" w:hanging="360"/>
+      </w:pPr>
+      <w:r>
+        <w:t xml:space="preserve">Stage.y – the </w:t>
       </w:r>
       <w:r>
         <w:t>stage of the C1 individual used to pair with the mature individual for change in body weight</w:t>
@@ -2526,54 +2227,37 @@
         </w:numPr>
         <w:ind w:left="1080" w:hanging="360"/>
       </w:pPr>
-      <w:proofErr w:type="spellStart"/>
-      <w:r>
-        <w:t>Number.y</w:t>
-      </w:r>
-      <w:proofErr w:type="spellEnd"/>
-      <w:r>
-        <w:t xml:space="preserve"> – the individual within a replicate for each treatment of the C1 life stage.</w:t>
-      </w:r>
-    </w:p>
-    <w:p>
-      <w:pPr>
-        <w:pStyle w:val="ListParagraph"/>
-        <w:numPr>
-          <w:ilvl w:val="3"/>
-          <w:numId w:val="13"/>
-        </w:numPr>
-        <w:ind w:left="1080" w:hanging="360"/>
-      </w:pPr>
-      <w:proofErr w:type="spellStart"/>
-      <w:r>
-        <w:t>Weight.y</w:t>
-      </w:r>
-      <w:proofErr w:type="spellEnd"/>
-      <w:r>
-        <w:t xml:space="preserve"> – the calculated weight of the C1 individual.</w:t>
-      </w:r>
-    </w:p>
-    <w:p>
-      <w:pPr>
-        <w:pStyle w:val="ListParagraph"/>
-        <w:numPr>
-          <w:ilvl w:val="3"/>
-          <w:numId w:val="13"/>
-        </w:numPr>
-        <w:ind w:left="1080" w:hanging="360"/>
-      </w:pPr>
-      <w:proofErr w:type="spellStart"/>
-      <w:proofErr w:type="gramStart"/>
+      <w:r>
+        <w:t>Number.y – the individual within a replicate for each treatment of the C1 life stage.</w:t>
+      </w:r>
+    </w:p>
+    <w:p>
+      <w:pPr>
+        <w:pStyle w:val="ListParagraph"/>
+        <w:numPr>
+          <w:ilvl w:val="3"/>
+          <w:numId w:val="13"/>
+        </w:numPr>
+        <w:ind w:left="1080" w:hanging="360"/>
+      </w:pPr>
+      <w:r>
+        <w:t>Weight.y – the calculated weight of the C1 individual.</w:t>
+      </w:r>
+    </w:p>
+    <w:p>
+      <w:pPr>
+        <w:pStyle w:val="ListParagraph"/>
+        <w:numPr>
+          <w:ilvl w:val="3"/>
+          <w:numId w:val="13"/>
+        </w:numPr>
+        <w:ind w:left="1080" w:hanging="360"/>
+      </w:pPr>
       <w:r>
         <w:t>weight</w:t>
       </w:r>
       <w:r>
-        <w:t>.diff</w:t>
-      </w:r>
-      <w:proofErr w:type="spellEnd"/>
-      <w:proofErr w:type="gramEnd"/>
-      <w:r>
-        <w:t xml:space="preserve"> – the change in weight between the C1 and C6F/C6M stage.</w:t>
+        <w:t>.diff – the change in weight between the C1 and C6F/C6M stage.</w:t>
       </w:r>
     </w:p>
     <w:p>
@@ -2607,13 +2291,8 @@
         </w:numPr>
         <w:ind w:left="1080" w:hanging="360"/>
       </w:pPr>
-      <w:proofErr w:type="spellStart"/>
-      <w:r>
-        <w:t>Dev.diff</w:t>
-      </w:r>
-      <w:proofErr w:type="spellEnd"/>
-      <w:r>
-        <w:t xml:space="preserve"> – the difference in development time between the mature life stage and the </w:t>
+      <w:r>
+        <w:t xml:space="preserve">Dev.diff – the difference in development time between the mature life stage and the </w:t>
       </w:r>
       <w:r>
         <w:t>C1 life stage.</w:t>
@@ -2628,13 +2307,8 @@
         </w:numPr>
         <w:ind w:left="1080" w:hanging="360"/>
       </w:pPr>
-      <w:proofErr w:type="spellStart"/>
-      <w:r>
-        <w:t>Growth.Rate</w:t>
-      </w:r>
-      <w:proofErr w:type="spellEnd"/>
-      <w:r>
-        <w:t xml:space="preserve"> – the calculated somatic growth rate.</w:t>
+      <w:r>
+        <w:t>Growth.Rate – the calculated somatic growth rate.</w:t>
       </w:r>
     </w:p>
     <w:p>
@@ -2744,11 +2418,9 @@
         </w:numPr>
         <w:ind w:left="1080" w:hanging="360"/>
       </w:pPr>
-      <w:proofErr w:type="spellStart"/>
       <w:r>
         <w:t>surv</w:t>
       </w:r>
-      <w:proofErr w:type="spellEnd"/>
       <w:r>
         <w:t xml:space="preserve"> – the survival value used to calculate λ.</w:t>
       </w:r>
@@ -2762,11 +2434,9 @@
         </w:numPr>
         <w:ind w:left="1080" w:hanging="360"/>
       </w:pPr>
-      <w:proofErr w:type="spellStart"/>
       <w:r>
         <w:t>epr</w:t>
       </w:r>
-      <w:proofErr w:type="spellEnd"/>
       <w:r>
         <w:t xml:space="preserve"> – the EPR value</w:t>
       </w:r>
@@ -2818,18 +2488,11 @@
         </w:numPr>
         <w:ind w:left="1080" w:hanging="360"/>
       </w:pPr>
-      <w:proofErr w:type="spellStart"/>
-      <w:proofErr w:type="gramStart"/>
       <w:r>
         <w:t>dev</w:t>
       </w:r>
       <w:r>
-        <w:t>.time</w:t>
-      </w:r>
-      <w:proofErr w:type="spellEnd"/>
-      <w:proofErr w:type="gramEnd"/>
-      <w:r>
-        <w:t xml:space="preserve"> – the development time </w:t>
+        <w:t xml:space="preserve">.time – the development time </w:t>
       </w:r>
       <w:r>
         <w:t>(days) to adulthood needed to calculate λ.</w:t>
@@ -2893,15 +2556,7 @@
       </w:pPr>
       <w:r>
         <w:lastRenderedPageBreak/>
-        <w:t>Food – the food concentration (</w:t>
-      </w:r>
-      <w:proofErr w:type="spellStart"/>
-      <w:r>
-        <w:t>μg</w:t>
-      </w:r>
-      <w:proofErr w:type="spellEnd"/>
-      <w:r>
-        <w:t xml:space="preserve"> C/L) for each individual mate pair.</w:t>
+        <w:t>Food – the food concentration (μg C/L) for each individual mate pair.</w:t>
       </w:r>
     </w:p>
     <w:p>
@@ -2926,31 +2581,21 @@
         </w:numPr>
         <w:ind w:left="1080" w:hanging="360"/>
       </w:pPr>
-      <w:proofErr w:type="spellStart"/>
-      <w:r>
-        <w:t>surv</w:t>
-      </w:r>
-      <w:proofErr w:type="spellEnd"/>
-      <w:r>
-        <w:t xml:space="preserve"> – the survival value used to calculate λ.</w:t>
-      </w:r>
-    </w:p>
-    <w:p>
-      <w:pPr>
-        <w:pStyle w:val="ListParagraph"/>
-        <w:numPr>
-          <w:ilvl w:val="3"/>
-          <w:numId w:val="13"/>
-        </w:numPr>
-        <w:ind w:left="1080" w:hanging="360"/>
-      </w:pPr>
-      <w:proofErr w:type="spellStart"/>
-      <w:r>
-        <w:t>epr</w:t>
-      </w:r>
-      <w:proofErr w:type="spellEnd"/>
-      <w:r>
-        <w:t xml:space="preserve"> – the EPR value (eggs per female per day) used to calculate λ.</w:t>
+      <w:r>
+        <w:t>surv – the survival value used to calculate λ.</w:t>
+      </w:r>
+    </w:p>
+    <w:p>
+      <w:pPr>
+        <w:pStyle w:val="ListParagraph"/>
+        <w:numPr>
+          <w:ilvl w:val="3"/>
+          <w:numId w:val="13"/>
+        </w:numPr>
+        <w:ind w:left="1080" w:hanging="360"/>
+      </w:pPr>
+      <w:r>
+        <w:t>epr – the EPR value (eggs per female per day) used to calculate λ.</w:t>
       </w:r>
     </w:p>
     <w:p>
@@ -2975,15 +2620,8 @@
         </w:numPr>
         <w:ind w:left="1080" w:hanging="360"/>
       </w:pPr>
-      <w:proofErr w:type="spellStart"/>
-      <w:proofErr w:type="gramStart"/>
-      <w:r>
-        <w:t>dev.time</w:t>
-      </w:r>
-      <w:proofErr w:type="spellEnd"/>
-      <w:proofErr w:type="gramEnd"/>
-      <w:r>
-        <w:t xml:space="preserve"> – the development time (days) to adulthood needed to calculate λ.</w:t>
+      <w:r>
+        <w:t>dev.time – the development time (days) to adulthood needed to calculate λ.</w:t>
       </w:r>
     </w:p>
     <w:p>
@@ -3045,10 +2683,7 @@
         <w:t>– this is a spreadsheet with summarized statistics for Body Size and Growth Rate</w:t>
       </w:r>
       <w:r>
-        <w:t xml:space="preserve"> </w:t>
-      </w:r>
-      <w:r>
-        <w:t>across the transgenerational experiment</w:t>
+        <w:t xml:space="preserve"> across the transgenerational experiment</w:t>
       </w:r>
       <w:r>
         <w:t>.</w:t>
@@ -3064,19 +2699,10 @@
         </w:numPr>
       </w:pPr>
       <w:r>
-        <w:t xml:space="preserve">Dev_time_stats_MS_updated.xls </w:t>
-      </w:r>
-      <w:r>
-        <w:t xml:space="preserve">– this is a spreadsheet with summarized statistics for </w:t>
-      </w:r>
-      <w:r>
-        <w:t>Development time</w:t>
-      </w:r>
-      <w:r>
-        <w:t xml:space="preserve"> </w:t>
-      </w:r>
-      <w:r>
-        <w:t>across the transgenerational experiment</w:t>
+        <w:t>Dev_time_stats_MS_updated.xls – this is a spreadsheet with summarized statistics for Development time</w:t>
+      </w:r>
+      <w:r>
+        <w:t xml:space="preserve"> across the transgenerational experiment</w:t>
       </w:r>
       <w:r>
         <w:t>.</w:t>
@@ -3091,13 +2717,34 @@
         </w:numPr>
       </w:pPr>
       <w:r>
-        <w:t xml:space="preserve">EPR_HS_stats_MS.xls </w:t>
-      </w:r>
-      <w:r>
-        <w:t>– this is a spreadsheet with summarized statistics for</w:t>
-      </w:r>
-      <w:r>
-        <w:t xml:space="preserve"> EPR and HS across the transgenerational experiment</w:t>
+        <w:t>EPR_HS_stats_MS.xls – this is a spreadsheet with summarized statistics for EPR and HS across the transgenerational experiment.</w:t>
+      </w:r>
+    </w:p>
+    <w:p>
+      <w:pPr>
+        <w:pStyle w:val="ListParagraph"/>
+        <w:numPr>
+          <w:ilvl w:val="2"/>
+          <w:numId w:val="13"/>
+        </w:numPr>
+      </w:pPr>
+      <w:r>
+        <w:t>EPR_RT_statistics_MS.xls – this is a spreadsheet with summarized statistics for EPR in the reciprocal transplant part of the experiment.</w:t>
+      </w:r>
+    </w:p>
+    <w:p>
+      <w:pPr>
+        <w:pStyle w:val="ListParagraph"/>
+        <w:numPr>
+          <w:ilvl w:val="2"/>
+          <w:numId w:val="13"/>
+        </w:numPr>
+      </w:pPr>
+      <w:r>
+        <w:t xml:space="preserve">Lambda_RT_statistics_MS.xls – this is a spreadsheet with summarized statistics for </w:t>
+      </w:r>
+      <w:r>
+        <w:t>calculated fitness in the reciprocal transplant part of the experiment</w:t>
       </w:r>
       <w:r>
         <w:t>.</w:t>
@@ -3112,16 +2759,7 @@
         </w:numPr>
       </w:pPr>
       <w:r>
-        <w:t xml:space="preserve">EPR_RT_statistics_MS.xls </w:t>
-      </w:r>
-      <w:r>
-        <w:t>– this is a spreadsheet with summarized statistics</w:t>
-      </w:r>
-      <w:r>
-        <w:t xml:space="preserve"> for EPR in the reciprocal transplant part of the experiment</w:t>
-      </w:r>
-      <w:r>
-        <w:t>.</w:t>
+        <w:t>Lambda_stats_MS_updated.xls – this is a spreadsheet with summarized statistics for calculated fitness across the transgenerational experiment.</w:t>
       </w:r>
     </w:p>
     <w:p>
@@ -3133,19 +2771,7 @@
         </w:numPr>
       </w:pPr>
       <w:r>
-        <w:t xml:space="preserve">Lambda_RT_statistics_MS.xls </w:t>
-      </w:r>
-      <w:r>
-        <w:t>– this is a spreadsheet with summarized statistics for</w:t>
-      </w:r>
-      <w:r>
-        <w:t xml:space="preserve"> </w:t>
-      </w:r>
-      <w:r>
-        <w:t>calculated fitness in the reciprocal transplant part of the experiment</w:t>
-      </w:r>
-      <w:r>
-        <w:t>.</w:t>
+        <w:t>Sexratio_stats_MS_updated.xls – this is a spreadsheet with summarized statistics for sex ratio changes across the transgenerational experiment.</w:t>
       </w:r>
     </w:p>
     <w:p>
@@ -3157,16 +2783,7 @@
         </w:numPr>
       </w:pPr>
       <w:r>
-        <w:t xml:space="preserve">Lambda_stats_MS_updated.xls </w:t>
-      </w:r>
-      <w:r>
-        <w:t>– this is a spreadsheet with summarized statistics for</w:t>
-      </w:r>
-      <w:r>
-        <w:t xml:space="preserve"> calculated fitness across the transgenerational experiment</w:t>
-      </w:r>
-      <w:r>
-        <w:t>.</w:t>
+        <w:t>Surv_RT_statistics_MS.xls - this is a spreadsheet with summarized statistics for survival in the reciprocal transplant part of the experiment.</w:t>
       </w:r>
     </w:p>
     <w:p>
@@ -3178,31 +2795,7 @@
         </w:numPr>
       </w:pPr>
       <w:r>
-        <w:t xml:space="preserve">Sexratio_stats_MS_updated.xls </w:t>
-      </w:r>
-      <w:r>
-        <w:t>– this is a spreadsheet with summarized statistics for</w:t>
-      </w:r>
-      <w:r>
-        <w:t xml:space="preserve"> sex ratio changes across the transgenerational experiment</w:t>
-      </w:r>
-      <w:r>
-        <w:t>.</w:t>
-      </w:r>
-    </w:p>
-    <w:p>
-      <w:pPr>
-        <w:pStyle w:val="ListParagraph"/>
-        <w:numPr>
-          <w:ilvl w:val="2"/>
-          <w:numId w:val="13"/>
-        </w:numPr>
-      </w:pPr>
-      <w:r>
-        <w:t xml:space="preserve">Survival_stats_MS_updated.xls </w:t>
-      </w:r>
-      <w:r>
-        <w:t>– this is a spreadsheet with summarized statistics for survival to adulthood across the transgenerational experiment.</w:t>
+        <w:t>Survival_stats_MS_updated.xls – this is a spreadsheet with summarized statistics for survival to adulthood across the transgenerational experiment.</w:t>
       </w:r>
     </w:p>
     <w:p>

</xml_diff>

<commit_message>
Added code and data for variant calling and Fst estimation
</commit_message>
<xml_diff>
--- a/README.docx
+++ b/README.docx
@@ -1,6 +1,6 @@
 
 <file path=word/document.xml><?xml version="1.0" encoding="utf-8"?>
-<w:document xmlns:wpc="http://schemas.microsoft.com/office/word/2010/wordprocessingCanvas" xmlns:cx="http://schemas.microsoft.com/office/drawing/2014/chartex" xmlns:cx1="http://schemas.microsoft.com/office/drawing/2015/9/8/chartex" xmlns:cx2="http://schemas.microsoft.com/office/drawing/2015/10/21/chartex" xmlns:cx3="http://schemas.microsoft.com/office/drawing/2016/5/9/chartex" xmlns:cx4="http://schemas.microsoft.com/office/drawing/2016/5/10/chartex" xmlns:cx5="http://schemas.microsoft.com/office/drawing/2016/5/11/chartex" xmlns:cx6="http://schemas.microsoft.com/office/drawing/2016/5/12/chartex" xmlns:cx7="http://schemas.microsoft.com/office/drawing/2016/5/13/chartex" xmlns:cx8="http://schemas.microsoft.com/office/drawing/2016/5/14/chartex" xmlns:mc="http://schemas.openxmlformats.org/markup-compatibility/2006" xmlns:aink="http://schemas.microsoft.com/office/drawing/2016/ink" xmlns:am3d="http://schemas.microsoft.com/office/drawing/2017/model3d" xmlns:o="urn:schemas-microsoft-com:office:office" xmlns:oel="http://schemas.microsoft.com/office/2019/extlst" xmlns:r="http://schemas.openxmlformats.org/officeDocument/2006/relationships" xmlns:m="http://schemas.openxmlformats.org/officeDocument/2006/math" xmlns:v="urn:schemas-microsoft-com:vml" xmlns:wp14="http://schemas.microsoft.com/office/word/2010/wordprocessingDrawing" xmlns:wp="http://schemas.openxmlformats.org/drawingml/2006/wordprocessingDrawing" xmlns:w10="urn:schemas-microsoft-com:office:word" xmlns:w="http://schemas.openxmlformats.org/wordprocessingml/2006/main" xmlns:w14="http://schemas.microsoft.com/office/word/2010/wordml" xmlns:w15="http://schemas.microsoft.com/office/word/2012/wordml" xmlns:w16cex="http://schemas.microsoft.com/office/word/2018/wordml/cex" xmlns:w16cid="http://schemas.microsoft.com/office/word/2016/wordml/cid" xmlns:w16="http://schemas.microsoft.com/office/word/2018/wordml" xmlns:w16sdtdh="http://schemas.microsoft.com/office/word/2020/wordml/sdtdatahash" xmlns:w16se="http://schemas.microsoft.com/office/word/2015/wordml/symex" xmlns:wpg="http://schemas.microsoft.com/office/word/2010/wordprocessingGroup" xmlns:wpi="http://schemas.microsoft.com/office/word/2010/wordprocessingInk" xmlns:wne="http://schemas.microsoft.com/office/word/2006/wordml" xmlns:wps="http://schemas.microsoft.com/office/word/2010/wordprocessingShape" mc:Ignorable="w14 w15 w16se w16cid w16 w16cex w16sdtdh wp14">
+<w:document xmlns:wpc="http://schemas.microsoft.com/office/word/2010/wordprocessingCanvas" xmlns:cx="http://schemas.microsoft.com/office/drawing/2014/chartex" xmlns:cx1="http://schemas.microsoft.com/office/drawing/2015/9/8/chartex" xmlns:cx2="http://schemas.microsoft.com/office/drawing/2015/10/21/chartex" xmlns:cx3="http://schemas.microsoft.com/office/drawing/2016/5/9/chartex" xmlns:cx4="http://schemas.microsoft.com/office/drawing/2016/5/10/chartex" xmlns:cx5="http://schemas.microsoft.com/office/drawing/2016/5/11/chartex" xmlns:cx6="http://schemas.microsoft.com/office/drawing/2016/5/12/chartex" xmlns:cx7="http://schemas.microsoft.com/office/drawing/2016/5/13/chartex" xmlns:cx8="http://schemas.microsoft.com/office/drawing/2016/5/14/chartex" xmlns:mc="http://schemas.openxmlformats.org/markup-compatibility/2006" xmlns:aink="http://schemas.microsoft.com/office/drawing/2016/ink" xmlns:am3d="http://schemas.microsoft.com/office/drawing/2017/model3d" xmlns:o="urn:schemas-microsoft-com:office:office" xmlns:oel="http://schemas.microsoft.com/office/2019/extlst" xmlns:r="http://schemas.openxmlformats.org/officeDocument/2006/relationships" xmlns:m="http://schemas.openxmlformats.org/officeDocument/2006/math" xmlns:v="urn:schemas-microsoft-com:vml" xmlns:wp14="http://schemas.microsoft.com/office/word/2010/wordprocessingDrawing" xmlns:wp="http://schemas.openxmlformats.org/drawingml/2006/wordprocessingDrawing" xmlns:w10="urn:schemas-microsoft-com:office:word" xmlns:w="http://schemas.openxmlformats.org/wordprocessingml/2006/main" xmlns:w14="http://schemas.microsoft.com/office/word/2010/wordml" xmlns:w15="http://schemas.microsoft.com/office/word/2012/wordml" xmlns:w16cex="http://schemas.microsoft.com/office/word/2018/wordml/cex" xmlns:w16cid="http://schemas.microsoft.com/office/word/2016/wordml/cid" xmlns:w16="http://schemas.microsoft.com/office/word/2018/wordml" xmlns:w16du="http://schemas.microsoft.com/office/word/2023/wordml/word16du" xmlns:w16sdtdh="http://schemas.microsoft.com/office/word/2020/wordml/sdtdatahash" xmlns:w16se="http://schemas.microsoft.com/office/word/2015/wordml/symex" xmlns:wpg="http://schemas.microsoft.com/office/word/2010/wordprocessingGroup" xmlns:wpi="http://schemas.microsoft.com/office/word/2010/wordprocessingInk" xmlns:wne="http://schemas.microsoft.com/office/word/2006/wordml" xmlns:wps="http://schemas.microsoft.com/office/word/2010/wordprocessingShape" mc:Ignorable="w14 w15 w16se w16cid w16 w16cex w16sdtdh wp14">
   <w:body>
     <w:p>
       <w:pPr>
@@ -70,16 +70,31 @@
           <w:numId w:val="10"/>
         </w:numPr>
       </w:pPr>
-      <w:r>
-        <w:t>A_hudsonica_physical_data.R</w:t>
-      </w:r>
+      <w:proofErr w:type="spellStart"/>
+      <w:r>
+        <w:t>A_hudsonica_physical_</w:t>
+      </w:r>
+      <w:proofErr w:type="gramStart"/>
+      <w:r>
+        <w:t>data.R</w:t>
+      </w:r>
+      <w:proofErr w:type="spellEnd"/>
+      <w:proofErr w:type="gramEnd"/>
     </w:p>
     <w:p>
       <w:r>
         <w:t xml:space="preserve">This script </w:t>
       </w:r>
       <w:r>
-        <w:t>analyzes the physico-chemical data collected during the experiment from June 2019-August 2020. The script reads available chronological data (see “Data” section below) of temperature, pH, and pCO</w:t>
+        <w:t xml:space="preserve">analyzes the </w:t>
+      </w:r>
+      <w:proofErr w:type="spellStart"/>
+      <w:r>
+        <w:t>physico</w:t>
+      </w:r>
+      <w:proofErr w:type="spellEnd"/>
+      <w:r>
+        <w:t>-chemical data collected during the experiment from June 2019-August 2020. The script reads available chronological data (see “Data” section below) of temperature, pH, and pCO</w:t>
       </w:r>
       <w:r>
         <w:rPr>
@@ -88,7 +103,15 @@
         <w:t>2</w:t>
       </w:r>
       <w:r>
-        <w:t xml:space="preserve">, and other chemical parameters calculated from alkalinity titration experiments. This script evaluates whether physico-chemical data is </w:t>
+        <w:t xml:space="preserve">, and other chemical parameters calculated from alkalinity titration experiments. This script evaluates whether </w:t>
+      </w:r>
+      <w:proofErr w:type="spellStart"/>
+      <w:r>
+        <w:t>physico</w:t>
+      </w:r>
+      <w:proofErr w:type="spellEnd"/>
+      <w:r>
+        <w:t xml:space="preserve">-chemical data is </w:t>
       </w:r>
       <w:r>
         <w:t>similar across treatments</w:t>
@@ -105,9 +128,16 @@
           <w:numId w:val="10"/>
         </w:numPr>
       </w:pPr>
-      <w:r>
-        <w:t>Body_size_analysis_MS_hudsonica.R</w:t>
-      </w:r>
+      <w:proofErr w:type="spellStart"/>
+      <w:r>
+        <w:t>Body_size_analysis_MS_</w:t>
+      </w:r>
+      <w:proofErr w:type="gramStart"/>
+      <w:r>
+        <w:t>hudsonica.R</w:t>
+      </w:r>
+      <w:proofErr w:type="spellEnd"/>
+      <w:proofErr w:type="gramEnd"/>
     </w:p>
     <w:p>
       <w:r>
@@ -122,9 +152,16 @@
           <w:numId w:val="10"/>
         </w:numPr>
       </w:pPr>
-      <w:r>
-        <w:t>EPR_complete_MS_hudsonica.R</w:t>
-      </w:r>
+      <w:proofErr w:type="spellStart"/>
+      <w:r>
+        <w:t>EPR_complete_MS_</w:t>
+      </w:r>
+      <w:proofErr w:type="gramStart"/>
+      <w:r>
+        <w:t>hudsonica.R</w:t>
+      </w:r>
+      <w:proofErr w:type="spellEnd"/>
+      <w:proofErr w:type="gramEnd"/>
     </w:p>
     <w:p>
       <w:r>
@@ -145,9 +182,16 @@
           <w:numId w:val="10"/>
         </w:numPr>
       </w:pPr>
-      <w:r>
-        <w:t>Fitness_complete_MS_hudsonica.R</w:t>
-      </w:r>
+      <w:proofErr w:type="spellStart"/>
+      <w:r>
+        <w:t>Fitness_complete_MS_</w:t>
+      </w:r>
+      <w:proofErr w:type="gramStart"/>
+      <w:r>
+        <w:t>hudsonica.R</w:t>
+      </w:r>
+      <w:proofErr w:type="spellEnd"/>
+      <w:proofErr w:type="gramEnd"/>
     </w:p>
     <w:p>
       <w:r>
@@ -165,9 +209,16 @@
           <w:numId w:val="10"/>
         </w:numPr>
       </w:pPr>
-      <w:r>
-        <w:t>Reciprocal_transplant_data_MS_hudsonica.R</w:t>
-      </w:r>
+      <w:proofErr w:type="spellStart"/>
+      <w:r>
+        <w:t>Reciprocal_transplant_data_MS_</w:t>
+      </w:r>
+      <w:proofErr w:type="gramStart"/>
+      <w:r>
+        <w:t>hudsonica.R</w:t>
+      </w:r>
+      <w:proofErr w:type="spellEnd"/>
+      <w:proofErr w:type="gramEnd"/>
     </w:p>
     <w:p>
       <w:r>
@@ -182,14 +233,141 @@
           <w:numId w:val="10"/>
         </w:numPr>
       </w:pPr>
-      <w:r>
-        <w:t>SurvivalData_complete_MS_hudsonica.R</w:t>
-      </w:r>
+      <w:proofErr w:type="spellStart"/>
+      <w:r>
+        <w:t>SurvivalData_complete_MS_</w:t>
+      </w:r>
+      <w:proofErr w:type="gramStart"/>
+      <w:r>
+        <w:t>hudsonica.R</w:t>
+      </w:r>
+      <w:proofErr w:type="spellEnd"/>
+      <w:proofErr w:type="gramEnd"/>
     </w:p>
     <w:p>
       <w:r>
         <w:lastRenderedPageBreak/>
-        <w:t>This script evaluates survival data collected during the experiment. It tests for changes in survival across generations for each treatment and includes scripts for reproducing figures presented in the manuscript.</w:t>
+        <w:t xml:space="preserve">This script evaluates survival data collected during the experiment. It </w:t>
+      </w:r>
+      <w:proofErr w:type="gramStart"/>
+      <w:r>
+        <w:t>tests for</w:t>
+      </w:r>
+      <w:proofErr w:type="gramEnd"/>
+      <w:r>
+        <w:t xml:space="preserve"> changes in survival across generations for each treatment and includes scripts for reproducing figures presented in the manuscript.</w:t>
+      </w:r>
+    </w:p>
+    <w:p>
+      <w:pPr>
+        <w:pStyle w:val="ListParagraph"/>
+        <w:numPr>
+          <w:ilvl w:val="0"/>
+          <w:numId w:val="10"/>
+        </w:numPr>
+      </w:pPr>
+      <w:proofErr w:type="spellStart"/>
+      <w:r>
+        <w:t>fst_for_Ahudsonica_</w:t>
+      </w:r>
+      <w:proofErr w:type="gramStart"/>
+      <w:r>
+        <w:t>MS</w:t>
+      </w:r>
+      <w:r>
+        <w:t>.R</w:t>
+      </w:r>
+      <w:proofErr w:type="spellEnd"/>
+      <w:proofErr w:type="gramEnd"/>
+    </w:p>
+    <w:p>
+      <w:r>
+        <w:t xml:space="preserve">This script calculates </w:t>
+      </w:r>
+      <w:proofErr w:type="spellStart"/>
+      <w:r>
+        <w:t>F</w:t>
+      </w:r>
+      <w:r>
+        <w:rPr>
+          <w:vertAlign w:val="subscript"/>
+        </w:rPr>
+        <w:t>st</w:t>
+      </w:r>
+      <w:proofErr w:type="spellEnd"/>
+      <w:r>
+        <w:t xml:space="preserve"> values for each lineage at each generation relative to the AM lineage for the same generation.</w:t>
+      </w:r>
+      <w:r>
+        <w:t xml:space="preserve"> Uses the </w:t>
+      </w:r>
+      <w:r>
+        <w:t>“</w:t>
+      </w:r>
+      <w:r>
+        <w:t>filtered_variants_Ahudsonica_MS</w:t>
+      </w:r>
+      <w:r>
+        <w:t>.txt</w:t>
+      </w:r>
+      <w:r>
+        <w:t>”</w:t>
+      </w:r>
+      <w:r>
+        <w:t xml:space="preserve"> file and the variants sync file output by </w:t>
+      </w:r>
+      <w:r>
+        <w:t>“</w:t>
+      </w:r>
+      <w:r>
+        <w:t>to_sync_Ahudsonica_MS</w:t>
+      </w:r>
+      <w:r>
+        <w:t>.py</w:t>
+      </w:r>
+      <w:r>
+        <w:t>”</w:t>
+      </w:r>
+      <w:r>
+        <w:t xml:space="preserve">. </w:t>
+      </w:r>
+      <w:r>
+        <w:t>Produces the “</w:t>
+      </w:r>
+      <w:r>
+        <w:t>fst_Ahudsonica_MS</w:t>
+      </w:r>
+      <w:r>
+        <w:t>.txt</w:t>
+      </w:r>
+      <w:r>
+        <w:t>” file for later visualization.</w:t>
+      </w:r>
+    </w:p>
+    <w:p>
+      <w:pPr>
+        <w:pStyle w:val="ListParagraph"/>
+        <w:numPr>
+          <w:ilvl w:val="0"/>
+          <w:numId w:val="10"/>
+        </w:numPr>
+      </w:pPr>
+      <w:r>
+        <w:t>to_sync_Ahudsonica_MS</w:t>
+      </w:r>
+      <w:r>
+        <w:t>.py</w:t>
+      </w:r>
+    </w:p>
+    <w:p>
+      <w:r>
+        <w:t xml:space="preserve">This script converts the </w:t>
+      </w:r>
+      <w:r>
+        <w:t>filtered_variants_Ahudsonica_MS</w:t>
+      </w:r>
+      <w:r>
+        <w:t xml:space="preserve">.txt file to sync format. </w:t>
       </w:r>
     </w:p>
     <w:p>
@@ -276,7 +454,15 @@
         <w:t>fourteen (14)</w:t>
       </w:r>
       <w:r>
-        <w:t xml:space="preserve"> tabs of summary physico-chemical data. Tabs in the workbook are:</w:t>
+        <w:t xml:space="preserve"> tabs of summary </w:t>
+      </w:r>
+      <w:proofErr w:type="spellStart"/>
+      <w:r>
+        <w:t>physico</w:t>
+      </w:r>
+      <w:proofErr w:type="spellEnd"/>
+      <w:r>
+        <w:t>-chemical data. Tabs in the workbook are:</w:t>
       </w:r>
     </w:p>
     <w:p>
@@ -320,8 +506,13 @@
         </w:numPr>
         <w:ind w:left="1080" w:hanging="360"/>
       </w:pPr>
-      <w:r>
-        <w:t xml:space="preserve">Physical_data_MS – a chronological </w:t>
+      <w:proofErr w:type="spellStart"/>
+      <w:r>
+        <w:t>Physical_data_MS</w:t>
+      </w:r>
+      <w:proofErr w:type="spellEnd"/>
+      <w:r>
+        <w:t xml:space="preserve"> – a chronological </w:t>
       </w:r>
       <w:r>
         <w:t>table of pH, Temperature, and input pCO</w:t>
@@ -383,7 +574,15 @@
         <w:ind w:left="1080" w:hanging="360"/>
       </w:pPr>
       <w:r>
-        <w:t>Temp mean – a summary table of the measured temperatures with standard deviations (sd), number of observations (n), standard error (se), and 95% confidence intervals (lower.ci &amp; upper.ci).</w:t>
+        <w:t>Temp mean – a summary table of the measured temperatures with standard deviations (</w:t>
+      </w:r>
+      <w:proofErr w:type="spellStart"/>
+      <w:r>
+        <w:t>sd</w:t>
+      </w:r>
+      <w:proofErr w:type="spellEnd"/>
+      <w:r>
+        <w:t>), number of observations (n), standard error (se), and 95% confidence intervals (lower.ci &amp; upper.ci).</w:t>
       </w:r>
     </w:p>
     <w:p>
@@ -405,33 +604,53 @@
         <w:t xml:space="preserve">2 </w:t>
       </w:r>
       <w:r>
-        <w:t>values with standard deviations (sd), number of observations (n), standard error (se), and 95% confidence intervals (lower.ci &amp; upper.ci).</w:t>
-      </w:r>
-    </w:p>
-    <w:p>
-      <w:pPr>
-        <w:pStyle w:val="ListParagraph"/>
-        <w:numPr>
-          <w:ilvl w:val="3"/>
-          <w:numId w:val="13"/>
-        </w:numPr>
-        <w:ind w:left="1080" w:hanging="360"/>
-      </w:pPr>
-      <w:r>
-        <w:t xml:space="preserve"> pH mean – a summary table of the measured pH values with standard deviations (sd), number of observations (n), standard error (se), and 95% confidence intervals (lower.ci &amp; upper.ci).</w:t>
-      </w:r>
-    </w:p>
-    <w:p>
-      <w:pPr>
-        <w:pStyle w:val="ListParagraph"/>
-        <w:numPr>
-          <w:ilvl w:val="3"/>
-          <w:numId w:val="13"/>
-        </w:numPr>
-        <w:ind w:left="1080" w:hanging="360"/>
-      </w:pPr>
-      <w:r>
-        <w:t xml:space="preserve">Temp contrasts – a summary table of contrasts of temperature measurements between treatments (including reciprocal transplants). Contrasts are noted in the first column </w:t>
+        <w:t>values with standard deviations (</w:t>
+      </w:r>
+      <w:proofErr w:type="spellStart"/>
+      <w:r>
+        <w:t>sd</w:t>
+      </w:r>
+      <w:proofErr w:type="spellEnd"/>
+      <w:r>
+        <w:t>), number of observations (n), standard error (se), and 95% confidence intervals (lower.ci &amp; upper.ci).</w:t>
+      </w:r>
+    </w:p>
+    <w:p>
+      <w:pPr>
+        <w:pStyle w:val="ListParagraph"/>
+        <w:numPr>
+          <w:ilvl w:val="3"/>
+          <w:numId w:val="13"/>
+        </w:numPr>
+        <w:ind w:left="1080" w:hanging="360"/>
+      </w:pPr>
+      <w:r>
+        <w:t xml:space="preserve"> pH mean – a summary table of the measured pH values with standard deviations (</w:t>
+      </w:r>
+      <w:proofErr w:type="spellStart"/>
+      <w:r>
+        <w:t>sd</w:t>
+      </w:r>
+      <w:proofErr w:type="spellEnd"/>
+      <w:r>
+        <w:t>), number of observations (n), standard error (se), and 95% confidence intervals (lower.ci &amp; upper.ci).</w:t>
+      </w:r>
+    </w:p>
+    <w:p>
+      <w:pPr>
+        <w:pStyle w:val="ListParagraph"/>
+        <w:numPr>
+          <w:ilvl w:val="3"/>
+          <w:numId w:val="13"/>
+        </w:numPr>
+        <w:ind w:left="1080" w:hanging="360"/>
+      </w:pPr>
+      <w:r>
+        <w:t xml:space="preserve">Temp contrasts – a summary table of contrasts of temperature measurements between treatments (including reciprocal transplants). Contrasts are noted in the </w:t>
+      </w:r>
+      <w:r>
+        <w:lastRenderedPageBreak/>
+        <w:t xml:space="preserve">first column </w:t>
       </w:r>
       <w:r>
         <w:t>named</w:t>
@@ -491,8 +710,15 @@
         <w:ind w:left="1080" w:hanging="360"/>
       </w:pPr>
       <w:r>
-        <w:lastRenderedPageBreak/>
-        <w:t>TA mean – a summary table of the measured total alkalinity (TA) values with standard deviations (sd), number of observations (n), standard error (se), and 95% confidence intervals (lower.ci &amp; upper.ci).</w:t>
+        <w:t>TA mean – a summary table of the measured total alkalinity (TA) values with standard deviations (</w:t>
+      </w:r>
+      <w:proofErr w:type="spellStart"/>
+      <w:r>
+        <w:t>sd</w:t>
+      </w:r>
+      <w:proofErr w:type="spellEnd"/>
+      <w:r>
+        <w:t>), number of observations (n), standard error (se), and 95% confidence intervals (lower.ci &amp; upper.ci).</w:t>
       </w:r>
     </w:p>
     <w:p>
@@ -533,7 +759,25 @@
         <w:t>CA</w:t>
       </w:r>
       <w:r>
-        <w:t>) values with standard deviations (sd), number of observations (n.count), standard error (se), and 95% confidence intervals (lower.ci &amp; upper.ci).</w:t>
+        <w:t>) values with standard deviations (</w:t>
+      </w:r>
+      <w:proofErr w:type="spellStart"/>
+      <w:r>
+        <w:t>sd</w:t>
+      </w:r>
+      <w:proofErr w:type="spellEnd"/>
+      <w:r>
+        <w:t>), number of observations (</w:t>
+      </w:r>
+      <w:proofErr w:type="spellStart"/>
+      <w:proofErr w:type="gramStart"/>
+      <w:r>
+        <w:t>n.count</w:t>
+      </w:r>
+      <w:proofErr w:type="spellEnd"/>
+      <w:proofErr w:type="gramEnd"/>
+      <w:r>
+        <w:t>), standard error (se), and 95% confidence intervals (lower.ci &amp; upper.ci).</w:t>
       </w:r>
     </w:p>
     <w:p>
@@ -555,7 +799,25 @@
         <w:t>AR</w:t>
       </w:r>
       <w:r>
-        <w:t>) values with standard deviations (sd), number of observations (n.count), standard error (se), and 95% confidence intervals (lower.ci &amp; upper.ci).</w:t>
+        <w:t>) values with standard deviations (</w:t>
+      </w:r>
+      <w:proofErr w:type="spellStart"/>
+      <w:r>
+        <w:t>sd</w:t>
+      </w:r>
+      <w:proofErr w:type="spellEnd"/>
+      <w:r>
+        <w:t>), number of observations (</w:t>
+      </w:r>
+      <w:proofErr w:type="spellStart"/>
+      <w:proofErr w:type="gramStart"/>
+      <w:r>
+        <w:t>n.count</w:t>
+      </w:r>
+      <w:proofErr w:type="spellEnd"/>
+      <w:proofErr w:type="gramEnd"/>
+      <w:r>
+        <w:t>), standard error (se), and 95% confidence intervals (lower.ci &amp; upper.ci).</w:t>
       </w:r>
     </w:p>
     <w:p>
@@ -577,20 +839,64 @@
         <w:t>2</w:t>
       </w:r>
       <w:r>
-        <w:t>) values with standard deviations (sd), number of observations (n.count), standard error (se), and 95% confidence intervals (lower.ci &amp; upper.ci).</w:t>
-      </w:r>
-    </w:p>
-    <w:p>
-      <w:pPr>
-        <w:pStyle w:val="ListParagraph"/>
-        <w:numPr>
-          <w:ilvl w:val="3"/>
-          <w:numId w:val="13"/>
-        </w:numPr>
-        <w:ind w:left="1080" w:hanging="360"/>
-      </w:pPr>
-      <w:r>
-        <w:t>DIC mean – a summary table of the dissolved inorganic carbon values with standard deviations (sd), number of observations (n.count), standard error (se), and 95% confidence intervals (lower.ci &amp; upper.ci).</w:t>
+        <w:t>) values with standard deviations (</w:t>
+      </w:r>
+      <w:proofErr w:type="spellStart"/>
+      <w:r>
+        <w:t>sd</w:t>
+      </w:r>
+      <w:proofErr w:type="spellEnd"/>
+      <w:r>
+        <w:t>), number of observations (</w:t>
+      </w:r>
+      <w:proofErr w:type="spellStart"/>
+      <w:proofErr w:type="gramStart"/>
+      <w:r>
+        <w:t>n.count</w:t>
+      </w:r>
+      <w:proofErr w:type="spellEnd"/>
+      <w:proofErr w:type="gramEnd"/>
+      <w:r>
+        <w:t>), standard error (se), and 95% confidence intervals (lower.ci &amp; upper.ci).</w:t>
+      </w:r>
+    </w:p>
+    <w:p>
+      <w:pPr>
+        <w:pStyle w:val="ListParagraph"/>
+        <w:numPr>
+          <w:ilvl w:val="3"/>
+          <w:numId w:val="13"/>
+        </w:numPr>
+        <w:ind w:left="1080" w:hanging="360"/>
+      </w:pPr>
+      <w:r>
+        <w:t xml:space="preserve">DIC </w:t>
+      </w:r>
+      <w:proofErr w:type="gramStart"/>
+      <w:r>
+        <w:t>mean</w:t>
+      </w:r>
+      <w:proofErr w:type="gramEnd"/>
+      <w:r>
+        <w:t xml:space="preserve"> – a summary table of the dissolved inorganic carbon values with standard deviations (</w:t>
+      </w:r>
+      <w:proofErr w:type="spellStart"/>
+      <w:r>
+        <w:t>sd</w:t>
+      </w:r>
+      <w:proofErr w:type="spellEnd"/>
+      <w:r>
+        <w:t>), number of observations (</w:t>
+      </w:r>
+      <w:proofErr w:type="spellStart"/>
+      <w:proofErr w:type="gramStart"/>
+      <w:r>
+        <w:t>n.count</w:t>
+      </w:r>
+      <w:proofErr w:type="spellEnd"/>
+      <w:proofErr w:type="gramEnd"/>
+      <w:r>
+        <w:t>), standard error (se), and 95% confidence intervals (lower.ci &amp; upper.ci).</w:t>
       </w:r>
     </w:p>
     <w:p>
@@ -615,7 +921,20 @@
         <w:t xml:space="preserve"> – </w:t>
       </w:r>
       <w:r>
-        <w:t>this file is a summary of all the calculated carbonate chemistry metrics from CO2SYS based on measured temperature, pH, salinity, and total alkalinity. This file is read into the script “A_hudsonica_physical_data.R”.</w:t>
+        <w:t>this file is a summary of all the calculated carbonate chemistry metrics from CO2SYS based on measured temperature, pH, salinity, and total alkalinity. This file is read into the script “</w:t>
+      </w:r>
+      <w:proofErr w:type="spellStart"/>
+      <w:r>
+        <w:t>A_hudsonica_physical_</w:t>
+      </w:r>
+      <w:proofErr w:type="gramStart"/>
+      <w:r>
+        <w:t>data.R</w:t>
+      </w:r>
+      <w:proofErr w:type="spellEnd"/>
+      <w:proofErr w:type="gramEnd"/>
+      <w:r>
+        <w:t>”.</w:t>
       </w:r>
     </w:p>
     <w:p>
@@ -667,7 +986,20 @@
         <w:t>2</w:t>
       </w:r>
       <w:r>
-        <w:t xml:space="preserve"> calculated during titrations. This file is read into the script “A_hudsonica_physical_data.R”.</w:t>
+        <w:t xml:space="preserve"> calculated during titrations. This file is read into the script “</w:t>
+      </w:r>
+      <w:proofErr w:type="spellStart"/>
+      <w:r>
+        <w:t>A_hudsonica_physical_</w:t>
+      </w:r>
+      <w:proofErr w:type="gramStart"/>
+      <w:r>
+        <w:t>data.R</w:t>
+      </w:r>
+      <w:proofErr w:type="spellEnd"/>
+      <w:proofErr w:type="gramEnd"/>
+      <w:r>
+        <w:t>”.</w:t>
       </w:r>
     </w:p>
     <w:p>
@@ -728,6 +1060,7 @@
         <w:ind w:left="1080" w:hanging="360"/>
       </w:pPr>
       <w:r>
+        <w:lastRenderedPageBreak/>
         <w:t xml:space="preserve">Temp – the temperature </w:t>
       </w:r>
       <w:r>
@@ -798,8 +1131,13 @@
         </w:numPr>
         <w:ind w:left="1080" w:hanging="360"/>
       </w:pPr>
-      <w:r>
-        <w:t>nx – the number of live individuals on any day.</w:t>
+      <w:proofErr w:type="spellStart"/>
+      <w:r>
+        <w:t>nx</w:t>
+      </w:r>
+      <w:proofErr w:type="spellEnd"/>
+      <w:r>
+        <w:t xml:space="preserve"> – the number of live individuals on any day.</w:t>
       </w:r>
     </w:p>
     <w:p>
@@ -824,21 +1162,392 @@
         </w:numPr>
         <w:ind w:left="1080" w:hanging="360"/>
       </w:pPr>
-      <w:r>
-        <w:t>Ndev – the number of copepodites observed on any day.</w:t>
-      </w:r>
-    </w:p>
-    <w:p>
-      <w:pPr>
-        <w:pStyle w:val="ListParagraph"/>
-        <w:numPr>
-          <w:ilvl w:val="3"/>
-          <w:numId w:val="13"/>
-        </w:numPr>
-        <w:ind w:left="1080" w:hanging="360"/>
-      </w:pPr>
-      <w:r>
-        <w:t>Cdev – the number of adults observed on any day.</w:t>
+      <w:proofErr w:type="spellStart"/>
+      <w:r>
+        <w:t>Ndev</w:t>
+      </w:r>
+      <w:proofErr w:type="spellEnd"/>
+      <w:r>
+        <w:t xml:space="preserve"> – the number of copepodites observed on any day.</w:t>
+      </w:r>
+    </w:p>
+    <w:p>
+      <w:pPr>
+        <w:pStyle w:val="ListParagraph"/>
+        <w:numPr>
+          <w:ilvl w:val="3"/>
+          <w:numId w:val="13"/>
+        </w:numPr>
+        <w:ind w:left="1080" w:hanging="360"/>
+      </w:pPr>
+      <w:proofErr w:type="spellStart"/>
+      <w:r>
+        <w:t>Cdev</w:t>
+      </w:r>
+      <w:proofErr w:type="spellEnd"/>
+      <w:r>
+        <w:t xml:space="preserve"> – the number of adults observed on any day.</w:t>
+      </w:r>
+    </w:p>
+    <w:p>
+      <w:pPr>
+        <w:pStyle w:val="ListParagraph"/>
+        <w:numPr>
+          <w:ilvl w:val="3"/>
+          <w:numId w:val="13"/>
+        </w:numPr>
+        <w:ind w:left="1080" w:hanging="360"/>
+      </w:pPr>
+      <w:proofErr w:type="spellStart"/>
+      <w:proofErr w:type="gramStart"/>
+      <w:r>
+        <w:t>F.Ratio</w:t>
+      </w:r>
+      <w:proofErr w:type="spellEnd"/>
+      <w:proofErr w:type="gramEnd"/>
+      <w:r>
+        <w:t xml:space="preserve"> – the ratio of females observed on any day.</w:t>
+      </w:r>
+    </w:p>
+    <w:p>
+      <w:pPr>
+        <w:pStyle w:val="ListParagraph"/>
+        <w:numPr>
+          <w:ilvl w:val="3"/>
+          <w:numId w:val="13"/>
+        </w:numPr>
+        <w:ind w:left="1080" w:hanging="360"/>
+      </w:pPr>
+      <w:proofErr w:type="spellStart"/>
+      <w:r>
+        <w:t>M.Ratio</w:t>
+      </w:r>
+      <w:proofErr w:type="spellEnd"/>
+      <w:r>
+        <w:t xml:space="preserve"> – the ratio of females observed on any day.</w:t>
+      </w:r>
+    </w:p>
+    <w:p>
+      <w:pPr>
+        <w:pStyle w:val="ListParagraph"/>
+        <w:ind w:left="1080"/>
+      </w:pPr>
+    </w:p>
+    <w:p>
+      <w:pPr>
+        <w:pStyle w:val="ListParagraph"/>
+        <w:numPr>
+          <w:ilvl w:val="2"/>
+          <w:numId w:val="13"/>
+        </w:numPr>
+        <w:ind w:left="360"/>
+      </w:pPr>
+      <w:r>
+        <w:t>EPR_HS_data_total_raw.txt – This file is a tab-delimited text file of raw data used to calculate egg production rate and hatching success. There are a total of seventeen (17) columns of data</w:t>
+      </w:r>
+      <w:r>
+        <w:t>:</w:t>
+      </w:r>
+    </w:p>
+    <w:p>
+      <w:pPr>
+        <w:pStyle w:val="ListParagraph"/>
+        <w:numPr>
+          <w:ilvl w:val="3"/>
+          <w:numId w:val="13"/>
+        </w:numPr>
+        <w:ind w:left="1080" w:hanging="360"/>
+      </w:pPr>
+      <w:r>
+        <w:t>Generation – the generation where the data was collected.</w:t>
+      </w:r>
+    </w:p>
+    <w:p>
+      <w:pPr>
+        <w:pStyle w:val="ListParagraph"/>
+        <w:numPr>
+          <w:ilvl w:val="3"/>
+          <w:numId w:val="13"/>
+        </w:numPr>
+        <w:ind w:left="1080" w:hanging="360"/>
+      </w:pPr>
+      <w:r>
+        <w:t>Number – a replicate number assigned to an individual mate pair evaluated during egg production experiments.</w:t>
+      </w:r>
+    </w:p>
+    <w:p>
+      <w:pPr>
+        <w:pStyle w:val="ListParagraph"/>
+        <w:numPr>
+          <w:ilvl w:val="3"/>
+          <w:numId w:val="13"/>
+        </w:numPr>
+        <w:ind w:left="1080" w:hanging="360"/>
+      </w:pPr>
+      <w:r>
+        <w:t>Treatment – the treatment affiliated with survival data collected.</w:t>
+      </w:r>
+    </w:p>
+    <w:p>
+      <w:pPr>
+        <w:pStyle w:val="ListParagraph"/>
+        <w:numPr>
+          <w:ilvl w:val="3"/>
+          <w:numId w:val="13"/>
+        </w:numPr>
+        <w:ind w:left="1080" w:hanging="360"/>
+      </w:pPr>
+      <w:r>
+        <w:t>Temp – the temperature (°C) of the respective treatment.</w:t>
+      </w:r>
+    </w:p>
+    <w:p>
+      <w:pPr>
+        <w:pStyle w:val="ListParagraph"/>
+        <w:numPr>
+          <w:ilvl w:val="3"/>
+          <w:numId w:val="13"/>
+        </w:numPr>
+        <w:ind w:left="1080" w:hanging="360"/>
+      </w:pPr>
+      <w:r>
+        <w:t>pH – the pH of the respective treatment.</w:t>
+      </w:r>
+    </w:p>
+    <w:p>
+      <w:pPr>
+        <w:pStyle w:val="ListParagraph"/>
+        <w:numPr>
+          <w:ilvl w:val="3"/>
+          <w:numId w:val="13"/>
+        </w:numPr>
+        <w:ind w:left="1080" w:hanging="360"/>
+      </w:pPr>
+      <w:r>
+        <w:t>Naup1 – the number of nauplii observed</w:t>
+      </w:r>
+      <w:r>
+        <w:t xml:space="preserve"> after the first 48 h egg laying period</w:t>
+      </w:r>
+      <w:r>
+        <w:t>.</w:t>
+      </w:r>
+    </w:p>
+    <w:p>
+      <w:pPr>
+        <w:pStyle w:val="ListParagraph"/>
+        <w:numPr>
+          <w:ilvl w:val="3"/>
+          <w:numId w:val="13"/>
+        </w:numPr>
+        <w:ind w:left="1080" w:hanging="360"/>
+      </w:pPr>
+      <w:r>
+        <w:t xml:space="preserve">Un1 </w:t>
+      </w:r>
+      <w:r>
+        <w:t>–</w:t>
+      </w:r>
+      <w:r>
+        <w:t xml:space="preserve"> </w:t>
+      </w:r>
+      <w:r>
+        <w:t>the number of unhatched eggs observed after the first 48 h egg laying period.</w:t>
+      </w:r>
+    </w:p>
+    <w:p>
+      <w:pPr>
+        <w:pStyle w:val="ListParagraph"/>
+        <w:numPr>
+          <w:ilvl w:val="3"/>
+          <w:numId w:val="13"/>
+        </w:numPr>
+        <w:ind w:left="1080" w:hanging="360"/>
+      </w:pPr>
+      <w:r>
+        <w:t>Sum1 – the sum of Naup1 and Un1.</w:t>
+      </w:r>
+    </w:p>
+    <w:p>
+      <w:pPr>
+        <w:pStyle w:val="ListParagraph"/>
+        <w:numPr>
+          <w:ilvl w:val="3"/>
+          <w:numId w:val="13"/>
+        </w:numPr>
+        <w:ind w:left="1080" w:hanging="360"/>
+      </w:pPr>
+      <w:r>
+        <w:t xml:space="preserve">EPR1 – the egg production rate over the </w:t>
+      </w:r>
+      <w:bookmarkStart w:id="0" w:name="_Hlk106715078"/>
+      <w:r>
+        <w:t>second</w:t>
+      </w:r>
+      <w:bookmarkEnd w:id="0"/>
+      <w:r>
+        <w:t xml:space="preserve"> 48 h.</w:t>
+      </w:r>
+    </w:p>
+    <w:p>
+      <w:pPr>
+        <w:pStyle w:val="ListParagraph"/>
+        <w:numPr>
+          <w:ilvl w:val="3"/>
+          <w:numId w:val="13"/>
+        </w:numPr>
+        <w:ind w:left="1080" w:hanging="360"/>
+      </w:pPr>
+      <w:r>
+        <w:t>HF1 – the hatching success of eggs laid over the second 48 h.</w:t>
+      </w:r>
+    </w:p>
+    <w:p>
+      <w:pPr>
+        <w:pStyle w:val="ListParagraph"/>
+        <w:numPr>
+          <w:ilvl w:val="3"/>
+          <w:numId w:val="13"/>
+        </w:numPr>
+        <w:ind w:left="1080" w:hanging="360"/>
+      </w:pPr>
+      <w:r>
+        <w:t>Naup2 – the number of nauplii observed after the second 48 h egg laying period.</w:t>
+      </w:r>
+    </w:p>
+    <w:p>
+      <w:pPr>
+        <w:pStyle w:val="ListParagraph"/>
+        <w:numPr>
+          <w:ilvl w:val="3"/>
+          <w:numId w:val="13"/>
+        </w:numPr>
+        <w:ind w:left="1080" w:hanging="360"/>
+      </w:pPr>
+      <w:r>
+        <w:t>Un2 – the number of unhatched eggs observed after the second 48 h egg laying period.</w:t>
+      </w:r>
+    </w:p>
+    <w:p>
+      <w:pPr>
+        <w:pStyle w:val="ListParagraph"/>
+        <w:numPr>
+          <w:ilvl w:val="3"/>
+          <w:numId w:val="13"/>
+        </w:numPr>
+        <w:ind w:left="1080" w:hanging="360"/>
+      </w:pPr>
+      <w:r>
+        <w:t>Sum2 – the sum of Naup1 and Un1.</w:t>
+      </w:r>
+    </w:p>
+    <w:p>
+      <w:pPr>
+        <w:pStyle w:val="ListParagraph"/>
+        <w:numPr>
+          <w:ilvl w:val="3"/>
+          <w:numId w:val="13"/>
+        </w:numPr>
+        <w:ind w:left="1080" w:hanging="360"/>
+      </w:pPr>
+      <w:r>
+        <w:t>EPR2 – the egg production rate over the second 48 h.</w:t>
+      </w:r>
+    </w:p>
+    <w:p>
+      <w:pPr>
+        <w:pStyle w:val="ListParagraph"/>
+        <w:numPr>
+          <w:ilvl w:val="3"/>
+          <w:numId w:val="13"/>
+        </w:numPr>
+        <w:ind w:left="1080" w:hanging="360"/>
+      </w:pPr>
+      <w:r>
+        <w:t>HF2 – the hatching success of eggs laid over the</w:t>
+      </w:r>
+      <w:r>
+        <w:t xml:space="preserve"> </w:t>
+      </w:r>
+      <w:r>
+        <w:t>second 48 h.</w:t>
+      </w:r>
+    </w:p>
+    <w:p>
+      <w:pPr>
+        <w:pStyle w:val="ListParagraph"/>
+        <w:numPr>
+          <w:ilvl w:val="3"/>
+          <w:numId w:val="13"/>
+        </w:numPr>
+        <w:ind w:left="1080" w:hanging="360"/>
+      </w:pPr>
+      <w:proofErr w:type="spellStart"/>
+      <w:r>
+        <w:t>EPRtot</w:t>
+      </w:r>
+      <w:proofErr w:type="spellEnd"/>
+      <w:r>
+        <w:t xml:space="preserve"> – the overall rate of egg production over the entire 96 h.</w:t>
+      </w:r>
+    </w:p>
+    <w:p>
+      <w:pPr>
+        <w:pStyle w:val="ListParagraph"/>
+        <w:numPr>
+          <w:ilvl w:val="3"/>
+          <w:numId w:val="13"/>
+        </w:numPr>
+        <w:ind w:left="1080" w:hanging="360"/>
+      </w:pPr>
+      <w:proofErr w:type="spellStart"/>
+      <w:r>
+        <w:t>Hftot</w:t>
+      </w:r>
+      <w:proofErr w:type="spellEnd"/>
+      <w:r>
+        <w:t xml:space="preserve"> – the overall rate of hatching success.</w:t>
+      </w:r>
+    </w:p>
+    <w:p>
+      <w:pPr>
+        <w:pStyle w:val="ListParagraph"/>
+        <w:ind w:left="1080"/>
+      </w:pPr>
+    </w:p>
+    <w:p>
+      <w:pPr>
+        <w:pStyle w:val="ListParagraph"/>
+        <w:numPr>
+          <w:ilvl w:val="2"/>
+          <w:numId w:val="13"/>
+        </w:numPr>
+        <w:ind w:left="360"/>
+      </w:pPr>
+      <w:r>
+        <w:t xml:space="preserve">Feeding_cost_epr.txt – this file is a tab-delimited text file of egg production and hatching success data collected during the </w:t>
+      </w:r>
+      <w:r>
+        <w:t xml:space="preserve">F11 </w:t>
+      </w:r>
+      <w:r>
+        <w:t>reciprocal transplant food-limitation experiment. There are a total of fourteen (14) columns</w:t>
+      </w:r>
+      <w:r>
+        <w:t>:</w:t>
+      </w:r>
+    </w:p>
+    <w:p>
+      <w:pPr>
+        <w:pStyle w:val="ListParagraph"/>
+        <w:numPr>
+          <w:ilvl w:val="3"/>
+          <w:numId w:val="13"/>
+        </w:numPr>
+        <w:ind w:left="1080" w:hanging="360"/>
+      </w:pPr>
+      <w:r>
+        <w:t>Treatment – the treatment affiliated with survival data collected (1 = AM, 2 = OA, 3 = OW, 4 = OWA).</w:t>
       </w:r>
     </w:p>
     <w:p>
@@ -852,20 +1561,174 @@
       </w:pPr>
       <w:r>
         <w:lastRenderedPageBreak/>
-        <w:t>F.Ratio – the ratio of females observed on any day.</w:t>
-      </w:r>
-    </w:p>
-    <w:p>
-      <w:pPr>
-        <w:pStyle w:val="ListParagraph"/>
-        <w:numPr>
-          <w:ilvl w:val="3"/>
-          <w:numId w:val="13"/>
-        </w:numPr>
-        <w:ind w:left="1080" w:hanging="360"/>
-      </w:pPr>
-      <w:r>
-        <w:t>M.Ratio – the ratio of females observed on any day.</w:t>
+        <w:t>Food – the food concentration (</w:t>
+      </w:r>
+      <w:proofErr w:type="spellStart"/>
+      <w:r>
+        <w:t>μg</w:t>
+      </w:r>
+      <w:proofErr w:type="spellEnd"/>
+      <w:r>
+        <w:t xml:space="preserve"> C/L) for each individual mate pair.</w:t>
+      </w:r>
+    </w:p>
+    <w:p>
+      <w:pPr>
+        <w:pStyle w:val="ListParagraph"/>
+        <w:numPr>
+          <w:ilvl w:val="3"/>
+          <w:numId w:val="13"/>
+        </w:numPr>
+        <w:ind w:left="1080" w:hanging="360"/>
+      </w:pPr>
+      <w:r>
+        <w:t>Bin – the culture replicate that the data was collected from.</w:t>
+      </w:r>
+    </w:p>
+    <w:p>
+      <w:pPr>
+        <w:pStyle w:val="ListParagraph"/>
+        <w:numPr>
+          <w:ilvl w:val="3"/>
+          <w:numId w:val="13"/>
+        </w:numPr>
+        <w:ind w:left="1080" w:hanging="360"/>
+      </w:pPr>
+      <w:r>
+        <w:t>Hatch1 – the number of hatched nauplii observed after the first 24 h egg laying period.</w:t>
+      </w:r>
+    </w:p>
+    <w:p>
+      <w:pPr>
+        <w:pStyle w:val="ListParagraph"/>
+        <w:numPr>
+          <w:ilvl w:val="3"/>
+          <w:numId w:val="13"/>
+        </w:numPr>
+        <w:ind w:left="1080" w:hanging="360"/>
+      </w:pPr>
+      <w:r>
+        <w:t>Hatch2 – the number of hatched nauplii observed after the second 24 h egg laying period.</w:t>
+      </w:r>
+    </w:p>
+    <w:p>
+      <w:pPr>
+        <w:pStyle w:val="ListParagraph"/>
+        <w:numPr>
+          <w:ilvl w:val="3"/>
+          <w:numId w:val="13"/>
+        </w:numPr>
+        <w:ind w:left="1080" w:hanging="360"/>
+      </w:pPr>
+      <w:r>
+        <w:t>Hatch3 – the number of hatched nauplii observed after the third 24 h egg laying period.</w:t>
+      </w:r>
+    </w:p>
+    <w:p>
+      <w:pPr>
+        <w:pStyle w:val="ListParagraph"/>
+        <w:numPr>
+          <w:ilvl w:val="3"/>
+          <w:numId w:val="13"/>
+        </w:numPr>
+        <w:ind w:left="1080" w:hanging="360"/>
+      </w:pPr>
+      <w:r>
+        <w:t>Unhatch1 – the number of unhatched eggs observed after the first 24 h egg laying period.</w:t>
+      </w:r>
+    </w:p>
+    <w:p>
+      <w:pPr>
+        <w:pStyle w:val="ListParagraph"/>
+        <w:numPr>
+          <w:ilvl w:val="3"/>
+          <w:numId w:val="13"/>
+        </w:numPr>
+        <w:ind w:left="1080" w:hanging="360"/>
+      </w:pPr>
+      <w:r>
+        <w:t>Unhatch2 – the number of unhatched eggs observed after the second 24 h egg laying period.</w:t>
+      </w:r>
+    </w:p>
+    <w:p>
+      <w:pPr>
+        <w:pStyle w:val="ListParagraph"/>
+        <w:numPr>
+          <w:ilvl w:val="3"/>
+          <w:numId w:val="13"/>
+        </w:numPr>
+        <w:ind w:left="1080" w:hanging="360"/>
+      </w:pPr>
+      <w:r>
+        <w:t>Unhatch3 – the number of unhatched eggs observed after the third 24 h egg laying period.</w:t>
+      </w:r>
+    </w:p>
+    <w:p>
+      <w:pPr>
+        <w:pStyle w:val="ListParagraph"/>
+        <w:numPr>
+          <w:ilvl w:val="3"/>
+          <w:numId w:val="13"/>
+        </w:numPr>
+        <w:ind w:left="1080" w:hanging="360"/>
+      </w:pPr>
+      <w:r>
+        <w:t>EPR – the overall rate of egg production over the entire 72 h egg laying period.</w:t>
+      </w:r>
+    </w:p>
+    <w:p>
+      <w:pPr>
+        <w:pStyle w:val="ListParagraph"/>
+        <w:numPr>
+          <w:ilvl w:val="3"/>
+          <w:numId w:val="13"/>
+        </w:numPr>
+        <w:ind w:left="1080" w:hanging="360"/>
+      </w:pPr>
+      <w:r>
+        <w:t xml:space="preserve">HF1 – the hatching frequency after the </w:t>
+      </w:r>
+      <w:r>
+        <w:t>first 24 h egg laying period.</w:t>
+      </w:r>
+    </w:p>
+    <w:p>
+      <w:pPr>
+        <w:pStyle w:val="ListParagraph"/>
+        <w:numPr>
+          <w:ilvl w:val="3"/>
+          <w:numId w:val="13"/>
+        </w:numPr>
+        <w:ind w:left="1080" w:hanging="360"/>
+      </w:pPr>
+      <w:r>
+        <w:t>HF2 – the hatching frequency after the second 24 h egg laying period.</w:t>
+      </w:r>
+    </w:p>
+    <w:p>
+      <w:pPr>
+        <w:pStyle w:val="ListParagraph"/>
+        <w:numPr>
+          <w:ilvl w:val="3"/>
+          <w:numId w:val="13"/>
+        </w:numPr>
+        <w:ind w:left="1080" w:hanging="360"/>
+      </w:pPr>
+      <w:r>
+        <w:t>HF2 – the hatching frequency after the third 24 h egg laying period.</w:t>
+      </w:r>
+    </w:p>
+    <w:p>
+      <w:pPr>
+        <w:pStyle w:val="ListParagraph"/>
+        <w:numPr>
+          <w:ilvl w:val="3"/>
+          <w:numId w:val="13"/>
+        </w:numPr>
+        <w:ind w:left="1080" w:hanging="360"/>
+      </w:pPr>
+      <w:r>
+        <w:t>HF – the overall hatching frequency over the entire 72 h egg laying period.</w:t>
       </w:r>
     </w:p>
     <w:p>
@@ -884,7 +1747,7 @@
         <w:ind w:left="360"/>
       </w:pPr>
       <w:r>
-        <w:t>EPR_HS_data_total_raw.txt – This file is a tab-delimited text file of raw data used to calculate egg production rate and hatching success. There are a total of seventeen (17) columns of data</w:t>
+        <w:t>SurvDataTransplant.txt – this file is a tab-delimited text file of survival data collected during the F11 reciprocal transplant food-limitation experiment. There are a total of thirteen (13) columns</w:t>
       </w:r>
       <w:r>
         <w:t>:</w:t>
@@ -900,6 +1763,233 @@
         <w:ind w:left="1080" w:hanging="360"/>
       </w:pPr>
       <w:r>
+        <w:t>Treatment – the treatment affiliated with survival data collected (1 = AM, 4 = OWA, 5 = OWA-&gt;AM, 6 = AM-&gt;OWA).</w:t>
+      </w:r>
+    </w:p>
+    <w:p>
+      <w:pPr>
+        <w:pStyle w:val="ListParagraph"/>
+        <w:numPr>
+          <w:ilvl w:val="3"/>
+          <w:numId w:val="13"/>
+        </w:numPr>
+        <w:ind w:left="1080" w:hanging="360"/>
+      </w:pPr>
+      <w:r>
+        <w:t>Temp – the temperature (°C) of the respective treatment.</w:t>
+      </w:r>
+    </w:p>
+    <w:p>
+      <w:pPr>
+        <w:pStyle w:val="ListParagraph"/>
+        <w:numPr>
+          <w:ilvl w:val="3"/>
+          <w:numId w:val="13"/>
+        </w:numPr>
+        <w:ind w:left="1080" w:hanging="360"/>
+      </w:pPr>
+      <w:r>
+        <w:t>pH – the pH of the respective treatment.</w:t>
+      </w:r>
+    </w:p>
+    <w:p>
+      <w:pPr>
+        <w:pStyle w:val="ListParagraph"/>
+        <w:numPr>
+          <w:ilvl w:val="3"/>
+          <w:numId w:val="13"/>
+        </w:numPr>
+        <w:ind w:left="1080" w:hanging="360"/>
+      </w:pPr>
+      <w:r>
+        <w:t>Rep – the culture replicate that the data was collected from.</w:t>
+      </w:r>
+    </w:p>
+    <w:p>
+      <w:pPr>
+        <w:pStyle w:val="ListParagraph"/>
+        <w:numPr>
+          <w:ilvl w:val="3"/>
+          <w:numId w:val="13"/>
+        </w:numPr>
+        <w:ind w:left="1080" w:hanging="360"/>
+      </w:pPr>
+      <w:r>
+        <w:t>Beak – the beaker used during the experiment.</w:t>
+      </w:r>
+    </w:p>
+    <w:p>
+      <w:pPr>
+        <w:pStyle w:val="ListParagraph"/>
+        <w:numPr>
+          <w:ilvl w:val="3"/>
+          <w:numId w:val="13"/>
+        </w:numPr>
+        <w:ind w:left="1080" w:hanging="360"/>
+      </w:pPr>
+      <w:r>
+        <w:t>time – the day evaluated for the survival experiment.</w:t>
+      </w:r>
+    </w:p>
+    <w:p>
+      <w:pPr>
+        <w:pStyle w:val="ListParagraph"/>
+        <w:numPr>
+          <w:ilvl w:val="3"/>
+          <w:numId w:val="13"/>
+        </w:numPr>
+        <w:ind w:left="1080" w:hanging="360"/>
+      </w:pPr>
+      <w:proofErr w:type="spellStart"/>
+      <w:r>
+        <w:t>nx</w:t>
+      </w:r>
+      <w:proofErr w:type="spellEnd"/>
+      <w:r>
+        <w:t xml:space="preserve"> – the number of live individuals on any day.</w:t>
+      </w:r>
+    </w:p>
+    <w:p>
+      <w:pPr>
+        <w:pStyle w:val="ListParagraph"/>
+        <w:numPr>
+          <w:ilvl w:val="3"/>
+          <w:numId w:val="13"/>
+        </w:numPr>
+        <w:ind w:left="1080" w:hanging="360"/>
+      </w:pPr>
+      <w:r>
+        <w:t>lx - the proportion of surviving individuals.</w:t>
+      </w:r>
+    </w:p>
+    <w:p>
+      <w:pPr>
+        <w:pStyle w:val="ListParagraph"/>
+        <w:numPr>
+          <w:ilvl w:val="3"/>
+          <w:numId w:val="13"/>
+        </w:numPr>
+        <w:ind w:left="1080" w:hanging="360"/>
+      </w:pPr>
+      <w:proofErr w:type="spellStart"/>
+      <w:r>
+        <w:t>Ndev</w:t>
+      </w:r>
+      <w:proofErr w:type="spellEnd"/>
+      <w:r>
+        <w:t xml:space="preserve"> – the number of copepodites observed on any day.</w:t>
+      </w:r>
+    </w:p>
+    <w:p>
+      <w:pPr>
+        <w:pStyle w:val="ListParagraph"/>
+        <w:numPr>
+          <w:ilvl w:val="3"/>
+          <w:numId w:val="13"/>
+        </w:numPr>
+        <w:ind w:left="1080" w:hanging="360"/>
+      </w:pPr>
+      <w:proofErr w:type="spellStart"/>
+      <w:r>
+        <w:t>Cdev</w:t>
+      </w:r>
+      <w:proofErr w:type="spellEnd"/>
+      <w:r>
+        <w:t xml:space="preserve"> – the number of adults observed on any day.</w:t>
+      </w:r>
+    </w:p>
+    <w:p>
+      <w:pPr>
+        <w:pStyle w:val="ListParagraph"/>
+        <w:numPr>
+          <w:ilvl w:val="3"/>
+          <w:numId w:val="13"/>
+        </w:numPr>
+        <w:ind w:left="1080" w:hanging="360"/>
+      </w:pPr>
+      <w:proofErr w:type="spellStart"/>
+      <w:proofErr w:type="gramStart"/>
+      <w:r>
+        <w:t>F.Ratio</w:t>
+      </w:r>
+      <w:proofErr w:type="spellEnd"/>
+      <w:proofErr w:type="gramEnd"/>
+      <w:r>
+        <w:t xml:space="preserve"> – the ratio of females observed on any day.</w:t>
+      </w:r>
+    </w:p>
+    <w:p>
+      <w:pPr>
+        <w:pStyle w:val="ListParagraph"/>
+        <w:numPr>
+          <w:ilvl w:val="3"/>
+          <w:numId w:val="13"/>
+        </w:numPr>
+        <w:ind w:left="1080" w:hanging="360"/>
+      </w:pPr>
+      <w:proofErr w:type="spellStart"/>
+      <w:r>
+        <w:t>M.Ratio</w:t>
+      </w:r>
+      <w:proofErr w:type="spellEnd"/>
+      <w:r>
+        <w:t xml:space="preserve"> – the ratio of females observed on any day.</w:t>
+      </w:r>
+    </w:p>
+    <w:p>
+      <w:pPr>
+        <w:pStyle w:val="ListParagraph"/>
+        <w:ind w:left="1080"/>
+      </w:pPr>
+    </w:p>
+    <w:p>
+      <w:pPr>
+        <w:pStyle w:val="ListParagraph"/>
+        <w:numPr>
+          <w:ilvl w:val="2"/>
+          <w:numId w:val="13"/>
+        </w:numPr>
+        <w:ind w:left="360"/>
+      </w:pPr>
+      <w:r>
+        <w:t>Body</w:t>
+      </w:r>
+      <w:r>
+        <w:t xml:space="preserve">_size_data_MS_complete.txt </w:t>
+      </w:r>
+      <w:r>
+        <w:t>–</w:t>
+      </w:r>
+      <w:r>
+        <w:t xml:space="preserve"> </w:t>
+      </w:r>
+      <w:r>
+        <w:t xml:space="preserve">this file is a tab-delimited text file of body size data collected for the four original treatments </w:t>
+      </w:r>
+      <w:r>
+        <w:t xml:space="preserve">at generations 0, 2, 4, and 11. The F11 data </w:t>
+      </w:r>
+      <w:r>
+        <w:t xml:space="preserve">only includes the AM and OWA treatments for the food-limited </w:t>
+      </w:r>
+      <w:r>
+        <w:t>experiment.</w:t>
+      </w:r>
+      <w:r>
+        <w:t xml:space="preserve"> There are six (6) columns of data:</w:t>
+      </w:r>
+    </w:p>
+    <w:p>
+      <w:pPr>
+        <w:pStyle w:val="ListParagraph"/>
+        <w:numPr>
+          <w:ilvl w:val="3"/>
+          <w:numId w:val="13"/>
+        </w:numPr>
+        <w:ind w:left="1080" w:hanging="360"/>
+      </w:pPr>
+      <w:r>
+        <w:lastRenderedPageBreak/>
         <w:t>Generation – the generation where the data was collected.</w:t>
       </w:r>
     </w:p>
@@ -913,6 +2003,204 @@
         <w:ind w:left="1080" w:hanging="360"/>
       </w:pPr>
       <w:r>
+        <w:t>Treatment – the treatment affiliated with survival data collected (1 = AM, 2 = OA, 3 = OW, 4 = OWA).</w:t>
+      </w:r>
+    </w:p>
+    <w:p>
+      <w:pPr>
+        <w:pStyle w:val="ListParagraph"/>
+        <w:numPr>
+          <w:ilvl w:val="3"/>
+          <w:numId w:val="13"/>
+        </w:numPr>
+        <w:ind w:left="1080" w:hanging="360"/>
+      </w:pPr>
+      <w:r>
+        <w:t xml:space="preserve">Replicate – the culture </w:t>
+      </w:r>
+      <w:proofErr w:type="gramStart"/>
+      <w:r>
+        <w:t>replicate</w:t>
+      </w:r>
+      <w:proofErr w:type="gramEnd"/>
+      <w:r>
+        <w:t xml:space="preserve"> that the data was collected from.</w:t>
+      </w:r>
+    </w:p>
+    <w:p>
+      <w:pPr>
+        <w:pStyle w:val="ListParagraph"/>
+        <w:numPr>
+          <w:ilvl w:val="3"/>
+          <w:numId w:val="13"/>
+        </w:numPr>
+        <w:ind w:left="1080" w:hanging="360"/>
+      </w:pPr>
+      <w:r>
+        <w:t xml:space="preserve">Stage – the life stage </w:t>
+      </w:r>
+      <w:r>
+        <w:t>that the individual was collected and measured at</w:t>
+      </w:r>
+      <w:r>
+        <w:t xml:space="preserve"> (C1 = C1, C6F = C6 Female, C6M = C6 Male</w:t>
+      </w:r>
+      <w:r>
+        <w:t>.</w:t>
+      </w:r>
+    </w:p>
+    <w:p>
+      <w:pPr>
+        <w:pStyle w:val="ListParagraph"/>
+        <w:numPr>
+          <w:ilvl w:val="3"/>
+          <w:numId w:val="13"/>
+        </w:numPr>
+        <w:ind w:left="1080" w:hanging="360"/>
+      </w:pPr>
+      <w:r>
+        <w:t>Number – the individual within a replicate</w:t>
+      </w:r>
+      <w:r>
+        <w:t xml:space="preserve"> for each treatment.</w:t>
+      </w:r>
+    </w:p>
+    <w:p>
+      <w:pPr>
+        <w:pStyle w:val="ListParagraph"/>
+        <w:numPr>
+          <w:ilvl w:val="3"/>
+          <w:numId w:val="13"/>
+        </w:numPr>
+        <w:ind w:left="1080" w:hanging="360"/>
+      </w:pPr>
+      <w:r>
+        <w:t>Length</w:t>
+      </w:r>
+      <w:r>
+        <w:t xml:space="preserve"> – the measured length (mm).</w:t>
+      </w:r>
+    </w:p>
+    <w:p>
+      <w:pPr>
+        <w:pStyle w:val="ListParagraph"/>
+        <w:ind w:left="1080"/>
+      </w:pPr>
+    </w:p>
+    <w:p>
+      <w:pPr>
+        <w:pStyle w:val="ListParagraph"/>
+        <w:numPr>
+          <w:ilvl w:val="2"/>
+          <w:numId w:val="13"/>
+        </w:numPr>
+        <w:ind w:left="360"/>
+      </w:pPr>
+      <w:r>
+        <w:t xml:space="preserve">filtered_variants_Ahudsonica_MS.txt – this is a tab-delimited text file for evaluating </w:t>
+      </w:r>
+      <w:proofErr w:type="spellStart"/>
+      <w:r>
+        <w:t>F</w:t>
+      </w:r>
+      <w:r>
+        <w:rPr>
+          <w:vertAlign w:val="subscript"/>
+        </w:rPr>
+        <w:t>st</w:t>
+      </w:r>
+      <w:proofErr w:type="spellEnd"/>
+      <w:r>
+        <w:t xml:space="preserve"> values. There are 48 columns. Details on column information can be found at </w:t>
+      </w:r>
+      <w:hyperlink r:id="rId5" w:history="1">
+        <w:r>
+          <w:rPr>
+            <w:rStyle w:val="Hyperlink"/>
+          </w:rPr>
+          <w:t>https://varscan.sourceforge.net/using-varscan.html</w:t>
+        </w:r>
+      </w:hyperlink>
+      <w:r>
+        <w:t xml:space="preserve">. </w:t>
+      </w:r>
+    </w:p>
+    <w:p>
+      <w:pPr>
+        <w:pStyle w:val="ListParagraph"/>
+        <w:ind w:left="2160"/>
+      </w:pPr>
+    </w:p>
+    <w:p>
+      <w:pPr>
+        <w:pStyle w:val="ListParagraph"/>
+        <w:numPr>
+          <w:ilvl w:val="1"/>
+          <w:numId w:val="13"/>
+        </w:numPr>
+        <w:ind w:left="0"/>
+      </w:pPr>
+      <w:r>
+        <w:t>Output Data files</w:t>
+      </w:r>
+    </w:p>
+    <w:p>
+      <w:pPr>
+        <w:pStyle w:val="ListParagraph"/>
+        <w:ind w:left="1080"/>
+      </w:pPr>
+    </w:p>
+    <w:p>
+      <w:pPr>
+        <w:pStyle w:val="ListParagraph"/>
+        <w:numPr>
+          <w:ilvl w:val="2"/>
+          <w:numId w:val="13"/>
+        </w:numPr>
+        <w:ind w:left="360"/>
+      </w:pPr>
+      <w:r>
+        <w:t>EPR_HF_data_total_w_11.txt – this file is a tab-delimited text file of data used to calculate egg production rate (EPR) and hatching success (HS)</w:t>
+      </w:r>
+      <w:r>
+        <w:t xml:space="preserve"> for all generations of the original four treatments (AM, OA, OW, and OWA)</w:t>
+      </w:r>
+      <w:r>
+        <w:t xml:space="preserve">. </w:t>
+      </w:r>
+      <w:r>
+        <w:t xml:space="preserve">It is summarized from the </w:t>
+      </w:r>
+      <w:r>
+        <w:t xml:space="preserve">EPR_HS_data_total_raw.txt and Feeding_cost_epr.txt files. </w:t>
+      </w:r>
+      <w:r>
+        <w:t>There are nine (9) columns of data:</w:t>
+      </w:r>
+    </w:p>
+    <w:p>
+      <w:pPr>
+        <w:pStyle w:val="ListParagraph"/>
+        <w:numPr>
+          <w:ilvl w:val="3"/>
+          <w:numId w:val="13"/>
+        </w:numPr>
+        <w:ind w:left="1080" w:hanging="360"/>
+      </w:pPr>
+      <w:r>
+        <w:t>Generation – the generation where the data was collected.</w:t>
+      </w:r>
+    </w:p>
+    <w:p>
+      <w:pPr>
+        <w:pStyle w:val="ListParagraph"/>
+        <w:numPr>
+          <w:ilvl w:val="3"/>
+          <w:numId w:val="13"/>
+        </w:numPr>
+        <w:ind w:left="1080" w:hanging="360"/>
+      </w:pPr>
+      <w:r>
         <w:t>Number – a replicate number assigned to an individual mate pair evaluated during egg production experiments.</w:t>
       </w:r>
     </w:p>
@@ -926,7 +2214,7 @@
         <w:ind w:left="1080" w:hanging="360"/>
       </w:pPr>
       <w:r>
-        <w:t>Treatment – the treatment affiliated with survival data collected.</w:t>
+        <w:t>Treatment – the treatment affiliated with survival data collected (1 = AM, 2 = OA, 3 = OW, 4 = OWA).</w:t>
       </w:r>
     </w:p>
     <w:p>
@@ -964,11 +2252,421 @@
         </w:numPr>
         <w:ind w:left="1080" w:hanging="360"/>
       </w:pPr>
-      <w:r>
-        <w:t>Naup1 – the number of nauplii observed</w:t>
-      </w:r>
-      <w:r>
-        <w:t xml:space="preserve"> after the first 48 h egg laying period</w:t>
+      <w:proofErr w:type="spellStart"/>
+      <w:r>
+        <w:t>EPRtot</w:t>
+      </w:r>
+      <w:proofErr w:type="spellEnd"/>
+      <w:r>
+        <w:t xml:space="preserve"> – the </w:t>
+      </w:r>
+      <w:r>
+        <w:t>calculated egg production rate.</w:t>
+      </w:r>
+    </w:p>
+    <w:p>
+      <w:pPr>
+        <w:pStyle w:val="ListParagraph"/>
+        <w:numPr>
+          <w:ilvl w:val="3"/>
+          <w:numId w:val="13"/>
+        </w:numPr>
+        <w:ind w:left="1080" w:hanging="360"/>
+      </w:pPr>
+      <w:proofErr w:type="spellStart"/>
+      <w:r>
+        <w:t>Hftot</w:t>
+      </w:r>
+      <w:proofErr w:type="spellEnd"/>
+      <w:r>
+        <w:t xml:space="preserve"> – the calculated hatching success rate.</w:t>
+      </w:r>
+    </w:p>
+    <w:p>
+      <w:pPr>
+        <w:pStyle w:val="ListParagraph"/>
+        <w:numPr>
+          <w:ilvl w:val="3"/>
+          <w:numId w:val="13"/>
+        </w:numPr>
+        <w:ind w:left="1080" w:hanging="360"/>
+      </w:pPr>
+      <w:proofErr w:type="spellStart"/>
+      <w:r>
+        <w:t>Generation.c</w:t>
+      </w:r>
+      <w:proofErr w:type="spellEnd"/>
+      <w:r>
+        <w:t xml:space="preserve"> – the generation where the data was collected.</w:t>
+      </w:r>
+    </w:p>
+    <w:p>
+      <w:pPr>
+        <w:pStyle w:val="ListParagraph"/>
+        <w:numPr>
+          <w:ilvl w:val="3"/>
+          <w:numId w:val="13"/>
+        </w:numPr>
+        <w:ind w:left="1080" w:hanging="360"/>
+      </w:pPr>
+      <w:r>
+        <w:t xml:space="preserve">Rep </w:t>
+      </w:r>
+      <w:r>
+        <w:t>–</w:t>
+      </w:r>
+      <w:r>
+        <w:t xml:space="preserve"> </w:t>
+      </w:r>
+      <w:r>
+        <w:t>the culture replicate that the data was collected from.</w:t>
+      </w:r>
+    </w:p>
+    <w:p>
+      <w:pPr>
+        <w:pStyle w:val="ListParagraph"/>
+        <w:ind w:left="1080"/>
+      </w:pPr>
+    </w:p>
+    <w:p>
+      <w:pPr>
+        <w:pStyle w:val="ListParagraph"/>
+        <w:numPr>
+          <w:ilvl w:val="2"/>
+          <w:numId w:val="13"/>
+        </w:numPr>
+        <w:ind w:left="360"/>
+      </w:pPr>
+      <w:r>
+        <w:t xml:space="preserve">Development_time_w_11.txt – this file is a </w:t>
+      </w:r>
+      <w:r>
+        <w:t xml:space="preserve">summarized </w:t>
+      </w:r>
+      <w:r>
+        <w:t xml:space="preserve">tab-delimited text file of </w:t>
+      </w:r>
+      <w:r>
+        <w:t>mean d</w:t>
+      </w:r>
+      <w:r>
+        <w:t>evelopment time data calculated from the raw survival data</w:t>
+      </w:r>
+      <w:r>
+        <w:t xml:space="preserve">. </w:t>
+      </w:r>
+      <w:r>
+        <w:t xml:space="preserve">The F11 data only includes the AM and OWA treatments for the food-limited experiment. </w:t>
+      </w:r>
+      <w:r>
+        <w:t xml:space="preserve">There are </w:t>
+      </w:r>
+      <w:r>
+        <w:t>eleven (11) columns of data:</w:t>
+      </w:r>
+    </w:p>
+    <w:p>
+      <w:pPr>
+        <w:pStyle w:val="ListParagraph"/>
+        <w:numPr>
+          <w:ilvl w:val="3"/>
+          <w:numId w:val="13"/>
+        </w:numPr>
+        <w:ind w:left="1080" w:hanging="360"/>
+      </w:pPr>
+      <w:r>
+        <w:t>Treatment – the treatment affiliated with survival data collected (1 = AM, 2 = OA, 3 = OW, 4 = OWA).</w:t>
+      </w:r>
+    </w:p>
+    <w:p>
+      <w:pPr>
+        <w:pStyle w:val="ListParagraph"/>
+        <w:numPr>
+          <w:ilvl w:val="3"/>
+          <w:numId w:val="13"/>
+        </w:numPr>
+        <w:ind w:left="1080" w:hanging="360"/>
+      </w:pPr>
+      <w:r>
+        <w:t>Rep – the culture replicate that the data was collected from.</w:t>
+      </w:r>
+    </w:p>
+    <w:p>
+      <w:pPr>
+        <w:pStyle w:val="ListParagraph"/>
+        <w:numPr>
+          <w:ilvl w:val="3"/>
+          <w:numId w:val="13"/>
+        </w:numPr>
+        <w:ind w:left="1080" w:hanging="360"/>
+      </w:pPr>
+      <w:r>
+        <w:t>Beak – the beaker used during the experiment.</w:t>
+      </w:r>
+    </w:p>
+    <w:p>
+      <w:pPr>
+        <w:pStyle w:val="ListParagraph"/>
+        <w:numPr>
+          <w:ilvl w:val="3"/>
+          <w:numId w:val="13"/>
+        </w:numPr>
+        <w:ind w:left="1080" w:hanging="360"/>
+      </w:pPr>
+      <w:r>
+        <w:t>Generation – the generation where the data was collected.</w:t>
+      </w:r>
+    </w:p>
+    <w:p>
+      <w:pPr>
+        <w:pStyle w:val="ListParagraph"/>
+        <w:numPr>
+          <w:ilvl w:val="3"/>
+          <w:numId w:val="13"/>
+        </w:numPr>
+        <w:ind w:left="1080" w:hanging="360"/>
+      </w:pPr>
+      <w:r>
+        <w:lastRenderedPageBreak/>
+        <w:t>mean – the mean calculated development time.</w:t>
+      </w:r>
+    </w:p>
+    <w:p>
+      <w:pPr>
+        <w:pStyle w:val="ListParagraph"/>
+        <w:numPr>
+          <w:ilvl w:val="3"/>
+          <w:numId w:val="13"/>
+        </w:numPr>
+        <w:ind w:left="1080" w:hanging="360"/>
+      </w:pPr>
+      <w:proofErr w:type="spellStart"/>
+      <w:r>
+        <w:t>sd</w:t>
+      </w:r>
+      <w:proofErr w:type="spellEnd"/>
+      <w:r>
+        <w:t xml:space="preserve"> – the standard deviation of the calculated development time.</w:t>
+      </w:r>
+    </w:p>
+    <w:p>
+      <w:pPr>
+        <w:pStyle w:val="ListParagraph"/>
+        <w:numPr>
+          <w:ilvl w:val="3"/>
+          <w:numId w:val="13"/>
+        </w:numPr>
+        <w:ind w:left="1080" w:hanging="360"/>
+      </w:pPr>
+      <w:proofErr w:type="spellStart"/>
+      <w:proofErr w:type="gramStart"/>
+      <w:r>
+        <w:t>n.count</w:t>
+      </w:r>
+      <w:proofErr w:type="spellEnd"/>
+      <w:proofErr w:type="gramEnd"/>
+      <w:r>
+        <w:t xml:space="preserve"> </w:t>
+      </w:r>
+      <w:r>
+        <w:t>–</w:t>
+      </w:r>
+      <w:r>
+        <w:t xml:space="preserve"> </w:t>
+      </w:r>
+      <w:r>
+        <w:t>the number of individuals used to calculate development time.</w:t>
+      </w:r>
+    </w:p>
+    <w:p>
+      <w:pPr>
+        <w:pStyle w:val="ListParagraph"/>
+        <w:numPr>
+          <w:ilvl w:val="3"/>
+          <w:numId w:val="13"/>
+        </w:numPr>
+        <w:ind w:left="1080" w:hanging="360"/>
+      </w:pPr>
+      <w:r>
+        <w:t>se – the standard error of the calculated development time.</w:t>
+      </w:r>
+    </w:p>
+    <w:p>
+      <w:pPr>
+        <w:pStyle w:val="ListParagraph"/>
+        <w:numPr>
+          <w:ilvl w:val="3"/>
+          <w:numId w:val="13"/>
+        </w:numPr>
+        <w:ind w:left="1080" w:hanging="360"/>
+      </w:pPr>
+      <w:r>
+        <w:t>lower.ci – the lower bound of the 95% confidence interval.</w:t>
+      </w:r>
+    </w:p>
+    <w:p>
+      <w:pPr>
+        <w:pStyle w:val="ListParagraph"/>
+        <w:numPr>
+          <w:ilvl w:val="3"/>
+          <w:numId w:val="13"/>
+        </w:numPr>
+        <w:ind w:left="1080" w:hanging="360"/>
+      </w:pPr>
+      <w:r>
+        <w:t>upper.ci – the upper bound of the 95% confidence interval.</w:t>
+      </w:r>
+    </w:p>
+    <w:p>
+      <w:pPr>
+        <w:pStyle w:val="ListParagraph"/>
+        <w:numPr>
+          <w:ilvl w:val="3"/>
+          <w:numId w:val="13"/>
+        </w:numPr>
+        <w:ind w:left="1080" w:hanging="360"/>
+      </w:pPr>
+      <w:r>
+        <w:t xml:space="preserve">Stage – the life </w:t>
+      </w:r>
+      <w:r>
+        <w:t xml:space="preserve">stage </w:t>
+      </w:r>
+      <w:r>
+        <w:t>reflecting the calculated development time.</w:t>
+      </w:r>
+    </w:p>
+    <w:p>
+      <w:pPr>
+        <w:pStyle w:val="ListParagraph"/>
+        <w:ind w:left="1080"/>
+      </w:pPr>
+    </w:p>
+    <w:p>
+      <w:pPr>
+        <w:pStyle w:val="ListParagraph"/>
+        <w:numPr>
+          <w:ilvl w:val="2"/>
+          <w:numId w:val="13"/>
+        </w:numPr>
+        <w:ind w:left="360"/>
+      </w:pPr>
+      <w:r>
+        <w:t>GR_data_MS_w_11.txt</w:t>
+      </w:r>
+      <w:r>
+        <w:t xml:space="preserve"> – this file is a summary of calculated </w:t>
+      </w:r>
+      <w:r>
+        <w:t xml:space="preserve">somatic </w:t>
+      </w:r>
+      <w:r>
+        <w:t xml:space="preserve">growth rates </w:t>
+      </w:r>
+      <w:r>
+        <w:t>from measured body sizes and calculated development times.</w:t>
+      </w:r>
+      <w:r>
+        <w:t xml:space="preserve"> </w:t>
+      </w:r>
+      <w:r>
+        <w:t xml:space="preserve">The F11 data only includes the AM and OWA treatments for the food-limited experiment. </w:t>
+      </w:r>
+      <w:r>
+        <w:t xml:space="preserve">There are </w:t>
+      </w:r>
+      <w:r>
+        <w:t>fifteen</w:t>
+      </w:r>
+      <w:r>
+        <w:t xml:space="preserve"> (1</w:t>
+      </w:r>
+      <w:r>
+        <w:t>5</w:t>
+      </w:r>
+      <w:r>
+        <w:t>) columns of data:</w:t>
+      </w:r>
+    </w:p>
+    <w:p>
+      <w:pPr>
+        <w:pStyle w:val="ListParagraph"/>
+        <w:numPr>
+          <w:ilvl w:val="3"/>
+          <w:numId w:val="13"/>
+        </w:numPr>
+        <w:ind w:left="1080" w:hanging="360"/>
+      </w:pPr>
+      <w:r>
+        <w:t>Generation – the generation where the data was collected.</w:t>
+      </w:r>
+    </w:p>
+    <w:p>
+      <w:pPr>
+        <w:pStyle w:val="ListParagraph"/>
+        <w:numPr>
+          <w:ilvl w:val="3"/>
+          <w:numId w:val="13"/>
+        </w:numPr>
+        <w:ind w:left="1080" w:hanging="360"/>
+      </w:pPr>
+      <w:r>
+        <w:t>Treatment – the treatment affiliated with survival data collected (1 = AM, 2 = OA, 3 = OW, 4 = OWA).</w:t>
+      </w:r>
+    </w:p>
+    <w:p>
+      <w:pPr>
+        <w:pStyle w:val="ListParagraph"/>
+        <w:numPr>
+          <w:ilvl w:val="3"/>
+          <w:numId w:val="13"/>
+        </w:numPr>
+        <w:ind w:left="1080" w:hanging="360"/>
+      </w:pPr>
+      <w:r>
+        <w:t>Rep – the culture replicate that the data was collected from.</w:t>
+      </w:r>
+    </w:p>
+    <w:p>
+      <w:pPr>
+        <w:pStyle w:val="ListParagraph"/>
+        <w:numPr>
+          <w:ilvl w:val="3"/>
+          <w:numId w:val="13"/>
+        </w:numPr>
+        <w:ind w:left="1080" w:hanging="360"/>
+      </w:pPr>
+      <w:proofErr w:type="spellStart"/>
+      <w:r>
+        <w:t>Stage.x</w:t>
+      </w:r>
+      <w:proofErr w:type="spellEnd"/>
+      <w:r>
+        <w:t xml:space="preserve"> – the stage of</w:t>
+      </w:r>
+      <w:r>
+        <w:t xml:space="preserve"> the mature life stage used to calculate the somatic growth rate.</w:t>
+      </w:r>
+    </w:p>
+    <w:p>
+      <w:pPr>
+        <w:pStyle w:val="ListParagraph"/>
+        <w:numPr>
+          <w:ilvl w:val="3"/>
+          <w:numId w:val="13"/>
+        </w:numPr>
+        <w:ind w:left="1080" w:hanging="360"/>
+      </w:pPr>
+      <w:proofErr w:type="spellStart"/>
+      <w:r>
+        <w:t>Number.x</w:t>
+      </w:r>
+      <w:proofErr w:type="spellEnd"/>
+      <w:r>
+        <w:t xml:space="preserve"> – the individual within a replicate for each treatment</w:t>
+      </w:r>
+      <w:r>
+        <w:t xml:space="preserve"> of the mature life stage</w:t>
       </w:r>
       <w:r>
         <w:t>.</w:t>
@@ -983,8 +2681,132 @@
         </w:numPr>
         <w:ind w:left="1080" w:hanging="360"/>
       </w:pPr>
-      <w:r>
-        <w:t xml:space="preserve">Un1 </w:t>
+      <w:proofErr w:type="spellStart"/>
+      <w:r>
+        <w:t>Length.x</w:t>
+      </w:r>
+      <w:proofErr w:type="spellEnd"/>
+      <w:r>
+        <w:t xml:space="preserve"> – the measured length of the mature individual.</w:t>
+      </w:r>
+    </w:p>
+    <w:p>
+      <w:pPr>
+        <w:pStyle w:val="ListParagraph"/>
+        <w:numPr>
+          <w:ilvl w:val="3"/>
+          <w:numId w:val="13"/>
+        </w:numPr>
+        <w:ind w:left="1080" w:hanging="360"/>
+      </w:pPr>
+      <w:proofErr w:type="spellStart"/>
+      <w:r>
+        <w:t>Weight.x</w:t>
+      </w:r>
+      <w:proofErr w:type="spellEnd"/>
+      <w:r>
+        <w:t xml:space="preserve"> – the calculated weight of the mature individual.</w:t>
+      </w:r>
+    </w:p>
+    <w:p>
+      <w:pPr>
+        <w:pStyle w:val="ListParagraph"/>
+        <w:numPr>
+          <w:ilvl w:val="3"/>
+          <w:numId w:val="13"/>
+        </w:numPr>
+        <w:ind w:left="1080" w:hanging="360"/>
+      </w:pPr>
+      <w:proofErr w:type="spellStart"/>
+      <w:proofErr w:type="gramStart"/>
+      <w:r>
+        <w:t>Stage</w:t>
+      </w:r>
+      <w:proofErr w:type="gramEnd"/>
+      <w:r>
+        <w:t>.y</w:t>
+      </w:r>
+      <w:proofErr w:type="spellEnd"/>
+      <w:r>
+        <w:t xml:space="preserve"> – the </w:t>
+      </w:r>
+      <w:r>
+        <w:t>stage of the C1 individual used to pair with the mature individual for change in body weight</w:t>
+      </w:r>
+      <w:r>
+        <w:t>.</w:t>
+      </w:r>
+    </w:p>
+    <w:p>
+      <w:pPr>
+        <w:pStyle w:val="ListParagraph"/>
+        <w:numPr>
+          <w:ilvl w:val="3"/>
+          <w:numId w:val="13"/>
+        </w:numPr>
+        <w:ind w:left="1080" w:hanging="360"/>
+      </w:pPr>
+      <w:proofErr w:type="spellStart"/>
+      <w:r>
+        <w:t>Number.y</w:t>
+      </w:r>
+      <w:proofErr w:type="spellEnd"/>
+      <w:r>
+        <w:t xml:space="preserve"> – the individual within a replicate for each treatment of the C1 life stage.</w:t>
+      </w:r>
+    </w:p>
+    <w:p>
+      <w:pPr>
+        <w:pStyle w:val="ListParagraph"/>
+        <w:numPr>
+          <w:ilvl w:val="3"/>
+          <w:numId w:val="13"/>
+        </w:numPr>
+        <w:ind w:left="1080" w:hanging="360"/>
+      </w:pPr>
+      <w:proofErr w:type="spellStart"/>
+      <w:r>
+        <w:t>Weight.y</w:t>
+      </w:r>
+      <w:proofErr w:type="spellEnd"/>
+      <w:r>
+        <w:t xml:space="preserve"> – the calculated weight of the C1 individual.</w:t>
+      </w:r>
+    </w:p>
+    <w:p>
+      <w:pPr>
+        <w:pStyle w:val="ListParagraph"/>
+        <w:numPr>
+          <w:ilvl w:val="3"/>
+          <w:numId w:val="13"/>
+        </w:numPr>
+        <w:ind w:left="1080" w:hanging="360"/>
+      </w:pPr>
+      <w:proofErr w:type="spellStart"/>
+      <w:proofErr w:type="gramStart"/>
+      <w:r>
+        <w:t>weight</w:t>
+      </w:r>
+      <w:r>
+        <w:t>.diff</w:t>
+      </w:r>
+      <w:proofErr w:type="spellEnd"/>
+      <w:proofErr w:type="gramEnd"/>
+      <w:r>
+        <w:t xml:space="preserve"> – the change in weight between the C1 and C6F/C6M stage.</w:t>
+      </w:r>
+    </w:p>
+    <w:p>
+      <w:pPr>
+        <w:pStyle w:val="ListParagraph"/>
+        <w:numPr>
+          <w:ilvl w:val="3"/>
+          <w:numId w:val="13"/>
+        </w:numPr>
+        <w:ind w:left="1080" w:hanging="360"/>
+      </w:pPr>
+      <w:r>
+        <w:t xml:space="preserve">Beak </w:t>
       </w:r>
       <w:r>
         <w:t>–</w:t>
@@ -993,151 +2815,46 @@
         <w:t xml:space="preserve"> </w:t>
       </w:r>
       <w:r>
-        <w:t>the number of unhatched eggs observed after the first 48 h egg laying period.</w:t>
-      </w:r>
-    </w:p>
-    <w:p>
-      <w:pPr>
-        <w:pStyle w:val="ListParagraph"/>
-        <w:numPr>
-          <w:ilvl w:val="3"/>
-          <w:numId w:val="13"/>
-        </w:numPr>
-        <w:ind w:left="1080" w:hanging="360"/>
-      </w:pPr>
-      <w:r>
-        <w:t>Sum1 – the sum of Naup1 and Un1.</w:t>
-      </w:r>
-    </w:p>
-    <w:p>
-      <w:pPr>
-        <w:pStyle w:val="ListParagraph"/>
-        <w:numPr>
-          <w:ilvl w:val="3"/>
-          <w:numId w:val="13"/>
-        </w:numPr>
-        <w:ind w:left="1080" w:hanging="360"/>
-      </w:pPr>
-      <w:r>
-        <w:t xml:space="preserve">EPR1 – the egg production rate over the </w:t>
-      </w:r>
-      <w:bookmarkStart w:id="0" w:name="_Hlk106715078"/>
-      <w:r>
-        <w:t>second</w:t>
-      </w:r>
-      <w:bookmarkEnd w:id="0"/>
-      <w:r>
-        <w:t xml:space="preserve"> 48 h.</w:t>
-      </w:r>
-    </w:p>
-    <w:p>
-      <w:pPr>
-        <w:pStyle w:val="ListParagraph"/>
-        <w:numPr>
-          <w:ilvl w:val="3"/>
-          <w:numId w:val="13"/>
-        </w:numPr>
-        <w:ind w:left="1080" w:hanging="360"/>
-      </w:pPr>
-      <w:r>
-        <w:t>HF1 – the hatching success of eggs laid over the second 48 h.</w:t>
-      </w:r>
-    </w:p>
-    <w:p>
-      <w:pPr>
-        <w:pStyle w:val="ListParagraph"/>
-        <w:numPr>
-          <w:ilvl w:val="3"/>
-          <w:numId w:val="13"/>
-        </w:numPr>
-        <w:ind w:left="1080" w:hanging="360"/>
-      </w:pPr>
-      <w:r>
-        <w:t>Naup2 – the number of nauplii observed after the second 48 h egg laying period.</w:t>
-      </w:r>
-    </w:p>
-    <w:p>
-      <w:pPr>
-        <w:pStyle w:val="ListParagraph"/>
-        <w:numPr>
-          <w:ilvl w:val="3"/>
-          <w:numId w:val="13"/>
-        </w:numPr>
-        <w:ind w:left="1080" w:hanging="360"/>
-      </w:pPr>
-      <w:r>
-        <w:t>Un2 – the number of unhatched eggs observed after the second 48 h egg laying period.</w:t>
-      </w:r>
-    </w:p>
-    <w:p>
-      <w:pPr>
-        <w:pStyle w:val="ListParagraph"/>
-        <w:numPr>
-          <w:ilvl w:val="3"/>
-          <w:numId w:val="13"/>
-        </w:numPr>
-        <w:ind w:left="1080" w:hanging="360"/>
-      </w:pPr>
-      <w:r>
-        <w:t>Sum2 – the sum of Naup1 and Un1.</w:t>
-      </w:r>
-    </w:p>
-    <w:p>
-      <w:pPr>
-        <w:pStyle w:val="ListParagraph"/>
-        <w:numPr>
-          <w:ilvl w:val="3"/>
-          <w:numId w:val="13"/>
-        </w:numPr>
-        <w:ind w:left="1080" w:hanging="360"/>
-      </w:pPr>
-      <w:r>
-        <w:t>EPR2 – the egg production rate over the second 48 h.</w:t>
-      </w:r>
-    </w:p>
-    <w:p>
-      <w:pPr>
-        <w:pStyle w:val="ListParagraph"/>
-        <w:numPr>
-          <w:ilvl w:val="3"/>
-          <w:numId w:val="13"/>
-        </w:numPr>
-        <w:ind w:left="1080" w:hanging="360"/>
-      </w:pPr>
-      <w:r>
-        <w:t>HF2 – the hatching success of eggs laid over the</w:t>
-      </w:r>
-      <w:r>
-        <w:t xml:space="preserve"> </w:t>
-      </w:r>
-      <w:r>
-        <w:t>second 48 h.</w:t>
-      </w:r>
-    </w:p>
-    <w:p>
-      <w:pPr>
-        <w:pStyle w:val="ListParagraph"/>
-        <w:numPr>
-          <w:ilvl w:val="3"/>
-          <w:numId w:val="13"/>
-        </w:numPr>
-        <w:ind w:left="1080" w:hanging="360"/>
-      </w:pPr>
-      <w:r>
-        <w:t>EPRtot – the overall rate of egg production over the entire 96 h.</w:t>
-      </w:r>
-    </w:p>
-    <w:p>
-      <w:pPr>
-        <w:pStyle w:val="ListParagraph"/>
-        <w:numPr>
-          <w:ilvl w:val="3"/>
-          <w:numId w:val="13"/>
-        </w:numPr>
-        <w:ind w:left="1080" w:hanging="360"/>
-      </w:pPr>
-      <w:r>
-        <w:t>Hftot – the overall rate of hatching success.</w:t>
+        <w:t>the beaker used during the experiment.</w:t>
+      </w:r>
+    </w:p>
+    <w:p>
+      <w:pPr>
+        <w:pStyle w:val="ListParagraph"/>
+        <w:numPr>
+          <w:ilvl w:val="3"/>
+          <w:numId w:val="13"/>
+        </w:numPr>
+        <w:ind w:left="1080" w:hanging="360"/>
+      </w:pPr>
+      <w:proofErr w:type="spellStart"/>
+      <w:r>
+        <w:t>Dev.diff</w:t>
+      </w:r>
+      <w:proofErr w:type="spellEnd"/>
+      <w:r>
+        <w:t xml:space="preserve"> – the difference in development time between the mature life stage and the </w:t>
+      </w:r>
+      <w:r>
+        <w:t>C1 life stage.</w:t>
+      </w:r>
+    </w:p>
+    <w:p>
+      <w:pPr>
+        <w:pStyle w:val="ListParagraph"/>
+        <w:numPr>
+          <w:ilvl w:val="3"/>
+          <w:numId w:val="13"/>
+        </w:numPr>
+        <w:ind w:left="1080" w:hanging="360"/>
+      </w:pPr>
+      <w:proofErr w:type="spellStart"/>
+      <w:r>
+        <w:t>Growth.Rate</w:t>
+      </w:r>
+      <w:proofErr w:type="spellEnd"/>
+      <w:r>
+        <w:t xml:space="preserve"> – the calculated somatic growth rate.</w:t>
       </w:r>
     </w:p>
     <w:p>
@@ -1156,16 +2873,47 @@
         <w:ind w:left="360"/>
       </w:pPr>
       <w:r>
-        <w:t xml:space="preserve">Feeding_cost_epr.txt – this file is a tab-delimited text file of egg production and hatching success data collected during the </w:t>
-      </w:r>
-      <w:r>
-        <w:t xml:space="preserve">F11 </w:t>
-      </w:r>
-      <w:r>
-        <w:t>reciprocal transplant food-limitation experiment. There are a total of fourteen (14) columns</w:t>
-      </w:r>
-      <w:r>
-        <w:t>:</w:t>
+        <w:t>lambda_results_devtime_surv_epr_hf_sex_w_f11</w:t>
+      </w:r>
+      <w:r>
+        <w:t>.txt</w:t>
+      </w:r>
+      <w:r>
+        <w:t xml:space="preserve"> – This is a tab</w:t>
+      </w:r>
+      <w:r>
+        <w:t>-delimited text file</w:t>
+      </w:r>
+      <w:r>
+        <w:t xml:space="preserve"> of the calculated fitness (λ) data derived from </w:t>
+      </w:r>
+      <w:r>
+        <w:t xml:space="preserve">life-history trait data. </w:t>
+      </w:r>
+      <w:r>
+        <w:t xml:space="preserve">The F11 data only includes the AM and OWA treatments for the food-limited experiment. </w:t>
+      </w:r>
+      <w:r>
+        <w:t xml:space="preserve">There are </w:t>
+      </w:r>
+      <w:r>
+        <w:t xml:space="preserve">nine (9) </w:t>
+      </w:r>
+      <w:r>
+        <w:t>columns of data:</w:t>
+      </w:r>
+    </w:p>
+    <w:p>
+      <w:pPr>
+        <w:pStyle w:val="ListParagraph"/>
+        <w:numPr>
+          <w:ilvl w:val="3"/>
+          <w:numId w:val="13"/>
+        </w:numPr>
+        <w:ind w:left="1080" w:hanging="360"/>
+      </w:pPr>
+      <w:r>
+        <w:t>Generation – the generation where the data was collected.</w:t>
       </w:r>
     </w:p>
     <w:p>
@@ -1191,59 +2939,7 @@
         <w:ind w:left="1080" w:hanging="360"/>
       </w:pPr>
       <w:r>
-        <w:t>Food – the food concentration (μg C/L) for each individual mate pair.</w:t>
-      </w:r>
-    </w:p>
-    <w:p>
-      <w:pPr>
-        <w:pStyle w:val="ListParagraph"/>
-        <w:numPr>
-          <w:ilvl w:val="3"/>
-          <w:numId w:val="13"/>
-        </w:numPr>
-        <w:ind w:left="1080" w:hanging="360"/>
-      </w:pPr>
-      <w:r>
-        <w:t>Bin – the culture replicate that the data was collected from.</w:t>
-      </w:r>
-    </w:p>
-    <w:p>
-      <w:pPr>
-        <w:pStyle w:val="ListParagraph"/>
-        <w:numPr>
-          <w:ilvl w:val="3"/>
-          <w:numId w:val="13"/>
-        </w:numPr>
-        <w:ind w:left="1080" w:hanging="360"/>
-      </w:pPr>
-      <w:r>
-        <w:t>Hatch1 – the number of hatched nauplii observed after the first 24 h egg laying period.</w:t>
-      </w:r>
-    </w:p>
-    <w:p>
-      <w:pPr>
-        <w:pStyle w:val="ListParagraph"/>
-        <w:numPr>
-          <w:ilvl w:val="3"/>
-          <w:numId w:val="13"/>
-        </w:numPr>
-        <w:ind w:left="1080" w:hanging="360"/>
-      </w:pPr>
-      <w:r>
-        <w:t>Hatch2 – the number of hatched nauplii observed after the second 24 h egg laying period.</w:t>
-      </w:r>
-    </w:p>
-    <w:p>
-      <w:pPr>
-        <w:pStyle w:val="ListParagraph"/>
-        <w:numPr>
-          <w:ilvl w:val="3"/>
-          <w:numId w:val="13"/>
-        </w:numPr>
-        <w:ind w:left="1080" w:hanging="360"/>
-      </w:pPr>
-      <w:r>
-        <w:t>Hatch3 – the number of hatched nauplii observed after the third 24 h egg laying period.</w:t>
+        <w:t>Rep – the culture replicate that the data was collected from.</w:t>
       </w:r>
     </w:p>
     <w:p>
@@ -1257,101 +2953,107 @@
       </w:pPr>
       <w:r>
         <w:lastRenderedPageBreak/>
-        <w:t>Unhatch1 – the number of unhatched eggs observed after the first 24 h egg laying period.</w:t>
-      </w:r>
-    </w:p>
-    <w:p>
-      <w:pPr>
-        <w:pStyle w:val="ListParagraph"/>
-        <w:numPr>
-          <w:ilvl w:val="3"/>
-          <w:numId w:val="13"/>
-        </w:numPr>
-        <w:ind w:left="1080" w:hanging="360"/>
-      </w:pPr>
-      <w:r>
-        <w:t>Unhatch2 – the number of unhatched eggs observed after the second 24 h egg laying period.</w:t>
-      </w:r>
-    </w:p>
-    <w:p>
-      <w:pPr>
-        <w:pStyle w:val="ListParagraph"/>
-        <w:numPr>
-          <w:ilvl w:val="3"/>
-          <w:numId w:val="13"/>
-        </w:numPr>
-        <w:ind w:left="1080" w:hanging="360"/>
-      </w:pPr>
-      <w:r>
-        <w:t>Unhatch3 – the number of unhatched eggs observed after the third 24 h egg laying period.</w:t>
-      </w:r>
-    </w:p>
-    <w:p>
-      <w:pPr>
-        <w:pStyle w:val="ListParagraph"/>
-        <w:numPr>
-          <w:ilvl w:val="3"/>
-          <w:numId w:val="13"/>
-        </w:numPr>
-        <w:ind w:left="1080" w:hanging="360"/>
-      </w:pPr>
-      <w:r>
-        <w:t>EPR – the overall rate of egg production over the entire 72 h egg laying period.</w:t>
-      </w:r>
-    </w:p>
-    <w:p>
-      <w:pPr>
-        <w:pStyle w:val="ListParagraph"/>
-        <w:numPr>
-          <w:ilvl w:val="3"/>
-          <w:numId w:val="13"/>
-        </w:numPr>
-        <w:ind w:left="1080" w:hanging="360"/>
-      </w:pPr>
-      <w:r>
-        <w:t xml:space="preserve">HF1 – the hatching frequency after the </w:t>
-      </w:r>
-      <w:r>
-        <w:t>first 24 h egg laying period.</w:t>
-      </w:r>
-    </w:p>
-    <w:p>
-      <w:pPr>
-        <w:pStyle w:val="ListParagraph"/>
-        <w:numPr>
-          <w:ilvl w:val="3"/>
-          <w:numId w:val="13"/>
-        </w:numPr>
-        <w:ind w:left="1080" w:hanging="360"/>
-      </w:pPr>
-      <w:r>
-        <w:t>HF2 – the hatching frequency after the second 24 h egg laying period.</w:t>
-      </w:r>
-    </w:p>
-    <w:p>
-      <w:pPr>
-        <w:pStyle w:val="ListParagraph"/>
-        <w:numPr>
-          <w:ilvl w:val="3"/>
-          <w:numId w:val="13"/>
-        </w:numPr>
-        <w:ind w:left="1080" w:hanging="360"/>
-      </w:pPr>
-      <w:r>
-        <w:t>HF2 – the hatching frequency after the third 24 h egg laying period.</w:t>
-      </w:r>
-    </w:p>
-    <w:p>
-      <w:pPr>
-        <w:pStyle w:val="ListParagraph"/>
-        <w:numPr>
-          <w:ilvl w:val="3"/>
-          <w:numId w:val="13"/>
-        </w:numPr>
-        <w:ind w:left="1080" w:hanging="360"/>
-      </w:pPr>
-      <w:r>
-        <w:t>HF – the overall hatching frequency over the entire 72 h egg laying period.</w:t>
+        <w:t>lambda – the calculated fitness (λ) value.</w:t>
+      </w:r>
+    </w:p>
+    <w:p>
+      <w:pPr>
+        <w:pStyle w:val="ListParagraph"/>
+        <w:numPr>
+          <w:ilvl w:val="3"/>
+          <w:numId w:val="13"/>
+        </w:numPr>
+        <w:ind w:left="1080" w:hanging="360"/>
+      </w:pPr>
+      <w:proofErr w:type="spellStart"/>
+      <w:r>
+        <w:t>surv</w:t>
+      </w:r>
+      <w:proofErr w:type="spellEnd"/>
+      <w:r>
+        <w:t xml:space="preserve"> – the survival value used to calculate λ.</w:t>
+      </w:r>
+    </w:p>
+    <w:p>
+      <w:pPr>
+        <w:pStyle w:val="ListParagraph"/>
+        <w:numPr>
+          <w:ilvl w:val="3"/>
+          <w:numId w:val="13"/>
+        </w:numPr>
+        <w:ind w:left="1080" w:hanging="360"/>
+      </w:pPr>
+      <w:proofErr w:type="spellStart"/>
+      <w:r>
+        <w:t>epr</w:t>
+      </w:r>
+      <w:proofErr w:type="spellEnd"/>
+      <w:r>
+        <w:t xml:space="preserve"> – the EPR value</w:t>
+      </w:r>
+      <w:r>
+        <w:t xml:space="preserve"> (eggs per female per day) </w:t>
+      </w:r>
+      <w:r>
+        <w:t>used to calculate λ.</w:t>
+      </w:r>
+    </w:p>
+    <w:p>
+      <w:pPr>
+        <w:pStyle w:val="ListParagraph"/>
+        <w:numPr>
+          <w:ilvl w:val="3"/>
+          <w:numId w:val="13"/>
+        </w:numPr>
+        <w:ind w:left="1080" w:hanging="360"/>
+      </w:pPr>
+      <w:r>
+        <w:t>hf</w:t>
+      </w:r>
+      <w:r>
+        <w:t xml:space="preserve"> – the hatching success value used to calculate λ.</w:t>
+      </w:r>
+    </w:p>
+    <w:p>
+      <w:pPr>
+        <w:pStyle w:val="ListParagraph"/>
+        <w:numPr>
+          <w:ilvl w:val="3"/>
+          <w:numId w:val="13"/>
+        </w:numPr>
+        <w:ind w:left="1080" w:hanging="360"/>
+      </w:pPr>
+      <w:r>
+        <w:t>sex</w:t>
+      </w:r>
+      <w:r>
+        <w:t xml:space="preserve"> – the female sex ratio used to calculate λ.</w:t>
+      </w:r>
+    </w:p>
+    <w:p>
+      <w:pPr>
+        <w:pStyle w:val="ListParagraph"/>
+        <w:numPr>
+          <w:ilvl w:val="3"/>
+          <w:numId w:val="13"/>
+        </w:numPr>
+        <w:ind w:left="1080" w:hanging="360"/>
+      </w:pPr>
+      <w:proofErr w:type="spellStart"/>
+      <w:proofErr w:type="gramStart"/>
+      <w:r>
+        <w:t>dev</w:t>
+      </w:r>
+      <w:r>
+        <w:t>.time</w:t>
+      </w:r>
+      <w:proofErr w:type="spellEnd"/>
+      <w:proofErr w:type="gramEnd"/>
+      <w:r>
+        <w:t xml:space="preserve"> – the development time </w:t>
+      </w:r>
+      <w:r>
+        <w:t>(days) to adulthood needed to calculate λ.</w:t>
       </w:r>
     </w:p>
     <w:p>
@@ -1370,10 +3072,22 @@
         <w:ind w:left="360"/>
       </w:pPr>
       <w:r>
-        <w:t>SurvDataTransplant.txt – this file is a tab-delimited text file of survival data collected during the F11 reciprocal transplant food-limitation experiment. There are a total of thirteen (13) columns</w:t>
-      </w:r>
-      <w:r>
-        <w:t>:</w:t>
+        <w:t>lambda_results_cost_f11_surv_epr_hf_devtime</w:t>
+      </w:r>
+      <w:r>
+        <w:t xml:space="preserve">.txt – This is a tab-delimited text file of the calculated fitness (λ) data derived from life-history trait data during the F11 reciprocal transplant and food-limitation experiments. There are </w:t>
+      </w:r>
+      <w:r>
+        <w:t>eight</w:t>
+      </w:r>
+      <w:r>
+        <w:t xml:space="preserve"> (</w:t>
+      </w:r>
+      <w:r>
+        <w:t>8</w:t>
+      </w:r>
+      <w:r>
+        <w:t>) columns of data:</w:t>
       </w:r>
     </w:p>
     <w:p>
@@ -1399,20 +3113,15 @@
         <w:ind w:left="1080" w:hanging="360"/>
       </w:pPr>
       <w:r>
-        <w:t>Temp – the temperature (°C) of the respective treatment.</w:t>
-      </w:r>
-    </w:p>
-    <w:p>
-      <w:pPr>
-        <w:pStyle w:val="ListParagraph"/>
-        <w:numPr>
-          <w:ilvl w:val="3"/>
-          <w:numId w:val="13"/>
-        </w:numPr>
-        <w:ind w:left="1080" w:hanging="360"/>
-      </w:pPr>
-      <w:r>
-        <w:t>pH – the pH of the respective treatment.</w:t>
+        <w:t>Food – the food concentration (</w:t>
+      </w:r>
+      <w:proofErr w:type="spellStart"/>
+      <w:r>
+        <w:t>μg</w:t>
+      </w:r>
+      <w:proofErr w:type="spellEnd"/>
+      <w:r>
+        <w:t xml:space="preserve"> C/L) for each individual mate pair.</w:t>
       </w:r>
     </w:p>
     <w:p>
@@ -1437,99 +3146,77 @@
         </w:numPr>
         <w:ind w:left="1080" w:hanging="360"/>
       </w:pPr>
-      <w:r>
-        <w:t>Beak – the beaker used during the experiment.</w:t>
-      </w:r>
-    </w:p>
-    <w:p>
-      <w:pPr>
-        <w:pStyle w:val="ListParagraph"/>
-        <w:numPr>
-          <w:ilvl w:val="3"/>
-          <w:numId w:val="13"/>
-        </w:numPr>
-        <w:ind w:left="1080" w:hanging="360"/>
-      </w:pPr>
-      <w:r>
-        <w:t>time – the day evaluated for the survival experiment.</w:t>
-      </w:r>
-    </w:p>
-    <w:p>
-      <w:pPr>
-        <w:pStyle w:val="ListParagraph"/>
-        <w:numPr>
-          <w:ilvl w:val="3"/>
-          <w:numId w:val="13"/>
-        </w:numPr>
-        <w:ind w:left="1080" w:hanging="360"/>
-      </w:pPr>
-      <w:r>
-        <w:t>nx – the number of live individuals on any day.</w:t>
-      </w:r>
-    </w:p>
-    <w:p>
-      <w:pPr>
-        <w:pStyle w:val="ListParagraph"/>
-        <w:numPr>
-          <w:ilvl w:val="3"/>
-          <w:numId w:val="13"/>
-        </w:numPr>
-        <w:ind w:left="1080" w:hanging="360"/>
-      </w:pPr>
-      <w:r>
-        <w:t>lx - the proportion of surviving individuals.</w:t>
-      </w:r>
-    </w:p>
-    <w:p>
-      <w:pPr>
-        <w:pStyle w:val="ListParagraph"/>
-        <w:numPr>
-          <w:ilvl w:val="3"/>
-          <w:numId w:val="13"/>
-        </w:numPr>
-        <w:ind w:left="1080" w:hanging="360"/>
-      </w:pPr>
-      <w:r>
-        <w:t>Ndev – the number of copepodites observed on any day.</w:t>
-      </w:r>
-    </w:p>
-    <w:p>
-      <w:pPr>
-        <w:pStyle w:val="ListParagraph"/>
-        <w:numPr>
-          <w:ilvl w:val="3"/>
-          <w:numId w:val="13"/>
-        </w:numPr>
-        <w:ind w:left="1080" w:hanging="360"/>
-      </w:pPr>
-      <w:r>
-        <w:t>Cdev – the number of adults observed on any day.</w:t>
-      </w:r>
-    </w:p>
-    <w:p>
-      <w:pPr>
-        <w:pStyle w:val="ListParagraph"/>
-        <w:numPr>
-          <w:ilvl w:val="3"/>
-          <w:numId w:val="13"/>
-        </w:numPr>
-        <w:ind w:left="1080" w:hanging="360"/>
-      </w:pPr>
-      <w:r>
-        <w:t>F.Ratio – the ratio of females observed on any day.</w:t>
-      </w:r>
-    </w:p>
-    <w:p>
-      <w:pPr>
-        <w:pStyle w:val="ListParagraph"/>
-        <w:numPr>
-          <w:ilvl w:val="3"/>
-          <w:numId w:val="13"/>
-        </w:numPr>
-        <w:ind w:left="1080" w:hanging="360"/>
-      </w:pPr>
-      <w:r>
-        <w:t>M.Ratio – the ratio of females observed on any day.</w:t>
+      <w:proofErr w:type="spellStart"/>
+      <w:r>
+        <w:t>surv</w:t>
+      </w:r>
+      <w:proofErr w:type="spellEnd"/>
+      <w:r>
+        <w:t xml:space="preserve"> – the survival value used to calculate λ.</w:t>
+      </w:r>
+    </w:p>
+    <w:p>
+      <w:pPr>
+        <w:pStyle w:val="ListParagraph"/>
+        <w:numPr>
+          <w:ilvl w:val="3"/>
+          <w:numId w:val="13"/>
+        </w:numPr>
+        <w:ind w:left="1080" w:hanging="360"/>
+      </w:pPr>
+      <w:proofErr w:type="spellStart"/>
+      <w:r>
+        <w:t>epr</w:t>
+      </w:r>
+      <w:proofErr w:type="spellEnd"/>
+      <w:r>
+        <w:t xml:space="preserve"> – the EPR value (eggs per female per day) used to calculate λ.</w:t>
+      </w:r>
+    </w:p>
+    <w:p>
+      <w:pPr>
+        <w:pStyle w:val="ListParagraph"/>
+        <w:numPr>
+          <w:ilvl w:val="3"/>
+          <w:numId w:val="13"/>
+        </w:numPr>
+        <w:ind w:left="1080" w:hanging="360"/>
+      </w:pPr>
+      <w:r>
+        <w:t>hf – the hatching success value used to calculate λ.</w:t>
+      </w:r>
+    </w:p>
+    <w:p>
+      <w:pPr>
+        <w:pStyle w:val="ListParagraph"/>
+        <w:numPr>
+          <w:ilvl w:val="3"/>
+          <w:numId w:val="13"/>
+        </w:numPr>
+        <w:ind w:left="1080" w:hanging="360"/>
+      </w:pPr>
+      <w:proofErr w:type="spellStart"/>
+      <w:proofErr w:type="gramStart"/>
+      <w:r>
+        <w:t>dev.time</w:t>
+      </w:r>
+      <w:proofErr w:type="spellEnd"/>
+      <w:proofErr w:type="gramEnd"/>
+      <w:r>
+        <w:t xml:space="preserve"> – the development time (days) to adulthood needed to calculate λ.</w:t>
+      </w:r>
+    </w:p>
+    <w:p>
+      <w:pPr>
+        <w:pStyle w:val="ListParagraph"/>
+        <w:numPr>
+          <w:ilvl w:val="3"/>
+          <w:numId w:val="13"/>
+        </w:numPr>
+        <w:ind w:left="1080" w:hanging="360"/>
+      </w:pPr>
+      <w:r>
+        <w:t>lambda – the calculated fitness (λ) value.</w:t>
       </w:r>
     </w:p>
     <w:p>
@@ -1548,1094 +3235,241 @@
         <w:ind w:left="360"/>
       </w:pPr>
       <w:r>
-        <w:t>Body</w:t>
-      </w:r>
-      <w:r>
-        <w:t xml:space="preserve">_size_data_MS_complete.txt </w:t>
-      </w:r>
-      <w:r>
-        <w:t>–</w:t>
-      </w:r>
-      <w:r>
-        <w:t xml:space="preserve"> </w:t>
-      </w:r>
-      <w:r>
-        <w:t xml:space="preserve">this file is a tab-delimited text file of body size data collected for the four original treatments </w:t>
-      </w:r>
-      <w:r>
-        <w:t xml:space="preserve">at generations 0, 2, 4, and 11. The F11 data </w:t>
-      </w:r>
-      <w:r>
-        <w:t xml:space="preserve">only includes the AM and OWA treatments for the food-limited </w:t>
-      </w:r>
-      <w:r>
-        <w:t>experiment.</w:t>
-      </w:r>
-      <w:r>
-        <w:t xml:space="preserve"> There are six (6) columns of data:</w:t>
-      </w:r>
-    </w:p>
-    <w:p>
-      <w:pPr>
-        <w:pStyle w:val="ListParagraph"/>
-        <w:numPr>
-          <w:ilvl w:val="3"/>
-          <w:numId w:val="13"/>
-        </w:numPr>
-        <w:ind w:left="1080" w:hanging="360"/>
-      </w:pPr>
-      <w:r>
-        <w:t>Generation – the generation where the data was collected.</w:t>
-      </w:r>
-    </w:p>
-    <w:p>
-      <w:pPr>
-        <w:pStyle w:val="ListParagraph"/>
-        <w:numPr>
-          <w:ilvl w:val="3"/>
-          <w:numId w:val="13"/>
-        </w:numPr>
-        <w:ind w:left="1080" w:hanging="360"/>
-      </w:pPr>
-      <w:r>
-        <w:t>Treatment – the treatment affiliated with survival data collected (1 = AM, 2 = OA, 3 = OW, 4 = OWA).</w:t>
-      </w:r>
-    </w:p>
-    <w:p>
-      <w:pPr>
-        <w:pStyle w:val="ListParagraph"/>
-        <w:numPr>
-          <w:ilvl w:val="3"/>
-          <w:numId w:val="13"/>
-        </w:numPr>
-        <w:ind w:left="1080" w:hanging="360"/>
-      </w:pPr>
-      <w:r>
-        <w:t>Replicate – the culture replicate that the data was collected from.</w:t>
-      </w:r>
-    </w:p>
-    <w:p>
-      <w:pPr>
-        <w:pStyle w:val="ListParagraph"/>
-        <w:numPr>
-          <w:ilvl w:val="3"/>
-          <w:numId w:val="13"/>
-        </w:numPr>
-        <w:ind w:left="1080" w:hanging="360"/>
-      </w:pPr>
-      <w:r>
-        <w:t xml:space="preserve">Stage – the life stage </w:t>
-      </w:r>
-      <w:r>
-        <w:t>that the individual was collected and measured at</w:t>
-      </w:r>
-      <w:r>
-        <w:t xml:space="preserve"> (C1 = C1, C6F = C6 Female, C6M = C6 Male</w:t>
-      </w:r>
-      <w:r>
-        <w:t>.</w:t>
-      </w:r>
-    </w:p>
-    <w:p>
-      <w:pPr>
-        <w:pStyle w:val="ListParagraph"/>
-        <w:numPr>
-          <w:ilvl w:val="3"/>
-          <w:numId w:val="13"/>
-        </w:numPr>
-        <w:ind w:left="1080" w:hanging="360"/>
-      </w:pPr>
-      <w:r>
-        <w:t>Number – the individual within a replicate</w:t>
-      </w:r>
-      <w:r>
-        <w:t xml:space="preserve"> for each treatment.</w:t>
-      </w:r>
-    </w:p>
-    <w:p>
-      <w:pPr>
-        <w:pStyle w:val="ListParagraph"/>
-        <w:numPr>
-          <w:ilvl w:val="3"/>
-          <w:numId w:val="13"/>
-        </w:numPr>
-        <w:ind w:left="1080" w:hanging="360"/>
-      </w:pPr>
-      <w:r>
-        <w:t>Length</w:t>
-      </w:r>
-      <w:r>
-        <w:t xml:space="preserve"> – the measured length (mm).</w:t>
-      </w:r>
-    </w:p>
-    <w:p>
-      <w:pPr>
-        <w:pStyle w:val="ListParagraph"/>
-        <w:numPr>
-          <w:ilvl w:val="1"/>
-          <w:numId w:val="13"/>
-        </w:numPr>
-        <w:ind w:left="0"/>
-      </w:pPr>
-      <w:r>
-        <w:lastRenderedPageBreak/>
-        <w:t>Output Data files</w:t>
-      </w:r>
-    </w:p>
-    <w:p>
-      <w:pPr>
-        <w:pStyle w:val="ListParagraph"/>
-        <w:ind w:left="1080"/>
-      </w:pPr>
-    </w:p>
-    <w:p>
-      <w:pPr>
-        <w:pStyle w:val="ListParagraph"/>
-        <w:numPr>
-          <w:ilvl w:val="2"/>
-          <w:numId w:val="13"/>
-        </w:numPr>
-        <w:ind w:left="360"/>
-      </w:pPr>
-      <w:r>
-        <w:t>EPR_HF_data_total_w_11.txt – this file is a tab-delimited text file of data used to calculate egg production rate (EPR) and hatching success (HS)</w:t>
-      </w:r>
-      <w:r>
-        <w:t xml:space="preserve"> for all generations of the original four treatments (AM, OA, OW, and OWA)</w:t>
-      </w:r>
-      <w:r>
-        <w:t xml:space="preserve">. </w:t>
-      </w:r>
-      <w:r>
-        <w:t xml:space="preserve">It is summarized from the </w:t>
-      </w:r>
-      <w:r>
-        <w:t xml:space="preserve">EPR_HS_data_total_raw.txt and Feeding_cost_epr.txt files. </w:t>
-      </w:r>
-      <w:r>
-        <w:t>There are nine (9) columns of data:</w:t>
-      </w:r>
-    </w:p>
-    <w:p>
-      <w:pPr>
-        <w:pStyle w:val="ListParagraph"/>
-        <w:numPr>
-          <w:ilvl w:val="3"/>
-          <w:numId w:val="13"/>
-        </w:numPr>
-        <w:ind w:left="1080" w:hanging="360"/>
-      </w:pPr>
-      <w:r>
-        <w:t>Generation – the generation where the data was collected.</w:t>
-      </w:r>
-    </w:p>
-    <w:p>
-      <w:pPr>
-        <w:pStyle w:val="ListParagraph"/>
-        <w:numPr>
-          <w:ilvl w:val="3"/>
-          <w:numId w:val="13"/>
-        </w:numPr>
-        <w:ind w:left="1080" w:hanging="360"/>
-      </w:pPr>
-      <w:r>
-        <w:t>Number – a replicate number assigned to an individual mate pair evaluated during egg production experiments.</w:t>
-      </w:r>
-    </w:p>
-    <w:p>
-      <w:pPr>
-        <w:pStyle w:val="ListParagraph"/>
-        <w:numPr>
-          <w:ilvl w:val="3"/>
-          <w:numId w:val="13"/>
-        </w:numPr>
-        <w:ind w:left="1080" w:hanging="360"/>
-      </w:pPr>
-      <w:r>
-        <w:t>Treatment – the treatment affiliated with survival data collected (1 = AM, 2 = OA, 3 = OW, 4 = OWA).</w:t>
-      </w:r>
-    </w:p>
-    <w:p>
-      <w:pPr>
-        <w:pStyle w:val="ListParagraph"/>
-        <w:numPr>
-          <w:ilvl w:val="3"/>
-          <w:numId w:val="13"/>
-        </w:numPr>
-        <w:ind w:left="1080" w:hanging="360"/>
-      </w:pPr>
-      <w:r>
-        <w:t>Temp – the temperature (°C) of the respective treatment.</w:t>
-      </w:r>
-    </w:p>
-    <w:p>
-      <w:pPr>
-        <w:pStyle w:val="ListParagraph"/>
-        <w:numPr>
-          <w:ilvl w:val="3"/>
-          <w:numId w:val="13"/>
-        </w:numPr>
-        <w:ind w:left="1080" w:hanging="360"/>
-      </w:pPr>
-      <w:r>
-        <w:t>pH – the pH of the respective treatment.</w:t>
-      </w:r>
-    </w:p>
-    <w:p>
-      <w:pPr>
-        <w:pStyle w:val="ListParagraph"/>
-        <w:numPr>
-          <w:ilvl w:val="3"/>
-          <w:numId w:val="13"/>
-        </w:numPr>
-        <w:ind w:left="1080" w:hanging="360"/>
-      </w:pPr>
-      <w:r>
-        <w:t xml:space="preserve">EPRtot – the </w:t>
-      </w:r>
-      <w:r>
-        <w:t>calculated egg production rate.</w:t>
-      </w:r>
-    </w:p>
-    <w:p>
-      <w:pPr>
-        <w:pStyle w:val="ListParagraph"/>
-        <w:numPr>
-          <w:ilvl w:val="3"/>
-          <w:numId w:val="13"/>
-        </w:numPr>
-        <w:ind w:left="1080" w:hanging="360"/>
-      </w:pPr>
-      <w:r>
-        <w:t>Hftot – the calculated hatching success rate.</w:t>
-      </w:r>
-    </w:p>
-    <w:p>
-      <w:pPr>
-        <w:pStyle w:val="ListParagraph"/>
-        <w:numPr>
-          <w:ilvl w:val="3"/>
-          <w:numId w:val="13"/>
-        </w:numPr>
-        <w:ind w:left="1080" w:hanging="360"/>
-      </w:pPr>
-      <w:r>
-        <w:t>Generation.c – the generation where the data was collected.</w:t>
-      </w:r>
-    </w:p>
-    <w:p>
-      <w:pPr>
-        <w:pStyle w:val="ListParagraph"/>
-        <w:numPr>
-          <w:ilvl w:val="3"/>
-          <w:numId w:val="13"/>
-        </w:numPr>
-        <w:ind w:left="1080" w:hanging="360"/>
-      </w:pPr>
-      <w:r>
-        <w:t xml:space="preserve">Rep </w:t>
-      </w:r>
-      <w:r>
-        <w:t>–</w:t>
-      </w:r>
-      <w:r>
-        <w:t xml:space="preserve"> </w:t>
-      </w:r>
-      <w:r>
-        <w:t>the culture replicate that the data was collected from.</w:t>
-      </w:r>
-    </w:p>
-    <w:p>
-      <w:pPr>
-        <w:pStyle w:val="ListParagraph"/>
-        <w:ind w:left="1080"/>
-      </w:pPr>
-    </w:p>
-    <w:p>
-      <w:pPr>
-        <w:pStyle w:val="ListParagraph"/>
-        <w:numPr>
-          <w:ilvl w:val="2"/>
-          <w:numId w:val="13"/>
-        </w:numPr>
-        <w:ind w:left="360"/>
-      </w:pPr>
-      <w:r>
-        <w:t xml:space="preserve">Development_time_w_11.txt – this file is a </w:t>
-      </w:r>
-      <w:r>
-        <w:t xml:space="preserve">summarized </w:t>
-      </w:r>
-      <w:r>
-        <w:t xml:space="preserve">tab-delimited text file of </w:t>
-      </w:r>
-      <w:r>
-        <w:t>mean d</w:t>
-      </w:r>
-      <w:r>
-        <w:t>evelopment time data calculated from the raw survival data</w:t>
-      </w:r>
-      <w:r>
-        <w:t xml:space="preserve">. </w:t>
-      </w:r>
-      <w:r>
-        <w:t xml:space="preserve">The F11 data only includes the AM and OWA treatments for the food-limited experiment. </w:t>
-      </w:r>
-      <w:r>
-        <w:t xml:space="preserve">There are </w:t>
-      </w:r>
-      <w:r>
-        <w:t>eleven (11) columns of data:</w:t>
-      </w:r>
-    </w:p>
-    <w:p>
-      <w:pPr>
-        <w:pStyle w:val="ListParagraph"/>
-        <w:numPr>
-          <w:ilvl w:val="3"/>
-          <w:numId w:val="13"/>
-        </w:numPr>
-        <w:ind w:left="1080" w:hanging="360"/>
-      </w:pPr>
-      <w:r>
-        <w:t>Treatment – the treatment affiliated with survival data collected (1 = AM, 2 = OA, 3 = OW, 4 = OWA).</w:t>
-      </w:r>
-    </w:p>
-    <w:p>
-      <w:pPr>
-        <w:pStyle w:val="ListParagraph"/>
-        <w:numPr>
-          <w:ilvl w:val="3"/>
-          <w:numId w:val="13"/>
-        </w:numPr>
-        <w:ind w:left="1080" w:hanging="360"/>
-      </w:pPr>
-      <w:r>
-        <w:t>Rep – the culture replicate that the data was collected from.</w:t>
-      </w:r>
-    </w:p>
-    <w:p>
-      <w:pPr>
-        <w:pStyle w:val="ListParagraph"/>
-        <w:numPr>
-          <w:ilvl w:val="3"/>
-          <w:numId w:val="13"/>
-        </w:numPr>
-        <w:ind w:left="1080" w:hanging="360"/>
-      </w:pPr>
-      <w:r>
-        <w:t>Beak – the beaker used during the experiment.</w:t>
-      </w:r>
-    </w:p>
-    <w:p>
-      <w:pPr>
-        <w:pStyle w:val="ListParagraph"/>
-        <w:numPr>
-          <w:ilvl w:val="3"/>
-          <w:numId w:val="13"/>
-        </w:numPr>
-        <w:ind w:left="1080" w:hanging="360"/>
-      </w:pPr>
-      <w:r>
-        <w:t>Generation – the generation where the data was collected.</w:t>
-      </w:r>
-    </w:p>
-    <w:p>
-      <w:pPr>
-        <w:pStyle w:val="ListParagraph"/>
-        <w:numPr>
-          <w:ilvl w:val="3"/>
-          <w:numId w:val="13"/>
-        </w:numPr>
-        <w:ind w:left="1080" w:hanging="360"/>
-      </w:pPr>
-      <w:r>
-        <w:t>mean – the mean calculated development time.</w:t>
-      </w:r>
-    </w:p>
-    <w:p>
-      <w:pPr>
-        <w:pStyle w:val="ListParagraph"/>
-        <w:numPr>
-          <w:ilvl w:val="3"/>
-          <w:numId w:val="13"/>
-        </w:numPr>
-        <w:ind w:left="1080" w:hanging="360"/>
-      </w:pPr>
-      <w:r>
-        <w:t>sd – the standard deviation of the calculated development time.</w:t>
-      </w:r>
-    </w:p>
-    <w:p>
-      <w:pPr>
-        <w:pStyle w:val="ListParagraph"/>
-        <w:numPr>
-          <w:ilvl w:val="3"/>
-          <w:numId w:val="13"/>
-        </w:numPr>
-        <w:ind w:left="1080" w:hanging="360"/>
-      </w:pPr>
-      <w:r>
-        <w:t xml:space="preserve">n.count </w:t>
-      </w:r>
-      <w:r>
-        <w:t>–</w:t>
-      </w:r>
-      <w:r>
-        <w:t xml:space="preserve"> </w:t>
-      </w:r>
-      <w:r>
-        <w:t>the number of individuals used to calculate development time.</w:t>
-      </w:r>
-    </w:p>
-    <w:p>
-      <w:pPr>
-        <w:pStyle w:val="ListParagraph"/>
-        <w:numPr>
-          <w:ilvl w:val="3"/>
-          <w:numId w:val="13"/>
-        </w:numPr>
-        <w:ind w:left="1080" w:hanging="360"/>
-      </w:pPr>
-      <w:r>
-        <w:t>se – the standard error of the calculated development time.</w:t>
-      </w:r>
-    </w:p>
-    <w:p>
-      <w:pPr>
-        <w:pStyle w:val="ListParagraph"/>
-        <w:numPr>
-          <w:ilvl w:val="3"/>
-          <w:numId w:val="13"/>
-        </w:numPr>
-        <w:ind w:left="1080" w:hanging="360"/>
-      </w:pPr>
-      <w:r>
-        <w:t>lower.ci – the lower bound of the 95% confidence interval.</w:t>
-      </w:r>
-    </w:p>
-    <w:p>
-      <w:pPr>
-        <w:pStyle w:val="ListParagraph"/>
-        <w:numPr>
-          <w:ilvl w:val="3"/>
-          <w:numId w:val="13"/>
-        </w:numPr>
-        <w:ind w:left="1080" w:hanging="360"/>
-      </w:pPr>
-      <w:r>
-        <w:t>upper.ci – the upper bound of the 95% confidence interval.</w:t>
-      </w:r>
-    </w:p>
-    <w:p>
-      <w:pPr>
-        <w:pStyle w:val="ListParagraph"/>
-        <w:numPr>
-          <w:ilvl w:val="3"/>
-          <w:numId w:val="13"/>
-        </w:numPr>
-        <w:ind w:left="1080" w:hanging="360"/>
-      </w:pPr>
-      <w:r>
-        <w:t xml:space="preserve">Stage – the life </w:t>
-      </w:r>
-      <w:r>
-        <w:t xml:space="preserve">stage </w:t>
-      </w:r>
-      <w:r>
-        <w:t>reflecting the calculated development time.</w:t>
-      </w:r>
-    </w:p>
-    <w:p>
-      <w:pPr>
-        <w:pStyle w:val="ListParagraph"/>
-        <w:ind w:left="1080"/>
-      </w:pPr>
-    </w:p>
-    <w:p>
-      <w:pPr>
-        <w:pStyle w:val="ListParagraph"/>
-        <w:numPr>
-          <w:ilvl w:val="2"/>
-          <w:numId w:val="13"/>
-        </w:numPr>
-        <w:ind w:left="360"/>
-      </w:pPr>
-      <w:r>
-        <w:t>GR_data_MS_w_11.txt</w:t>
-      </w:r>
-      <w:r>
-        <w:t xml:space="preserve"> – this file is a summary of calculated </w:t>
-      </w:r>
-      <w:r>
-        <w:t xml:space="preserve">somatic </w:t>
-      </w:r>
-      <w:r>
-        <w:t xml:space="preserve">growth rates </w:t>
-      </w:r>
-      <w:r>
-        <w:t>from measured body sizes and calculated development times.</w:t>
-      </w:r>
-      <w:r>
-        <w:t xml:space="preserve"> </w:t>
-      </w:r>
-      <w:r>
-        <w:t xml:space="preserve">The F11 data only includes the AM and OWA treatments for the food-limited experiment. </w:t>
-      </w:r>
-      <w:r>
-        <w:t xml:space="preserve">There are </w:t>
-      </w:r>
-      <w:r>
-        <w:t>fifteen</w:t>
-      </w:r>
-      <w:r>
-        <w:t xml:space="preserve"> (1</w:t>
-      </w:r>
-      <w:r>
-        <w:t>5</w:t>
-      </w:r>
-      <w:r>
-        <w:t>) columns of data:</w:t>
-      </w:r>
-    </w:p>
-    <w:p>
-      <w:pPr>
-        <w:pStyle w:val="ListParagraph"/>
-        <w:numPr>
-          <w:ilvl w:val="3"/>
-          <w:numId w:val="13"/>
-        </w:numPr>
-        <w:ind w:left="1080" w:hanging="360"/>
-      </w:pPr>
-      <w:r>
-        <w:t>Generation – the generation where the data was collected.</w:t>
-      </w:r>
-    </w:p>
-    <w:p>
-      <w:pPr>
-        <w:pStyle w:val="ListParagraph"/>
-        <w:numPr>
-          <w:ilvl w:val="3"/>
-          <w:numId w:val="13"/>
-        </w:numPr>
-        <w:ind w:left="1080" w:hanging="360"/>
-      </w:pPr>
-      <w:r>
-        <w:lastRenderedPageBreak/>
-        <w:t>Treatment – the treatment affiliated with survival data collected (1 = AM, 2 = OA, 3 = OW, 4 = OWA).</w:t>
-      </w:r>
-    </w:p>
-    <w:p>
-      <w:pPr>
-        <w:pStyle w:val="ListParagraph"/>
-        <w:numPr>
-          <w:ilvl w:val="3"/>
-          <w:numId w:val="13"/>
-        </w:numPr>
-        <w:ind w:left="1080" w:hanging="360"/>
-      </w:pPr>
-      <w:r>
-        <w:t>Rep – the culture replicate that the data was collected from.</w:t>
-      </w:r>
-    </w:p>
-    <w:p>
-      <w:pPr>
-        <w:pStyle w:val="ListParagraph"/>
-        <w:numPr>
-          <w:ilvl w:val="3"/>
-          <w:numId w:val="13"/>
-        </w:numPr>
-        <w:ind w:left="1080" w:hanging="360"/>
-      </w:pPr>
-      <w:r>
-        <w:t>Stage.x – the stage of</w:t>
-      </w:r>
-      <w:r>
-        <w:t xml:space="preserve"> the mature life stage used to calculate the somatic growth rate.</w:t>
-      </w:r>
-    </w:p>
-    <w:p>
-      <w:pPr>
-        <w:pStyle w:val="ListParagraph"/>
-        <w:numPr>
-          <w:ilvl w:val="3"/>
-          <w:numId w:val="13"/>
-        </w:numPr>
-        <w:ind w:left="1080" w:hanging="360"/>
-      </w:pPr>
-      <w:r>
-        <w:t>Number.x – the individual within a replicate for each treatment</w:t>
-      </w:r>
-      <w:r>
-        <w:t xml:space="preserve"> of the mature life stage</w:t>
-      </w:r>
-      <w:r>
-        <w:t>.</w:t>
-      </w:r>
-    </w:p>
-    <w:p>
-      <w:pPr>
-        <w:pStyle w:val="ListParagraph"/>
-        <w:numPr>
-          <w:ilvl w:val="3"/>
-          <w:numId w:val="13"/>
-        </w:numPr>
-        <w:ind w:left="1080" w:hanging="360"/>
-      </w:pPr>
-      <w:r>
-        <w:t>Length.x – the measured length of the mature individual.</w:t>
-      </w:r>
-    </w:p>
-    <w:p>
-      <w:pPr>
-        <w:pStyle w:val="ListParagraph"/>
-        <w:numPr>
-          <w:ilvl w:val="3"/>
-          <w:numId w:val="13"/>
-        </w:numPr>
-        <w:ind w:left="1080" w:hanging="360"/>
-      </w:pPr>
-      <w:r>
-        <w:t>Weight.x – the calculated weight of the mature individual.</w:t>
-      </w:r>
-    </w:p>
-    <w:p>
-      <w:pPr>
-        <w:pStyle w:val="ListParagraph"/>
-        <w:numPr>
-          <w:ilvl w:val="3"/>
-          <w:numId w:val="13"/>
-        </w:numPr>
-        <w:ind w:left="1080" w:hanging="360"/>
-      </w:pPr>
-      <w:r>
-        <w:t xml:space="preserve">Stage.y – the </w:t>
-      </w:r>
-      <w:r>
-        <w:t>stage of the C1 individual used to pair with the mature individual for change in body weight</w:t>
-      </w:r>
-      <w:r>
-        <w:t>.</w:t>
-      </w:r>
-    </w:p>
-    <w:p>
-      <w:pPr>
-        <w:pStyle w:val="ListParagraph"/>
-        <w:numPr>
-          <w:ilvl w:val="3"/>
-          <w:numId w:val="13"/>
-        </w:numPr>
-        <w:ind w:left="1080" w:hanging="360"/>
-      </w:pPr>
-      <w:r>
-        <w:t>Number.y – the individual within a replicate for each treatment of the C1 life stage.</w:t>
-      </w:r>
-    </w:p>
-    <w:p>
-      <w:pPr>
-        <w:pStyle w:val="ListParagraph"/>
-        <w:numPr>
-          <w:ilvl w:val="3"/>
-          <w:numId w:val="13"/>
-        </w:numPr>
-        <w:ind w:left="1080" w:hanging="360"/>
-      </w:pPr>
-      <w:r>
-        <w:t>Weight.y – the calculated weight of the C1 individual.</w:t>
-      </w:r>
-    </w:p>
-    <w:p>
-      <w:pPr>
-        <w:pStyle w:val="ListParagraph"/>
-        <w:numPr>
-          <w:ilvl w:val="3"/>
-          <w:numId w:val="13"/>
-        </w:numPr>
-        <w:ind w:left="1080" w:hanging="360"/>
-      </w:pPr>
-      <w:r>
-        <w:t>weight</w:t>
-      </w:r>
-      <w:r>
-        <w:t>.diff – the change in weight between the C1 and C6F/C6M stage.</w:t>
-      </w:r>
-    </w:p>
-    <w:p>
-      <w:pPr>
-        <w:pStyle w:val="ListParagraph"/>
-        <w:numPr>
-          <w:ilvl w:val="3"/>
-          <w:numId w:val="13"/>
-        </w:numPr>
-        <w:ind w:left="1080" w:hanging="360"/>
-      </w:pPr>
-      <w:r>
-        <w:t xml:space="preserve">Beak </w:t>
-      </w:r>
-      <w:r>
-        <w:t>–</w:t>
-      </w:r>
-      <w:r>
-        <w:t xml:space="preserve"> </w:t>
-      </w:r>
-      <w:r>
-        <w:t>the beaker used during the experiment.</w:t>
-      </w:r>
-    </w:p>
-    <w:p>
-      <w:pPr>
-        <w:pStyle w:val="ListParagraph"/>
-        <w:numPr>
-          <w:ilvl w:val="3"/>
-          <w:numId w:val="13"/>
-        </w:numPr>
-        <w:ind w:left="1080" w:hanging="360"/>
-      </w:pPr>
-      <w:r>
-        <w:t xml:space="preserve">Dev.diff – the difference in development time between the mature life stage and the </w:t>
-      </w:r>
-      <w:r>
-        <w:t>C1 life stage.</w:t>
-      </w:r>
-    </w:p>
-    <w:p>
-      <w:pPr>
-        <w:pStyle w:val="ListParagraph"/>
-        <w:numPr>
-          <w:ilvl w:val="3"/>
-          <w:numId w:val="13"/>
-        </w:numPr>
-        <w:ind w:left="1080" w:hanging="360"/>
-      </w:pPr>
-      <w:r>
-        <w:t>Growth.Rate – the calculated somatic growth rate.</w:t>
-      </w:r>
-    </w:p>
-    <w:p>
-      <w:pPr>
-        <w:pStyle w:val="ListParagraph"/>
-        <w:ind w:left="1080"/>
-      </w:pPr>
-    </w:p>
-    <w:p>
-      <w:pPr>
-        <w:pStyle w:val="ListParagraph"/>
-        <w:numPr>
-          <w:ilvl w:val="2"/>
-          <w:numId w:val="13"/>
-        </w:numPr>
-        <w:ind w:left="360"/>
-      </w:pPr>
-      <w:r>
-        <w:t>lambda_results_devtime_surv_epr_hf_sex_w_f11</w:t>
-      </w:r>
-      <w:r>
-        <w:t>.txt</w:t>
-      </w:r>
-      <w:r>
-        <w:t xml:space="preserve"> – This is a tab</w:t>
-      </w:r>
-      <w:r>
-        <w:t>-delimited text file</w:t>
-      </w:r>
-      <w:r>
-        <w:t xml:space="preserve"> of the calculated fitness (λ) data derived from </w:t>
-      </w:r>
-      <w:r>
-        <w:t xml:space="preserve">life-history trait data. </w:t>
-      </w:r>
-      <w:r>
-        <w:t xml:space="preserve">The F11 data only includes the AM and OWA treatments for the food-limited experiment. </w:t>
-      </w:r>
-      <w:r>
-        <w:t xml:space="preserve">There are </w:t>
-      </w:r>
-      <w:r>
-        <w:t xml:space="preserve">nine (9) </w:t>
-      </w:r>
-      <w:r>
-        <w:t>columns of data:</w:t>
-      </w:r>
-    </w:p>
-    <w:p>
-      <w:pPr>
-        <w:pStyle w:val="ListParagraph"/>
-        <w:numPr>
-          <w:ilvl w:val="3"/>
-          <w:numId w:val="13"/>
-        </w:numPr>
-        <w:ind w:left="1080" w:hanging="360"/>
-      </w:pPr>
-      <w:r>
-        <w:t>Generation – the generation where the data was collected.</w:t>
-      </w:r>
-    </w:p>
-    <w:p>
-      <w:pPr>
-        <w:pStyle w:val="ListParagraph"/>
-        <w:numPr>
-          <w:ilvl w:val="3"/>
-          <w:numId w:val="13"/>
-        </w:numPr>
-        <w:ind w:left="1080" w:hanging="360"/>
-      </w:pPr>
-      <w:r>
-        <w:t>Treatment – the treatment affiliated with survival data collected (1 = AM, 2 = OA, 3 = OW, 4 = OWA).</w:t>
-      </w:r>
-    </w:p>
-    <w:p>
-      <w:pPr>
-        <w:pStyle w:val="ListParagraph"/>
-        <w:numPr>
-          <w:ilvl w:val="3"/>
-          <w:numId w:val="13"/>
-        </w:numPr>
-        <w:ind w:left="1080" w:hanging="360"/>
-      </w:pPr>
-      <w:r>
-        <w:t>Rep – the culture replicate that the data was collected from.</w:t>
-      </w:r>
-    </w:p>
-    <w:p>
-      <w:pPr>
-        <w:pStyle w:val="ListParagraph"/>
-        <w:numPr>
-          <w:ilvl w:val="3"/>
-          <w:numId w:val="13"/>
-        </w:numPr>
-        <w:ind w:left="1080" w:hanging="360"/>
-      </w:pPr>
-      <w:r>
-        <w:t>lambda – the calculated fitness (λ) value.</w:t>
-      </w:r>
-    </w:p>
-    <w:p>
-      <w:pPr>
-        <w:pStyle w:val="ListParagraph"/>
-        <w:numPr>
-          <w:ilvl w:val="3"/>
-          <w:numId w:val="13"/>
-        </w:numPr>
-        <w:ind w:left="1080" w:hanging="360"/>
-      </w:pPr>
-      <w:r>
-        <w:t>surv</w:t>
-      </w:r>
-      <w:r>
-        <w:t xml:space="preserve"> – the survival value used to calculate λ.</w:t>
-      </w:r>
-    </w:p>
-    <w:p>
-      <w:pPr>
-        <w:pStyle w:val="ListParagraph"/>
-        <w:numPr>
-          <w:ilvl w:val="3"/>
-          <w:numId w:val="13"/>
-        </w:numPr>
-        <w:ind w:left="1080" w:hanging="360"/>
-      </w:pPr>
-      <w:r>
-        <w:t>epr</w:t>
-      </w:r>
-      <w:r>
-        <w:t xml:space="preserve"> – the EPR value</w:t>
-      </w:r>
-      <w:r>
-        <w:t xml:space="preserve"> (eggs per female per day) </w:t>
-      </w:r>
-      <w:r>
-        <w:t>used to calculate λ.</w:t>
-      </w:r>
-    </w:p>
-    <w:p>
-      <w:pPr>
-        <w:pStyle w:val="ListParagraph"/>
-        <w:numPr>
-          <w:ilvl w:val="3"/>
-          <w:numId w:val="13"/>
-        </w:numPr>
-        <w:ind w:left="1080" w:hanging="360"/>
-      </w:pPr>
-      <w:r>
-        <w:t>hf</w:t>
-      </w:r>
-      <w:r>
-        <w:t xml:space="preserve"> – the hatching success value used to calculate λ.</w:t>
-      </w:r>
-    </w:p>
-    <w:p>
-      <w:pPr>
-        <w:pStyle w:val="ListParagraph"/>
-        <w:numPr>
-          <w:ilvl w:val="3"/>
-          <w:numId w:val="13"/>
-        </w:numPr>
-        <w:ind w:left="1080" w:hanging="360"/>
-      </w:pPr>
-      <w:r>
-        <w:t>sex</w:t>
-      </w:r>
-      <w:r>
-        <w:t xml:space="preserve"> – the female sex ratio used to calculate λ.</w:t>
-      </w:r>
-    </w:p>
-    <w:p>
-      <w:pPr>
-        <w:pStyle w:val="ListParagraph"/>
-        <w:numPr>
-          <w:ilvl w:val="3"/>
-          <w:numId w:val="13"/>
-        </w:numPr>
-        <w:ind w:left="1080" w:hanging="360"/>
-      </w:pPr>
-      <w:r>
-        <w:t>dev</w:t>
-      </w:r>
-      <w:r>
-        <w:t xml:space="preserve">.time – the development time </w:t>
-      </w:r>
-      <w:r>
-        <w:t>(days) to adulthood needed to calculate λ.</w:t>
-      </w:r>
-    </w:p>
-    <w:p>
-      <w:pPr>
-        <w:pStyle w:val="ListParagraph"/>
-        <w:ind w:left="1080"/>
-      </w:pPr>
-    </w:p>
-    <w:p>
-      <w:pPr>
-        <w:pStyle w:val="ListParagraph"/>
-        <w:numPr>
-          <w:ilvl w:val="2"/>
-          <w:numId w:val="13"/>
-        </w:numPr>
-        <w:ind w:left="360"/>
-      </w:pPr>
-      <w:r>
-        <w:t>lambda_results_cost_f11_surv_epr_hf_devtime</w:t>
-      </w:r>
-      <w:r>
-        <w:t xml:space="preserve">.txt – This is a tab-delimited text file of the calculated fitness (λ) data derived from life-history trait data during the F11 reciprocal transplant and food-limitation experiments. There are </w:t>
-      </w:r>
-      <w:r>
-        <w:t>eight</w:t>
-      </w:r>
-      <w:r>
-        <w:t xml:space="preserve"> (</w:t>
-      </w:r>
-      <w:r>
-        <w:t>8</w:t>
-      </w:r>
-      <w:r>
-        <w:t>) columns of data:</w:t>
-      </w:r>
-    </w:p>
-    <w:p>
-      <w:pPr>
-        <w:pStyle w:val="ListParagraph"/>
-        <w:numPr>
-          <w:ilvl w:val="3"/>
-          <w:numId w:val="13"/>
-        </w:numPr>
-        <w:ind w:left="1080" w:hanging="360"/>
-      </w:pPr>
-      <w:r>
-        <w:t>Treatment – the treatment affiliated with survival data collected (1 = AM, 4 = OWA, 5 = OWA-&gt;AM, 6 = AM-&gt;OWA).</w:t>
-      </w:r>
-    </w:p>
-    <w:p>
-      <w:pPr>
-        <w:pStyle w:val="ListParagraph"/>
-        <w:numPr>
-          <w:ilvl w:val="3"/>
-          <w:numId w:val="13"/>
-        </w:numPr>
-        <w:ind w:left="1080" w:hanging="360"/>
-      </w:pPr>
-      <w:r>
-        <w:lastRenderedPageBreak/>
-        <w:t>Food – the food concentration (μg C/L) for each individual mate pair.</w:t>
-      </w:r>
-    </w:p>
-    <w:p>
-      <w:pPr>
-        <w:pStyle w:val="ListParagraph"/>
-        <w:numPr>
-          <w:ilvl w:val="3"/>
-          <w:numId w:val="13"/>
-        </w:numPr>
-        <w:ind w:left="1080" w:hanging="360"/>
-      </w:pPr>
-      <w:r>
-        <w:t>Rep – the culture replicate that the data was collected from.</w:t>
-      </w:r>
-    </w:p>
-    <w:p>
-      <w:pPr>
-        <w:pStyle w:val="ListParagraph"/>
-        <w:numPr>
-          <w:ilvl w:val="3"/>
-          <w:numId w:val="13"/>
-        </w:numPr>
-        <w:ind w:left="1080" w:hanging="360"/>
-      </w:pPr>
-      <w:r>
-        <w:t>surv – the survival value used to calculate λ.</w:t>
-      </w:r>
-    </w:p>
-    <w:p>
-      <w:pPr>
-        <w:pStyle w:val="ListParagraph"/>
-        <w:numPr>
-          <w:ilvl w:val="3"/>
-          <w:numId w:val="13"/>
-        </w:numPr>
-        <w:ind w:left="1080" w:hanging="360"/>
-      </w:pPr>
-      <w:r>
-        <w:t>epr – the EPR value (eggs per female per day) used to calculate λ.</w:t>
-      </w:r>
-    </w:p>
-    <w:p>
-      <w:pPr>
-        <w:pStyle w:val="ListParagraph"/>
-        <w:numPr>
-          <w:ilvl w:val="3"/>
-          <w:numId w:val="13"/>
-        </w:numPr>
-        <w:ind w:left="1080" w:hanging="360"/>
-      </w:pPr>
-      <w:r>
-        <w:t>hf – the hatching success value used to calculate λ.</w:t>
-      </w:r>
-    </w:p>
-    <w:p>
-      <w:pPr>
-        <w:pStyle w:val="ListParagraph"/>
-        <w:numPr>
-          <w:ilvl w:val="3"/>
-          <w:numId w:val="13"/>
-        </w:numPr>
-        <w:ind w:left="1080" w:hanging="360"/>
-      </w:pPr>
-      <w:r>
-        <w:t>dev.time – the development time (days) to adulthood needed to calculate λ.</w:t>
-      </w:r>
-    </w:p>
-    <w:p>
-      <w:pPr>
-        <w:pStyle w:val="ListParagraph"/>
-        <w:numPr>
-          <w:ilvl w:val="3"/>
-          <w:numId w:val="13"/>
-        </w:numPr>
-        <w:ind w:left="1080" w:hanging="360"/>
-      </w:pPr>
-      <w:r>
-        <w:t>lambda – the calculated fitness (λ) value.</w:t>
-      </w:r>
+        <w:t>fst_Ahudsonica_MS</w:t>
+      </w:r>
+      <w:r>
+        <w:t xml:space="preserve">.txt – this is a tab-delimited file of </w:t>
+      </w:r>
+      <w:proofErr w:type="spellStart"/>
+      <w:r>
+        <w:t>F</w:t>
+      </w:r>
+      <w:r>
+        <w:rPr>
+          <w:vertAlign w:val="subscript"/>
+        </w:rPr>
+        <w:t>st</w:t>
+      </w:r>
+      <w:proofErr w:type="spellEnd"/>
+      <w:r>
+        <w:t xml:space="preserve"> values calculated from variant sites. There are 14 columns of data:</w:t>
+      </w:r>
+    </w:p>
+    <w:p>
+      <w:pPr>
+        <w:pStyle w:val="ListParagraph"/>
+        <w:numPr>
+          <w:ilvl w:val="3"/>
+          <w:numId w:val="13"/>
+        </w:numPr>
+        <w:ind w:left="720"/>
+      </w:pPr>
+      <w:r>
+        <w:t>Samp1 – the first sample being compared.</w:t>
+      </w:r>
+    </w:p>
+    <w:p>
+      <w:pPr>
+        <w:pStyle w:val="ListParagraph"/>
+        <w:numPr>
+          <w:ilvl w:val="3"/>
+          <w:numId w:val="13"/>
+        </w:numPr>
+        <w:ind w:left="720"/>
+      </w:pPr>
+      <w:r>
+        <w:t>Treatment_1 – the treatment of the first sample being compared.</w:t>
+      </w:r>
+    </w:p>
+    <w:p>
+      <w:pPr>
+        <w:pStyle w:val="ListParagraph"/>
+        <w:numPr>
+          <w:ilvl w:val="3"/>
+          <w:numId w:val="13"/>
+        </w:numPr>
+        <w:ind w:left="720"/>
+      </w:pPr>
+      <w:r>
+        <w:t>Generation_1 – the generation of the first sample being compared.</w:t>
+      </w:r>
+    </w:p>
+    <w:p>
+      <w:pPr>
+        <w:pStyle w:val="ListParagraph"/>
+        <w:numPr>
+          <w:ilvl w:val="3"/>
+          <w:numId w:val="13"/>
+        </w:numPr>
+        <w:ind w:left="720"/>
+      </w:pPr>
+      <w:r>
+        <w:t>Rep_1 – the replicate of the first sample being compared.</w:t>
+      </w:r>
+    </w:p>
+    <w:p>
+      <w:pPr>
+        <w:pStyle w:val="ListParagraph"/>
+        <w:numPr>
+          <w:ilvl w:val="3"/>
+          <w:numId w:val="13"/>
+        </w:numPr>
+        <w:ind w:left="720"/>
+      </w:pPr>
+      <w:r>
+        <w:t>Samp2 – the second sample being compared.</w:t>
+      </w:r>
+    </w:p>
+    <w:p>
+      <w:pPr>
+        <w:pStyle w:val="ListParagraph"/>
+        <w:numPr>
+          <w:ilvl w:val="3"/>
+          <w:numId w:val="13"/>
+        </w:numPr>
+        <w:ind w:left="720"/>
+      </w:pPr>
+      <w:r>
+        <w:t>Treatment_2 – the treatment of the second sample being compared.</w:t>
+      </w:r>
+    </w:p>
+    <w:p>
+      <w:pPr>
+        <w:pStyle w:val="ListParagraph"/>
+        <w:numPr>
+          <w:ilvl w:val="3"/>
+          <w:numId w:val="13"/>
+        </w:numPr>
+        <w:ind w:left="720"/>
+      </w:pPr>
+      <w:r>
+        <w:t>Generation_2 – the generation of the second sample being compared.</w:t>
+      </w:r>
+    </w:p>
+    <w:p>
+      <w:pPr>
+        <w:pStyle w:val="ListParagraph"/>
+        <w:numPr>
+          <w:ilvl w:val="3"/>
+          <w:numId w:val="13"/>
+        </w:numPr>
+        <w:ind w:left="720"/>
+      </w:pPr>
+      <w:r>
+        <w:t>Rep_2 – the replicate of the second sample being compared.</w:t>
+      </w:r>
+    </w:p>
+    <w:p>
+      <w:pPr>
+        <w:pStyle w:val="ListParagraph"/>
+        <w:numPr>
+          <w:ilvl w:val="3"/>
+          <w:numId w:val="13"/>
+        </w:numPr>
+        <w:ind w:left="720"/>
+      </w:pPr>
+      <w:proofErr w:type="spellStart"/>
+      <w:r>
+        <w:t>fst</w:t>
+      </w:r>
+      <w:proofErr w:type="spellEnd"/>
+      <w:r>
+        <w:t xml:space="preserve"> – the calculated </w:t>
+      </w:r>
+      <w:proofErr w:type="spellStart"/>
+      <w:r>
+        <w:t>F</w:t>
+      </w:r>
+      <w:r>
+        <w:rPr>
+          <w:vertAlign w:val="subscript"/>
+        </w:rPr>
+        <w:t>st</w:t>
+      </w:r>
+      <w:proofErr w:type="spellEnd"/>
+      <w:r>
+        <w:t xml:space="preserve"> value.</w:t>
+      </w:r>
+    </w:p>
+    <w:p>
+      <w:pPr>
+        <w:pStyle w:val="ListParagraph"/>
+        <w:numPr>
+          <w:ilvl w:val="3"/>
+          <w:numId w:val="13"/>
+        </w:numPr>
+        <w:ind w:left="720"/>
+      </w:pPr>
+      <w:r>
+        <w:t>trt_gen1 – the treatment and generation combined for the first sample being combined.</w:t>
+      </w:r>
+    </w:p>
+    <w:p>
+      <w:pPr>
+        <w:pStyle w:val="ListParagraph"/>
+        <w:numPr>
+          <w:ilvl w:val="3"/>
+          <w:numId w:val="13"/>
+        </w:numPr>
+        <w:ind w:left="720"/>
+      </w:pPr>
+      <w:r>
+        <w:t>trt_gen2 – the treatment and generation combined for the second sample being combined.</w:t>
+      </w:r>
+    </w:p>
+    <w:p>
+      <w:pPr>
+        <w:pStyle w:val="ListParagraph"/>
+        <w:numPr>
+          <w:ilvl w:val="3"/>
+          <w:numId w:val="13"/>
+        </w:numPr>
+        <w:ind w:left="720"/>
+      </w:pPr>
+      <w:r>
+        <w:t>group – the two treatments being compared.</w:t>
+      </w:r>
+    </w:p>
+    <w:p>
+      <w:pPr>
+        <w:pStyle w:val="ListParagraph"/>
+        <w:numPr>
+          <w:ilvl w:val="3"/>
+          <w:numId w:val="13"/>
+        </w:numPr>
+        <w:ind w:left="720"/>
+      </w:pPr>
+      <w:proofErr w:type="spellStart"/>
+      <w:r>
+        <w:t>group_gen</w:t>
+      </w:r>
+      <w:proofErr w:type="spellEnd"/>
+      <w:r>
+        <w:t xml:space="preserve"> – the two treatments being compared with the relevant generation.</w:t>
+      </w:r>
+    </w:p>
+    <w:p>
+      <w:pPr>
+        <w:pStyle w:val="ListParagraph"/>
+        <w:numPr>
+          <w:ilvl w:val="3"/>
+          <w:numId w:val="13"/>
+        </w:numPr>
+        <w:ind w:left="720"/>
+      </w:pPr>
+      <w:proofErr w:type="spellStart"/>
+      <w:r>
+        <w:t>generation_mod</w:t>
+      </w:r>
+      <w:proofErr w:type="spellEnd"/>
+      <w:r>
+        <w:t xml:space="preserve"> – the generation for the two treatments being compared.</w:t>
+      </w:r>
+    </w:p>
+    <w:p>
+      <w:pPr>
+        <w:ind w:left="720"/>
+      </w:pPr>
     </w:p>
     <w:p>
       <w:pPr>
@@ -2814,7 +3648,7 @@
 </file>
 
 <file path=word/numbering.xml><?xml version="1.0" encoding="utf-8"?>
-<w:numbering xmlns:wpc="http://schemas.microsoft.com/office/word/2010/wordprocessingCanvas" xmlns:cx="http://schemas.microsoft.com/office/drawing/2014/chartex" xmlns:cx1="http://schemas.microsoft.com/office/drawing/2015/9/8/chartex" xmlns:cx2="http://schemas.microsoft.com/office/drawing/2015/10/21/chartex" xmlns:cx3="http://schemas.microsoft.com/office/drawing/2016/5/9/chartex" xmlns:cx4="http://schemas.microsoft.com/office/drawing/2016/5/10/chartex" xmlns:cx5="http://schemas.microsoft.com/office/drawing/2016/5/11/chartex" xmlns:cx6="http://schemas.microsoft.com/office/drawing/2016/5/12/chartex" xmlns:cx7="http://schemas.microsoft.com/office/drawing/2016/5/13/chartex" xmlns:cx8="http://schemas.microsoft.com/office/drawing/2016/5/14/chartex" xmlns:mc="http://schemas.openxmlformats.org/markup-compatibility/2006" xmlns:aink="http://schemas.microsoft.com/office/drawing/2016/ink" xmlns:am3d="http://schemas.microsoft.com/office/drawing/2017/model3d" xmlns:o="urn:schemas-microsoft-com:office:office" xmlns:oel="http://schemas.microsoft.com/office/2019/extlst" xmlns:r="http://schemas.openxmlformats.org/officeDocument/2006/relationships" xmlns:m="http://schemas.openxmlformats.org/officeDocument/2006/math" xmlns:v="urn:schemas-microsoft-com:vml" xmlns:wp14="http://schemas.microsoft.com/office/word/2010/wordprocessingDrawing" xmlns:wp="http://schemas.openxmlformats.org/drawingml/2006/wordprocessingDrawing" xmlns:w10="urn:schemas-microsoft-com:office:word" xmlns:w="http://schemas.openxmlformats.org/wordprocessingml/2006/main" xmlns:w14="http://schemas.microsoft.com/office/word/2010/wordml" xmlns:w15="http://schemas.microsoft.com/office/word/2012/wordml" xmlns:w16cex="http://schemas.microsoft.com/office/word/2018/wordml/cex" xmlns:w16cid="http://schemas.microsoft.com/office/word/2016/wordml/cid" xmlns:w16="http://schemas.microsoft.com/office/word/2018/wordml" xmlns:w16sdtdh="http://schemas.microsoft.com/office/word/2020/wordml/sdtdatahash" xmlns:w16se="http://schemas.microsoft.com/office/word/2015/wordml/symex" xmlns:wpg="http://schemas.microsoft.com/office/word/2010/wordprocessingGroup" xmlns:wpi="http://schemas.microsoft.com/office/word/2010/wordprocessingInk" xmlns:wne="http://schemas.microsoft.com/office/word/2006/wordml" xmlns:wps="http://schemas.microsoft.com/office/word/2010/wordprocessingShape" mc:Ignorable="w14 w15 w16se w16cid w16 w16cex w16sdtdh wp14">
+<w:numbering xmlns:wpc="http://schemas.microsoft.com/office/word/2010/wordprocessingCanvas" xmlns:cx="http://schemas.microsoft.com/office/drawing/2014/chartex" xmlns:cx1="http://schemas.microsoft.com/office/drawing/2015/9/8/chartex" xmlns:cx2="http://schemas.microsoft.com/office/drawing/2015/10/21/chartex" xmlns:cx3="http://schemas.microsoft.com/office/drawing/2016/5/9/chartex" xmlns:cx4="http://schemas.microsoft.com/office/drawing/2016/5/10/chartex" xmlns:cx5="http://schemas.microsoft.com/office/drawing/2016/5/11/chartex" xmlns:cx6="http://schemas.microsoft.com/office/drawing/2016/5/12/chartex" xmlns:cx7="http://schemas.microsoft.com/office/drawing/2016/5/13/chartex" xmlns:cx8="http://schemas.microsoft.com/office/drawing/2016/5/14/chartex" xmlns:mc="http://schemas.openxmlformats.org/markup-compatibility/2006" xmlns:aink="http://schemas.microsoft.com/office/drawing/2016/ink" xmlns:am3d="http://schemas.microsoft.com/office/drawing/2017/model3d" xmlns:o="urn:schemas-microsoft-com:office:office" xmlns:oel="http://schemas.microsoft.com/office/2019/extlst" xmlns:r="http://schemas.openxmlformats.org/officeDocument/2006/relationships" xmlns:m="http://schemas.openxmlformats.org/officeDocument/2006/math" xmlns:v="urn:schemas-microsoft-com:vml" xmlns:wp14="http://schemas.microsoft.com/office/word/2010/wordprocessingDrawing" xmlns:wp="http://schemas.openxmlformats.org/drawingml/2006/wordprocessingDrawing" xmlns:w10="urn:schemas-microsoft-com:office:word" xmlns:w="http://schemas.openxmlformats.org/wordprocessingml/2006/main" xmlns:w14="http://schemas.microsoft.com/office/word/2010/wordml" xmlns:w15="http://schemas.microsoft.com/office/word/2012/wordml" xmlns:w16cex="http://schemas.microsoft.com/office/word/2018/wordml/cex" xmlns:w16cid="http://schemas.microsoft.com/office/word/2016/wordml/cid" xmlns:w16="http://schemas.microsoft.com/office/word/2018/wordml" xmlns:w16du="http://schemas.microsoft.com/office/word/2023/wordml/word16du" xmlns:w16sdtdh="http://schemas.microsoft.com/office/word/2020/wordml/sdtdatahash" xmlns:w16se="http://schemas.microsoft.com/office/word/2015/wordml/symex" xmlns:wpg="http://schemas.microsoft.com/office/word/2010/wordprocessingGroup" xmlns:wpi="http://schemas.microsoft.com/office/word/2010/wordprocessingInk" xmlns:wne="http://schemas.microsoft.com/office/word/2006/wordml" xmlns:wps="http://schemas.microsoft.com/office/word/2010/wordprocessingShape" mc:Ignorable="w14 w15 w16se w16cid w16 w16cex w16sdtdh wp14">
   <w:abstractNum w:abstractNumId="0" w15:restartNumberingAfterBreak="0">
     <w:nsid w:val="1AC51FE8"/>
     <w:multiLevelType w:val="hybridMultilevel"/>
@@ -3110,7 +3944,7 @@
       <w:lvlText w:val="%1."/>
       <w:lvlJc w:val="left"/>
       <w:pPr>
-        <w:ind w:left="1080" w:hanging="360"/>
+        <w:ind w:left="990" w:hanging="360"/>
       </w:pPr>
     </w:lvl>
     <w:lvl w:ilvl="1" w:tplc="04090001">
@@ -4143,6 +4977,29 @@
       <w:contextualSpacing/>
     </w:pPr>
   </w:style>
+  <w:style w:type="character" w:styleId="Hyperlink">
+    <w:name w:val="Hyperlink"/>
+    <w:basedOn w:val="DefaultParagraphFont"/>
+    <w:uiPriority w:val="99"/>
+    <w:unhideWhenUsed/>
+    <w:rsid w:val="00530281"/>
+    <w:rPr>
+      <w:color w:val="0563C1" w:themeColor="hyperlink"/>
+      <w:u w:val="single"/>
+    </w:rPr>
+  </w:style>
+  <w:style w:type="character" w:styleId="UnresolvedMention">
+    <w:name w:val="Unresolved Mention"/>
+    <w:basedOn w:val="DefaultParagraphFont"/>
+    <w:uiPriority w:val="99"/>
+    <w:semiHidden/>
+    <w:unhideWhenUsed/>
+    <w:rsid w:val="00530281"/>
+    <w:rPr>
+      <w:color w:val="605E5C"/>
+      <w:shd w:val="clear" w:color="auto" w:fill="E1DFDD"/>
+    </w:rPr>
+  </w:style>
 </w:styles>
 </file>
 

</xml_diff>

<commit_message>
Updated with new LFS directories
</commit_message>
<xml_diff>
--- a/README.docx
+++ b/README.docx
@@ -338,10 +338,7 @@
         <w:t>fst_Ahudsonica_MS</w:t>
       </w:r>
       <w:r>
-        <w:t>.txt</w:t>
-      </w:r>
-      <w:r>
-        <w:t>” file for later visualization.</w:t>
+        <w:t>.txt” file for later visualization.</w:t>
       </w:r>
     </w:p>
     <w:p>
@@ -2090,6 +2087,31 @@
     <w:p>
       <w:pPr>
         <w:pStyle w:val="ListParagraph"/>
+        <w:ind w:left="2160"/>
+      </w:pPr>
+    </w:p>
+    <w:p>
+      <w:pPr>
+        <w:pStyle w:val="ListParagraph"/>
+        <w:numPr>
+          <w:ilvl w:val="1"/>
+          <w:numId w:val="13"/>
+        </w:numPr>
+        <w:ind w:left="0"/>
+      </w:pPr>
+      <w:r>
+        <w:t>Output Data files</w:t>
+      </w:r>
+    </w:p>
+    <w:p>
+      <w:pPr>
+        <w:pStyle w:val="ListParagraph"/>
+        <w:ind w:left="1080"/>
+      </w:pPr>
+    </w:p>
+    <w:p>
+      <w:pPr>
+        <w:pStyle w:val="ListParagraph"/>
         <w:numPr>
           <w:ilvl w:val="2"/>
           <w:numId w:val="13"/>
@@ -2097,7 +2119,1535 @@
         <w:ind w:left="360"/>
       </w:pPr>
       <w:r>
-        <w:t xml:space="preserve">filtered_variants_Ahudsonica_MS.txt – this is a tab-delimited text file for evaluating </w:t>
+        <w:t>EPR_HF_data_total_w_11.txt – this file is a tab-delimited text file of data used to calculate egg production rate (EPR) and hatching success (HS)</w:t>
+      </w:r>
+      <w:r>
+        <w:t xml:space="preserve"> for all generations of the original four treatments (AM, OA, OW, and OWA)</w:t>
+      </w:r>
+      <w:r>
+        <w:t xml:space="preserve">. </w:t>
+      </w:r>
+      <w:r>
+        <w:t xml:space="preserve">It is summarized from the </w:t>
+      </w:r>
+      <w:r>
+        <w:t xml:space="preserve">EPR_HS_data_total_raw.txt and Feeding_cost_epr.txt files. </w:t>
+      </w:r>
+      <w:r>
+        <w:t>There are nine (9) columns of data:</w:t>
+      </w:r>
+    </w:p>
+    <w:p>
+      <w:pPr>
+        <w:pStyle w:val="ListParagraph"/>
+        <w:numPr>
+          <w:ilvl w:val="3"/>
+          <w:numId w:val="13"/>
+        </w:numPr>
+        <w:ind w:left="1080" w:hanging="360"/>
+      </w:pPr>
+      <w:r>
+        <w:t>Generation – the generation where the data was collected.</w:t>
+      </w:r>
+    </w:p>
+    <w:p>
+      <w:pPr>
+        <w:pStyle w:val="ListParagraph"/>
+        <w:numPr>
+          <w:ilvl w:val="3"/>
+          <w:numId w:val="13"/>
+        </w:numPr>
+        <w:ind w:left="1080" w:hanging="360"/>
+      </w:pPr>
+      <w:r>
+        <w:t>Number – a replicate number assigned to an individual mate pair evaluated during egg production experiments.</w:t>
+      </w:r>
+    </w:p>
+    <w:p>
+      <w:pPr>
+        <w:pStyle w:val="ListParagraph"/>
+        <w:numPr>
+          <w:ilvl w:val="3"/>
+          <w:numId w:val="13"/>
+        </w:numPr>
+        <w:ind w:left="1080" w:hanging="360"/>
+      </w:pPr>
+      <w:r>
+        <w:t>Treatment – the treatment affiliated with survival data collected (1 = AM, 2 = OA, 3 = OW, 4 = OWA).</w:t>
+      </w:r>
+    </w:p>
+    <w:p>
+      <w:pPr>
+        <w:pStyle w:val="ListParagraph"/>
+        <w:numPr>
+          <w:ilvl w:val="3"/>
+          <w:numId w:val="13"/>
+        </w:numPr>
+        <w:ind w:left="1080" w:hanging="360"/>
+      </w:pPr>
+      <w:r>
+        <w:t>Temp – the temperature (°C) of the respective treatment.</w:t>
+      </w:r>
+    </w:p>
+    <w:p>
+      <w:pPr>
+        <w:pStyle w:val="ListParagraph"/>
+        <w:numPr>
+          <w:ilvl w:val="3"/>
+          <w:numId w:val="13"/>
+        </w:numPr>
+        <w:ind w:left="1080" w:hanging="360"/>
+      </w:pPr>
+      <w:r>
+        <w:t>pH – the pH of the respective treatment.</w:t>
+      </w:r>
+    </w:p>
+    <w:p>
+      <w:pPr>
+        <w:pStyle w:val="ListParagraph"/>
+        <w:numPr>
+          <w:ilvl w:val="3"/>
+          <w:numId w:val="13"/>
+        </w:numPr>
+        <w:ind w:left="1080" w:hanging="360"/>
+      </w:pPr>
+      <w:proofErr w:type="spellStart"/>
+      <w:r>
+        <w:t>EPRtot</w:t>
+      </w:r>
+      <w:proofErr w:type="spellEnd"/>
+      <w:r>
+        <w:t xml:space="preserve"> – the </w:t>
+      </w:r>
+      <w:r>
+        <w:t>calculated egg production rate.</w:t>
+      </w:r>
+    </w:p>
+    <w:p>
+      <w:pPr>
+        <w:pStyle w:val="ListParagraph"/>
+        <w:numPr>
+          <w:ilvl w:val="3"/>
+          <w:numId w:val="13"/>
+        </w:numPr>
+        <w:ind w:left="1080" w:hanging="360"/>
+      </w:pPr>
+      <w:proofErr w:type="spellStart"/>
+      <w:r>
+        <w:t>Hftot</w:t>
+      </w:r>
+      <w:proofErr w:type="spellEnd"/>
+      <w:r>
+        <w:t xml:space="preserve"> – the calculated hatching success rate.</w:t>
+      </w:r>
+    </w:p>
+    <w:p>
+      <w:pPr>
+        <w:pStyle w:val="ListParagraph"/>
+        <w:numPr>
+          <w:ilvl w:val="3"/>
+          <w:numId w:val="13"/>
+        </w:numPr>
+        <w:ind w:left="1080" w:hanging="360"/>
+      </w:pPr>
+      <w:proofErr w:type="spellStart"/>
+      <w:r>
+        <w:t>Generation.c</w:t>
+      </w:r>
+      <w:proofErr w:type="spellEnd"/>
+      <w:r>
+        <w:t xml:space="preserve"> – the generation where the data was collected.</w:t>
+      </w:r>
+    </w:p>
+    <w:p>
+      <w:pPr>
+        <w:pStyle w:val="ListParagraph"/>
+        <w:numPr>
+          <w:ilvl w:val="3"/>
+          <w:numId w:val="13"/>
+        </w:numPr>
+        <w:ind w:left="1080" w:hanging="360"/>
+      </w:pPr>
+      <w:r>
+        <w:t xml:space="preserve">Rep </w:t>
+      </w:r>
+      <w:r>
+        <w:t>–</w:t>
+      </w:r>
+      <w:r>
+        <w:t xml:space="preserve"> </w:t>
+      </w:r>
+      <w:r>
+        <w:t>the culture replicate that the data was collected from.</w:t>
+      </w:r>
+    </w:p>
+    <w:p>
+      <w:pPr>
+        <w:pStyle w:val="ListParagraph"/>
+        <w:ind w:left="1080"/>
+      </w:pPr>
+    </w:p>
+    <w:p>
+      <w:pPr>
+        <w:pStyle w:val="ListParagraph"/>
+        <w:numPr>
+          <w:ilvl w:val="2"/>
+          <w:numId w:val="13"/>
+        </w:numPr>
+        <w:ind w:left="360"/>
+      </w:pPr>
+      <w:r>
+        <w:t xml:space="preserve">Development_time_w_11.txt – this file is a </w:t>
+      </w:r>
+      <w:r>
+        <w:t xml:space="preserve">summarized </w:t>
+      </w:r>
+      <w:r>
+        <w:t xml:space="preserve">tab-delimited text file of </w:t>
+      </w:r>
+      <w:r>
+        <w:t>mean d</w:t>
+      </w:r>
+      <w:r>
+        <w:t>evelopment time data calculated from the raw survival data</w:t>
+      </w:r>
+      <w:r>
+        <w:t xml:space="preserve">. </w:t>
+      </w:r>
+      <w:r>
+        <w:t xml:space="preserve">The F11 data only includes the AM and OWA treatments for the food-limited experiment. </w:t>
+      </w:r>
+      <w:r>
+        <w:t xml:space="preserve">There are </w:t>
+      </w:r>
+      <w:r>
+        <w:t>eleven (11) columns of data:</w:t>
+      </w:r>
+    </w:p>
+    <w:p>
+      <w:pPr>
+        <w:pStyle w:val="ListParagraph"/>
+        <w:numPr>
+          <w:ilvl w:val="3"/>
+          <w:numId w:val="13"/>
+        </w:numPr>
+        <w:ind w:left="1080" w:hanging="360"/>
+      </w:pPr>
+      <w:r>
+        <w:t>Treatment – the treatment affiliated with survival data collected (1 = AM, 2 = OA, 3 = OW, 4 = OWA).</w:t>
+      </w:r>
+    </w:p>
+    <w:p>
+      <w:pPr>
+        <w:pStyle w:val="ListParagraph"/>
+        <w:numPr>
+          <w:ilvl w:val="3"/>
+          <w:numId w:val="13"/>
+        </w:numPr>
+        <w:ind w:left="1080" w:hanging="360"/>
+      </w:pPr>
+      <w:r>
+        <w:t>Rep – the culture replicate that the data was collected from.</w:t>
+      </w:r>
+    </w:p>
+    <w:p>
+      <w:pPr>
+        <w:pStyle w:val="ListParagraph"/>
+        <w:numPr>
+          <w:ilvl w:val="3"/>
+          <w:numId w:val="13"/>
+        </w:numPr>
+        <w:ind w:left="1080" w:hanging="360"/>
+      </w:pPr>
+      <w:r>
+        <w:t>Beak – the beaker used during the experiment.</w:t>
+      </w:r>
+    </w:p>
+    <w:p>
+      <w:pPr>
+        <w:pStyle w:val="ListParagraph"/>
+        <w:numPr>
+          <w:ilvl w:val="3"/>
+          <w:numId w:val="13"/>
+        </w:numPr>
+        <w:ind w:left="1080" w:hanging="360"/>
+      </w:pPr>
+      <w:r>
+        <w:t>Generation – the generation where the data was collected.</w:t>
+      </w:r>
+    </w:p>
+    <w:p>
+      <w:pPr>
+        <w:pStyle w:val="ListParagraph"/>
+        <w:numPr>
+          <w:ilvl w:val="3"/>
+          <w:numId w:val="13"/>
+        </w:numPr>
+        <w:ind w:left="1080" w:hanging="360"/>
+      </w:pPr>
+      <w:r>
+        <w:t>mean – the mean calculated development time.</w:t>
+      </w:r>
+    </w:p>
+    <w:p>
+      <w:pPr>
+        <w:pStyle w:val="ListParagraph"/>
+        <w:numPr>
+          <w:ilvl w:val="3"/>
+          <w:numId w:val="13"/>
+        </w:numPr>
+        <w:ind w:left="1080" w:hanging="360"/>
+      </w:pPr>
+      <w:proofErr w:type="spellStart"/>
+      <w:r>
+        <w:t>sd</w:t>
+      </w:r>
+      <w:proofErr w:type="spellEnd"/>
+      <w:r>
+        <w:t xml:space="preserve"> – the standard deviation of the calculated development time.</w:t>
+      </w:r>
+    </w:p>
+    <w:p>
+      <w:pPr>
+        <w:pStyle w:val="ListParagraph"/>
+        <w:numPr>
+          <w:ilvl w:val="3"/>
+          <w:numId w:val="13"/>
+        </w:numPr>
+        <w:ind w:left="1080" w:hanging="360"/>
+      </w:pPr>
+      <w:proofErr w:type="spellStart"/>
+      <w:proofErr w:type="gramStart"/>
+      <w:r>
+        <w:t>n.count</w:t>
+      </w:r>
+      <w:proofErr w:type="spellEnd"/>
+      <w:proofErr w:type="gramEnd"/>
+      <w:r>
+        <w:t xml:space="preserve"> </w:t>
+      </w:r>
+      <w:r>
+        <w:t>–</w:t>
+      </w:r>
+      <w:r>
+        <w:t xml:space="preserve"> </w:t>
+      </w:r>
+      <w:r>
+        <w:t>the number of individuals used to calculate development time.</w:t>
+      </w:r>
+    </w:p>
+    <w:p>
+      <w:pPr>
+        <w:pStyle w:val="ListParagraph"/>
+        <w:numPr>
+          <w:ilvl w:val="3"/>
+          <w:numId w:val="13"/>
+        </w:numPr>
+        <w:ind w:left="1080" w:hanging="360"/>
+      </w:pPr>
+      <w:r>
+        <w:lastRenderedPageBreak/>
+        <w:t>se – the standard error of the calculated development time.</w:t>
+      </w:r>
+    </w:p>
+    <w:p>
+      <w:pPr>
+        <w:pStyle w:val="ListParagraph"/>
+        <w:numPr>
+          <w:ilvl w:val="3"/>
+          <w:numId w:val="13"/>
+        </w:numPr>
+        <w:ind w:left="1080" w:hanging="360"/>
+      </w:pPr>
+      <w:r>
+        <w:t>lower.ci – the lower bound of the 95% confidence interval.</w:t>
+      </w:r>
+    </w:p>
+    <w:p>
+      <w:pPr>
+        <w:pStyle w:val="ListParagraph"/>
+        <w:numPr>
+          <w:ilvl w:val="3"/>
+          <w:numId w:val="13"/>
+        </w:numPr>
+        <w:ind w:left="1080" w:hanging="360"/>
+      </w:pPr>
+      <w:r>
+        <w:t>upper.ci – the upper bound of the 95% confidence interval.</w:t>
+      </w:r>
+    </w:p>
+    <w:p>
+      <w:pPr>
+        <w:pStyle w:val="ListParagraph"/>
+        <w:numPr>
+          <w:ilvl w:val="3"/>
+          <w:numId w:val="13"/>
+        </w:numPr>
+        <w:ind w:left="1080" w:hanging="360"/>
+      </w:pPr>
+      <w:r>
+        <w:t xml:space="preserve">Stage – the life </w:t>
+      </w:r>
+      <w:r>
+        <w:t xml:space="preserve">stage </w:t>
+      </w:r>
+      <w:r>
+        <w:t>reflecting the calculated development time.</w:t>
+      </w:r>
+    </w:p>
+    <w:p>
+      <w:pPr>
+        <w:pStyle w:val="ListParagraph"/>
+        <w:ind w:left="1080"/>
+      </w:pPr>
+    </w:p>
+    <w:p>
+      <w:pPr>
+        <w:pStyle w:val="ListParagraph"/>
+        <w:numPr>
+          <w:ilvl w:val="2"/>
+          <w:numId w:val="13"/>
+        </w:numPr>
+        <w:ind w:left="360"/>
+      </w:pPr>
+      <w:r>
+        <w:t>GR_data_MS_w_11.txt</w:t>
+      </w:r>
+      <w:r>
+        <w:t xml:space="preserve"> – this file is a summary of calculated </w:t>
+      </w:r>
+      <w:r>
+        <w:t xml:space="preserve">somatic </w:t>
+      </w:r>
+      <w:r>
+        <w:t xml:space="preserve">growth rates </w:t>
+      </w:r>
+      <w:r>
+        <w:t>from measured body sizes and calculated development times.</w:t>
+      </w:r>
+      <w:r>
+        <w:t xml:space="preserve"> </w:t>
+      </w:r>
+      <w:r>
+        <w:t xml:space="preserve">The F11 data only includes the AM and OWA treatments for the food-limited experiment. </w:t>
+      </w:r>
+      <w:r>
+        <w:t xml:space="preserve">There are </w:t>
+      </w:r>
+      <w:r>
+        <w:t>fifteen</w:t>
+      </w:r>
+      <w:r>
+        <w:t xml:space="preserve"> (1</w:t>
+      </w:r>
+      <w:r>
+        <w:t>5</w:t>
+      </w:r>
+      <w:r>
+        <w:t>) columns of data:</w:t>
+      </w:r>
+    </w:p>
+    <w:p>
+      <w:pPr>
+        <w:pStyle w:val="ListParagraph"/>
+        <w:numPr>
+          <w:ilvl w:val="3"/>
+          <w:numId w:val="13"/>
+        </w:numPr>
+        <w:ind w:left="1080" w:hanging="360"/>
+      </w:pPr>
+      <w:r>
+        <w:t>Generation – the generation where the data was collected.</w:t>
+      </w:r>
+    </w:p>
+    <w:p>
+      <w:pPr>
+        <w:pStyle w:val="ListParagraph"/>
+        <w:numPr>
+          <w:ilvl w:val="3"/>
+          <w:numId w:val="13"/>
+        </w:numPr>
+        <w:ind w:left="1080" w:hanging="360"/>
+      </w:pPr>
+      <w:r>
+        <w:t>Treatment – the treatment affiliated with survival data collected (1 = AM, 2 = OA, 3 = OW, 4 = OWA).</w:t>
+      </w:r>
+    </w:p>
+    <w:p>
+      <w:pPr>
+        <w:pStyle w:val="ListParagraph"/>
+        <w:numPr>
+          <w:ilvl w:val="3"/>
+          <w:numId w:val="13"/>
+        </w:numPr>
+        <w:ind w:left="1080" w:hanging="360"/>
+      </w:pPr>
+      <w:r>
+        <w:t>Rep – the culture replicate that the data was collected from.</w:t>
+      </w:r>
+    </w:p>
+    <w:p>
+      <w:pPr>
+        <w:pStyle w:val="ListParagraph"/>
+        <w:numPr>
+          <w:ilvl w:val="3"/>
+          <w:numId w:val="13"/>
+        </w:numPr>
+        <w:ind w:left="1080" w:hanging="360"/>
+      </w:pPr>
+      <w:proofErr w:type="spellStart"/>
+      <w:r>
+        <w:t>Stage.x</w:t>
+      </w:r>
+      <w:proofErr w:type="spellEnd"/>
+      <w:r>
+        <w:t xml:space="preserve"> – the stage of</w:t>
+      </w:r>
+      <w:r>
+        <w:t xml:space="preserve"> the mature life stage used to calculate the somatic growth rate.</w:t>
+      </w:r>
+    </w:p>
+    <w:p>
+      <w:pPr>
+        <w:pStyle w:val="ListParagraph"/>
+        <w:numPr>
+          <w:ilvl w:val="3"/>
+          <w:numId w:val="13"/>
+        </w:numPr>
+        <w:ind w:left="1080" w:hanging="360"/>
+      </w:pPr>
+      <w:proofErr w:type="spellStart"/>
+      <w:r>
+        <w:t>Number.x</w:t>
+      </w:r>
+      <w:proofErr w:type="spellEnd"/>
+      <w:r>
+        <w:t xml:space="preserve"> – the individual within a replicate for each treatment</w:t>
+      </w:r>
+      <w:r>
+        <w:t xml:space="preserve"> of the mature life stage</w:t>
+      </w:r>
+      <w:r>
+        <w:t>.</w:t>
+      </w:r>
+    </w:p>
+    <w:p>
+      <w:pPr>
+        <w:pStyle w:val="ListParagraph"/>
+        <w:numPr>
+          <w:ilvl w:val="3"/>
+          <w:numId w:val="13"/>
+        </w:numPr>
+        <w:ind w:left="1080" w:hanging="360"/>
+      </w:pPr>
+      <w:proofErr w:type="spellStart"/>
+      <w:r>
+        <w:t>Length.x</w:t>
+      </w:r>
+      <w:proofErr w:type="spellEnd"/>
+      <w:r>
+        <w:t xml:space="preserve"> – the measured length of the mature individual.</w:t>
+      </w:r>
+    </w:p>
+    <w:p>
+      <w:pPr>
+        <w:pStyle w:val="ListParagraph"/>
+        <w:numPr>
+          <w:ilvl w:val="3"/>
+          <w:numId w:val="13"/>
+        </w:numPr>
+        <w:ind w:left="1080" w:hanging="360"/>
+      </w:pPr>
+      <w:proofErr w:type="spellStart"/>
+      <w:r>
+        <w:t>Weight.x</w:t>
+      </w:r>
+      <w:proofErr w:type="spellEnd"/>
+      <w:r>
+        <w:t xml:space="preserve"> – the calculated weight of the mature individual.</w:t>
+      </w:r>
+    </w:p>
+    <w:p>
+      <w:pPr>
+        <w:pStyle w:val="ListParagraph"/>
+        <w:numPr>
+          <w:ilvl w:val="3"/>
+          <w:numId w:val="13"/>
+        </w:numPr>
+        <w:ind w:left="1080" w:hanging="360"/>
+      </w:pPr>
+      <w:proofErr w:type="spellStart"/>
+      <w:proofErr w:type="gramStart"/>
+      <w:r>
+        <w:t>Stage</w:t>
+      </w:r>
+      <w:proofErr w:type="gramEnd"/>
+      <w:r>
+        <w:t>.y</w:t>
+      </w:r>
+      <w:proofErr w:type="spellEnd"/>
+      <w:r>
+        <w:t xml:space="preserve"> – the </w:t>
+      </w:r>
+      <w:r>
+        <w:t>stage of the C1 individual used to pair with the mature individual for change in body weight</w:t>
+      </w:r>
+      <w:r>
+        <w:t>.</w:t>
+      </w:r>
+    </w:p>
+    <w:p>
+      <w:pPr>
+        <w:pStyle w:val="ListParagraph"/>
+        <w:numPr>
+          <w:ilvl w:val="3"/>
+          <w:numId w:val="13"/>
+        </w:numPr>
+        <w:ind w:left="1080" w:hanging="360"/>
+      </w:pPr>
+      <w:proofErr w:type="spellStart"/>
+      <w:r>
+        <w:t>Number.y</w:t>
+      </w:r>
+      <w:proofErr w:type="spellEnd"/>
+      <w:r>
+        <w:t xml:space="preserve"> – the individual within a replicate for each treatment of the C1 life stage.</w:t>
+      </w:r>
+    </w:p>
+    <w:p>
+      <w:pPr>
+        <w:pStyle w:val="ListParagraph"/>
+        <w:numPr>
+          <w:ilvl w:val="3"/>
+          <w:numId w:val="13"/>
+        </w:numPr>
+        <w:ind w:left="1080" w:hanging="360"/>
+      </w:pPr>
+      <w:proofErr w:type="spellStart"/>
+      <w:r>
+        <w:t>Weight.y</w:t>
+      </w:r>
+      <w:proofErr w:type="spellEnd"/>
+      <w:r>
+        <w:t xml:space="preserve"> – the calculated weight of the C1 individual.</w:t>
+      </w:r>
+    </w:p>
+    <w:p>
+      <w:pPr>
+        <w:pStyle w:val="ListParagraph"/>
+        <w:numPr>
+          <w:ilvl w:val="3"/>
+          <w:numId w:val="13"/>
+        </w:numPr>
+        <w:ind w:left="1080" w:hanging="360"/>
+      </w:pPr>
+      <w:proofErr w:type="spellStart"/>
+      <w:proofErr w:type="gramStart"/>
+      <w:r>
+        <w:t>weight</w:t>
+      </w:r>
+      <w:r>
+        <w:t>.diff</w:t>
+      </w:r>
+      <w:proofErr w:type="spellEnd"/>
+      <w:proofErr w:type="gramEnd"/>
+      <w:r>
+        <w:t xml:space="preserve"> – the change in weight between the C1 and C6F/C6M stage.</w:t>
+      </w:r>
+    </w:p>
+    <w:p>
+      <w:pPr>
+        <w:pStyle w:val="ListParagraph"/>
+        <w:numPr>
+          <w:ilvl w:val="3"/>
+          <w:numId w:val="13"/>
+        </w:numPr>
+        <w:ind w:left="1080" w:hanging="360"/>
+      </w:pPr>
+      <w:r>
+        <w:t xml:space="preserve">Beak </w:t>
+      </w:r>
+      <w:r>
+        <w:t>–</w:t>
+      </w:r>
+      <w:r>
+        <w:t xml:space="preserve"> </w:t>
+      </w:r>
+      <w:r>
+        <w:t>the beaker used during the experiment.</w:t>
+      </w:r>
+    </w:p>
+    <w:p>
+      <w:pPr>
+        <w:pStyle w:val="ListParagraph"/>
+        <w:numPr>
+          <w:ilvl w:val="3"/>
+          <w:numId w:val="13"/>
+        </w:numPr>
+        <w:ind w:left="1080" w:hanging="360"/>
+      </w:pPr>
+      <w:proofErr w:type="spellStart"/>
+      <w:r>
+        <w:t>Dev.diff</w:t>
+      </w:r>
+      <w:proofErr w:type="spellEnd"/>
+      <w:r>
+        <w:t xml:space="preserve"> – the difference in development time between the mature life stage and the </w:t>
+      </w:r>
+      <w:r>
+        <w:t>C1 life stage.</w:t>
+      </w:r>
+    </w:p>
+    <w:p>
+      <w:pPr>
+        <w:pStyle w:val="ListParagraph"/>
+        <w:numPr>
+          <w:ilvl w:val="3"/>
+          <w:numId w:val="13"/>
+        </w:numPr>
+        <w:ind w:left="1080" w:hanging="360"/>
+      </w:pPr>
+      <w:proofErr w:type="spellStart"/>
+      <w:r>
+        <w:t>Growth.Rate</w:t>
+      </w:r>
+      <w:proofErr w:type="spellEnd"/>
+      <w:r>
+        <w:t xml:space="preserve"> – the calculated somatic growth rate.</w:t>
+      </w:r>
+    </w:p>
+    <w:p>
+      <w:pPr>
+        <w:pStyle w:val="ListParagraph"/>
+        <w:ind w:left="1080"/>
+      </w:pPr>
+    </w:p>
+    <w:p>
+      <w:pPr>
+        <w:pStyle w:val="ListParagraph"/>
+        <w:numPr>
+          <w:ilvl w:val="2"/>
+          <w:numId w:val="13"/>
+        </w:numPr>
+        <w:ind w:left="360"/>
+      </w:pPr>
+      <w:r>
+        <w:t>lambda_results_devtime_surv_epr_hf_sex_w_f11</w:t>
+      </w:r>
+      <w:r>
+        <w:t>.txt</w:t>
+      </w:r>
+      <w:r>
+        <w:t xml:space="preserve"> – This is a tab</w:t>
+      </w:r>
+      <w:r>
+        <w:t>-delimited text file</w:t>
+      </w:r>
+      <w:r>
+        <w:t xml:space="preserve"> of the calculated fitness (λ) data derived from </w:t>
+      </w:r>
+      <w:r>
+        <w:t xml:space="preserve">life-history trait data. </w:t>
+      </w:r>
+      <w:r>
+        <w:t xml:space="preserve">The F11 data only includes the AM and OWA treatments for the food-limited experiment. </w:t>
+      </w:r>
+      <w:r>
+        <w:t xml:space="preserve">There are </w:t>
+      </w:r>
+      <w:r>
+        <w:t xml:space="preserve">nine (9) </w:t>
+      </w:r>
+      <w:r>
+        <w:t>columns of data:</w:t>
+      </w:r>
+    </w:p>
+    <w:p>
+      <w:pPr>
+        <w:pStyle w:val="ListParagraph"/>
+        <w:numPr>
+          <w:ilvl w:val="3"/>
+          <w:numId w:val="13"/>
+        </w:numPr>
+        <w:ind w:left="1080" w:hanging="360"/>
+      </w:pPr>
+      <w:r>
+        <w:t>Generation – the generation where the data was collected.</w:t>
+      </w:r>
+    </w:p>
+    <w:p>
+      <w:pPr>
+        <w:pStyle w:val="ListParagraph"/>
+        <w:numPr>
+          <w:ilvl w:val="3"/>
+          <w:numId w:val="13"/>
+        </w:numPr>
+        <w:ind w:left="1080" w:hanging="360"/>
+      </w:pPr>
+      <w:r>
+        <w:t>Treatment – the treatment affiliated with survival data collected (1 = AM, 2 = OA, 3 = OW, 4 = OWA).</w:t>
+      </w:r>
+    </w:p>
+    <w:p>
+      <w:pPr>
+        <w:pStyle w:val="ListParagraph"/>
+        <w:numPr>
+          <w:ilvl w:val="3"/>
+          <w:numId w:val="13"/>
+        </w:numPr>
+        <w:ind w:left="1080" w:hanging="360"/>
+      </w:pPr>
+      <w:r>
+        <w:t>Rep – the culture replicate that the data was collected from.</w:t>
+      </w:r>
+    </w:p>
+    <w:p>
+      <w:pPr>
+        <w:pStyle w:val="ListParagraph"/>
+        <w:numPr>
+          <w:ilvl w:val="3"/>
+          <w:numId w:val="13"/>
+        </w:numPr>
+        <w:ind w:left="1080" w:hanging="360"/>
+      </w:pPr>
+      <w:r>
+        <w:t>lambda – the calculated fitness (λ) value.</w:t>
+      </w:r>
+    </w:p>
+    <w:p>
+      <w:pPr>
+        <w:pStyle w:val="ListParagraph"/>
+        <w:numPr>
+          <w:ilvl w:val="3"/>
+          <w:numId w:val="13"/>
+        </w:numPr>
+        <w:ind w:left="1080" w:hanging="360"/>
+      </w:pPr>
+      <w:proofErr w:type="spellStart"/>
+      <w:r>
+        <w:t>surv</w:t>
+      </w:r>
+      <w:proofErr w:type="spellEnd"/>
+      <w:r>
+        <w:t xml:space="preserve"> – the survival value used to calculate λ.</w:t>
+      </w:r>
+    </w:p>
+    <w:p>
+      <w:pPr>
+        <w:pStyle w:val="ListParagraph"/>
+        <w:numPr>
+          <w:ilvl w:val="3"/>
+          <w:numId w:val="13"/>
+        </w:numPr>
+        <w:ind w:left="1080" w:hanging="360"/>
+      </w:pPr>
+      <w:proofErr w:type="spellStart"/>
+      <w:r>
+        <w:t>epr</w:t>
+      </w:r>
+      <w:proofErr w:type="spellEnd"/>
+      <w:r>
+        <w:t xml:space="preserve"> – the EPR value</w:t>
+      </w:r>
+      <w:r>
+        <w:t xml:space="preserve"> (eggs per female per day) </w:t>
+      </w:r>
+      <w:r>
+        <w:t>used to calculate λ.</w:t>
+      </w:r>
+    </w:p>
+    <w:p>
+      <w:pPr>
+        <w:pStyle w:val="ListParagraph"/>
+        <w:numPr>
+          <w:ilvl w:val="3"/>
+          <w:numId w:val="13"/>
+        </w:numPr>
+        <w:ind w:left="1080" w:hanging="360"/>
+      </w:pPr>
+      <w:r>
+        <w:lastRenderedPageBreak/>
+        <w:t>hf</w:t>
+      </w:r>
+      <w:r>
+        <w:t xml:space="preserve"> – the hatching success value used to calculate λ.</w:t>
+      </w:r>
+    </w:p>
+    <w:p>
+      <w:pPr>
+        <w:pStyle w:val="ListParagraph"/>
+        <w:numPr>
+          <w:ilvl w:val="3"/>
+          <w:numId w:val="13"/>
+        </w:numPr>
+        <w:ind w:left="1080" w:hanging="360"/>
+      </w:pPr>
+      <w:r>
+        <w:t>sex</w:t>
+      </w:r>
+      <w:r>
+        <w:t xml:space="preserve"> – the female sex ratio used to calculate λ.</w:t>
+      </w:r>
+    </w:p>
+    <w:p>
+      <w:pPr>
+        <w:pStyle w:val="ListParagraph"/>
+        <w:numPr>
+          <w:ilvl w:val="3"/>
+          <w:numId w:val="13"/>
+        </w:numPr>
+        <w:ind w:left="1080" w:hanging="360"/>
+      </w:pPr>
+      <w:proofErr w:type="spellStart"/>
+      <w:proofErr w:type="gramStart"/>
+      <w:r>
+        <w:t>dev</w:t>
+      </w:r>
+      <w:r>
+        <w:t>.time</w:t>
+      </w:r>
+      <w:proofErr w:type="spellEnd"/>
+      <w:proofErr w:type="gramEnd"/>
+      <w:r>
+        <w:t xml:space="preserve"> – the development time </w:t>
+      </w:r>
+      <w:r>
+        <w:t>(days) to adulthood needed to calculate λ.</w:t>
+      </w:r>
+    </w:p>
+    <w:p>
+      <w:pPr>
+        <w:pStyle w:val="ListParagraph"/>
+        <w:ind w:left="1080"/>
+      </w:pPr>
+    </w:p>
+    <w:p>
+      <w:pPr>
+        <w:pStyle w:val="ListParagraph"/>
+        <w:numPr>
+          <w:ilvl w:val="2"/>
+          <w:numId w:val="13"/>
+        </w:numPr>
+        <w:ind w:left="360"/>
+      </w:pPr>
+      <w:r>
+        <w:t>lambda_results_cost_f11_surv_epr_hf_devtime</w:t>
+      </w:r>
+      <w:r>
+        <w:t xml:space="preserve">.txt – This is a tab-delimited text file of the calculated fitness (λ) data derived from life-history trait data during the F11 reciprocal transplant and food-limitation experiments. There are </w:t>
+      </w:r>
+      <w:r>
+        <w:t>eight</w:t>
+      </w:r>
+      <w:r>
+        <w:t xml:space="preserve"> (</w:t>
+      </w:r>
+      <w:r>
+        <w:t>8</w:t>
+      </w:r>
+      <w:r>
+        <w:t>) columns of data:</w:t>
+      </w:r>
+    </w:p>
+    <w:p>
+      <w:pPr>
+        <w:pStyle w:val="ListParagraph"/>
+        <w:numPr>
+          <w:ilvl w:val="3"/>
+          <w:numId w:val="13"/>
+        </w:numPr>
+        <w:ind w:left="1080" w:hanging="360"/>
+      </w:pPr>
+      <w:r>
+        <w:t>Treatment – the treatment affiliated with survival data collected (1 = AM, 4 = OWA, 5 = OWA-&gt;AM, 6 = AM-&gt;OWA).</w:t>
+      </w:r>
+    </w:p>
+    <w:p>
+      <w:pPr>
+        <w:pStyle w:val="ListParagraph"/>
+        <w:numPr>
+          <w:ilvl w:val="3"/>
+          <w:numId w:val="13"/>
+        </w:numPr>
+        <w:ind w:left="1080" w:hanging="360"/>
+      </w:pPr>
+      <w:r>
+        <w:t>Food – the food concentration (</w:t>
+      </w:r>
+      <w:proofErr w:type="spellStart"/>
+      <w:r>
+        <w:t>μg</w:t>
+      </w:r>
+      <w:proofErr w:type="spellEnd"/>
+      <w:r>
+        <w:t xml:space="preserve"> C/L) for each individual mate pair.</w:t>
+      </w:r>
+    </w:p>
+    <w:p>
+      <w:pPr>
+        <w:pStyle w:val="ListParagraph"/>
+        <w:numPr>
+          <w:ilvl w:val="3"/>
+          <w:numId w:val="13"/>
+        </w:numPr>
+        <w:ind w:left="1080" w:hanging="360"/>
+      </w:pPr>
+      <w:r>
+        <w:t>Rep – the culture replicate that the data was collected from.</w:t>
+      </w:r>
+    </w:p>
+    <w:p>
+      <w:pPr>
+        <w:pStyle w:val="ListParagraph"/>
+        <w:numPr>
+          <w:ilvl w:val="3"/>
+          <w:numId w:val="13"/>
+        </w:numPr>
+        <w:ind w:left="1080" w:hanging="360"/>
+      </w:pPr>
+      <w:proofErr w:type="spellStart"/>
+      <w:r>
+        <w:t>surv</w:t>
+      </w:r>
+      <w:proofErr w:type="spellEnd"/>
+      <w:r>
+        <w:t xml:space="preserve"> – the survival value used to calculate λ.</w:t>
+      </w:r>
+    </w:p>
+    <w:p>
+      <w:pPr>
+        <w:pStyle w:val="ListParagraph"/>
+        <w:numPr>
+          <w:ilvl w:val="3"/>
+          <w:numId w:val="13"/>
+        </w:numPr>
+        <w:ind w:left="1080" w:hanging="360"/>
+      </w:pPr>
+      <w:proofErr w:type="spellStart"/>
+      <w:r>
+        <w:t>epr</w:t>
+      </w:r>
+      <w:proofErr w:type="spellEnd"/>
+      <w:r>
+        <w:t xml:space="preserve"> – the EPR value (eggs per female per day) used to calculate λ.</w:t>
+      </w:r>
+    </w:p>
+    <w:p>
+      <w:pPr>
+        <w:pStyle w:val="ListParagraph"/>
+        <w:numPr>
+          <w:ilvl w:val="3"/>
+          <w:numId w:val="13"/>
+        </w:numPr>
+        <w:ind w:left="1080" w:hanging="360"/>
+      </w:pPr>
+      <w:r>
+        <w:t>hf – the hatching success value used to calculate λ.</w:t>
+      </w:r>
+    </w:p>
+    <w:p>
+      <w:pPr>
+        <w:pStyle w:val="ListParagraph"/>
+        <w:numPr>
+          <w:ilvl w:val="3"/>
+          <w:numId w:val="13"/>
+        </w:numPr>
+        <w:ind w:left="1080" w:hanging="360"/>
+      </w:pPr>
+      <w:proofErr w:type="spellStart"/>
+      <w:proofErr w:type="gramStart"/>
+      <w:r>
+        <w:t>dev.time</w:t>
+      </w:r>
+      <w:proofErr w:type="spellEnd"/>
+      <w:proofErr w:type="gramEnd"/>
+      <w:r>
+        <w:t xml:space="preserve"> – the development time (days) to adulthood needed to calculate λ.</w:t>
+      </w:r>
+    </w:p>
+    <w:p>
+      <w:pPr>
+        <w:pStyle w:val="ListParagraph"/>
+        <w:numPr>
+          <w:ilvl w:val="3"/>
+          <w:numId w:val="13"/>
+        </w:numPr>
+        <w:ind w:left="1080" w:hanging="360"/>
+      </w:pPr>
+      <w:r>
+        <w:t>lambda – the calculated fitness (λ) value.</w:t>
+      </w:r>
+    </w:p>
+    <w:p>
+      <w:pPr>
+        <w:pStyle w:val="ListParagraph"/>
+        <w:ind w:left="1080"/>
+      </w:pPr>
+    </w:p>
+    <w:p>
+      <w:pPr>
+        <w:pStyle w:val="ListParagraph"/>
+        <w:numPr>
+          <w:ilvl w:val="2"/>
+          <w:numId w:val="13"/>
+        </w:numPr>
+        <w:ind w:left="360"/>
+      </w:pPr>
+      <w:r>
+        <w:t>fst_Ahudsonica_MS</w:t>
+      </w:r>
+      <w:r>
+        <w:t xml:space="preserve">.txt – this is a tab-delimited file of </w:t>
+      </w:r>
+      <w:proofErr w:type="spellStart"/>
+      <w:r>
+        <w:t>F</w:t>
+      </w:r>
+      <w:r>
+        <w:rPr>
+          <w:vertAlign w:val="subscript"/>
+        </w:rPr>
+        <w:t>st</w:t>
+      </w:r>
+      <w:proofErr w:type="spellEnd"/>
+      <w:r>
+        <w:t xml:space="preserve"> values calculated from variant sites. There are 14 columns of data:</w:t>
+      </w:r>
+    </w:p>
+    <w:p>
+      <w:pPr>
+        <w:pStyle w:val="ListParagraph"/>
+        <w:numPr>
+          <w:ilvl w:val="3"/>
+          <w:numId w:val="13"/>
+        </w:numPr>
+        <w:ind w:left="720"/>
+      </w:pPr>
+      <w:r>
+        <w:t>Samp1 – the first sample being compared.</w:t>
+      </w:r>
+    </w:p>
+    <w:p>
+      <w:pPr>
+        <w:pStyle w:val="ListParagraph"/>
+        <w:numPr>
+          <w:ilvl w:val="3"/>
+          <w:numId w:val="13"/>
+        </w:numPr>
+        <w:ind w:left="720"/>
+      </w:pPr>
+      <w:r>
+        <w:t>Treatment_1 – the treatment of the first sample being compared.</w:t>
+      </w:r>
+    </w:p>
+    <w:p>
+      <w:pPr>
+        <w:pStyle w:val="ListParagraph"/>
+        <w:numPr>
+          <w:ilvl w:val="3"/>
+          <w:numId w:val="13"/>
+        </w:numPr>
+        <w:ind w:left="720"/>
+      </w:pPr>
+      <w:r>
+        <w:t>Generation_1 – the generation of the first sample being compared.</w:t>
+      </w:r>
+    </w:p>
+    <w:p>
+      <w:pPr>
+        <w:pStyle w:val="ListParagraph"/>
+        <w:numPr>
+          <w:ilvl w:val="3"/>
+          <w:numId w:val="13"/>
+        </w:numPr>
+        <w:ind w:left="720"/>
+      </w:pPr>
+      <w:r>
+        <w:t>Rep_1 – the replicate of the first sample being compared.</w:t>
+      </w:r>
+    </w:p>
+    <w:p>
+      <w:pPr>
+        <w:pStyle w:val="ListParagraph"/>
+        <w:numPr>
+          <w:ilvl w:val="3"/>
+          <w:numId w:val="13"/>
+        </w:numPr>
+        <w:ind w:left="720"/>
+      </w:pPr>
+      <w:r>
+        <w:t>Samp2 – the second sample being compared.</w:t>
+      </w:r>
+    </w:p>
+    <w:p>
+      <w:pPr>
+        <w:pStyle w:val="ListParagraph"/>
+        <w:numPr>
+          <w:ilvl w:val="3"/>
+          <w:numId w:val="13"/>
+        </w:numPr>
+        <w:ind w:left="720"/>
+      </w:pPr>
+      <w:r>
+        <w:t>Treatment_2 – the treatment of the second sample being compared.</w:t>
+      </w:r>
+    </w:p>
+    <w:p>
+      <w:pPr>
+        <w:pStyle w:val="ListParagraph"/>
+        <w:numPr>
+          <w:ilvl w:val="3"/>
+          <w:numId w:val="13"/>
+        </w:numPr>
+        <w:ind w:left="720"/>
+      </w:pPr>
+      <w:r>
+        <w:t>Generation_2 – the generation of the second sample being compared.</w:t>
+      </w:r>
+    </w:p>
+    <w:p>
+      <w:pPr>
+        <w:pStyle w:val="ListParagraph"/>
+        <w:numPr>
+          <w:ilvl w:val="3"/>
+          <w:numId w:val="13"/>
+        </w:numPr>
+        <w:ind w:left="720"/>
+      </w:pPr>
+      <w:r>
+        <w:t>Rep_2 – the replicate of the second sample being compared.</w:t>
+      </w:r>
+    </w:p>
+    <w:p>
+      <w:pPr>
+        <w:pStyle w:val="ListParagraph"/>
+        <w:numPr>
+          <w:ilvl w:val="3"/>
+          <w:numId w:val="13"/>
+        </w:numPr>
+        <w:ind w:left="720"/>
+      </w:pPr>
+      <w:proofErr w:type="spellStart"/>
+      <w:r>
+        <w:t>fst</w:t>
+      </w:r>
+      <w:proofErr w:type="spellEnd"/>
+      <w:r>
+        <w:t xml:space="preserve"> – the calculated </w:t>
+      </w:r>
+      <w:proofErr w:type="spellStart"/>
+      <w:r>
+        <w:t>F</w:t>
+      </w:r>
+      <w:r>
+        <w:rPr>
+          <w:vertAlign w:val="subscript"/>
+        </w:rPr>
+        <w:t>st</w:t>
+      </w:r>
+      <w:proofErr w:type="spellEnd"/>
+      <w:r>
+        <w:t xml:space="preserve"> value.</w:t>
+      </w:r>
+    </w:p>
+    <w:p>
+      <w:pPr>
+        <w:pStyle w:val="ListParagraph"/>
+        <w:numPr>
+          <w:ilvl w:val="3"/>
+          <w:numId w:val="13"/>
+        </w:numPr>
+        <w:ind w:left="720"/>
+      </w:pPr>
+      <w:r>
+        <w:t>trt_gen1 – the treatment and generation combined for the first sample being combined.</w:t>
+      </w:r>
+    </w:p>
+    <w:p>
+      <w:pPr>
+        <w:pStyle w:val="ListParagraph"/>
+        <w:numPr>
+          <w:ilvl w:val="3"/>
+          <w:numId w:val="13"/>
+        </w:numPr>
+        <w:ind w:left="720"/>
+      </w:pPr>
+      <w:r>
+        <w:t>trt_gen2 – the treatment and generation combined for the second sample being combined.</w:t>
+      </w:r>
+    </w:p>
+    <w:p>
+      <w:pPr>
+        <w:pStyle w:val="ListParagraph"/>
+        <w:numPr>
+          <w:ilvl w:val="3"/>
+          <w:numId w:val="13"/>
+        </w:numPr>
+        <w:ind w:left="720"/>
+      </w:pPr>
+      <w:r>
+        <w:t>group – the two treatments being compared.</w:t>
+      </w:r>
+    </w:p>
+    <w:p>
+      <w:pPr>
+        <w:pStyle w:val="ListParagraph"/>
+        <w:numPr>
+          <w:ilvl w:val="3"/>
+          <w:numId w:val="13"/>
+        </w:numPr>
+        <w:ind w:left="720"/>
+      </w:pPr>
+      <w:proofErr w:type="spellStart"/>
+      <w:r>
+        <w:t>group_gen</w:t>
+      </w:r>
+      <w:proofErr w:type="spellEnd"/>
+      <w:r>
+        <w:t xml:space="preserve"> – the two treatments being compared with the relevant generation.</w:t>
+      </w:r>
+    </w:p>
+    <w:p>
+      <w:pPr>
+        <w:pStyle w:val="ListParagraph"/>
+        <w:numPr>
+          <w:ilvl w:val="3"/>
+          <w:numId w:val="13"/>
+        </w:numPr>
+        <w:ind w:left="720"/>
+      </w:pPr>
+      <w:proofErr w:type="spellStart"/>
+      <w:r>
+        <w:t>generation_mod</w:t>
+      </w:r>
+      <w:proofErr w:type="spellEnd"/>
+      <w:r>
+        <w:t xml:space="preserve"> – the generation for the two treatments being compared.</w:t>
+      </w:r>
+    </w:p>
+    <w:p>
+      <w:pPr>
+        <w:ind w:left="720"/>
+      </w:pPr>
+    </w:p>
+    <w:p>
+      <w:pPr>
+        <w:pStyle w:val="ListParagraph"/>
+        <w:ind w:left="1080"/>
+      </w:pPr>
+    </w:p>
+    <w:p>
+      <w:pPr>
+        <w:pStyle w:val="ListParagraph"/>
+        <w:numPr>
+          <w:ilvl w:val="0"/>
+          <w:numId w:val="13"/>
+        </w:numPr>
+      </w:pPr>
+      <w:r>
+        <w:t>Statistics</w:t>
+      </w:r>
+    </w:p>
+    <w:p>
+      <w:pPr>
+        <w:pStyle w:val="ListParagraph"/>
+        <w:numPr>
+          <w:ilvl w:val="1"/>
+          <w:numId w:val="13"/>
+        </w:numPr>
+      </w:pPr>
+      <w:r>
+        <w:lastRenderedPageBreak/>
+        <w:t xml:space="preserve">Summary files – all files in this directory are MS Excel Workbooks with multiple tabs that consist of model summaries and ANOVA tables. All tabs are labeled with the respective model type for a particular trait. </w:t>
+      </w:r>
+    </w:p>
+    <w:p>
+      <w:pPr>
+        <w:pStyle w:val="ListParagraph"/>
+        <w:numPr>
+          <w:ilvl w:val="2"/>
+          <w:numId w:val="13"/>
+        </w:numPr>
+      </w:pPr>
+      <w:r>
+        <w:t xml:space="preserve">BodySize_GrowthRate_stats_MS_updated.xls </w:t>
+      </w:r>
+      <w:bookmarkStart w:id="1" w:name="_Hlk127951386"/>
+      <w:r>
+        <w:t>– this is a spreadsheet with summarized statistics for Body Size and Growth Rate</w:t>
+      </w:r>
+      <w:r>
+        <w:t xml:space="preserve"> across the transgenerational experiment</w:t>
+      </w:r>
+      <w:r>
+        <w:t>.</w:t>
+      </w:r>
+      <w:bookmarkEnd w:id="1"/>
+    </w:p>
+    <w:p>
+      <w:pPr>
+        <w:pStyle w:val="ListParagraph"/>
+        <w:numPr>
+          <w:ilvl w:val="2"/>
+          <w:numId w:val="13"/>
+        </w:numPr>
+      </w:pPr>
+      <w:r>
+        <w:t>Dev_time_stats_MS_updated.xls – this is a spreadsheet with summarized statistics for Development time</w:t>
+      </w:r>
+      <w:r>
+        <w:t xml:space="preserve"> across the transgenerational experiment</w:t>
+      </w:r>
+      <w:r>
+        <w:t>.</w:t>
+      </w:r>
+    </w:p>
+    <w:p>
+      <w:pPr>
+        <w:pStyle w:val="ListParagraph"/>
+        <w:numPr>
+          <w:ilvl w:val="2"/>
+          <w:numId w:val="13"/>
+        </w:numPr>
+      </w:pPr>
+      <w:r>
+        <w:t>EPR_HS_stats_MS.xls – this is a spreadsheet with summarized statistics for EPR and HS across the transgenerational experiment.</w:t>
+      </w:r>
+    </w:p>
+    <w:p>
+      <w:pPr>
+        <w:pStyle w:val="ListParagraph"/>
+        <w:numPr>
+          <w:ilvl w:val="2"/>
+          <w:numId w:val="13"/>
+        </w:numPr>
+      </w:pPr>
+      <w:r>
+        <w:t>EPR_RT_statistics_MS.xls – this is a spreadsheet with summarized statistics for EPR in the reciprocal transplant part of the experiment.</w:t>
+      </w:r>
+    </w:p>
+    <w:p>
+      <w:pPr>
+        <w:pStyle w:val="ListParagraph"/>
+        <w:numPr>
+          <w:ilvl w:val="2"/>
+          <w:numId w:val="13"/>
+        </w:numPr>
+      </w:pPr>
+      <w:r>
+        <w:t xml:space="preserve">Lambda_RT_statistics_MS.xls – this is a spreadsheet with summarized statistics for </w:t>
+      </w:r>
+      <w:r>
+        <w:t>calculated fitness in the reciprocal transplant part of the experiment</w:t>
+      </w:r>
+      <w:r>
+        <w:t>.</w:t>
+      </w:r>
+    </w:p>
+    <w:p>
+      <w:pPr>
+        <w:pStyle w:val="ListParagraph"/>
+        <w:numPr>
+          <w:ilvl w:val="2"/>
+          <w:numId w:val="13"/>
+        </w:numPr>
+      </w:pPr>
+      <w:r>
+        <w:t>Lambda_stats_MS_updated.xls – this is a spreadsheet with summarized statistics for calculated fitness across the transgenerational experiment.</w:t>
+      </w:r>
+    </w:p>
+    <w:p>
+      <w:pPr>
+        <w:pStyle w:val="ListParagraph"/>
+        <w:numPr>
+          <w:ilvl w:val="2"/>
+          <w:numId w:val="13"/>
+        </w:numPr>
+      </w:pPr>
+      <w:r>
+        <w:t>Sexratio_stats_MS_updated.xls – this is a spreadsheet with summarized statistics for sex ratio changes across the transgenerational experiment.</w:t>
+      </w:r>
+    </w:p>
+    <w:p>
+      <w:pPr>
+        <w:pStyle w:val="ListParagraph"/>
+        <w:numPr>
+          <w:ilvl w:val="2"/>
+          <w:numId w:val="13"/>
+        </w:numPr>
+      </w:pPr>
+      <w:r>
+        <w:t>Surv_RT_statistics_MS.xls - this is a spreadsheet with summarized statistics for survival in the reciprocal transplant part of the experiment.</w:t>
+      </w:r>
+    </w:p>
+    <w:p>
+      <w:pPr>
+        <w:pStyle w:val="ListParagraph"/>
+        <w:numPr>
+          <w:ilvl w:val="2"/>
+          <w:numId w:val="13"/>
+        </w:numPr>
+      </w:pPr>
+      <w:r>
+        <w:t>Survival_stats_MS_updated.xls – this is a spreadsheet with summarized statistics for survival to adulthood across the transgenerational experiment.</w:t>
+      </w:r>
+    </w:p>
+    <w:p>
+      <w:pPr>
+        <w:pStyle w:val="ListParagraph"/>
+        <w:ind w:left="1440"/>
+      </w:pPr>
+    </w:p>
+    <w:p>
+      <w:pPr>
+        <w:pStyle w:val="ListParagraph"/>
+        <w:numPr>
+          <w:ilvl w:val="0"/>
+          <w:numId w:val="13"/>
+        </w:numPr>
+        <w:rPr>
+          <w:b/>
+          <w:bCs/>
+        </w:rPr>
+      </w:pPr>
+      <w:r>
+        <w:rPr>
+          <w:b/>
+          <w:bCs/>
+        </w:rPr>
+        <w:t>LFS</w:t>
+      </w:r>
+    </w:p>
+    <w:p>
+      <w:pPr>
+        <w:pStyle w:val="ListParagraph"/>
+        <w:numPr>
+          <w:ilvl w:val="1"/>
+          <w:numId w:val="13"/>
+        </w:numPr>
+        <w:ind w:left="360"/>
+      </w:pPr>
+      <w:r>
+        <w:t>This directory represents large files that exceed file upload limits for GitHub and are stored using Git LFS (Large File Storage).</w:t>
+      </w:r>
+    </w:p>
+    <w:p>
+      <w:pPr>
+        <w:pStyle w:val="ListParagraph"/>
+        <w:numPr>
+          <w:ilvl w:val="2"/>
+          <w:numId w:val="13"/>
+        </w:numPr>
+        <w:ind w:left="630" w:hanging="270"/>
+      </w:pPr>
+      <w:r>
+        <w:t xml:space="preserve">filtered_variants_Ahudsonica_MS.txt – this is a </w:t>
+      </w:r>
+      <w:r>
+        <w:t xml:space="preserve">large, 300 Megabyte </w:t>
+      </w:r>
+      <w:r>
+        <w:t xml:space="preserve">tab-delimited text file for evaluating </w:t>
       </w:r>
       <w:proofErr w:type="spellStart"/>
       <w:r>
@@ -2124,1513 +3674,25 @@
       <w:r>
         <w:t xml:space="preserve">. </w:t>
       </w:r>
-    </w:p>
-    <w:p>
-      <w:pPr>
-        <w:pStyle w:val="ListParagraph"/>
-        <w:ind w:left="2160"/>
-      </w:pPr>
-    </w:p>
-    <w:p>
-      <w:pPr>
-        <w:pStyle w:val="ListParagraph"/>
-        <w:numPr>
-          <w:ilvl w:val="1"/>
-          <w:numId w:val="13"/>
-        </w:numPr>
-        <w:ind w:left="0"/>
-      </w:pPr>
-      <w:r>
-        <w:t>Output Data files</w:t>
-      </w:r>
-    </w:p>
-    <w:p>
-      <w:pPr>
-        <w:pStyle w:val="ListParagraph"/>
-        <w:ind w:left="1080"/>
-      </w:pPr>
-    </w:p>
-    <w:p>
-      <w:pPr>
-        <w:pStyle w:val="ListParagraph"/>
-        <w:numPr>
-          <w:ilvl w:val="2"/>
-          <w:numId w:val="13"/>
-        </w:numPr>
-        <w:ind w:left="360"/>
-      </w:pPr>
-      <w:r>
-        <w:t>EPR_HF_data_total_w_11.txt – this file is a tab-delimited text file of data used to calculate egg production rate (EPR) and hatching success (HS)</w:t>
-      </w:r>
-      <w:r>
-        <w:t xml:space="preserve"> for all generations of the original four treatments (AM, OA, OW, and OWA)</w:t>
-      </w:r>
+      <w:r>
+        <w:t xml:space="preserve">To download the file, navigate to: </w:t>
+      </w:r>
+      <w:hyperlink r:id="rId6" w:history="1">
+        <w:r>
+          <w:rPr>
+            <w:rStyle w:val="Hyperlink"/>
+          </w:rPr>
+          <w:t>https://github.com/dam-lab/hudsonica_transgenerational_MS/blob/master/Data/filtered_variants_Ahudsonica_MS.txt</w:t>
+        </w:r>
+      </w:hyperlink>
       <w:r>
         <w:t xml:space="preserve">. </w:t>
       </w:r>
-      <w:r>
-        <w:t xml:space="preserve">It is summarized from the </w:t>
-      </w:r>
-      <w:r>
-        <w:t xml:space="preserve">EPR_HS_data_total_raw.txt and Feeding_cost_epr.txt files. </w:t>
-      </w:r>
-      <w:r>
-        <w:t>There are nine (9) columns of data:</w:t>
-      </w:r>
-    </w:p>
-    <w:p>
-      <w:pPr>
-        <w:pStyle w:val="ListParagraph"/>
-        <w:numPr>
-          <w:ilvl w:val="3"/>
-          <w:numId w:val="13"/>
-        </w:numPr>
-        <w:ind w:left="1080" w:hanging="360"/>
-      </w:pPr>
-      <w:r>
-        <w:t>Generation – the generation where the data was collected.</w:t>
-      </w:r>
-    </w:p>
-    <w:p>
-      <w:pPr>
-        <w:pStyle w:val="ListParagraph"/>
-        <w:numPr>
-          <w:ilvl w:val="3"/>
-          <w:numId w:val="13"/>
-        </w:numPr>
-        <w:ind w:left="1080" w:hanging="360"/>
-      </w:pPr>
-      <w:r>
-        <w:t>Number – a replicate number assigned to an individual mate pair evaluated during egg production experiments.</w:t>
-      </w:r>
-    </w:p>
-    <w:p>
-      <w:pPr>
-        <w:pStyle w:val="ListParagraph"/>
-        <w:numPr>
-          <w:ilvl w:val="3"/>
-          <w:numId w:val="13"/>
-        </w:numPr>
-        <w:ind w:left="1080" w:hanging="360"/>
-      </w:pPr>
-      <w:r>
-        <w:t>Treatment – the treatment affiliated with survival data collected (1 = AM, 2 = OA, 3 = OW, 4 = OWA).</w:t>
-      </w:r>
-    </w:p>
-    <w:p>
-      <w:pPr>
-        <w:pStyle w:val="ListParagraph"/>
-        <w:numPr>
-          <w:ilvl w:val="3"/>
-          <w:numId w:val="13"/>
-        </w:numPr>
-        <w:ind w:left="1080" w:hanging="360"/>
-      </w:pPr>
-      <w:r>
-        <w:t>Temp – the temperature (°C) of the respective treatment.</w:t>
-      </w:r>
-    </w:p>
-    <w:p>
-      <w:pPr>
-        <w:pStyle w:val="ListParagraph"/>
-        <w:numPr>
-          <w:ilvl w:val="3"/>
-          <w:numId w:val="13"/>
-        </w:numPr>
-        <w:ind w:left="1080" w:hanging="360"/>
-      </w:pPr>
-      <w:r>
-        <w:t>pH – the pH of the respective treatment.</w:t>
-      </w:r>
-    </w:p>
-    <w:p>
-      <w:pPr>
-        <w:pStyle w:val="ListParagraph"/>
-        <w:numPr>
-          <w:ilvl w:val="3"/>
-          <w:numId w:val="13"/>
-        </w:numPr>
-        <w:ind w:left="1080" w:hanging="360"/>
-      </w:pPr>
-      <w:proofErr w:type="spellStart"/>
-      <w:r>
-        <w:t>EPRtot</w:t>
-      </w:r>
-      <w:proofErr w:type="spellEnd"/>
-      <w:r>
-        <w:t xml:space="preserve"> – the </w:t>
-      </w:r>
-      <w:r>
-        <w:t>calculated egg production rate.</w:t>
-      </w:r>
-    </w:p>
-    <w:p>
-      <w:pPr>
-        <w:pStyle w:val="ListParagraph"/>
-        <w:numPr>
-          <w:ilvl w:val="3"/>
-          <w:numId w:val="13"/>
-        </w:numPr>
-        <w:ind w:left="1080" w:hanging="360"/>
-      </w:pPr>
-      <w:proofErr w:type="spellStart"/>
-      <w:r>
-        <w:t>Hftot</w:t>
-      </w:r>
-      <w:proofErr w:type="spellEnd"/>
-      <w:r>
-        <w:t xml:space="preserve"> – the calculated hatching success rate.</w:t>
-      </w:r>
-    </w:p>
-    <w:p>
-      <w:pPr>
-        <w:pStyle w:val="ListParagraph"/>
-        <w:numPr>
-          <w:ilvl w:val="3"/>
-          <w:numId w:val="13"/>
-        </w:numPr>
-        <w:ind w:left="1080" w:hanging="360"/>
-      </w:pPr>
-      <w:proofErr w:type="spellStart"/>
-      <w:r>
-        <w:t>Generation.c</w:t>
-      </w:r>
-      <w:proofErr w:type="spellEnd"/>
-      <w:r>
-        <w:t xml:space="preserve"> – the generation where the data was collected.</w:t>
-      </w:r>
-    </w:p>
-    <w:p>
-      <w:pPr>
-        <w:pStyle w:val="ListParagraph"/>
-        <w:numPr>
-          <w:ilvl w:val="3"/>
-          <w:numId w:val="13"/>
-        </w:numPr>
-        <w:ind w:left="1080" w:hanging="360"/>
-      </w:pPr>
-      <w:r>
-        <w:t xml:space="preserve">Rep </w:t>
-      </w:r>
-      <w:r>
-        <w:t>–</w:t>
-      </w:r>
-      <w:r>
-        <w:t xml:space="preserve"> </w:t>
-      </w:r>
-      <w:r>
-        <w:t>the culture replicate that the data was collected from.</w:t>
-      </w:r>
-    </w:p>
-    <w:p>
-      <w:pPr>
-        <w:pStyle w:val="ListParagraph"/>
-        <w:ind w:left="1080"/>
-      </w:pPr>
-    </w:p>
-    <w:p>
-      <w:pPr>
-        <w:pStyle w:val="ListParagraph"/>
-        <w:numPr>
-          <w:ilvl w:val="2"/>
-          <w:numId w:val="13"/>
-        </w:numPr>
-        <w:ind w:left="360"/>
-      </w:pPr>
-      <w:r>
-        <w:t xml:space="preserve">Development_time_w_11.txt – this file is a </w:t>
-      </w:r>
-      <w:r>
-        <w:t xml:space="preserve">summarized </w:t>
-      </w:r>
-      <w:r>
-        <w:t xml:space="preserve">tab-delimited text file of </w:t>
-      </w:r>
-      <w:r>
-        <w:t>mean d</w:t>
-      </w:r>
-      <w:r>
-        <w:t>evelopment time data calculated from the raw survival data</w:t>
-      </w:r>
-      <w:r>
-        <w:t xml:space="preserve">. </w:t>
-      </w:r>
-      <w:r>
-        <w:t xml:space="preserve">The F11 data only includes the AM and OWA treatments for the food-limited experiment. </w:t>
-      </w:r>
-      <w:r>
-        <w:t xml:space="preserve">There are </w:t>
-      </w:r>
-      <w:r>
-        <w:t>eleven (11) columns of data:</w:t>
-      </w:r>
-    </w:p>
-    <w:p>
-      <w:pPr>
-        <w:pStyle w:val="ListParagraph"/>
-        <w:numPr>
-          <w:ilvl w:val="3"/>
-          <w:numId w:val="13"/>
-        </w:numPr>
-        <w:ind w:left="1080" w:hanging="360"/>
-      </w:pPr>
-      <w:r>
-        <w:t>Treatment – the treatment affiliated with survival data collected (1 = AM, 2 = OA, 3 = OW, 4 = OWA).</w:t>
-      </w:r>
-    </w:p>
-    <w:p>
-      <w:pPr>
-        <w:pStyle w:val="ListParagraph"/>
-        <w:numPr>
-          <w:ilvl w:val="3"/>
-          <w:numId w:val="13"/>
-        </w:numPr>
-        <w:ind w:left="1080" w:hanging="360"/>
-      </w:pPr>
-      <w:r>
-        <w:t>Rep – the culture replicate that the data was collected from.</w:t>
-      </w:r>
-    </w:p>
-    <w:p>
-      <w:pPr>
-        <w:pStyle w:val="ListParagraph"/>
-        <w:numPr>
-          <w:ilvl w:val="3"/>
-          <w:numId w:val="13"/>
-        </w:numPr>
-        <w:ind w:left="1080" w:hanging="360"/>
-      </w:pPr>
-      <w:r>
-        <w:t>Beak – the beaker used during the experiment.</w:t>
-      </w:r>
-    </w:p>
-    <w:p>
-      <w:pPr>
-        <w:pStyle w:val="ListParagraph"/>
-        <w:numPr>
-          <w:ilvl w:val="3"/>
-          <w:numId w:val="13"/>
-        </w:numPr>
-        <w:ind w:left="1080" w:hanging="360"/>
-      </w:pPr>
-      <w:r>
-        <w:t>Generation – the generation where the data was collected.</w:t>
-      </w:r>
-    </w:p>
-    <w:p>
-      <w:pPr>
-        <w:pStyle w:val="ListParagraph"/>
-        <w:numPr>
-          <w:ilvl w:val="3"/>
-          <w:numId w:val="13"/>
-        </w:numPr>
-        <w:ind w:left="1080" w:hanging="360"/>
-      </w:pPr>
-      <w:r>
-        <w:lastRenderedPageBreak/>
-        <w:t>mean – the mean calculated development time.</w:t>
-      </w:r>
-    </w:p>
-    <w:p>
-      <w:pPr>
-        <w:pStyle w:val="ListParagraph"/>
-        <w:numPr>
-          <w:ilvl w:val="3"/>
-          <w:numId w:val="13"/>
-        </w:numPr>
-        <w:ind w:left="1080" w:hanging="360"/>
-      </w:pPr>
-      <w:proofErr w:type="spellStart"/>
-      <w:r>
-        <w:t>sd</w:t>
-      </w:r>
-      <w:proofErr w:type="spellEnd"/>
-      <w:r>
-        <w:t xml:space="preserve"> – the standard deviation of the calculated development time.</w:t>
-      </w:r>
-    </w:p>
-    <w:p>
-      <w:pPr>
-        <w:pStyle w:val="ListParagraph"/>
-        <w:numPr>
-          <w:ilvl w:val="3"/>
-          <w:numId w:val="13"/>
-        </w:numPr>
-        <w:ind w:left="1080" w:hanging="360"/>
-      </w:pPr>
-      <w:proofErr w:type="spellStart"/>
-      <w:proofErr w:type="gramStart"/>
-      <w:r>
-        <w:t>n.count</w:t>
-      </w:r>
-      <w:proofErr w:type="spellEnd"/>
-      <w:proofErr w:type="gramEnd"/>
-      <w:r>
-        <w:t xml:space="preserve"> </w:t>
-      </w:r>
-      <w:r>
-        <w:t>–</w:t>
-      </w:r>
-      <w:r>
-        <w:t xml:space="preserve"> </w:t>
-      </w:r>
-      <w:r>
-        <w:t>the number of individuals used to calculate development time.</w:t>
-      </w:r>
-    </w:p>
-    <w:p>
-      <w:pPr>
-        <w:pStyle w:val="ListParagraph"/>
-        <w:numPr>
-          <w:ilvl w:val="3"/>
-          <w:numId w:val="13"/>
-        </w:numPr>
-        <w:ind w:left="1080" w:hanging="360"/>
-      </w:pPr>
-      <w:r>
-        <w:t>se – the standard error of the calculated development time.</w:t>
-      </w:r>
-    </w:p>
-    <w:p>
-      <w:pPr>
-        <w:pStyle w:val="ListParagraph"/>
-        <w:numPr>
-          <w:ilvl w:val="3"/>
-          <w:numId w:val="13"/>
-        </w:numPr>
-        <w:ind w:left="1080" w:hanging="360"/>
-      </w:pPr>
-      <w:r>
-        <w:t>lower.ci – the lower bound of the 95% confidence interval.</w:t>
-      </w:r>
-    </w:p>
-    <w:p>
-      <w:pPr>
-        <w:pStyle w:val="ListParagraph"/>
-        <w:numPr>
-          <w:ilvl w:val="3"/>
-          <w:numId w:val="13"/>
-        </w:numPr>
-        <w:ind w:left="1080" w:hanging="360"/>
-      </w:pPr>
-      <w:r>
-        <w:t>upper.ci – the upper bound of the 95% confidence interval.</w:t>
-      </w:r>
-    </w:p>
-    <w:p>
-      <w:pPr>
-        <w:pStyle w:val="ListParagraph"/>
-        <w:numPr>
-          <w:ilvl w:val="3"/>
-          <w:numId w:val="13"/>
-        </w:numPr>
-        <w:ind w:left="1080" w:hanging="360"/>
-      </w:pPr>
-      <w:r>
-        <w:t xml:space="preserve">Stage – the life </w:t>
-      </w:r>
-      <w:r>
-        <w:t xml:space="preserve">stage </w:t>
-      </w:r>
-      <w:r>
-        <w:t>reflecting the calculated development time.</w:t>
-      </w:r>
-    </w:p>
-    <w:p>
-      <w:pPr>
-        <w:pStyle w:val="ListParagraph"/>
-        <w:ind w:left="1080"/>
-      </w:pPr>
-    </w:p>
-    <w:p>
-      <w:pPr>
-        <w:pStyle w:val="ListParagraph"/>
-        <w:numPr>
-          <w:ilvl w:val="2"/>
-          <w:numId w:val="13"/>
-        </w:numPr>
-        <w:ind w:left="360"/>
-      </w:pPr>
-      <w:r>
-        <w:t>GR_data_MS_w_11.txt</w:t>
-      </w:r>
-      <w:r>
-        <w:t xml:space="preserve"> – this file is a summary of calculated </w:t>
-      </w:r>
-      <w:r>
-        <w:t xml:space="preserve">somatic </w:t>
-      </w:r>
-      <w:r>
-        <w:t xml:space="preserve">growth rates </w:t>
-      </w:r>
-      <w:r>
-        <w:t>from measured body sizes and calculated development times.</w:t>
-      </w:r>
-      <w:r>
-        <w:t xml:space="preserve"> </w:t>
-      </w:r>
-      <w:r>
-        <w:t xml:space="preserve">The F11 data only includes the AM and OWA treatments for the food-limited experiment. </w:t>
-      </w:r>
-      <w:r>
-        <w:t xml:space="preserve">There are </w:t>
-      </w:r>
-      <w:r>
-        <w:t>fifteen</w:t>
-      </w:r>
-      <w:r>
-        <w:t xml:space="preserve"> (1</w:t>
-      </w:r>
-      <w:r>
-        <w:t>5</w:t>
-      </w:r>
-      <w:r>
-        <w:t>) columns of data:</w:t>
-      </w:r>
-    </w:p>
-    <w:p>
-      <w:pPr>
-        <w:pStyle w:val="ListParagraph"/>
-        <w:numPr>
-          <w:ilvl w:val="3"/>
-          <w:numId w:val="13"/>
-        </w:numPr>
-        <w:ind w:left="1080" w:hanging="360"/>
-      </w:pPr>
-      <w:r>
-        <w:t>Generation – the generation where the data was collected.</w:t>
-      </w:r>
-    </w:p>
-    <w:p>
-      <w:pPr>
-        <w:pStyle w:val="ListParagraph"/>
-        <w:numPr>
-          <w:ilvl w:val="3"/>
-          <w:numId w:val="13"/>
-        </w:numPr>
-        <w:ind w:left="1080" w:hanging="360"/>
-      </w:pPr>
-      <w:r>
-        <w:t>Treatment – the treatment affiliated with survival data collected (1 = AM, 2 = OA, 3 = OW, 4 = OWA).</w:t>
-      </w:r>
-    </w:p>
-    <w:p>
-      <w:pPr>
-        <w:pStyle w:val="ListParagraph"/>
-        <w:numPr>
-          <w:ilvl w:val="3"/>
-          <w:numId w:val="13"/>
-        </w:numPr>
-        <w:ind w:left="1080" w:hanging="360"/>
-      </w:pPr>
-      <w:r>
-        <w:t>Rep – the culture replicate that the data was collected from.</w:t>
-      </w:r>
-    </w:p>
-    <w:p>
-      <w:pPr>
-        <w:pStyle w:val="ListParagraph"/>
-        <w:numPr>
-          <w:ilvl w:val="3"/>
-          <w:numId w:val="13"/>
-        </w:numPr>
-        <w:ind w:left="1080" w:hanging="360"/>
-      </w:pPr>
-      <w:proofErr w:type="spellStart"/>
-      <w:r>
-        <w:t>Stage.x</w:t>
-      </w:r>
-      <w:proofErr w:type="spellEnd"/>
-      <w:r>
-        <w:t xml:space="preserve"> – the stage of</w:t>
-      </w:r>
-      <w:r>
-        <w:t xml:space="preserve"> the mature life stage used to calculate the somatic growth rate.</w:t>
-      </w:r>
-    </w:p>
-    <w:p>
-      <w:pPr>
-        <w:pStyle w:val="ListParagraph"/>
-        <w:numPr>
-          <w:ilvl w:val="3"/>
-          <w:numId w:val="13"/>
-        </w:numPr>
-        <w:ind w:left="1080" w:hanging="360"/>
-      </w:pPr>
-      <w:proofErr w:type="spellStart"/>
-      <w:r>
-        <w:t>Number.x</w:t>
-      </w:r>
-      <w:proofErr w:type="spellEnd"/>
-      <w:r>
-        <w:t xml:space="preserve"> – the individual within a replicate for each treatment</w:t>
-      </w:r>
-      <w:r>
-        <w:t xml:space="preserve"> of the mature life stage</w:t>
-      </w:r>
-      <w:r>
-        <w:t>.</w:t>
-      </w:r>
-    </w:p>
-    <w:p>
-      <w:pPr>
-        <w:pStyle w:val="ListParagraph"/>
-        <w:numPr>
-          <w:ilvl w:val="3"/>
-          <w:numId w:val="13"/>
-        </w:numPr>
-        <w:ind w:left="1080" w:hanging="360"/>
-      </w:pPr>
-      <w:proofErr w:type="spellStart"/>
-      <w:r>
-        <w:t>Length.x</w:t>
-      </w:r>
-      <w:proofErr w:type="spellEnd"/>
-      <w:r>
-        <w:t xml:space="preserve"> – the measured length of the mature individual.</w:t>
-      </w:r>
-    </w:p>
-    <w:p>
-      <w:pPr>
-        <w:pStyle w:val="ListParagraph"/>
-        <w:numPr>
-          <w:ilvl w:val="3"/>
-          <w:numId w:val="13"/>
-        </w:numPr>
-        <w:ind w:left="1080" w:hanging="360"/>
-      </w:pPr>
-      <w:proofErr w:type="spellStart"/>
-      <w:r>
-        <w:t>Weight.x</w:t>
-      </w:r>
-      <w:proofErr w:type="spellEnd"/>
-      <w:r>
-        <w:t xml:space="preserve"> – the calculated weight of the mature individual.</w:t>
-      </w:r>
-    </w:p>
-    <w:p>
-      <w:pPr>
-        <w:pStyle w:val="ListParagraph"/>
-        <w:numPr>
-          <w:ilvl w:val="3"/>
-          <w:numId w:val="13"/>
-        </w:numPr>
-        <w:ind w:left="1080" w:hanging="360"/>
-      </w:pPr>
-      <w:proofErr w:type="spellStart"/>
-      <w:proofErr w:type="gramStart"/>
-      <w:r>
-        <w:t>Stage</w:t>
-      </w:r>
-      <w:proofErr w:type="gramEnd"/>
-      <w:r>
-        <w:t>.y</w:t>
-      </w:r>
-      <w:proofErr w:type="spellEnd"/>
-      <w:r>
-        <w:t xml:space="preserve"> – the </w:t>
-      </w:r>
-      <w:r>
-        <w:t>stage of the C1 individual used to pair with the mature individual for change in body weight</w:t>
-      </w:r>
-      <w:r>
-        <w:t>.</w:t>
-      </w:r>
-    </w:p>
-    <w:p>
-      <w:pPr>
-        <w:pStyle w:val="ListParagraph"/>
-        <w:numPr>
-          <w:ilvl w:val="3"/>
-          <w:numId w:val="13"/>
-        </w:numPr>
-        <w:ind w:left="1080" w:hanging="360"/>
-      </w:pPr>
-      <w:proofErr w:type="spellStart"/>
-      <w:r>
-        <w:t>Number.y</w:t>
-      </w:r>
-      <w:proofErr w:type="spellEnd"/>
-      <w:r>
-        <w:t xml:space="preserve"> – the individual within a replicate for each treatment of the C1 life stage.</w:t>
-      </w:r>
-    </w:p>
-    <w:p>
-      <w:pPr>
-        <w:pStyle w:val="ListParagraph"/>
-        <w:numPr>
-          <w:ilvl w:val="3"/>
-          <w:numId w:val="13"/>
-        </w:numPr>
-        <w:ind w:left="1080" w:hanging="360"/>
-      </w:pPr>
-      <w:proofErr w:type="spellStart"/>
-      <w:r>
-        <w:t>Weight.y</w:t>
-      </w:r>
-      <w:proofErr w:type="spellEnd"/>
-      <w:r>
-        <w:t xml:space="preserve"> – the calculated weight of the C1 individual.</w:t>
-      </w:r>
-    </w:p>
-    <w:p>
-      <w:pPr>
-        <w:pStyle w:val="ListParagraph"/>
-        <w:numPr>
-          <w:ilvl w:val="3"/>
-          <w:numId w:val="13"/>
-        </w:numPr>
-        <w:ind w:left="1080" w:hanging="360"/>
-      </w:pPr>
-      <w:proofErr w:type="spellStart"/>
-      <w:proofErr w:type="gramStart"/>
-      <w:r>
-        <w:t>weight</w:t>
-      </w:r>
-      <w:r>
-        <w:t>.diff</w:t>
-      </w:r>
-      <w:proofErr w:type="spellEnd"/>
-      <w:proofErr w:type="gramEnd"/>
-      <w:r>
-        <w:t xml:space="preserve"> – the change in weight between the C1 and C6F/C6M stage.</w:t>
-      </w:r>
-    </w:p>
-    <w:p>
-      <w:pPr>
-        <w:pStyle w:val="ListParagraph"/>
-        <w:numPr>
-          <w:ilvl w:val="3"/>
-          <w:numId w:val="13"/>
-        </w:numPr>
-        <w:ind w:left="1080" w:hanging="360"/>
-      </w:pPr>
-      <w:r>
-        <w:t xml:space="preserve">Beak </w:t>
-      </w:r>
-      <w:r>
-        <w:t>–</w:t>
-      </w:r>
-      <w:r>
-        <w:t xml:space="preserve"> </w:t>
-      </w:r>
-      <w:r>
-        <w:t>the beaker used during the experiment.</w:t>
-      </w:r>
-    </w:p>
-    <w:p>
-      <w:pPr>
-        <w:pStyle w:val="ListParagraph"/>
-        <w:numPr>
-          <w:ilvl w:val="3"/>
-          <w:numId w:val="13"/>
-        </w:numPr>
-        <w:ind w:left="1080" w:hanging="360"/>
-      </w:pPr>
-      <w:proofErr w:type="spellStart"/>
-      <w:r>
-        <w:t>Dev.diff</w:t>
-      </w:r>
-      <w:proofErr w:type="spellEnd"/>
-      <w:r>
-        <w:t xml:space="preserve"> – the difference in development time between the mature life stage and the </w:t>
-      </w:r>
-      <w:r>
-        <w:t>C1 life stage.</w:t>
-      </w:r>
-    </w:p>
-    <w:p>
-      <w:pPr>
-        <w:pStyle w:val="ListParagraph"/>
-        <w:numPr>
-          <w:ilvl w:val="3"/>
-          <w:numId w:val="13"/>
-        </w:numPr>
-        <w:ind w:left="1080" w:hanging="360"/>
-      </w:pPr>
-      <w:proofErr w:type="spellStart"/>
-      <w:r>
-        <w:t>Growth.Rate</w:t>
-      </w:r>
-      <w:proofErr w:type="spellEnd"/>
-      <w:r>
-        <w:t xml:space="preserve"> – the calculated somatic growth rate.</w:t>
-      </w:r>
-    </w:p>
-    <w:p>
-      <w:pPr>
-        <w:pStyle w:val="ListParagraph"/>
-        <w:ind w:left="1080"/>
-      </w:pPr>
-    </w:p>
-    <w:p>
-      <w:pPr>
-        <w:pStyle w:val="ListParagraph"/>
-        <w:numPr>
-          <w:ilvl w:val="2"/>
-          <w:numId w:val="13"/>
-        </w:numPr>
-        <w:ind w:left="360"/>
-      </w:pPr>
-      <w:r>
-        <w:t>lambda_results_devtime_surv_epr_hf_sex_w_f11</w:t>
-      </w:r>
-      <w:r>
-        <w:t>.txt</w:t>
-      </w:r>
-      <w:r>
-        <w:t xml:space="preserve"> – This is a tab</w:t>
-      </w:r>
-      <w:r>
-        <w:t>-delimited text file</w:t>
-      </w:r>
-      <w:r>
-        <w:t xml:space="preserve"> of the calculated fitness (λ) data derived from </w:t>
-      </w:r>
-      <w:r>
-        <w:t xml:space="preserve">life-history trait data. </w:t>
-      </w:r>
-      <w:r>
-        <w:t xml:space="preserve">The F11 data only includes the AM and OWA treatments for the food-limited experiment. </w:t>
-      </w:r>
-      <w:r>
-        <w:t xml:space="preserve">There are </w:t>
-      </w:r>
-      <w:r>
-        <w:t xml:space="preserve">nine (9) </w:t>
-      </w:r>
-      <w:r>
-        <w:t>columns of data:</w:t>
-      </w:r>
-    </w:p>
-    <w:p>
-      <w:pPr>
-        <w:pStyle w:val="ListParagraph"/>
-        <w:numPr>
-          <w:ilvl w:val="3"/>
-          <w:numId w:val="13"/>
-        </w:numPr>
-        <w:ind w:left="1080" w:hanging="360"/>
-      </w:pPr>
-      <w:r>
-        <w:t>Generation – the generation where the data was collected.</w:t>
-      </w:r>
-    </w:p>
-    <w:p>
-      <w:pPr>
-        <w:pStyle w:val="ListParagraph"/>
-        <w:numPr>
-          <w:ilvl w:val="3"/>
-          <w:numId w:val="13"/>
-        </w:numPr>
-        <w:ind w:left="1080" w:hanging="360"/>
-      </w:pPr>
-      <w:r>
-        <w:t>Treatment – the treatment affiliated with survival data collected (1 = AM, 2 = OA, 3 = OW, 4 = OWA).</w:t>
-      </w:r>
-    </w:p>
-    <w:p>
-      <w:pPr>
-        <w:pStyle w:val="ListParagraph"/>
-        <w:numPr>
-          <w:ilvl w:val="3"/>
-          <w:numId w:val="13"/>
-        </w:numPr>
-        <w:ind w:left="1080" w:hanging="360"/>
-      </w:pPr>
-      <w:r>
-        <w:t>Rep – the culture replicate that the data was collected from.</w:t>
-      </w:r>
-    </w:p>
-    <w:p>
-      <w:pPr>
-        <w:pStyle w:val="ListParagraph"/>
-        <w:numPr>
-          <w:ilvl w:val="3"/>
-          <w:numId w:val="13"/>
-        </w:numPr>
-        <w:ind w:left="1080" w:hanging="360"/>
-      </w:pPr>
-      <w:r>
-        <w:lastRenderedPageBreak/>
-        <w:t>lambda – the calculated fitness (λ) value.</w:t>
-      </w:r>
-    </w:p>
-    <w:p>
-      <w:pPr>
-        <w:pStyle w:val="ListParagraph"/>
-        <w:numPr>
-          <w:ilvl w:val="3"/>
-          <w:numId w:val="13"/>
-        </w:numPr>
-        <w:ind w:left="1080" w:hanging="360"/>
-      </w:pPr>
-      <w:proofErr w:type="spellStart"/>
-      <w:r>
-        <w:t>surv</w:t>
-      </w:r>
-      <w:proofErr w:type="spellEnd"/>
-      <w:r>
-        <w:t xml:space="preserve"> – the survival value used to calculate λ.</w:t>
-      </w:r>
-    </w:p>
-    <w:p>
-      <w:pPr>
-        <w:pStyle w:val="ListParagraph"/>
-        <w:numPr>
-          <w:ilvl w:val="3"/>
-          <w:numId w:val="13"/>
-        </w:numPr>
-        <w:ind w:left="1080" w:hanging="360"/>
-      </w:pPr>
-      <w:proofErr w:type="spellStart"/>
-      <w:r>
-        <w:t>epr</w:t>
-      </w:r>
-      <w:proofErr w:type="spellEnd"/>
-      <w:r>
-        <w:t xml:space="preserve"> – the EPR value</w:t>
-      </w:r>
-      <w:r>
-        <w:t xml:space="preserve"> (eggs per female per day) </w:t>
-      </w:r>
-      <w:r>
-        <w:t>used to calculate λ.</w:t>
-      </w:r>
-    </w:p>
-    <w:p>
-      <w:pPr>
-        <w:pStyle w:val="ListParagraph"/>
-        <w:numPr>
-          <w:ilvl w:val="3"/>
-          <w:numId w:val="13"/>
-        </w:numPr>
-        <w:ind w:left="1080" w:hanging="360"/>
-      </w:pPr>
-      <w:r>
-        <w:t>hf</w:t>
-      </w:r>
-      <w:r>
-        <w:t xml:space="preserve"> – the hatching success value used to calculate λ.</w:t>
-      </w:r>
-    </w:p>
-    <w:p>
-      <w:pPr>
-        <w:pStyle w:val="ListParagraph"/>
-        <w:numPr>
-          <w:ilvl w:val="3"/>
-          <w:numId w:val="13"/>
-        </w:numPr>
-        <w:ind w:left="1080" w:hanging="360"/>
-      </w:pPr>
-      <w:r>
-        <w:t>sex</w:t>
-      </w:r>
-      <w:r>
-        <w:t xml:space="preserve"> – the female sex ratio used to calculate λ.</w:t>
-      </w:r>
-    </w:p>
-    <w:p>
-      <w:pPr>
-        <w:pStyle w:val="ListParagraph"/>
-        <w:numPr>
-          <w:ilvl w:val="3"/>
-          <w:numId w:val="13"/>
-        </w:numPr>
-        <w:ind w:left="1080" w:hanging="360"/>
-      </w:pPr>
-      <w:proofErr w:type="spellStart"/>
-      <w:proofErr w:type="gramStart"/>
-      <w:r>
-        <w:t>dev</w:t>
-      </w:r>
-      <w:r>
-        <w:t>.time</w:t>
-      </w:r>
-      <w:proofErr w:type="spellEnd"/>
-      <w:proofErr w:type="gramEnd"/>
-      <w:r>
-        <w:t xml:space="preserve"> – the development time </w:t>
-      </w:r>
-      <w:r>
-        <w:t>(days) to adulthood needed to calculate λ.</w:t>
-      </w:r>
-    </w:p>
-    <w:p>
-      <w:pPr>
-        <w:pStyle w:val="ListParagraph"/>
-        <w:ind w:left="1080"/>
-      </w:pPr>
-    </w:p>
-    <w:p>
-      <w:pPr>
-        <w:pStyle w:val="ListParagraph"/>
-        <w:numPr>
-          <w:ilvl w:val="2"/>
-          <w:numId w:val="13"/>
-        </w:numPr>
-        <w:ind w:left="360"/>
-      </w:pPr>
-      <w:r>
-        <w:t>lambda_results_cost_f11_surv_epr_hf_devtime</w:t>
-      </w:r>
-      <w:r>
-        <w:t xml:space="preserve">.txt – This is a tab-delimited text file of the calculated fitness (λ) data derived from life-history trait data during the F11 reciprocal transplant and food-limitation experiments. There are </w:t>
-      </w:r>
-      <w:r>
-        <w:t>eight</w:t>
-      </w:r>
-      <w:r>
-        <w:t xml:space="preserve"> (</w:t>
-      </w:r>
-      <w:r>
-        <w:t>8</w:t>
-      </w:r>
-      <w:r>
-        <w:t>) columns of data:</w:t>
-      </w:r>
-    </w:p>
-    <w:p>
-      <w:pPr>
-        <w:pStyle w:val="ListParagraph"/>
-        <w:numPr>
-          <w:ilvl w:val="3"/>
-          <w:numId w:val="13"/>
-        </w:numPr>
-        <w:ind w:left="1080" w:hanging="360"/>
-      </w:pPr>
-      <w:r>
-        <w:t>Treatment – the treatment affiliated with survival data collected (1 = AM, 4 = OWA, 5 = OWA-&gt;AM, 6 = AM-&gt;OWA).</w:t>
-      </w:r>
-    </w:p>
-    <w:p>
-      <w:pPr>
-        <w:pStyle w:val="ListParagraph"/>
-        <w:numPr>
-          <w:ilvl w:val="3"/>
-          <w:numId w:val="13"/>
-        </w:numPr>
-        <w:ind w:left="1080" w:hanging="360"/>
-      </w:pPr>
-      <w:r>
-        <w:t>Food – the food concentration (</w:t>
-      </w:r>
-      <w:proofErr w:type="spellStart"/>
-      <w:r>
-        <w:t>μg</w:t>
-      </w:r>
-      <w:proofErr w:type="spellEnd"/>
-      <w:r>
-        <w:t xml:space="preserve"> C/L) for each individual mate pair.</w:t>
-      </w:r>
-    </w:p>
-    <w:p>
-      <w:pPr>
-        <w:pStyle w:val="ListParagraph"/>
-        <w:numPr>
-          <w:ilvl w:val="3"/>
-          <w:numId w:val="13"/>
-        </w:numPr>
-        <w:ind w:left="1080" w:hanging="360"/>
-      </w:pPr>
-      <w:r>
-        <w:t>Rep – the culture replicate that the data was collected from.</w:t>
-      </w:r>
-    </w:p>
-    <w:p>
-      <w:pPr>
-        <w:pStyle w:val="ListParagraph"/>
-        <w:numPr>
-          <w:ilvl w:val="3"/>
-          <w:numId w:val="13"/>
-        </w:numPr>
-        <w:ind w:left="1080" w:hanging="360"/>
-      </w:pPr>
-      <w:proofErr w:type="spellStart"/>
-      <w:r>
-        <w:t>surv</w:t>
-      </w:r>
-      <w:proofErr w:type="spellEnd"/>
-      <w:r>
-        <w:t xml:space="preserve"> – the survival value used to calculate λ.</w:t>
-      </w:r>
-    </w:p>
-    <w:p>
-      <w:pPr>
-        <w:pStyle w:val="ListParagraph"/>
-        <w:numPr>
-          <w:ilvl w:val="3"/>
-          <w:numId w:val="13"/>
-        </w:numPr>
-        <w:ind w:left="1080" w:hanging="360"/>
-      </w:pPr>
-      <w:proofErr w:type="spellStart"/>
-      <w:r>
-        <w:t>epr</w:t>
-      </w:r>
-      <w:proofErr w:type="spellEnd"/>
-      <w:r>
-        <w:t xml:space="preserve"> – the EPR value (eggs per female per day) used to calculate λ.</w:t>
-      </w:r>
-    </w:p>
-    <w:p>
-      <w:pPr>
-        <w:pStyle w:val="ListParagraph"/>
-        <w:numPr>
-          <w:ilvl w:val="3"/>
-          <w:numId w:val="13"/>
-        </w:numPr>
-        <w:ind w:left="1080" w:hanging="360"/>
-      </w:pPr>
-      <w:r>
-        <w:t>hf – the hatching success value used to calculate λ.</w:t>
-      </w:r>
-    </w:p>
-    <w:p>
-      <w:pPr>
-        <w:pStyle w:val="ListParagraph"/>
-        <w:numPr>
-          <w:ilvl w:val="3"/>
-          <w:numId w:val="13"/>
-        </w:numPr>
-        <w:ind w:left="1080" w:hanging="360"/>
-      </w:pPr>
-      <w:proofErr w:type="spellStart"/>
-      <w:proofErr w:type="gramStart"/>
-      <w:r>
-        <w:t>dev.time</w:t>
-      </w:r>
-      <w:proofErr w:type="spellEnd"/>
-      <w:proofErr w:type="gramEnd"/>
-      <w:r>
-        <w:t xml:space="preserve"> – the development time (days) to adulthood needed to calculate λ.</w:t>
-      </w:r>
-    </w:p>
-    <w:p>
-      <w:pPr>
-        <w:pStyle w:val="ListParagraph"/>
-        <w:numPr>
-          <w:ilvl w:val="3"/>
-          <w:numId w:val="13"/>
-        </w:numPr>
-        <w:ind w:left="1080" w:hanging="360"/>
-      </w:pPr>
-      <w:r>
-        <w:t>lambda – the calculated fitness (λ) value.</w:t>
-      </w:r>
-    </w:p>
-    <w:p>
-      <w:pPr>
-        <w:pStyle w:val="ListParagraph"/>
-        <w:ind w:left="1080"/>
-      </w:pPr>
-    </w:p>
-    <w:p>
-      <w:pPr>
-        <w:pStyle w:val="ListParagraph"/>
-        <w:numPr>
-          <w:ilvl w:val="2"/>
-          <w:numId w:val="13"/>
-        </w:numPr>
-        <w:ind w:left="360"/>
-      </w:pPr>
-      <w:r>
-        <w:t>fst_Ahudsonica_MS</w:t>
-      </w:r>
-      <w:r>
-        <w:t xml:space="preserve">.txt – this is a tab-delimited file of </w:t>
-      </w:r>
-      <w:proofErr w:type="spellStart"/>
-      <w:r>
-        <w:t>F</w:t>
-      </w:r>
-      <w:r>
-        <w:rPr>
-          <w:vertAlign w:val="subscript"/>
-        </w:rPr>
-        <w:t>st</w:t>
-      </w:r>
-      <w:proofErr w:type="spellEnd"/>
-      <w:r>
-        <w:t xml:space="preserve"> values calculated from variant sites. There are 14 columns of data:</w:t>
-      </w:r>
-    </w:p>
-    <w:p>
-      <w:pPr>
-        <w:pStyle w:val="ListParagraph"/>
-        <w:numPr>
-          <w:ilvl w:val="3"/>
-          <w:numId w:val="13"/>
-        </w:numPr>
-        <w:ind w:left="720"/>
-      </w:pPr>
-      <w:r>
-        <w:t>Samp1 – the first sample being compared.</w:t>
-      </w:r>
-    </w:p>
-    <w:p>
-      <w:pPr>
-        <w:pStyle w:val="ListParagraph"/>
-        <w:numPr>
-          <w:ilvl w:val="3"/>
-          <w:numId w:val="13"/>
-        </w:numPr>
-        <w:ind w:left="720"/>
-      </w:pPr>
-      <w:r>
-        <w:t>Treatment_1 – the treatment of the first sample being compared.</w:t>
-      </w:r>
-    </w:p>
-    <w:p>
-      <w:pPr>
-        <w:pStyle w:val="ListParagraph"/>
-        <w:numPr>
-          <w:ilvl w:val="3"/>
-          <w:numId w:val="13"/>
-        </w:numPr>
-        <w:ind w:left="720"/>
-      </w:pPr>
-      <w:r>
-        <w:t>Generation_1 – the generation of the first sample being compared.</w:t>
-      </w:r>
-    </w:p>
-    <w:p>
-      <w:pPr>
-        <w:pStyle w:val="ListParagraph"/>
-        <w:numPr>
-          <w:ilvl w:val="3"/>
-          <w:numId w:val="13"/>
-        </w:numPr>
-        <w:ind w:left="720"/>
-      </w:pPr>
-      <w:r>
-        <w:t>Rep_1 – the replicate of the first sample being compared.</w:t>
-      </w:r>
-    </w:p>
-    <w:p>
-      <w:pPr>
-        <w:pStyle w:val="ListParagraph"/>
-        <w:numPr>
-          <w:ilvl w:val="3"/>
-          <w:numId w:val="13"/>
-        </w:numPr>
-        <w:ind w:left="720"/>
-      </w:pPr>
-      <w:r>
-        <w:t>Samp2 – the second sample being compared.</w:t>
-      </w:r>
-    </w:p>
-    <w:p>
-      <w:pPr>
-        <w:pStyle w:val="ListParagraph"/>
-        <w:numPr>
-          <w:ilvl w:val="3"/>
-          <w:numId w:val="13"/>
-        </w:numPr>
-        <w:ind w:left="720"/>
-      </w:pPr>
-      <w:r>
-        <w:t>Treatment_2 – the treatment of the second sample being compared.</w:t>
-      </w:r>
-    </w:p>
-    <w:p>
-      <w:pPr>
-        <w:pStyle w:val="ListParagraph"/>
-        <w:numPr>
-          <w:ilvl w:val="3"/>
-          <w:numId w:val="13"/>
-        </w:numPr>
-        <w:ind w:left="720"/>
-      </w:pPr>
-      <w:r>
-        <w:t>Generation_2 – the generation of the second sample being compared.</w:t>
-      </w:r>
-    </w:p>
-    <w:p>
-      <w:pPr>
-        <w:pStyle w:val="ListParagraph"/>
-        <w:numPr>
-          <w:ilvl w:val="3"/>
-          <w:numId w:val="13"/>
-        </w:numPr>
-        <w:ind w:left="720"/>
-      </w:pPr>
-      <w:r>
-        <w:t>Rep_2 – the replicate of the second sample being compared.</w:t>
-      </w:r>
-    </w:p>
-    <w:p>
-      <w:pPr>
-        <w:pStyle w:val="ListParagraph"/>
-        <w:numPr>
-          <w:ilvl w:val="3"/>
-          <w:numId w:val="13"/>
-        </w:numPr>
-        <w:ind w:left="720"/>
-      </w:pPr>
-      <w:proofErr w:type="spellStart"/>
-      <w:r>
-        <w:t>fst</w:t>
-      </w:r>
-      <w:proofErr w:type="spellEnd"/>
-      <w:r>
-        <w:t xml:space="preserve"> – the calculated </w:t>
-      </w:r>
-      <w:proofErr w:type="spellStart"/>
-      <w:r>
-        <w:t>F</w:t>
-      </w:r>
-      <w:r>
-        <w:rPr>
-          <w:vertAlign w:val="subscript"/>
-        </w:rPr>
-        <w:t>st</w:t>
-      </w:r>
-      <w:proofErr w:type="spellEnd"/>
-      <w:r>
-        <w:t xml:space="preserve"> value.</w:t>
-      </w:r>
-    </w:p>
-    <w:p>
-      <w:pPr>
-        <w:pStyle w:val="ListParagraph"/>
-        <w:numPr>
-          <w:ilvl w:val="3"/>
-          <w:numId w:val="13"/>
-        </w:numPr>
-        <w:ind w:left="720"/>
-      </w:pPr>
-      <w:r>
-        <w:t>trt_gen1 – the treatment and generation combined for the first sample being combined.</w:t>
-      </w:r>
-    </w:p>
-    <w:p>
-      <w:pPr>
-        <w:pStyle w:val="ListParagraph"/>
-        <w:numPr>
-          <w:ilvl w:val="3"/>
-          <w:numId w:val="13"/>
-        </w:numPr>
-        <w:ind w:left="720"/>
-      </w:pPr>
-      <w:r>
-        <w:t>trt_gen2 – the treatment and generation combined for the second sample being combined.</w:t>
-      </w:r>
-    </w:p>
-    <w:p>
-      <w:pPr>
-        <w:pStyle w:val="ListParagraph"/>
-        <w:numPr>
-          <w:ilvl w:val="3"/>
-          <w:numId w:val="13"/>
-        </w:numPr>
-        <w:ind w:left="720"/>
-      </w:pPr>
-      <w:r>
-        <w:t>group – the two treatments being compared.</w:t>
-      </w:r>
-    </w:p>
-    <w:p>
-      <w:pPr>
-        <w:pStyle w:val="ListParagraph"/>
-        <w:numPr>
-          <w:ilvl w:val="3"/>
-          <w:numId w:val="13"/>
-        </w:numPr>
-        <w:ind w:left="720"/>
-      </w:pPr>
-      <w:proofErr w:type="spellStart"/>
-      <w:r>
-        <w:t>group_gen</w:t>
-      </w:r>
-      <w:proofErr w:type="spellEnd"/>
-      <w:r>
-        <w:t xml:space="preserve"> – the two treatments being compared with the relevant generation.</w:t>
-      </w:r>
-    </w:p>
-    <w:p>
-      <w:pPr>
-        <w:pStyle w:val="ListParagraph"/>
-        <w:numPr>
-          <w:ilvl w:val="3"/>
-          <w:numId w:val="13"/>
-        </w:numPr>
-        <w:ind w:left="720"/>
-      </w:pPr>
-      <w:proofErr w:type="spellStart"/>
-      <w:r>
-        <w:t>generation_mod</w:t>
-      </w:r>
-      <w:proofErr w:type="spellEnd"/>
-      <w:r>
-        <w:t xml:space="preserve"> – the generation for the two treatments being compared.</w:t>
-      </w:r>
-    </w:p>
-    <w:p>
-      <w:pPr>
-        <w:ind w:left="720"/>
-      </w:pPr>
-    </w:p>
-    <w:p>
-      <w:pPr>
-        <w:pStyle w:val="ListParagraph"/>
-        <w:ind w:left="1080"/>
-      </w:pPr>
-    </w:p>
-    <w:p>
-      <w:pPr>
-        <w:pStyle w:val="ListParagraph"/>
-        <w:numPr>
-          <w:ilvl w:val="0"/>
-          <w:numId w:val="13"/>
-        </w:numPr>
-      </w:pPr>
-      <w:r>
-        <w:t>Statistics</w:t>
-      </w:r>
-    </w:p>
-    <w:p>
-      <w:pPr>
-        <w:pStyle w:val="ListParagraph"/>
-        <w:numPr>
-          <w:ilvl w:val="1"/>
-          <w:numId w:val="13"/>
-        </w:numPr>
-      </w:pPr>
-      <w:r>
-        <w:t xml:space="preserve">Summary files – all files in this directory are MS Excel Workbooks with multiple tabs that consist of model summaries and ANOVA tables. All tabs are labeled with the respective model type for a particular trait. </w:t>
-      </w:r>
-    </w:p>
-    <w:p>
-      <w:pPr>
-        <w:pStyle w:val="ListParagraph"/>
-        <w:numPr>
-          <w:ilvl w:val="2"/>
-          <w:numId w:val="13"/>
-        </w:numPr>
-      </w:pPr>
-      <w:r>
-        <w:t xml:space="preserve">BodySize_GrowthRate_stats_MS_updated.xls </w:t>
-      </w:r>
-      <w:bookmarkStart w:id="1" w:name="_Hlk127951386"/>
-      <w:r>
-        <w:t>– this is a spreadsheet with summarized statistics for Body Size and Growth Rate</w:t>
-      </w:r>
-      <w:r>
-        <w:t xml:space="preserve"> across the transgenerational experiment</w:t>
-      </w:r>
-      <w:r>
-        <w:t>.</w:t>
-      </w:r>
-      <w:bookmarkEnd w:id="1"/>
-    </w:p>
-    <w:p>
-      <w:pPr>
-        <w:pStyle w:val="ListParagraph"/>
-        <w:numPr>
-          <w:ilvl w:val="2"/>
-          <w:numId w:val="13"/>
-        </w:numPr>
-      </w:pPr>
-      <w:r>
-        <w:t>Dev_time_stats_MS_updated.xls – this is a spreadsheet with summarized statistics for Development time</w:t>
-      </w:r>
-      <w:r>
-        <w:t xml:space="preserve"> across the transgenerational experiment</w:t>
-      </w:r>
-      <w:r>
-        <w:t>.</w:t>
-      </w:r>
-    </w:p>
-    <w:p>
-      <w:pPr>
-        <w:pStyle w:val="ListParagraph"/>
-        <w:numPr>
-          <w:ilvl w:val="2"/>
-          <w:numId w:val="13"/>
-        </w:numPr>
-      </w:pPr>
-      <w:r>
-        <w:t>EPR_HS_stats_MS.xls – this is a spreadsheet with summarized statistics for EPR and HS across the transgenerational experiment.</w:t>
-      </w:r>
-    </w:p>
-    <w:p>
-      <w:pPr>
-        <w:pStyle w:val="ListParagraph"/>
-        <w:numPr>
-          <w:ilvl w:val="2"/>
-          <w:numId w:val="13"/>
-        </w:numPr>
-      </w:pPr>
-      <w:r>
-        <w:t>EPR_RT_statistics_MS.xls – this is a spreadsheet with summarized statistics for EPR in the reciprocal transplant part of the experiment.</w:t>
-      </w:r>
-    </w:p>
-    <w:p>
-      <w:pPr>
-        <w:pStyle w:val="ListParagraph"/>
-        <w:numPr>
-          <w:ilvl w:val="2"/>
-          <w:numId w:val="13"/>
-        </w:numPr>
-      </w:pPr>
-      <w:r>
-        <w:t xml:space="preserve">Lambda_RT_statistics_MS.xls – this is a spreadsheet with summarized statistics for </w:t>
-      </w:r>
-      <w:r>
-        <w:t>calculated fitness in the reciprocal transplant part of the experiment</w:t>
-      </w:r>
-      <w:r>
-        <w:t>.</w:t>
-      </w:r>
-    </w:p>
-    <w:p>
-      <w:pPr>
-        <w:pStyle w:val="ListParagraph"/>
-        <w:numPr>
-          <w:ilvl w:val="2"/>
-          <w:numId w:val="13"/>
-        </w:numPr>
-      </w:pPr>
-      <w:r>
-        <w:t>Lambda_stats_MS_updated.xls – this is a spreadsheet with summarized statistics for calculated fitness across the transgenerational experiment.</w:t>
-      </w:r>
-    </w:p>
-    <w:p>
-      <w:pPr>
-        <w:pStyle w:val="ListParagraph"/>
-        <w:numPr>
-          <w:ilvl w:val="2"/>
-          <w:numId w:val="13"/>
-        </w:numPr>
-      </w:pPr>
-      <w:r>
-        <w:t>Sexratio_stats_MS_updated.xls – this is a spreadsheet with summarized statistics for sex ratio changes across the transgenerational experiment.</w:t>
-      </w:r>
-    </w:p>
-    <w:p>
-      <w:pPr>
-        <w:pStyle w:val="ListParagraph"/>
-        <w:numPr>
-          <w:ilvl w:val="2"/>
-          <w:numId w:val="13"/>
-        </w:numPr>
-      </w:pPr>
-      <w:r>
-        <w:t>Surv_RT_statistics_MS.xls - this is a spreadsheet with summarized statistics for survival in the reciprocal transplant part of the experiment.</w:t>
-      </w:r>
-    </w:p>
-    <w:p>
-      <w:pPr>
-        <w:pStyle w:val="ListParagraph"/>
-        <w:numPr>
-          <w:ilvl w:val="2"/>
-          <w:numId w:val="13"/>
-        </w:numPr>
-      </w:pPr>
-      <w:r>
-        <w:t>Survival_stats_MS_updated.xls – this is a spreadsheet with summarized statistics for survival to adulthood across the transgenerational experiment.</w:t>
-      </w:r>
+    </w:p>
+    <w:p>
+      <w:pPr>
+        <w:ind w:left="1440"/>
+      </w:pPr>
     </w:p>
     <w:p>
       <w:pPr>

</xml_diff>

<commit_message>
Updated code and README
</commit_message>
<xml_diff>
--- a/README.docx
+++ b/README.docx
@@ -70,26 +70,16 @@
           <w:numId w:val="10"/>
         </w:numPr>
       </w:pPr>
-      <w:proofErr w:type="spellStart"/>
       <w:r>
         <w:t>A_hudsonica_physical_data.R</w:t>
       </w:r>
-      <w:proofErr w:type="spellEnd"/>
     </w:p>
     <w:p>
       <w:r>
         <w:t xml:space="preserve">This script </w:t>
       </w:r>
       <w:r>
-        <w:t xml:space="preserve">analyzes the </w:t>
-      </w:r>
-      <w:proofErr w:type="spellStart"/>
-      <w:r>
-        <w:t>physico</w:t>
-      </w:r>
-      <w:proofErr w:type="spellEnd"/>
-      <w:r>
-        <w:t>-chemical data collected during the experiment from June 2019-August 2020. The script reads available chronological data (see “Data” section below) of temperature, pH, and pCO</w:t>
+        <w:t>analyzes the physico-chemical data collected during the experiment from June 2019-August 2020. The script reads available chronological data (see “Data” section below) of temperature, pH, and pCO</w:t>
       </w:r>
       <w:r>
         <w:rPr>
@@ -98,15 +88,7 @@
         <w:t>2</w:t>
       </w:r>
       <w:r>
-        <w:t xml:space="preserve">, and other chemical parameters calculated from alkalinity titration experiments. This script evaluates whether </w:t>
-      </w:r>
-      <w:proofErr w:type="spellStart"/>
-      <w:r>
-        <w:t>physico</w:t>
-      </w:r>
-      <w:proofErr w:type="spellEnd"/>
-      <w:r>
-        <w:t xml:space="preserve">-chemical data is </w:t>
+        <w:t xml:space="preserve">, and other chemical parameters calculated from alkalinity titration experiments. This script evaluates whether physico-chemical data is </w:t>
       </w:r>
       <w:r>
         <w:t>similar across treatments</w:t>
@@ -123,11 +105,9 @@
           <w:numId w:val="10"/>
         </w:numPr>
       </w:pPr>
-      <w:proofErr w:type="spellStart"/>
       <w:r>
         <w:t>Body_size_analysis_MS_hudsonica.R</w:t>
       </w:r>
-      <w:proofErr w:type="spellEnd"/>
     </w:p>
     <w:p>
       <w:r>
@@ -142,11 +122,9 @@
           <w:numId w:val="10"/>
         </w:numPr>
       </w:pPr>
-      <w:proofErr w:type="spellStart"/>
       <w:r>
         <w:t>EPR_complete_MS_hudsonica.R</w:t>
       </w:r>
-      <w:proofErr w:type="spellEnd"/>
     </w:p>
     <w:p>
       <w:r>
@@ -167,11 +145,9 @@
           <w:numId w:val="10"/>
         </w:numPr>
       </w:pPr>
-      <w:proofErr w:type="spellStart"/>
       <w:r>
         <w:t>Fitness_complete_MS_hudsonica.R</w:t>
       </w:r>
-      <w:proofErr w:type="spellEnd"/>
     </w:p>
     <w:p>
       <w:r>
@@ -189,11 +165,9 @@
           <w:numId w:val="10"/>
         </w:numPr>
       </w:pPr>
-      <w:proofErr w:type="spellStart"/>
       <w:r>
         <w:t>Reciprocal_transplant_data_MS_hudsonica.R</w:t>
       </w:r>
-      <w:proofErr w:type="spellEnd"/>
     </w:p>
     <w:p>
       <w:r>
@@ -208,11 +182,9 @@
           <w:numId w:val="10"/>
         </w:numPr>
       </w:pPr>
-      <w:proofErr w:type="spellStart"/>
       <w:r>
         <w:t>SurvivalData_complete_MS_hudsonica.R</w:t>
       </w:r>
-      <w:proofErr w:type="spellEnd"/>
     </w:p>
     <w:p>
       <w:r>
@@ -228,22 +200,16 @@
           <w:numId w:val="10"/>
         </w:numPr>
       </w:pPr>
-      <w:proofErr w:type="spellStart"/>
       <w:r>
         <w:t>fst_for_Ahudsonica_MS</w:t>
       </w:r>
       <w:r>
         <w:t>.R</w:t>
       </w:r>
-      <w:proofErr w:type="spellEnd"/>
-    </w:p>
-    <w:p>
-      <w:r>
-        <w:t xml:space="preserve">This script calculates </w:t>
-      </w:r>
-      <w:proofErr w:type="spellStart"/>
-      <w:r>
-        <w:t>F</w:t>
+    </w:p>
+    <w:p>
+      <w:r>
+        <w:t>This script calculates F</w:t>
       </w:r>
       <w:r>
         <w:rPr>
@@ -251,7 +217,6 @@
         </w:rPr>
         <w:t>st</w:t>
       </w:r>
-      <w:proofErr w:type="spellEnd"/>
       <w:r>
         <w:t xml:space="preserve"> values for each lineage at each generation relative to the AM lineage for the same generation.</w:t>
       </w:r>
@@ -322,6 +287,37 @@
       </w:r>
       <w:r>
         <w:t xml:space="preserve">.txt file to sync format. </w:t>
+      </w:r>
+    </w:p>
+    <w:p>
+      <w:pPr>
+        <w:pStyle w:val="ListParagraph"/>
+        <w:numPr>
+          <w:ilvl w:val="0"/>
+          <w:numId w:val="10"/>
+        </w:numPr>
+      </w:pPr>
+      <w:r>
+        <w:rPr>
+          <w:rFonts w:cs="Times New Roman"/>
+          <w:i/>
+          <w:iCs/>
+        </w:rPr>
+        <w:t>hudsonica</w:t>
+      </w:r>
+      <w:r>
+        <w:t>_notes_transcriptomeGenomics</w:t>
+      </w:r>
+      <w:r>
+        <w:t>_MS</w:t>
+      </w:r>
+      <w:r>
+        <w:t>.md</w:t>
+      </w:r>
+    </w:p>
+    <w:p>
+      <w:r>
+        <w:t>This script trims the raw fastq files, makes supertranscripts, maps, calls and filters SNPs, and creates PCA plots.</w:t>
       </w:r>
     </w:p>
     <w:p>
@@ -408,15 +404,7 @@
         <w:t>fourteen (14)</w:t>
       </w:r>
       <w:r>
-        <w:t xml:space="preserve"> tabs of summary </w:t>
-      </w:r>
-      <w:proofErr w:type="spellStart"/>
-      <w:r>
-        <w:t>physico</w:t>
-      </w:r>
-      <w:proofErr w:type="spellEnd"/>
-      <w:r>
-        <w:t>-chemical data. Tabs in the workbook are:</w:t>
+        <w:t xml:space="preserve"> tabs of summary physico-chemical data. Tabs in the workbook are:</w:t>
       </w:r>
     </w:p>
     <w:p>
@@ -460,13 +448,8 @@
         </w:numPr>
         <w:ind w:left="1080" w:hanging="360"/>
       </w:pPr>
-      <w:proofErr w:type="spellStart"/>
-      <w:r>
-        <w:t>Physical_data_MS</w:t>
-      </w:r>
-      <w:proofErr w:type="spellEnd"/>
-      <w:r>
-        <w:t xml:space="preserve"> – a chronological </w:t>
+      <w:r>
+        <w:t xml:space="preserve">Physical_data_MS – a chronological </w:t>
       </w:r>
       <w:r>
         <w:t>table of pH, Temperature, and input pCO</w:t>
@@ -528,15 +511,7 @@
         <w:ind w:left="1080" w:hanging="360"/>
       </w:pPr>
       <w:r>
-        <w:t>Temp mean – a summary table of the measured temperatures with standard deviations (</w:t>
-      </w:r>
-      <w:proofErr w:type="spellStart"/>
-      <w:r>
-        <w:t>sd</w:t>
-      </w:r>
-      <w:proofErr w:type="spellEnd"/>
-      <w:r>
-        <w:t>), number of observations (n), standard error (se), and 95% confidence intervals (lower.ci &amp; upper.ci).</w:t>
+        <w:t>Temp mean – a summary table of the measured temperatures with standard deviations (sd), number of observations (n), standard error (se), and 95% confidence intervals (lower.ci &amp; upper.ci).</w:t>
       </w:r>
     </w:p>
     <w:p>
@@ -558,53 +533,34 @@
         <w:t xml:space="preserve">2 </w:t>
       </w:r>
       <w:r>
-        <w:t>values with standard deviations (</w:t>
-      </w:r>
-      <w:proofErr w:type="spellStart"/>
-      <w:r>
-        <w:t>sd</w:t>
-      </w:r>
-      <w:proofErr w:type="spellEnd"/>
-      <w:r>
-        <w:t>), number of observations (n), standard error (se), and 95% confidence intervals (lower.ci &amp; upper.ci).</w:t>
-      </w:r>
-    </w:p>
-    <w:p>
-      <w:pPr>
-        <w:pStyle w:val="ListParagraph"/>
-        <w:numPr>
-          <w:ilvl w:val="3"/>
-          <w:numId w:val="13"/>
-        </w:numPr>
-        <w:ind w:left="1080" w:hanging="360"/>
-      </w:pPr>
-      <w:r>
-        <w:t xml:space="preserve"> pH mean – a summary table of the measured pH values with standard deviations (</w:t>
-      </w:r>
-      <w:proofErr w:type="spellStart"/>
-      <w:r>
-        <w:t>sd</w:t>
-      </w:r>
-      <w:proofErr w:type="spellEnd"/>
-      <w:r>
-        <w:t>), number of observations (n), standard error (se), and 95% confidence intervals (lower.ci &amp; upper.ci).</w:t>
-      </w:r>
-    </w:p>
-    <w:p>
-      <w:pPr>
-        <w:pStyle w:val="ListParagraph"/>
-        <w:numPr>
-          <w:ilvl w:val="3"/>
-          <w:numId w:val="13"/>
-        </w:numPr>
-        <w:ind w:left="1080" w:hanging="360"/>
-      </w:pPr>
-      <w:r>
-        <w:t xml:space="preserve">Temp contrasts – a summary table of contrasts of temperature measurements between treatments (including reciprocal transplants). Contrasts are noted in the </w:t>
-      </w:r>
+        <w:t>values with standard deviations (sd), number of observations (n), standard error (se), and 95% confidence intervals (lower.ci &amp; upper.ci).</w:t>
+      </w:r>
+    </w:p>
+    <w:p>
+      <w:pPr>
+        <w:pStyle w:val="ListParagraph"/>
+        <w:numPr>
+          <w:ilvl w:val="3"/>
+          <w:numId w:val="13"/>
+        </w:numPr>
+        <w:ind w:left="1080" w:hanging="360"/>
+      </w:pPr>
       <w:r>
         <w:lastRenderedPageBreak/>
-        <w:t xml:space="preserve">first column </w:t>
+        <w:t xml:space="preserve"> pH mean – a summary table of the measured pH values with standard deviations (sd), number of observations (n), standard error (se), and 95% confidence intervals (lower.ci &amp; upper.ci).</w:t>
+      </w:r>
+    </w:p>
+    <w:p>
+      <w:pPr>
+        <w:pStyle w:val="ListParagraph"/>
+        <w:numPr>
+          <w:ilvl w:val="3"/>
+          <w:numId w:val="13"/>
+        </w:numPr>
+        <w:ind w:left="1080" w:hanging="360"/>
+      </w:pPr>
+      <w:r>
+        <w:t xml:space="preserve">Temp contrasts – a summary table of contrasts of temperature measurements between treatments (including reciprocal transplants). Contrasts are noted in the first column </w:t>
       </w:r>
       <w:r>
         <w:t>named</w:t>
@@ -664,15 +620,7 @@
         <w:ind w:left="1080" w:hanging="360"/>
       </w:pPr>
       <w:r>
-        <w:t>TA mean – a summary table of the measured total alkalinity (TA) values with standard deviations (</w:t>
-      </w:r>
-      <w:proofErr w:type="spellStart"/>
-      <w:r>
-        <w:t>sd</w:t>
-      </w:r>
-      <w:proofErr w:type="spellEnd"/>
-      <w:r>
-        <w:t>), number of observations (n), standard error (se), and 95% confidence intervals (lower.ci &amp; upper.ci).</w:t>
+        <w:t>TA mean – a summary table of the measured total alkalinity (TA) values with standard deviations (sd), number of observations (n), standard error (se), and 95% confidence intervals (lower.ci &amp; upper.ci).</w:t>
       </w:r>
     </w:p>
     <w:p>
@@ -713,23 +661,7 @@
         <w:t>CA</w:t>
       </w:r>
       <w:r>
-        <w:t>) values with standard deviations (</w:t>
-      </w:r>
-      <w:proofErr w:type="spellStart"/>
-      <w:r>
-        <w:t>sd</w:t>
-      </w:r>
-      <w:proofErr w:type="spellEnd"/>
-      <w:r>
-        <w:t>), number of observations (</w:t>
-      </w:r>
-      <w:proofErr w:type="spellStart"/>
-      <w:r>
-        <w:t>n.count</w:t>
-      </w:r>
-      <w:proofErr w:type="spellEnd"/>
-      <w:r>
-        <w:t>), standard error (se), and 95% confidence intervals (lower.ci &amp; upper.ci).</w:t>
+        <w:t>) values with standard deviations (sd), number of observations (n.count), standard error (se), and 95% confidence intervals (lower.ci &amp; upper.ci).</w:t>
       </w:r>
     </w:p>
     <w:p>
@@ -751,23 +683,7 @@
         <w:t>AR</w:t>
       </w:r>
       <w:r>
-        <w:t>) values with standard deviations (</w:t>
-      </w:r>
-      <w:proofErr w:type="spellStart"/>
-      <w:r>
-        <w:t>sd</w:t>
-      </w:r>
-      <w:proofErr w:type="spellEnd"/>
-      <w:r>
-        <w:t>), number of observations (</w:t>
-      </w:r>
-      <w:proofErr w:type="spellStart"/>
-      <w:r>
-        <w:t>n.count</w:t>
-      </w:r>
-      <w:proofErr w:type="spellEnd"/>
-      <w:r>
-        <w:t>), standard error (se), and 95% confidence intervals (lower.ci &amp; upper.ci).</w:t>
+        <w:t>) values with standard deviations (sd), number of observations (n.count), standard error (se), and 95% confidence intervals (lower.ci &amp; upper.ci).</w:t>
       </w:r>
     </w:p>
     <w:p>
@@ -789,52 +705,20 @@
         <w:t>2</w:t>
       </w:r>
       <w:r>
-        <w:t>) values with standard deviations (</w:t>
-      </w:r>
-      <w:proofErr w:type="spellStart"/>
-      <w:r>
-        <w:t>sd</w:t>
-      </w:r>
-      <w:proofErr w:type="spellEnd"/>
-      <w:r>
-        <w:t>), number of observations (</w:t>
-      </w:r>
-      <w:proofErr w:type="spellStart"/>
-      <w:r>
-        <w:t>n.count</w:t>
-      </w:r>
-      <w:proofErr w:type="spellEnd"/>
-      <w:r>
-        <w:t>), standard error (se), and 95% confidence intervals (lower.ci &amp; upper.ci).</w:t>
-      </w:r>
-    </w:p>
-    <w:p>
-      <w:pPr>
-        <w:pStyle w:val="ListParagraph"/>
-        <w:numPr>
-          <w:ilvl w:val="3"/>
-          <w:numId w:val="13"/>
-        </w:numPr>
-        <w:ind w:left="1080" w:hanging="360"/>
-      </w:pPr>
-      <w:r>
-        <w:t>DIC mean – a summary table of the dissolved inorganic carbon values with standard deviations (</w:t>
-      </w:r>
-      <w:proofErr w:type="spellStart"/>
-      <w:r>
-        <w:t>sd</w:t>
-      </w:r>
-      <w:proofErr w:type="spellEnd"/>
-      <w:r>
-        <w:t>), number of observations (</w:t>
-      </w:r>
-      <w:proofErr w:type="spellStart"/>
-      <w:r>
-        <w:t>n.count</w:t>
-      </w:r>
-      <w:proofErr w:type="spellEnd"/>
-      <w:r>
-        <w:t>), standard error (se), and 95% confidence intervals (lower.ci &amp; upper.ci).</w:t>
+        <w:t>) values with standard deviations (sd), number of observations (n.count), standard error (se), and 95% confidence intervals (lower.ci &amp; upper.ci).</w:t>
+      </w:r>
+    </w:p>
+    <w:p>
+      <w:pPr>
+        <w:pStyle w:val="ListParagraph"/>
+        <w:numPr>
+          <w:ilvl w:val="3"/>
+          <w:numId w:val="13"/>
+        </w:numPr>
+        <w:ind w:left="1080" w:hanging="360"/>
+      </w:pPr>
+      <w:r>
+        <w:t>DIC mean – a summary table of the dissolved inorganic carbon values with standard deviations (sd), number of observations (n.count), standard error (se), and 95% confidence intervals (lower.ci &amp; upper.ci).</w:t>
       </w:r>
     </w:p>
     <w:p>
@@ -859,15 +743,7 @@
         <w:t xml:space="preserve"> – </w:t>
       </w:r>
       <w:r>
-        <w:t>this file is a summary of all the calculated carbonate chemistry metrics from CO2SYS based on measured temperature, pH, salinity, and total alkalinity. This file is read into the script “</w:t>
-      </w:r>
-      <w:proofErr w:type="spellStart"/>
-      <w:r>
-        <w:t>A_hudsonica_physical_data.R</w:t>
-      </w:r>
-      <w:proofErr w:type="spellEnd"/>
-      <w:r>
-        <w:t>”.</w:t>
+        <w:t>this file is a summary of all the calculated carbonate chemistry metrics from CO2SYS based on measured temperature, pH, salinity, and total alkalinity. This file is read into the script “A_hudsonica_physical_data.R”.</w:t>
       </w:r>
     </w:p>
     <w:p>
@@ -919,15 +795,7 @@
         <w:t>2</w:t>
       </w:r>
       <w:r>
-        <w:t xml:space="preserve"> calculated during titrations. This file is read into the script “</w:t>
-      </w:r>
-      <w:proofErr w:type="spellStart"/>
-      <w:r>
-        <w:t>A_hudsonica_physical_data.R</w:t>
-      </w:r>
-      <w:proofErr w:type="spellEnd"/>
-      <w:r>
-        <w:t>”.</w:t>
+        <w:t xml:space="preserve"> calculated during titrations. This file is read into the script “A_hudsonica_physical_data.R”.</w:t>
       </w:r>
     </w:p>
     <w:p>
@@ -946,6 +814,7 @@
         <w:ind w:left="360"/>
       </w:pPr>
       <w:r>
+        <w:lastRenderedPageBreak/>
         <w:t xml:space="preserve">Survival_data_total.txt – This file is a tab-delimited text file </w:t>
       </w:r>
       <w:r>
@@ -988,14 +857,677 @@
         <w:ind w:left="1080" w:hanging="360"/>
       </w:pPr>
       <w:r>
+        <w:t xml:space="preserve">Temp – the temperature </w:t>
+      </w:r>
+      <w:r>
+        <w:t xml:space="preserve">(°C) </w:t>
+      </w:r>
+      <w:r>
+        <w:t>of the respective treatment.</w:t>
+      </w:r>
+    </w:p>
+    <w:p>
+      <w:pPr>
+        <w:pStyle w:val="ListParagraph"/>
+        <w:numPr>
+          <w:ilvl w:val="3"/>
+          <w:numId w:val="13"/>
+        </w:numPr>
+        <w:ind w:left="1080" w:hanging="360"/>
+      </w:pPr>
+      <w:r>
+        <w:t>pH – the pH of the respective treatment.</w:t>
+      </w:r>
+    </w:p>
+    <w:p>
+      <w:pPr>
+        <w:pStyle w:val="ListParagraph"/>
+        <w:numPr>
+          <w:ilvl w:val="3"/>
+          <w:numId w:val="13"/>
+        </w:numPr>
+        <w:ind w:left="1080" w:hanging="360"/>
+      </w:pPr>
+      <w:r>
+        <w:t>Rep – the culture replicate that the data was collected from.</w:t>
+      </w:r>
+    </w:p>
+    <w:p>
+      <w:pPr>
+        <w:pStyle w:val="ListParagraph"/>
+        <w:numPr>
+          <w:ilvl w:val="3"/>
+          <w:numId w:val="13"/>
+        </w:numPr>
+        <w:ind w:left="1080" w:hanging="360"/>
+      </w:pPr>
+      <w:r>
+        <w:t>Beak – the beaker used during the experiment.</w:t>
+      </w:r>
+    </w:p>
+    <w:p>
+      <w:pPr>
+        <w:pStyle w:val="ListParagraph"/>
+        <w:numPr>
+          <w:ilvl w:val="3"/>
+          <w:numId w:val="13"/>
+        </w:numPr>
+        <w:ind w:left="1080" w:hanging="360"/>
+      </w:pPr>
+      <w:r>
+        <w:t>time – the day evaluated for the survival experiment.</w:t>
+      </w:r>
+    </w:p>
+    <w:p>
+      <w:pPr>
+        <w:pStyle w:val="ListParagraph"/>
+        <w:numPr>
+          <w:ilvl w:val="3"/>
+          <w:numId w:val="13"/>
+        </w:numPr>
+        <w:ind w:left="1080" w:hanging="360"/>
+      </w:pPr>
+      <w:r>
+        <w:t>nx – the number of live individuals on any day.</w:t>
+      </w:r>
+    </w:p>
+    <w:p>
+      <w:pPr>
+        <w:pStyle w:val="ListParagraph"/>
+        <w:numPr>
+          <w:ilvl w:val="3"/>
+          <w:numId w:val="13"/>
+        </w:numPr>
+        <w:ind w:left="1080" w:hanging="360"/>
+      </w:pPr>
+      <w:r>
+        <w:t>lx - the proportion of surviving individuals.</w:t>
+      </w:r>
+    </w:p>
+    <w:p>
+      <w:pPr>
+        <w:pStyle w:val="ListParagraph"/>
+        <w:numPr>
+          <w:ilvl w:val="3"/>
+          <w:numId w:val="13"/>
+        </w:numPr>
+        <w:ind w:left="1080" w:hanging="360"/>
+      </w:pPr>
+      <w:r>
+        <w:t>Ndev – the number of copepodites observed on any day.</w:t>
+      </w:r>
+    </w:p>
+    <w:p>
+      <w:pPr>
+        <w:pStyle w:val="ListParagraph"/>
+        <w:numPr>
+          <w:ilvl w:val="3"/>
+          <w:numId w:val="13"/>
+        </w:numPr>
+        <w:ind w:left="1080" w:hanging="360"/>
+      </w:pPr>
+      <w:r>
+        <w:t>Cdev – the number of adults observed on any day.</w:t>
+      </w:r>
+    </w:p>
+    <w:p>
+      <w:pPr>
+        <w:pStyle w:val="ListParagraph"/>
+        <w:numPr>
+          <w:ilvl w:val="3"/>
+          <w:numId w:val="13"/>
+        </w:numPr>
+        <w:ind w:left="1080" w:hanging="360"/>
+      </w:pPr>
+      <w:r>
+        <w:t>F.Ratio – the ratio of females observed on any day.</w:t>
+      </w:r>
+    </w:p>
+    <w:p>
+      <w:pPr>
+        <w:pStyle w:val="ListParagraph"/>
+        <w:numPr>
+          <w:ilvl w:val="3"/>
+          <w:numId w:val="13"/>
+        </w:numPr>
+        <w:ind w:left="1080" w:hanging="360"/>
+      </w:pPr>
+      <w:r>
+        <w:t>M.Ratio – the ratio of females observed on any day.</w:t>
+      </w:r>
+    </w:p>
+    <w:p>
+      <w:pPr>
+        <w:pStyle w:val="ListParagraph"/>
+        <w:ind w:left="1080"/>
+      </w:pPr>
+    </w:p>
+    <w:p>
+      <w:pPr>
+        <w:pStyle w:val="ListParagraph"/>
+        <w:numPr>
+          <w:ilvl w:val="2"/>
+          <w:numId w:val="13"/>
+        </w:numPr>
+        <w:ind w:left="360"/>
+      </w:pPr>
+      <w:r>
+        <w:t>EPR_HS_data_total_raw.txt – This file is a tab-delimited text file of raw data used to calculate egg production rate and hatching success. There are a total of seventeen (17) columns of data</w:t>
+      </w:r>
+      <w:r>
+        <w:t>:</w:t>
+      </w:r>
+    </w:p>
+    <w:p>
+      <w:pPr>
+        <w:pStyle w:val="ListParagraph"/>
+        <w:numPr>
+          <w:ilvl w:val="3"/>
+          <w:numId w:val="13"/>
+        </w:numPr>
+        <w:ind w:left="1080" w:hanging="360"/>
+      </w:pPr>
+      <w:r>
+        <w:t>Generation – the generation where the data was collected.</w:t>
+      </w:r>
+    </w:p>
+    <w:p>
+      <w:pPr>
+        <w:pStyle w:val="ListParagraph"/>
+        <w:numPr>
+          <w:ilvl w:val="3"/>
+          <w:numId w:val="13"/>
+        </w:numPr>
+        <w:ind w:left="1080" w:hanging="360"/>
+      </w:pPr>
+      <w:r>
+        <w:t>Number – a replicate number assigned to an individual mate pair evaluated during egg production experiments.</w:t>
+      </w:r>
+    </w:p>
+    <w:p>
+      <w:pPr>
+        <w:pStyle w:val="ListParagraph"/>
+        <w:numPr>
+          <w:ilvl w:val="3"/>
+          <w:numId w:val="13"/>
+        </w:numPr>
+        <w:ind w:left="1080" w:hanging="360"/>
+      </w:pPr>
+      <w:r>
+        <w:t>Treatment – the treatment affiliated with survival data collected.</w:t>
+      </w:r>
+    </w:p>
+    <w:p>
+      <w:pPr>
+        <w:pStyle w:val="ListParagraph"/>
+        <w:numPr>
+          <w:ilvl w:val="3"/>
+          <w:numId w:val="13"/>
+        </w:numPr>
+        <w:ind w:left="1080" w:hanging="360"/>
+      </w:pPr>
+      <w:r>
+        <w:t>Temp – the temperature (°C) of the respective treatment.</w:t>
+      </w:r>
+    </w:p>
+    <w:p>
+      <w:pPr>
+        <w:pStyle w:val="ListParagraph"/>
+        <w:numPr>
+          <w:ilvl w:val="3"/>
+          <w:numId w:val="13"/>
+        </w:numPr>
+        <w:ind w:left="1080" w:hanging="360"/>
+      </w:pPr>
+      <w:r>
+        <w:t>pH – the pH of the respective treatment.</w:t>
+      </w:r>
+    </w:p>
+    <w:p>
+      <w:pPr>
+        <w:pStyle w:val="ListParagraph"/>
+        <w:numPr>
+          <w:ilvl w:val="3"/>
+          <w:numId w:val="13"/>
+        </w:numPr>
+        <w:ind w:left="1080" w:hanging="360"/>
+      </w:pPr>
+      <w:r>
+        <w:t>Naup1 – the number of nauplii observed</w:t>
+      </w:r>
+      <w:r>
+        <w:t xml:space="preserve"> after the first 48 h egg laying period</w:t>
+      </w:r>
+      <w:r>
+        <w:t>.</w:t>
+      </w:r>
+    </w:p>
+    <w:p>
+      <w:pPr>
+        <w:pStyle w:val="ListParagraph"/>
+        <w:numPr>
+          <w:ilvl w:val="3"/>
+          <w:numId w:val="13"/>
+        </w:numPr>
+        <w:ind w:left="1080" w:hanging="360"/>
+      </w:pPr>
+      <w:r>
+        <w:t xml:space="preserve">Un1 </w:t>
+      </w:r>
+      <w:r>
+        <w:t>–</w:t>
+      </w:r>
+      <w:r>
+        <w:t xml:space="preserve"> </w:t>
+      </w:r>
+      <w:r>
+        <w:t>the number of unhatched eggs observed after the first 48 h egg laying period.</w:t>
+      </w:r>
+    </w:p>
+    <w:p>
+      <w:pPr>
+        <w:pStyle w:val="ListParagraph"/>
+        <w:numPr>
+          <w:ilvl w:val="3"/>
+          <w:numId w:val="13"/>
+        </w:numPr>
+        <w:ind w:left="1080" w:hanging="360"/>
+      </w:pPr>
+      <w:r>
+        <w:t>Sum1 – the sum of Naup1 and Un1.</w:t>
+      </w:r>
+    </w:p>
+    <w:p>
+      <w:pPr>
+        <w:pStyle w:val="ListParagraph"/>
+        <w:numPr>
+          <w:ilvl w:val="3"/>
+          <w:numId w:val="13"/>
+        </w:numPr>
+        <w:ind w:left="1080" w:hanging="360"/>
+      </w:pPr>
+      <w:r>
+        <w:t xml:space="preserve">EPR1 – the egg production rate over the </w:t>
+      </w:r>
+      <w:bookmarkStart w:id="0" w:name="_Hlk106715078"/>
+      <w:r>
+        <w:t>second</w:t>
+      </w:r>
+      <w:bookmarkEnd w:id="0"/>
+      <w:r>
+        <w:t xml:space="preserve"> 48 h.</w:t>
+      </w:r>
+    </w:p>
+    <w:p>
+      <w:pPr>
+        <w:pStyle w:val="ListParagraph"/>
+        <w:numPr>
+          <w:ilvl w:val="3"/>
+          <w:numId w:val="13"/>
+        </w:numPr>
+        <w:ind w:left="1080" w:hanging="360"/>
+      </w:pPr>
+      <w:r>
+        <w:t>HF1 – the hatching success of eggs laid over the second 48 h.</w:t>
+      </w:r>
+    </w:p>
+    <w:p>
+      <w:pPr>
+        <w:pStyle w:val="ListParagraph"/>
+        <w:numPr>
+          <w:ilvl w:val="3"/>
+          <w:numId w:val="13"/>
+        </w:numPr>
+        <w:ind w:left="1080" w:hanging="360"/>
+      </w:pPr>
+      <w:r>
+        <w:t>Naup2 – the number of nauplii observed after the second 48 h egg laying period.</w:t>
+      </w:r>
+    </w:p>
+    <w:p>
+      <w:pPr>
+        <w:pStyle w:val="ListParagraph"/>
+        <w:numPr>
+          <w:ilvl w:val="3"/>
+          <w:numId w:val="13"/>
+        </w:numPr>
+        <w:ind w:left="1080" w:hanging="360"/>
+      </w:pPr>
+      <w:r>
+        <w:t>Un2 – the number of unhatched eggs observed after the second 48 h egg laying period.</w:t>
+      </w:r>
+    </w:p>
+    <w:p>
+      <w:pPr>
+        <w:pStyle w:val="ListParagraph"/>
+        <w:numPr>
+          <w:ilvl w:val="3"/>
+          <w:numId w:val="13"/>
+        </w:numPr>
+        <w:ind w:left="1080" w:hanging="360"/>
+      </w:pPr>
+      <w:r>
+        <w:t>Sum2 – the sum of Naup1 and Un1.</w:t>
+      </w:r>
+    </w:p>
+    <w:p>
+      <w:pPr>
+        <w:pStyle w:val="ListParagraph"/>
+        <w:numPr>
+          <w:ilvl w:val="3"/>
+          <w:numId w:val="13"/>
+        </w:numPr>
+        <w:ind w:left="1080" w:hanging="360"/>
+      </w:pPr>
+      <w:r>
+        <w:t>EPR2 – the egg production rate over the second 48 h.</w:t>
+      </w:r>
+    </w:p>
+    <w:p>
+      <w:pPr>
+        <w:pStyle w:val="ListParagraph"/>
+        <w:numPr>
+          <w:ilvl w:val="3"/>
+          <w:numId w:val="13"/>
+        </w:numPr>
+        <w:ind w:left="1080" w:hanging="360"/>
+      </w:pPr>
+      <w:r>
+        <w:t>HF2 – the hatching success of eggs laid over the</w:t>
+      </w:r>
+      <w:r>
+        <w:t xml:space="preserve"> </w:t>
+      </w:r>
+      <w:r>
+        <w:t>second 48 h.</w:t>
+      </w:r>
+    </w:p>
+    <w:p>
+      <w:pPr>
+        <w:pStyle w:val="ListParagraph"/>
+        <w:numPr>
+          <w:ilvl w:val="3"/>
+          <w:numId w:val="13"/>
+        </w:numPr>
+        <w:ind w:left="1080" w:hanging="360"/>
+      </w:pPr>
+      <w:r>
+        <w:t>EPRtot – the overall rate of egg production over the entire 96 h.</w:t>
+      </w:r>
+    </w:p>
+    <w:p>
+      <w:pPr>
+        <w:pStyle w:val="ListParagraph"/>
+        <w:numPr>
+          <w:ilvl w:val="3"/>
+          <w:numId w:val="13"/>
+        </w:numPr>
+        <w:ind w:left="1080" w:hanging="360"/>
+      </w:pPr>
+      <w:r>
+        <w:t>Hftot – the overall rate of hatching success.</w:t>
+      </w:r>
+    </w:p>
+    <w:p>
+      <w:pPr>
+        <w:pStyle w:val="ListParagraph"/>
+        <w:ind w:left="1080"/>
+      </w:pPr>
+    </w:p>
+    <w:p>
+      <w:pPr>
+        <w:pStyle w:val="ListParagraph"/>
+        <w:numPr>
+          <w:ilvl w:val="2"/>
+          <w:numId w:val="13"/>
+        </w:numPr>
+        <w:ind w:left="360"/>
+      </w:pPr>
+      <w:r>
         <w:lastRenderedPageBreak/>
-        <w:t xml:space="preserve">Temp – the temperature </w:t>
-      </w:r>
-      <w:r>
-        <w:t xml:space="preserve">(°C) </w:t>
-      </w:r>
-      <w:r>
-        <w:t>of the respective treatment.</w:t>
+        <w:t xml:space="preserve">Feeding_cost_epr.txt – this file is a tab-delimited text file of egg production and hatching success data collected during the </w:t>
+      </w:r>
+      <w:r>
+        <w:t xml:space="preserve">F11 </w:t>
+      </w:r>
+      <w:r>
+        <w:t>reciprocal transplant food-limitation experiment. There are a total of fourteen (14) columns</w:t>
+      </w:r>
+      <w:r>
+        <w:t>:</w:t>
+      </w:r>
+    </w:p>
+    <w:p>
+      <w:pPr>
+        <w:pStyle w:val="ListParagraph"/>
+        <w:numPr>
+          <w:ilvl w:val="3"/>
+          <w:numId w:val="13"/>
+        </w:numPr>
+        <w:ind w:left="1080" w:hanging="360"/>
+      </w:pPr>
+      <w:r>
+        <w:t>Treatment – the treatment affiliated with survival data collected (1 = AM, 2 = OA, 3 = OW, 4 = OWA).</w:t>
+      </w:r>
+    </w:p>
+    <w:p>
+      <w:pPr>
+        <w:pStyle w:val="ListParagraph"/>
+        <w:numPr>
+          <w:ilvl w:val="3"/>
+          <w:numId w:val="13"/>
+        </w:numPr>
+        <w:ind w:left="1080" w:hanging="360"/>
+      </w:pPr>
+      <w:r>
+        <w:t>Food – the food concentration (μg C/L) for each individual mate pair.</w:t>
+      </w:r>
+    </w:p>
+    <w:p>
+      <w:pPr>
+        <w:pStyle w:val="ListParagraph"/>
+        <w:numPr>
+          <w:ilvl w:val="3"/>
+          <w:numId w:val="13"/>
+        </w:numPr>
+        <w:ind w:left="1080" w:hanging="360"/>
+      </w:pPr>
+      <w:r>
+        <w:t>Bin – the culture replicate that the data was collected from.</w:t>
+      </w:r>
+    </w:p>
+    <w:p>
+      <w:pPr>
+        <w:pStyle w:val="ListParagraph"/>
+        <w:numPr>
+          <w:ilvl w:val="3"/>
+          <w:numId w:val="13"/>
+        </w:numPr>
+        <w:ind w:left="1080" w:hanging="360"/>
+      </w:pPr>
+      <w:r>
+        <w:t>Hatch1 – the number of hatched nauplii observed after the first 24 h egg laying period.</w:t>
+      </w:r>
+    </w:p>
+    <w:p>
+      <w:pPr>
+        <w:pStyle w:val="ListParagraph"/>
+        <w:numPr>
+          <w:ilvl w:val="3"/>
+          <w:numId w:val="13"/>
+        </w:numPr>
+        <w:ind w:left="1080" w:hanging="360"/>
+      </w:pPr>
+      <w:r>
+        <w:t>Hatch2 – the number of hatched nauplii observed after the second 24 h egg laying period.</w:t>
+      </w:r>
+    </w:p>
+    <w:p>
+      <w:pPr>
+        <w:pStyle w:val="ListParagraph"/>
+        <w:numPr>
+          <w:ilvl w:val="3"/>
+          <w:numId w:val="13"/>
+        </w:numPr>
+        <w:ind w:left="1080" w:hanging="360"/>
+      </w:pPr>
+      <w:r>
+        <w:t>Hatch3 – the number of hatched nauplii observed after the third 24 h egg laying period.</w:t>
+      </w:r>
+    </w:p>
+    <w:p>
+      <w:pPr>
+        <w:pStyle w:val="ListParagraph"/>
+        <w:numPr>
+          <w:ilvl w:val="3"/>
+          <w:numId w:val="13"/>
+        </w:numPr>
+        <w:ind w:left="1080" w:hanging="360"/>
+      </w:pPr>
+      <w:r>
+        <w:t>Unhatch1 – the number of unhatched eggs observed after the first 24 h egg laying period.</w:t>
+      </w:r>
+    </w:p>
+    <w:p>
+      <w:pPr>
+        <w:pStyle w:val="ListParagraph"/>
+        <w:numPr>
+          <w:ilvl w:val="3"/>
+          <w:numId w:val="13"/>
+        </w:numPr>
+        <w:ind w:left="1080" w:hanging="360"/>
+      </w:pPr>
+      <w:r>
+        <w:t>Unhatch2 – the number of unhatched eggs observed after the second 24 h egg laying period.</w:t>
+      </w:r>
+    </w:p>
+    <w:p>
+      <w:pPr>
+        <w:pStyle w:val="ListParagraph"/>
+        <w:numPr>
+          <w:ilvl w:val="3"/>
+          <w:numId w:val="13"/>
+        </w:numPr>
+        <w:ind w:left="1080" w:hanging="360"/>
+      </w:pPr>
+      <w:r>
+        <w:t>Unhatch3 – the number of unhatched eggs observed after the third 24 h egg laying period.</w:t>
+      </w:r>
+    </w:p>
+    <w:p>
+      <w:pPr>
+        <w:pStyle w:val="ListParagraph"/>
+        <w:numPr>
+          <w:ilvl w:val="3"/>
+          <w:numId w:val="13"/>
+        </w:numPr>
+        <w:ind w:left="1080" w:hanging="360"/>
+      </w:pPr>
+      <w:r>
+        <w:t>EPR – the overall rate of egg production over the entire 72 h egg laying period.</w:t>
+      </w:r>
+    </w:p>
+    <w:p>
+      <w:pPr>
+        <w:pStyle w:val="ListParagraph"/>
+        <w:numPr>
+          <w:ilvl w:val="3"/>
+          <w:numId w:val="13"/>
+        </w:numPr>
+        <w:ind w:left="1080" w:hanging="360"/>
+      </w:pPr>
+      <w:r>
+        <w:t xml:space="preserve">HF1 – the hatching frequency after the </w:t>
+      </w:r>
+      <w:r>
+        <w:t>first 24 h egg laying period.</w:t>
+      </w:r>
+    </w:p>
+    <w:p>
+      <w:pPr>
+        <w:pStyle w:val="ListParagraph"/>
+        <w:numPr>
+          <w:ilvl w:val="3"/>
+          <w:numId w:val="13"/>
+        </w:numPr>
+        <w:ind w:left="1080" w:hanging="360"/>
+      </w:pPr>
+      <w:r>
+        <w:t>HF2 – the hatching frequency after the second 24 h egg laying period.</w:t>
+      </w:r>
+    </w:p>
+    <w:p>
+      <w:pPr>
+        <w:pStyle w:val="ListParagraph"/>
+        <w:numPr>
+          <w:ilvl w:val="3"/>
+          <w:numId w:val="13"/>
+        </w:numPr>
+        <w:ind w:left="1080" w:hanging="360"/>
+      </w:pPr>
+      <w:r>
+        <w:t>HF2 – the hatching frequency after the third 24 h egg laying period.</w:t>
+      </w:r>
+    </w:p>
+    <w:p>
+      <w:pPr>
+        <w:pStyle w:val="ListParagraph"/>
+        <w:numPr>
+          <w:ilvl w:val="3"/>
+          <w:numId w:val="13"/>
+        </w:numPr>
+        <w:ind w:left="1080" w:hanging="360"/>
+      </w:pPr>
+      <w:r>
+        <w:t>HF – the overall hatching frequency over the entire 72 h egg laying period.</w:t>
+      </w:r>
+    </w:p>
+    <w:p>
+      <w:pPr>
+        <w:pStyle w:val="ListParagraph"/>
+        <w:ind w:left="1080"/>
+      </w:pPr>
+    </w:p>
+    <w:p>
+      <w:pPr>
+        <w:pStyle w:val="ListParagraph"/>
+        <w:numPr>
+          <w:ilvl w:val="2"/>
+          <w:numId w:val="13"/>
+        </w:numPr>
+        <w:ind w:left="360"/>
+      </w:pPr>
+      <w:r>
+        <w:t>SurvDataTransplant.txt – this file is a tab-delimited text file of survival data collected during the F11 reciprocal transplant food-limitation experiment. There are a total of thirteen (13) columns</w:t>
+      </w:r>
+      <w:r>
+        <w:t>:</w:t>
+      </w:r>
+    </w:p>
+    <w:p>
+      <w:pPr>
+        <w:pStyle w:val="ListParagraph"/>
+        <w:numPr>
+          <w:ilvl w:val="3"/>
+          <w:numId w:val="13"/>
+        </w:numPr>
+        <w:ind w:left="1080" w:hanging="360"/>
+      </w:pPr>
+      <w:r>
+        <w:t>Treatment – the treatment affiliated with survival data collected (1 = AM, 4 = OWA, 5 = OWA-&gt;AM, 6 = AM-&gt;OWA).</w:t>
+      </w:r>
+    </w:p>
+    <w:p>
+      <w:pPr>
+        <w:pStyle w:val="ListParagraph"/>
+        <w:numPr>
+          <w:ilvl w:val="3"/>
+          <w:numId w:val="13"/>
+        </w:numPr>
+        <w:ind w:left="1080" w:hanging="360"/>
+      </w:pPr>
+      <w:r>
+        <w:t>Temp – the temperature (°C) of the respective treatment.</w:t>
       </w:r>
     </w:p>
     <w:p>
@@ -1059,13 +1591,8 @@
         </w:numPr>
         <w:ind w:left="1080" w:hanging="360"/>
       </w:pPr>
-      <w:proofErr w:type="spellStart"/>
-      <w:r>
-        <w:t>nx</w:t>
-      </w:r>
-      <w:proofErr w:type="spellEnd"/>
-      <w:r>
-        <w:t xml:space="preserve"> – the number of live individuals on any day.</w:t>
+      <w:r>
+        <w:t>nx – the number of live individuals on any day.</w:t>
       </w:r>
     </w:p>
     <w:p>
@@ -1090,67 +1617,47 @@
         </w:numPr>
         <w:ind w:left="1080" w:hanging="360"/>
       </w:pPr>
-      <w:proofErr w:type="spellStart"/>
-      <w:r>
-        <w:t>Ndev</w:t>
-      </w:r>
-      <w:proofErr w:type="spellEnd"/>
-      <w:r>
-        <w:t xml:space="preserve"> – the number of copepodites observed on any day.</w:t>
-      </w:r>
-    </w:p>
-    <w:p>
-      <w:pPr>
-        <w:pStyle w:val="ListParagraph"/>
-        <w:numPr>
-          <w:ilvl w:val="3"/>
-          <w:numId w:val="13"/>
-        </w:numPr>
-        <w:ind w:left="1080" w:hanging="360"/>
-      </w:pPr>
-      <w:proofErr w:type="spellStart"/>
-      <w:r>
-        <w:t>Cdev</w:t>
-      </w:r>
-      <w:proofErr w:type="spellEnd"/>
-      <w:r>
-        <w:t xml:space="preserve"> – the number of adults observed on any day.</w:t>
-      </w:r>
-    </w:p>
-    <w:p>
-      <w:pPr>
-        <w:pStyle w:val="ListParagraph"/>
-        <w:numPr>
-          <w:ilvl w:val="3"/>
-          <w:numId w:val="13"/>
-        </w:numPr>
-        <w:ind w:left="1080" w:hanging="360"/>
-      </w:pPr>
-      <w:proofErr w:type="spellStart"/>
-      <w:r>
-        <w:t>F.Ratio</w:t>
-      </w:r>
-      <w:proofErr w:type="spellEnd"/>
-      <w:r>
-        <w:t xml:space="preserve"> – the ratio of females observed on any day.</w:t>
-      </w:r>
-    </w:p>
-    <w:p>
-      <w:pPr>
-        <w:pStyle w:val="ListParagraph"/>
-        <w:numPr>
-          <w:ilvl w:val="3"/>
-          <w:numId w:val="13"/>
-        </w:numPr>
-        <w:ind w:left="1080" w:hanging="360"/>
-      </w:pPr>
-      <w:proofErr w:type="spellStart"/>
-      <w:r>
-        <w:t>M.Ratio</w:t>
-      </w:r>
-      <w:proofErr w:type="spellEnd"/>
-      <w:r>
-        <w:t xml:space="preserve"> – the ratio of females observed on any day.</w:t>
+      <w:r>
+        <w:t>Ndev – the number of copepodites observed on any day.</w:t>
+      </w:r>
+    </w:p>
+    <w:p>
+      <w:pPr>
+        <w:pStyle w:val="ListParagraph"/>
+        <w:numPr>
+          <w:ilvl w:val="3"/>
+          <w:numId w:val="13"/>
+        </w:numPr>
+        <w:ind w:left="1080" w:hanging="360"/>
+      </w:pPr>
+      <w:r>
+        <w:t>Cdev – the number of adults observed on any day.</w:t>
+      </w:r>
+    </w:p>
+    <w:p>
+      <w:pPr>
+        <w:pStyle w:val="ListParagraph"/>
+        <w:numPr>
+          <w:ilvl w:val="3"/>
+          <w:numId w:val="13"/>
+        </w:numPr>
+        <w:ind w:left="1080" w:hanging="360"/>
+      </w:pPr>
+      <w:r>
+        <w:t>F.Ratio – the ratio of females observed on any day.</w:t>
+      </w:r>
+    </w:p>
+    <w:p>
+      <w:pPr>
+        <w:pStyle w:val="ListParagraph"/>
+        <w:numPr>
+          <w:ilvl w:val="3"/>
+          <w:numId w:val="13"/>
+        </w:numPr>
+        <w:ind w:left="1080" w:hanging="360"/>
+      </w:pPr>
+      <w:r>
+        <w:t>M.Ratio – the ratio of females observed on any day.</w:t>
       </w:r>
     </w:p>
     <w:p>
@@ -1169,10 +1676,31 @@
         <w:ind w:left="360"/>
       </w:pPr>
       <w:r>
-        <w:t>EPR_HS_data_total_raw.txt – This file is a tab-delimited text file of raw data used to calculate egg production rate and hatching success. There are a total of seventeen (17) columns of data</w:t>
-      </w:r>
-      <w:r>
-        <w:t>:</w:t>
+        <w:t>Body</w:t>
+      </w:r>
+      <w:r>
+        <w:t xml:space="preserve">_size_data_MS_complete.txt </w:t>
+      </w:r>
+      <w:r>
+        <w:t>–</w:t>
+      </w:r>
+      <w:r>
+        <w:t xml:space="preserve"> </w:t>
+      </w:r>
+      <w:r>
+        <w:t xml:space="preserve">this file is a tab-delimited text file of body size data collected for the four original treatments </w:t>
+      </w:r>
+      <w:r>
+        <w:t xml:space="preserve">at generations 0, 2, 4, and 11. The F11 data </w:t>
+      </w:r>
+      <w:r>
+        <w:t xml:space="preserve">only includes the AM and OWA treatments for the food-limited </w:t>
+      </w:r>
+      <w:r>
+        <w:t>experiment.</w:t>
+      </w:r>
+      <w:r>
+        <w:t xml:space="preserve"> There are six (6) columns of data:</w:t>
       </w:r>
     </w:p>
     <w:p>
@@ -1198,6 +1726,158 @@
         <w:ind w:left="1080" w:hanging="360"/>
       </w:pPr>
       <w:r>
+        <w:t>Treatment – the treatment affiliated with survival data collected (1 = AM, 2 = OA, 3 = OW, 4 = OWA).</w:t>
+      </w:r>
+    </w:p>
+    <w:p>
+      <w:pPr>
+        <w:pStyle w:val="ListParagraph"/>
+        <w:numPr>
+          <w:ilvl w:val="3"/>
+          <w:numId w:val="13"/>
+        </w:numPr>
+        <w:ind w:left="1080" w:hanging="360"/>
+      </w:pPr>
+      <w:r>
+        <w:t>Replicate – the culture replicate that the data was collected from.</w:t>
+      </w:r>
+    </w:p>
+    <w:p>
+      <w:pPr>
+        <w:pStyle w:val="ListParagraph"/>
+        <w:numPr>
+          <w:ilvl w:val="3"/>
+          <w:numId w:val="13"/>
+        </w:numPr>
+        <w:ind w:left="1080" w:hanging="360"/>
+      </w:pPr>
+      <w:r>
+        <w:t xml:space="preserve">Stage – the life stage </w:t>
+      </w:r>
+      <w:r>
+        <w:t>that the individual was collected and measured at</w:t>
+      </w:r>
+      <w:r>
+        <w:t xml:space="preserve"> (C1 = C1, C6F = C6 Female, C6M = C6 Male</w:t>
+      </w:r>
+      <w:r>
+        <w:t>.</w:t>
+      </w:r>
+    </w:p>
+    <w:p>
+      <w:pPr>
+        <w:pStyle w:val="ListParagraph"/>
+        <w:numPr>
+          <w:ilvl w:val="3"/>
+          <w:numId w:val="13"/>
+        </w:numPr>
+        <w:ind w:left="1080" w:hanging="360"/>
+      </w:pPr>
+      <w:r>
+        <w:t>Number – the individual within a replicate</w:t>
+      </w:r>
+      <w:r>
+        <w:t xml:space="preserve"> for each treatment.</w:t>
+      </w:r>
+    </w:p>
+    <w:p>
+      <w:pPr>
+        <w:pStyle w:val="ListParagraph"/>
+        <w:numPr>
+          <w:ilvl w:val="3"/>
+          <w:numId w:val="13"/>
+        </w:numPr>
+        <w:ind w:left="1080" w:hanging="360"/>
+      </w:pPr>
+      <w:r>
+        <w:t>Length</w:t>
+      </w:r>
+      <w:r>
+        <w:t xml:space="preserve"> – the measured length (mm).</w:t>
+      </w:r>
+    </w:p>
+    <w:p>
+      <w:pPr>
+        <w:pStyle w:val="ListParagraph"/>
+        <w:ind w:left="1080"/>
+      </w:pPr>
+    </w:p>
+    <w:p>
+      <w:pPr>
+        <w:pStyle w:val="ListParagraph"/>
+        <w:ind w:left="2160"/>
+      </w:pPr>
+    </w:p>
+    <w:p>
+      <w:pPr>
+        <w:pStyle w:val="ListParagraph"/>
+        <w:numPr>
+          <w:ilvl w:val="1"/>
+          <w:numId w:val="13"/>
+        </w:numPr>
+        <w:ind w:left="0"/>
+      </w:pPr>
+      <w:r>
+        <w:t>Output Data files</w:t>
+      </w:r>
+    </w:p>
+    <w:p>
+      <w:pPr>
+        <w:pStyle w:val="ListParagraph"/>
+        <w:ind w:left="1080"/>
+      </w:pPr>
+    </w:p>
+    <w:p>
+      <w:pPr>
+        <w:pStyle w:val="ListParagraph"/>
+        <w:numPr>
+          <w:ilvl w:val="2"/>
+          <w:numId w:val="13"/>
+        </w:numPr>
+        <w:ind w:left="360"/>
+      </w:pPr>
+      <w:r>
+        <w:t>EPR_HF_data_total_w_11.txt – this file is a tab-delimited text file of data used to calculate egg production rate (EPR) and hatching success (HS)</w:t>
+      </w:r>
+      <w:r>
+        <w:t xml:space="preserve"> for all generations of the original four treatments (AM, OA, OW, and OWA)</w:t>
+      </w:r>
+      <w:r>
+        <w:t xml:space="preserve">. </w:t>
+      </w:r>
+      <w:r>
+        <w:t xml:space="preserve">It is summarized from the </w:t>
+      </w:r>
+      <w:r>
+        <w:t xml:space="preserve">EPR_HS_data_total_raw.txt and Feeding_cost_epr.txt files. </w:t>
+      </w:r>
+      <w:r>
+        <w:t>There are nine (9) columns of data:</w:t>
+      </w:r>
+    </w:p>
+    <w:p>
+      <w:pPr>
+        <w:pStyle w:val="ListParagraph"/>
+        <w:numPr>
+          <w:ilvl w:val="3"/>
+          <w:numId w:val="13"/>
+        </w:numPr>
+        <w:ind w:left="1080" w:hanging="360"/>
+      </w:pPr>
+      <w:r>
+        <w:t>Generation – the generation where the data was collected.</w:t>
+      </w:r>
+    </w:p>
+    <w:p>
+      <w:pPr>
+        <w:pStyle w:val="ListParagraph"/>
+        <w:numPr>
+          <w:ilvl w:val="3"/>
+          <w:numId w:val="13"/>
+        </w:numPr>
+        <w:ind w:left="1080" w:hanging="360"/>
+      </w:pPr>
+      <w:r>
         <w:t>Number – a replicate number assigned to an individual mate pair evaluated during egg production experiments.</w:t>
       </w:r>
     </w:p>
@@ -1211,7 +1891,7 @@
         <w:ind w:left="1080" w:hanging="360"/>
       </w:pPr>
       <w:r>
-        <w:t>Treatment – the treatment affiliated with survival data collected.</w:t>
+        <w:t>Treatment – the treatment affiliated with survival data collected (1 = AM, 2 = OA, 3 = OW, 4 = OWA).</w:t>
       </w:r>
     </w:p>
     <w:p>
@@ -1250,10 +1930,383 @@
         <w:ind w:left="1080" w:hanging="360"/>
       </w:pPr>
       <w:r>
-        <w:t>Naup1 – the number of nauplii observed</w:t>
-      </w:r>
-      <w:r>
-        <w:t xml:space="preserve"> after the first 48 h egg laying period</w:t>
+        <w:t xml:space="preserve">EPRtot – the </w:t>
+      </w:r>
+      <w:r>
+        <w:t>calculated egg production rate.</w:t>
+      </w:r>
+    </w:p>
+    <w:p>
+      <w:pPr>
+        <w:pStyle w:val="ListParagraph"/>
+        <w:numPr>
+          <w:ilvl w:val="3"/>
+          <w:numId w:val="13"/>
+        </w:numPr>
+        <w:ind w:left="1080" w:hanging="360"/>
+      </w:pPr>
+      <w:r>
+        <w:t>Hftot – the calculated hatching success rate.</w:t>
+      </w:r>
+    </w:p>
+    <w:p>
+      <w:pPr>
+        <w:pStyle w:val="ListParagraph"/>
+        <w:numPr>
+          <w:ilvl w:val="3"/>
+          <w:numId w:val="13"/>
+        </w:numPr>
+        <w:ind w:left="1080" w:hanging="360"/>
+      </w:pPr>
+      <w:r>
+        <w:t>Generation.c – the generation where the data was collected.</w:t>
+      </w:r>
+    </w:p>
+    <w:p>
+      <w:pPr>
+        <w:pStyle w:val="ListParagraph"/>
+        <w:numPr>
+          <w:ilvl w:val="3"/>
+          <w:numId w:val="13"/>
+        </w:numPr>
+        <w:ind w:left="1080" w:hanging="360"/>
+      </w:pPr>
+      <w:r>
+        <w:t xml:space="preserve">Rep </w:t>
+      </w:r>
+      <w:r>
+        <w:t>–</w:t>
+      </w:r>
+      <w:r>
+        <w:t xml:space="preserve"> </w:t>
+      </w:r>
+      <w:r>
+        <w:t>the culture replicate that the data was collected from.</w:t>
+      </w:r>
+    </w:p>
+    <w:p>
+      <w:pPr>
+        <w:pStyle w:val="ListParagraph"/>
+        <w:ind w:left="1080"/>
+      </w:pPr>
+    </w:p>
+    <w:p>
+      <w:pPr>
+        <w:pStyle w:val="ListParagraph"/>
+        <w:numPr>
+          <w:ilvl w:val="2"/>
+          <w:numId w:val="13"/>
+        </w:numPr>
+        <w:ind w:left="360"/>
+      </w:pPr>
+      <w:r>
+        <w:t xml:space="preserve">Development_time_w_11.txt – this file is a </w:t>
+      </w:r>
+      <w:r>
+        <w:t xml:space="preserve">summarized </w:t>
+      </w:r>
+      <w:r>
+        <w:t xml:space="preserve">tab-delimited text file of </w:t>
+      </w:r>
+      <w:r>
+        <w:t>mean d</w:t>
+      </w:r>
+      <w:r>
+        <w:t>evelopment time data calculated from the raw survival data</w:t>
+      </w:r>
+      <w:r>
+        <w:t xml:space="preserve">. </w:t>
+      </w:r>
+      <w:r>
+        <w:t xml:space="preserve">The F11 data only includes the AM and OWA treatments for the food-limited experiment. </w:t>
+      </w:r>
+      <w:r>
+        <w:t xml:space="preserve">There are </w:t>
+      </w:r>
+      <w:r>
+        <w:t>eleven (11) columns of data:</w:t>
+      </w:r>
+    </w:p>
+    <w:p>
+      <w:pPr>
+        <w:pStyle w:val="ListParagraph"/>
+        <w:numPr>
+          <w:ilvl w:val="3"/>
+          <w:numId w:val="13"/>
+        </w:numPr>
+        <w:ind w:left="1080" w:hanging="360"/>
+      </w:pPr>
+      <w:r>
+        <w:t>Treatment – the treatment affiliated with survival data collected (1 = AM, 2 = OA, 3 = OW, 4 = OWA).</w:t>
+      </w:r>
+    </w:p>
+    <w:p>
+      <w:pPr>
+        <w:pStyle w:val="ListParagraph"/>
+        <w:numPr>
+          <w:ilvl w:val="3"/>
+          <w:numId w:val="13"/>
+        </w:numPr>
+        <w:ind w:left="1080" w:hanging="360"/>
+      </w:pPr>
+      <w:r>
+        <w:t>Rep – the culture replicate that the data was collected from.</w:t>
+      </w:r>
+    </w:p>
+    <w:p>
+      <w:pPr>
+        <w:pStyle w:val="ListParagraph"/>
+        <w:numPr>
+          <w:ilvl w:val="3"/>
+          <w:numId w:val="13"/>
+        </w:numPr>
+        <w:ind w:left="1080" w:hanging="360"/>
+      </w:pPr>
+      <w:r>
+        <w:lastRenderedPageBreak/>
+        <w:t>Beak – the beaker used during the experiment.</w:t>
+      </w:r>
+    </w:p>
+    <w:p>
+      <w:pPr>
+        <w:pStyle w:val="ListParagraph"/>
+        <w:numPr>
+          <w:ilvl w:val="3"/>
+          <w:numId w:val="13"/>
+        </w:numPr>
+        <w:ind w:left="1080" w:hanging="360"/>
+      </w:pPr>
+      <w:r>
+        <w:t>Generation – the generation where the data was collected.</w:t>
+      </w:r>
+    </w:p>
+    <w:p>
+      <w:pPr>
+        <w:pStyle w:val="ListParagraph"/>
+        <w:numPr>
+          <w:ilvl w:val="3"/>
+          <w:numId w:val="13"/>
+        </w:numPr>
+        <w:ind w:left="1080" w:hanging="360"/>
+      </w:pPr>
+      <w:r>
+        <w:t>mean – the mean calculated development time.</w:t>
+      </w:r>
+    </w:p>
+    <w:p>
+      <w:pPr>
+        <w:pStyle w:val="ListParagraph"/>
+        <w:numPr>
+          <w:ilvl w:val="3"/>
+          <w:numId w:val="13"/>
+        </w:numPr>
+        <w:ind w:left="1080" w:hanging="360"/>
+      </w:pPr>
+      <w:r>
+        <w:t>sd – the standard deviation of the calculated development time.</w:t>
+      </w:r>
+    </w:p>
+    <w:p>
+      <w:pPr>
+        <w:pStyle w:val="ListParagraph"/>
+        <w:numPr>
+          <w:ilvl w:val="3"/>
+          <w:numId w:val="13"/>
+        </w:numPr>
+        <w:ind w:left="1080" w:hanging="360"/>
+      </w:pPr>
+      <w:r>
+        <w:t xml:space="preserve">n.count </w:t>
+      </w:r>
+      <w:r>
+        <w:t>–</w:t>
+      </w:r>
+      <w:r>
+        <w:t xml:space="preserve"> </w:t>
+      </w:r>
+      <w:r>
+        <w:t>the number of individuals used to calculate development time.</w:t>
+      </w:r>
+    </w:p>
+    <w:p>
+      <w:pPr>
+        <w:pStyle w:val="ListParagraph"/>
+        <w:numPr>
+          <w:ilvl w:val="3"/>
+          <w:numId w:val="13"/>
+        </w:numPr>
+        <w:ind w:left="1080" w:hanging="360"/>
+      </w:pPr>
+      <w:r>
+        <w:t>se – the standard error of the calculated development time.</w:t>
+      </w:r>
+    </w:p>
+    <w:p>
+      <w:pPr>
+        <w:pStyle w:val="ListParagraph"/>
+        <w:numPr>
+          <w:ilvl w:val="3"/>
+          <w:numId w:val="13"/>
+        </w:numPr>
+        <w:ind w:left="1080" w:hanging="360"/>
+      </w:pPr>
+      <w:r>
+        <w:t>lower.ci – the lower bound of the 95% confidence interval.</w:t>
+      </w:r>
+    </w:p>
+    <w:p>
+      <w:pPr>
+        <w:pStyle w:val="ListParagraph"/>
+        <w:numPr>
+          <w:ilvl w:val="3"/>
+          <w:numId w:val="13"/>
+        </w:numPr>
+        <w:ind w:left="1080" w:hanging="360"/>
+      </w:pPr>
+      <w:r>
+        <w:t>upper.ci – the upper bound of the 95% confidence interval.</w:t>
+      </w:r>
+    </w:p>
+    <w:p>
+      <w:pPr>
+        <w:pStyle w:val="ListParagraph"/>
+        <w:numPr>
+          <w:ilvl w:val="3"/>
+          <w:numId w:val="13"/>
+        </w:numPr>
+        <w:ind w:left="1080" w:hanging="360"/>
+      </w:pPr>
+      <w:r>
+        <w:t xml:space="preserve">Stage – the life </w:t>
+      </w:r>
+      <w:r>
+        <w:t xml:space="preserve">stage </w:t>
+      </w:r>
+      <w:r>
+        <w:t>reflecting the calculated development time.</w:t>
+      </w:r>
+    </w:p>
+    <w:p>
+      <w:pPr>
+        <w:pStyle w:val="ListParagraph"/>
+        <w:ind w:left="1080"/>
+      </w:pPr>
+    </w:p>
+    <w:p>
+      <w:pPr>
+        <w:pStyle w:val="ListParagraph"/>
+        <w:numPr>
+          <w:ilvl w:val="2"/>
+          <w:numId w:val="13"/>
+        </w:numPr>
+        <w:ind w:left="360"/>
+      </w:pPr>
+      <w:r>
+        <w:t>GR_data_MS_w_11.txt</w:t>
+      </w:r>
+      <w:r>
+        <w:t xml:space="preserve"> – this file is a summary of calculated </w:t>
+      </w:r>
+      <w:r>
+        <w:t xml:space="preserve">somatic </w:t>
+      </w:r>
+      <w:r>
+        <w:t xml:space="preserve">growth rates </w:t>
+      </w:r>
+      <w:r>
+        <w:t>from measured body sizes and calculated development times.</w:t>
+      </w:r>
+      <w:r>
+        <w:t xml:space="preserve"> </w:t>
+      </w:r>
+      <w:r>
+        <w:t xml:space="preserve">The F11 data only includes the AM and OWA treatments for the food-limited experiment. </w:t>
+      </w:r>
+      <w:r>
+        <w:t xml:space="preserve">There are </w:t>
+      </w:r>
+      <w:r>
+        <w:t>fifteen</w:t>
+      </w:r>
+      <w:r>
+        <w:t xml:space="preserve"> (1</w:t>
+      </w:r>
+      <w:r>
+        <w:t>5</w:t>
+      </w:r>
+      <w:r>
+        <w:t>) columns of data:</w:t>
+      </w:r>
+    </w:p>
+    <w:p>
+      <w:pPr>
+        <w:pStyle w:val="ListParagraph"/>
+        <w:numPr>
+          <w:ilvl w:val="3"/>
+          <w:numId w:val="13"/>
+        </w:numPr>
+        <w:ind w:left="1080" w:hanging="360"/>
+      </w:pPr>
+      <w:r>
+        <w:t>Generation – the generation where the data was collected.</w:t>
+      </w:r>
+    </w:p>
+    <w:p>
+      <w:pPr>
+        <w:pStyle w:val="ListParagraph"/>
+        <w:numPr>
+          <w:ilvl w:val="3"/>
+          <w:numId w:val="13"/>
+        </w:numPr>
+        <w:ind w:left="1080" w:hanging="360"/>
+      </w:pPr>
+      <w:r>
+        <w:t>Treatment – the treatment affiliated with survival data collected (1 = AM, 2 = OA, 3 = OW, 4 = OWA).</w:t>
+      </w:r>
+    </w:p>
+    <w:p>
+      <w:pPr>
+        <w:pStyle w:val="ListParagraph"/>
+        <w:numPr>
+          <w:ilvl w:val="3"/>
+          <w:numId w:val="13"/>
+        </w:numPr>
+        <w:ind w:left="1080" w:hanging="360"/>
+      </w:pPr>
+      <w:r>
+        <w:t>Rep – the culture replicate that the data was collected from.</w:t>
+      </w:r>
+    </w:p>
+    <w:p>
+      <w:pPr>
+        <w:pStyle w:val="ListParagraph"/>
+        <w:numPr>
+          <w:ilvl w:val="3"/>
+          <w:numId w:val="13"/>
+        </w:numPr>
+        <w:ind w:left="1080" w:hanging="360"/>
+      </w:pPr>
+      <w:r>
+        <w:t>Stage.x – the stage of</w:t>
+      </w:r>
+      <w:r>
+        <w:t xml:space="preserve"> the mature life stage used to calculate the somatic growth rate.</w:t>
+      </w:r>
+    </w:p>
+    <w:p>
+      <w:pPr>
+        <w:pStyle w:val="ListParagraph"/>
+        <w:numPr>
+          <w:ilvl w:val="3"/>
+          <w:numId w:val="13"/>
+        </w:numPr>
+        <w:ind w:left="1080" w:hanging="360"/>
+      </w:pPr>
+      <w:r>
+        <w:t>Number.x – the individual within a replicate for each treatment</w:t>
+      </w:r>
+      <w:r>
+        <w:t xml:space="preserve"> of the mature life stage</w:t>
       </w:r>
       <w:r>
         <w:t>.</w:t>
@@ -1269,7 +2322,94 @@
         <w:ind w:left="1080" w:hanging="360"/>
       </w:pPr>
       <w:r>
-        <w:t xml:space="preserve">Un1 </w:t>
+        <w:t>Length.x – the measured length of the mature individual.</w:t>
+      </w:r>
+    </w:p>
+    <w:p>
+      <w:pPr>
+        <w:pStyle w:val="ListParagraph"/>
+        <w:numPr>
+          <w:ilvl w:val="3"/>
+          <w:numId w:val="13"/>
+        </w:numPr>
+        <w:ind w:left="1080" w:hanging="360"/>
+      </w:pPr>
+      <w:r>
+        <w:t>Weight.x – the calculated weight of the mature individual.</w:t>
+      </w:r>
+    </w:p>
+    <w:p>
+      <w:pPr>
+        <w:pStyle w:val="ListParagraph"/>
+        <w:numPr>
+          <w:ilvl w:val="3"/>
+          <w:numId w:val="13"/>
+        </w:numPr>
+        <w:ind w:left="1080" w:hanging="360"/>
+      </w:pPr>
+      <w:r>
+        <w:t xml:space="preserve">Stage.y – the </w:t>
+      </w:r>
+      <w:r>
+        <w:t>stage of the C1 individual used to pair with the mature individual for change in body weight</w:t>
+      </w:r>
+      <w:r>
+        <w:t>.</w:t>
+      </w:r>
+    </w:p>
+    <w:p>
+      <w:pPr>
+        <w:pStyle w:val="ListParagraph"/>
+        <w:numPr>
+          <w:ilvl w:val="3"/>
+          <w:numId w:val="13"/>
+        </w:numPr>
+        <w:ind w:left="1080" w:hanging="360"/>
+      </w:pPr>
+      <w:r>
+        <w:t>Number.y – the individual within a replicate for each treatment of the C1 life stage.</w:t>
+      </w:r>
+    </w:p>
+    <w:p>
+      <w:pPr>
+        <w:pStyle w:val="ListParagraph"/>
+        <w:numPr>
+          <w:ilvl w:val="3"/>
+          <w:numId w:val="13"/>
+        </w:numPr>
+        <w:ind w:left="1080" w:hanging="360"/>
+      </w:pPr>
+      <w:r>
+        <w:t>Weight.y – the calculated weight of the C1 individual.</w:t>
+      </w:r>
+    </w:p>
+    <w:p>
+      <w:pPr>
+        <w:pStyle w:val="ListParagraph"/>
+        <w:numPr>
+          <w:ilvl w:val="3"/>
+          <w:numId w:val="13"/>
+        </w:numPr>
+        <w:ind w:left="1080" w:hanging="360"/>
+      </w:pPr>
+      <w:r>
+        <w:t>weight</w:t>
+      </w:r>
+      <w:r>
+        <w:t>.diff – the change in weight between the C1 and C6F/C6M stage.</w:t>
+      </w:r>
+    </w:p>
+    <w:p>
+      <w:pPr>
+        <w:pStyle w:val="ListParagraph"/>
+        <w:numPr>
+          <w:ilvl w:val="3"/>
+          <w:numId w:val="13"/>
+        </w:numPr>
+        <w:ind w:left="1080" w:hanging="360"/>
+      </w:pPr>
+      <w:r>
+        <w:t xml:space="preserve">Beak </w:t>
       </w:r>
       <w:r>
         <w:t>–</w:t>
@@ -1278,161 +2418,36 @@
         <w:t xml:space="preserve"> </w:t>
       </w:r>
       <w:r>
-        <w:t>the number of unhatched eggs observed after the first 48 h egg laying period.</w:t>
-      </w:r>
-    </w:p>
-    <w:p>
-      <w:pPr>
-        <w:pStyle w:val="ListParagraph"/>
-        <w:numPr>
-          <w:ilvl w:val="3"/>
-          <w:numId w:val="13"/>
-        </w:numPr>
-        <w:ind w:left="1080" w:hanging="360"/>
-      </w:pPr>
-      <w:r>
-        <w:t>Sum1 – the sum of Naup1 and Un1.</w:t>
-      </w:r>
-    </w:p>
-    <w:p>
-      <w:pPr>
-        <w:pStyle w:val="ListParagraph"/>
-        <w:numPr>
-          <w:ilvl w:val="3"/>
-          <w:numId w:val="13"/>
-        </w:numPr>
-        <w:ind w:left="1080" w:hanging="360"/>
-      </w:pPr>
-      <w:r>
-        <w:t xml:space="preserve">EPR1 – the egg production rate over the </w:t>
-      </w:r>
-      <w:bookmarkStart w:id="0" w:name="_Hlk106715078"/>
-      <w:r>
-        <w:t>second</w:t>
-      </w:r>
-      <w:bookmarkEnd w:id="0"/>
-      <w:r>
-        <w:t xml:space="preserve"> 48 h.</w:t>
-      </w:r>
-    </w:p>
-    <w:p>
-      <w:pPr>
-        <w:pStyle w:val="ListParagraph"/>
-        <w:numPr>
-          <w:ilvl w:val="3"/>
-          <w:numId w:val="13"/>
-        </w:numPr>
-        <w:ind w:left="1080" w:hanging="360"/>
-      </w:pPr>
-      <w:r>
-        <w:t>HF1 – the hatching success of eggs laid over the second 48 h.</w:t>
-      </w:r>
-    </w:p>
-    <w:p>
-      <w:pPr>
-        <w:pStyle w:val="ListParagraph"/>
-        <w:numPr>
-          <w:ilvl w:val="3"/>
-          <w:numId w:val="13"/>
-        </w:numPr>
-        <w:ind w:left="1080" w:hanging="360"/>
-      </w:pPr>
-      <w:r>
-        <w:t>Naup2 – the number of nauplii observed after the second 48 h egg laying period.</w:t>
-      </w:r>
-    </w:p>
-    <w:p>
-      <w:pPr>
-        <w:pStyle w:val="ListParagraph"/>
-        <w:numPr>
-          <w:ilvl w:val="3"/>
-          <w:numId w:val="13"/>
-        </w:numPr>
-        <w:ind w:left="1080" w:hanging="360"/>
-      </w:pPr>
-      <w:r>
-        <w:t>Un2 – the number of unhatched eggs observed after the second 48 h egg laying period.</w:t>
-      </w:r>
-    </w:p>
-    <w:p>
-      <w:pPr>
-        <w:pStyle w:val="ListParagraph"/>
-        <w:numPr>
-          <w:ilvl w:val="3"/>
-          <w:numId w:val="13"/>
-        </w:numPr>
-        <w:ind w:left="1080" w:hanging="360"/>
-      </w:pPr>
-      <w:r>
-        <w:t>Sum2 – the sum of Naup1 and Un1.</w:t>
-      </w:r>
-    </w:p>
-    <w:p>
-      <w:pPr>
-        <w:pStyle w:val="ListParagraph"/>
-        <w:numPr>
-          <w:ilvl w:val="3"/>
-          <w:numId w:val="13"/>
-        </w:numPr>
-        <w:ind w:left="1080" w:hanging="360"/>
-      </w:pPr>
-      <w:r>
-        <w:t>EPR2 – the egg production rate over the second 48 h.</w:t>
-      </w:r>
-    </w:p>
-    <w:p>
-      <w:pPr>
-        <w:pStyle w:val="ListParagraph"/>
-        <w:numPr>
-          <w:ilvl w:val="3"/>
-          <w:numId w:val="13"/>
-        </w:numPr>
-        <w:ind w:left="1080" w:hanging="360"/>
-      </w:pPr>
-      <w:r>
-        <w:t>HF2 – the hatching success of eggs laid over the</w:t>
-      </w:r>
-      <w:r>
-        <w:t xml:space="preserve"> </w:t>
-      </w:r>
-      <w:r>
-        <w:t>second 48 h.</w:t>
-      </w:r>
-    </w:p>
-    <w:p>
-      <w:pPr>
-        <w:pStyle w:val="ListParagraph"/>
-        <w:numPr>
-          <w:ilvl w:val="3"/>
-          <w:numId w:val="13"/>
-        </w:numPr>
-        <w:ind w:left="1080" w:hanging="360"/>
-      </w:pPr>
-      <w:proofErr w:type="spellStart"/>
-      <w:r>
-        <w:t>EPRtot</w:t>
-      </w:r>
-      <w:proofErr w:type="spellEnd"/>
-      <w:r>
-        <w:t xml:space="preserve"> – the overall rate of egg production over the entire 96 h.</w:t>
-      </w:r>
-    </w:p>
-    <w:p>
-      <w:pPr>
-        <w:pStyle w:val="ListParagraph"/>
-        <w:numPr>
-          <w:ilvl w:val="3"/>
-          <w:numId w:val="13"/>
-        </w:numPr>
-        <w:ind w:left="1080" w:hanging="360"/>
-      </w:pPr>
-      <w:proofErr w:type="spellStart"/>
-      <w:r>
-        <w:t>Hftot</w:t>
-      </w:r>
-      <w:proofErr w:type="spellEnd"/>
-      <w:r>
-        <w:t xml:space="preserve"> – the overall rate of hatching success.</w:t>
+        <w:t>the beaker used during the experiment.</w:t>
+      </w:r>
+    </w:p>
+    <w:p>
+      <w:pPr>
+        <w:pStyle w:val="ListParagraph"/>
+        <w:numPr>
+          <w:ilvl w:val="3"/>
+          <w:numId w:val="13"/>
+        </w:numPr>
+        <w:ind w:left="1080" w:hanging="360"/>
+      </w:pPr>
+      <w:r>
+        <w:t xml:space="preserve">Dev.diff – the difference in development time between the mature life stage and the </w:t>
+      </w:r>
+      <w:r>
+        <w:t>C1 life stage.</w:t>
+      </w:r>
+    </w:p>
+    <w:p>
+      <w:pPr>
+        <w:pStyle w:val="ListParagraph"/>
+        <w:numPr>
+          <w:ilvl w:val="3"/>
+          <w:numId w:val="13"/>
+        </w:numPr>
+        <w:ind w:left="1080" w:hanging="360"/>
+      </w:pPr>
+      <w:r>
+        <w:t>Growth.Rate – the calculated somatic growth rate.</w:t>
       </w:r>
     </w:p>
     <w:p>
@@ -1451,28 +2466,60 @@
         <w:ind w:left="360"/>
       </w:pPr>
       <w:r>
-        <w:t xml:space="preserve">Feeding_cost_epr.txt – this file is a tab-delimited text file of egg production and hatching success data collected during the </w:t>
-      </w:r>
-      <w:r>
-        <w:t xml:space="preserve">F11 </w:t>
-      </w:r>
-      <w:r>
-        <w:t>reciprocal transplant food-limitation experiment. There are a total of fourteen (14) columns</w:t>
-      </w:r>
-      <w:r>
-        <w:t>:</w:t>
-      </w:r>
-    </w:p>
-    <w:p>
-      <w:pPr>
-        <w:pStyle w:val="ListParagraph"/>
-        <w:numPr>
-          <w:ilvl w:val="3"/>
-          <w:numId w:val="13"/>
-        </w:numPr>
-        <w:ind w:left="1080" w:hanging="360"/>
-      </w:pPr>
-      <w:r>
+        <w:t>lambda_results_devtime_surv_epr_hf_sex_w_f11</w:t>
+      </w:r>
+      <w:r>
+        <w:t>.txt</w:t>
+      </w:r>
+      <w:r>
+        <w:t xml:space="preserve"> – This is a tab</w:t>
+      </w:r>
+      <w:r>
+        <w:t>-delimited text file</w:t>
+      </w:r>
+      <w:r>
+        <w:t xml:space="preserve"> of the calculated fitness (λ) data derived from </w:t>
+      </w:r>
+      <w:r>
+        <w:t xml:space="preserve">life-history trait data. </w:t>
+      </w:r>
+      <w:r>
+        <w:t xml:space="preserve">The F11 data only includes the AM and OWA treatments for the food-limited experiment. </w:t>
+      </w:r>
+      <w:r>
+        <w:t xml:space="preserve">There are </w:t>
+      </w:r>
+      <w:r>
+        <w:t xml:space="preserve">nine (9) </w:t>
+      </w:r>
+      <w:r>
+        <w:t>columns of data:</w:t>
+      </w:r>
+    </w:p>
+    <w:p>
+      <w:pPr>
+        <w:pStyle w:val="ListParagraph"/>
+        <w:numPr>
+          <w:ilvl w:val="3"/>
+          <w:numId w:val="13"/>
+        </w:numPr>
+        <w:ind w:left="1080" w:hanging="360"/>
+      </w:pPr>
+      <w:r>
+        <w:t>Generation – the generation where the data was collected.</w:t>
+      </w:r>
+    </w:p>
+    <w:p>
+      <w:pPr>
+        <w:pStyle w:val="ListParagraph"/>
+        <w:numPr>
+          <w:ilvl w:val="3"/>
+          <w:numId w:val="13"/>
+        </w:numPr>
+        <w:ind w:left="1080" w:hanging="360"/>
+      </w:pPr>
+      <w:r>
+        <w:lastRenderedPageBreak/>
         <w:t>Treatment – the treatment affiliated with survival data collected (1 = AM, 2 = OA, 3 = OW, 4 = OWA).</w:t>
       </w:r>
     </w:p>
@@ -1486,175 +2533,109 @@
         <w:ind w:left="1080" w:hanging="360"/>
       </w:pPr>
       <w:r>
-        <w:lastRenderedPageBreak/>
-        <w:t>Food – the food concentration (</w:t>
-      </w:r>
-      <w:proofErr w:type="spellStart"/>
-      <w:r>
-        <w:t>μg</w:t>
-      </w:r>
-      <w:proofErr w:type="spellEnd"/>
-      <w:r>
-        <w:t xml:space="preserve"> C/L) for each individual mate pair.</w:t>
-      </w:r>
-    </w:p>
-    <w:p>
-      <w:pPr>
-        <w:pStyle w:val="ListParagraph"/>
-        <w:numPr>
-          <w:ilvl w:val="3"/>
-          <w:numId w:val="13"/>
-        </w:numPr>
-        <w:ind w:left="1080" w:hanging="360"/>
-      </w:pPr>
-      <w:r>
-        <w:t>Bin – the culture replicate that the data was collected from.</w:t>
-      </w:r>
-    </w:p>
-    <w:p>
-      <w:pPr>
-        <w:pStyle w:val="ListParagraph"/>
-        <w:numPr>
-          <w:ilvl w:val="3"/>
-          <w:numId w:val="13"/>
-        </w:numPr>
-        <w:ind w:left="1080" w:hanging="360"/>
-      </w:pPr>
-      <w:r>
-        <w:t>Hatch1 – the number of hatched nauplii observed after the first 24 h egg laying period.</w:t>
-      </w:r>
-    </w:p>
-    <w:p>
-      <w:pPr>
-        <w:pStyle w:val="ListParagraph"/>
-        <w:numPr>
-          <w:ilvl w:val="3"/>
-          <w:numId w:val="13"/>
-        </w:numPr>
-        <w:ind w:left="1080" w:hanging="360"/>
-      </w:pPr>
-      <w:r>
-        <w:t>Hatch2 – the number of hatched nauplii observed after the second 24 h egg laying period.</w:t>
-      </w:r>
-    </w:p>
-    <w:p>
-      <w:pPr>
-        <w:pStyle w:val="ListParagraph"/>
-        <w:numPr>
-          <w:ilvl w:val="3"/>
-          <w:numId w:val="13"/>
-        </w:numPr>
-        <w:ind w:left="1080" w:hanging="360"/>
-      </w:pPr>
-      <w:r>
-        <w:t>Hatch3 – the number of hatched nauplii observed after the third 24 h egg laying period.</w:t>
-      </w:r>
-    </w:p>
-    <w:p>
-      <w:pPr>
-        <w:pStyle w:val="ListParagraph"/>
-        <w:numPr>
-          <w:ilvl w:val="3"/>
-          <w:numId w:val="13"/>
-        </w:numPr>
-        <w:ind w:left="1080" w:hanging="360"/>
-      </w:pPr>
-      <w:r>
-        <w:t>Unhatch1 – the number of unhatched eggs observed after the first 24 h egg laying period.</w:t>
-      </w:r>
-    </w:p>
-    <w:p>
-      <w:pPr>
-        <w:pStyle w:val="ListParagraph"/>
-        <w:numPr>
-          <w:ilvl w:val="3"/>
-          <w:numId w:val="13"/>
-        </w:numPr>
-        <w:ind w:left="1080" w:hanging="360"/>
-      </w:pPr>
-      <w:r>
-        <w:t>Unhatch2 – the number of unhatched eggs observed after the second 24 h egg laying period.</w:t>
-      </w:r>
-    </w:p>
-    <w:p>
-      <w:pPr>
-        <w:pStyle w:val="ListParagraph"/>
-        <w:numPr>
-          <w:ilvl w:val="3"/>
-          <w:numId w:val="13"/>
-        </w:numPr>
-        <w:ind w:left="1080" w:hanging="360"/>
-      </w:pPr>
-      <w:r>
-        <w:t>Unhatch3 – the number of unhatched eggs observed after the third 24 h egg laying period.</w:t>
-      </w:r>
-    </w:p>
-    <w:p>
-      <w:pPr>
-        <w:pStyle w:val="ListParagraph"/>
-        <w:numPr>
-          <w:ilvl w:val="3"/>
-          <w:numId w:val="13"/>
-        </w:numPr>
-        <w:ind w:left="1080" w:hanging="360"/>
-      </w:pPr>
-      <w:r>
-        <w:t>EPR – the overall rate of egg production over the entire 72 h egg laying period.</w:t>
-      </w:r>
-    </w:p>
-    <w:p>
-      <w:pPr>
-        <w:pStyle w:val="ListParagraph"/>
-        <w:numPr>
-          <w:ilvl w:val="3"/>
-          <w:numId w:val="13"/>
-        </w:numPr>
-        <w:ind w:left="1080" w:hanging="360"/>
-      </w:pPr>
-      <w:r>
-        <w:t xml:space="preserve">HF1 – the hatching frequency after the </w:t>
-      </w:r>
-      <w:r>
-        <w:t>first 24 h egg laying period.</w:t>
-      </w:r>
-    </w:p>
-    <w:p>
-      <w:pPr>
-        <w:pStyle w:val="ListParagraph"/>
-        <w:numPr>
-          <w:ilvl w:val="3"/>
-          <w:numId w:val="13"/>
-        </w:numPr>
-        <w:ind w:left="1080" w:hanging="360"/>
-      </w:pPr>
-      <w:r>
-        <w:t>HF2 – the hatching frequency after the second 24 h egg laying period.</w:t>
-      </w:r>
-    </w:p>
-    <w:p>
-      <w:pPr>
-        <w:pStyle w:val="ListParagraph"/>
-        <w:numPr>
-          <w:ilvl w:val="3"/>
-          <w:numId w:val="13"/>
-        </w:numPr>
-        <w:ind w:left="1080" w:hanging="360"/>
-      </w:pPr>
-      <w:r>
-        <w:t>HF2 – the hatching frequency after the third 24 h egg laying period.</w:t>
-      </w:r>
-    </w:p>
-    <w:p>
-      <w:pPr>
-        <w:pStyle w:val="ListParagraph"/>
-        <w:numPr>
-          <w:ilvl w:val="3"/>
-          <w:numId w:val="13"/>
-        </w:numPr>
-        <w:ind w:left="1080" w:hanging="360"/>
-      </w:pPr>
-      <w:r>
-        <w:t>HF – the overall hatching frequency over the entire 72 h egg laying period.</w:t>
+        <w:t>Rep – the culture replicate that the data was collected from.</w:t>
+      </w:r>
+    </w:p>
+    <w:p>
+      <w:pPr>
+        <w:pStyle w:val="ListParagraph"/>
+        <w:numPr>
+          <w:ilvl w:val="3"/>
+          <w:numId w:val="13"/>
+        </w:numPr>
+        <w:ind w:left="1080" w:hanging="360"/>
+      </w:pPr>
+      <w:r>
+        <w:t>lambda – the calculated fitness (λ) value.</w:t>
+      </w:r>
+    </w:p>
+    <w:p>
+      <w:pPr>
+        <w:pStyle w:val="ListParagraph"/>
+        <w:numPr>
+          <w:ilvl w:val="3"/>
+          <w:numId w:val="13"/>
+        </w:numPr>
+        <w:ind w:left="1080" w:hanging="360"/>
+      </w:pPr>
+      <w:r>
+        <w:t>surv</w:t>
+      </w:r>
+      <w:r>
+        <w:t xml:space="preserve"> – the survival value used to calculate λ.</w:t>
+      </w:r>
+    </w:p>
+    <w:p>
+      <w:pPr>
+        <w:pStyle w:val="ListParagraph"/>
+        <w:numPr>
+          <w:ilvl w:val="3"/>
+          <w:numId w:val="13"/>
+        </w:numPr>
+        <w:ind w:left="1080" w:hanging="360"/>
+      </w:pPr>
+      <w:r>
+        <w:t>epr</w:t>
+      </w:r>
+      <w:r>
+        <w:t xml:space="preserve"> – the EPR value</w:t>
+      </w:r>
+      <w:r>
+        <w:t xml:space="preserve"> (eggs per female per day) </w:t>
+      </w:r>
+      <w:r>
+        <w:t>used to calculate λ.</w:t>
+      </w:r>
+    </w:p>
+    <w:p>
+      <w:pPr>
+        <w:pStyle w:val="ListParagraph"/>
+        <w:numPr>
+          <w:ilvl w:val="3"/>
+          <w:numId w:val="13"/>
+        </w:numPr>
+        <w:ind w:left="1080" w:hanging="360"/>
+      </w:pPr>
+      <w:r>
+        <w:t>hf</w:t>
+      </w:r>
+      <w:r>
+        <w:t xml:space="preserve"> – the hatching success value used to calculate λ.</w:t>
+      </w:r>
+    </w:p>
+    <w:p>
+      <w:pPr>
+        <w:pStyle w:val="ListParagraph"/>
+        <w:numPr>
+          <w:ilvl w:val="3"/>
+          <w:numId w:val="13"/>
+        </w:numPr>
+        <w:ind w:left="1080" w:hanging="360"/>
+      </w:pPr>
+      <w:r>
+        <w:t>sex</w:t>
+      </w:r>
+      <w:r>
+        <w:t xml:space="preserve"> – the female sex ratio used to calculate λ.</w:t>
+      </w:r>
+    </w:p>
+    <w:p>
+      <w:pPr>
+        <w:pStyle w:val="ListParagraph"/>
+        <w:numPr>
+          <w:ilvl w:val="3"/>
+          <w:numId w:val="13"/>
+        </w:numPr>
+        <w:ind w:left="1080" w:hanging="360"/>
+      </w:pPr>
+      <w:r>
+        <w:t>dev</w:t>
+      </w:r>
+      <w:r>
+        <w:t xml:space="preserve">.time – the development time </w:t>
+      </w:r>
+      <w:r>
+        <w:t>(days) to adulthood needed to calculate λ.</w:t>
       </w:r>
     </w:p>
     <w:p>
@@ -1673,10 +2654,22 @@
         <w:ind w:left="360"/>
       </w:pPr>
       <w:r>
-        <w:t>SurvDataTransplant.txt – this file is a tab-delimited text file of survival data collected during the F11 reciprocal transplant food-limitation experiment. There are a total of thirteen (13) columns</w:t>
-      </w:r>
-      <w:r>
-        <w:t>:</w:t>
+        <w:t>lambda_results_cost_f11_surv_epr_hf_devtime</w:t>
+      </w:r>
+      <w:r>
+        <w:t xml:space="preserve">.txt – This is a tab-delimited text file of the calculated fitness (λ) data derived from life-history trait data during the F11 reciprocal transplant and food-limitation experiments. There are </w:t>
+      </w:r>
+      <w:r>
+        <w:t>eight</w:t>
+      </w:r>
+      <w:r>
+        <w:t xml:space="preserve"> (</w:t>
+      </w:r>
+      <w:r>
+        <w:t>8</w:t>
+      </w:r>
+      <w:r>
+        <w:t>) columns of data:</w:t>
       </w:r>
     </w:p>
     <w:p>
@@ -1702,20 +2695,7 @@
         <w:ind w:left="1080" w:hanging="360"/>
       </w:pPr>
       <w:r>
-        <w:t>Temp – the temperature (°C) of the respective treatment.</w:t>
-      </w:r>
-    </w:p>
-    <w:p>
-      <w:pPr>
-        <w:pStyle w:val="ListParagraph"/>
-        <w:numPr>
-          <w:ilvl w:val="3"/>
-          <w:numId w:val="13"/>
-        </w:numPr>
-        <w:ind w:left="1080" w:hanging="360"/>
-      </w:pPr>
-      <w:r>
-        <w:t>pH – the pH of the respective treatment.</w:t>
+        <w:t>Food – the food concentration (μg C/L) for each individual mate pair.</w:t>
       </w:r>
     </w:p>
     <w:p>
@@ -1741,123 +2721,59 @@
         <w:ind w:left="1080" w:hanging="360"/>
       </w:pPr>
       <w:r>
-        <w:t>Beak – the beaker used during the experiment.</w:t>
-      </w:r>
-    </w:p>
-    <w:p>
-      <w:pPr>
-        <w:pStyle w:val="ListParagraph"/>
-        <w:numPr>
-          <w:ilvl w:val="3"/>
-          <w:numId w:val="13"/>
-        </w:numPr>
-        <w:ind w:left="1080" w:hanging="360"/>
-      </w:pPr>
-      <w:r>
-        <w:t>time – the day evaluated for the survival experiment.</w:t>
-      </w:r>
-    </w:p>
-    <w:p>
-      <w:pPr>
-        <w:pStyle w:val="ListParagraph"/>
-        <w:numPr>
-          <w:ilvl w:val="3"/>
-          <w:numId w:val="13"/>
-        </w:numPr>
-        <w:ind w:left="1080" w:hanging="360"/>
-      </w:pPr>
-      <w:proofErr w:type="spellStart"/>
-      <w:r>
-        <w:t>nx</w:t>
-      </w:r>
-      <w:proofErr w:type="spellEnd"/>
-      <w:r>
-        <w:t xml:space="preserve"> – the number of live individuals on any day.</w:t>
-      </w:r>
-    </w:p>
-    <w:p>
-      <w:pPr>
-        <w:pStyle w:val="ListParagraph"/>
-        <w:numPr>
-          <w:ilvl w:val="3"/>
-          <w:numId w:val="13"/>
-        </w:numPr>
-        <w:ind w:left="1080" w:hanging="360"/>
-      </w:pPr>
-      <w:r>
-        <w:t>lx - the proportion of surviving individuals.</w:t>
-      </w:r>
-    </w:p>
-    <w:p>
-      <w:pPr>
-        <w:pStyle w:val="ListParagraph"/>
-        <w:numPr>
-          <w:ilvl w:val="3"/>
-          <w:numId w:val="13"/>
-        </w:numPr>
-        <w:ind w:left="1080" w:hanging="360"/>
-      </w:pPr>
-      <w:proofErr w:type="spellStart"/>
-      <w:r>
-        <w:t>Ndev</w:t>
-      </w:r>
-      <w:proofErr w:type="spellEnd"/>
-      <w:r>
-        <w:t xml:space="preserve"> – the number of copepodites observed on any day.</w:t>
-      </w:r>
-    </w:p>
-    <w:p>
-      <w:pPr>
-        <w:pStyle w:val="ListParagraph"/>
-        <w:numPr>
-          <w:ilvl w:val="3"/>
-          <w:numId w:val="13"/>
-        </w:numPr>
-        <w:ind w:left="1080" w:hanging="360"/>
-      </w:pPr>
-      <w:proofErr w:type="spellStart"/>
-      <w:r>
-        <w:t>Cdev</w:t>
-      </w:r>
-      <w:proofErr w:type="spellEnd"/>
-      <w:r>
-        <w:t xml:space="preserve"> – the number of adults observed on any day.</w:t>
-      </w:r>
-    </w:p>
-    <w:p>
-      <w:pPr>
-        <w:pStyle w:val="ListParagraph"/>
-        <w:numPr>
-          <w:ilvl w:val="3"/>
-          <w:numId w:val="13"/>
-        </w:numPr>
-        <w:ind w:left="1080" w:hanging="360"/>
-      </w:pPr>
-      <w:proofErr w:type="spellStart"/>
-      <w:r>
-        <w:t>F.Ratio</w:t>
-      </w:r>
-      <w:proofErr w:type="spellEnd"/>
-      <w:r>
-        <w:t xml:space="preserve"> – the ratio of females observed on any day.</w:t>
-      </w:r>
-    </w:p>
-    <w:p>
-      <w:pPr>
-        <w:pStyle w:val="ListParagraph"/>
-        <w:numPr>
-          <w:ilvl w:val="3"/>
-          <w:numId w:val="13"/>
-        </w:numPr>
-        <w:ind w:left="1080" w:hanging="360"/>
-      </w:pPr>
-      <w:proofErr w:type="spellStart"/>
-      <w:r>
-        <w:t>M.Ratio</w:t>
-      </w:r>
-      <w:proofErr w:type="spellEnd"/>
-      <w:r>
-        <w:t xml:space="preserve"> – the ratio of females observed on any day.</w:t>
+        <w:t>surv – the survival value used to calculate λ.</w:t>
+      </w:r>
+    </w:p>
+    <w:p>
+      <w:pPr>
+        <w:pStyle w:val="ListParagraph"/>
+        <w:numPr>
+          <w:ilvl w:val="3"/>
+          <w:numId w:val="13"/>
+        </w:numPr>
+        <w:ind w:left="1080" w:hanging="360"/>
+      </w:pPr>
+      <w:r>
+        <w:t>epr – the EPR value (eggs per female per day) used to calculate λ.</w:t>
+      </w:r>
+    </w:p>
+    <w:p>
+      <w:pPr>
+        <w:pStyle w:val="ListParagraph"/>
+        <w:numPr>
+          <w:ilvl w:val="3"/>
+          <w:numId w:val="13"/>
+        </w:numPr>
+        <w:ind w:left="1080" w:hanging="360"/>
+      </w:pPr>
+      <w:r>
+        <w:t>hf – the hatching success value used to calculate λ.</w:t>
+      </w:r>
+    </w:p>
+    <w:p>
+      <w:pPr>
+        <w:pStyle w:val="ListParagraph"/>
+        <w:numPr>
+          <w:ilvl w:val="3"/>
+          <w:numId w:val="13"/>
+        </w:numPr>
+        <w:ind w:left="1080" w:hanging="360"/>
+      </w:pPr>
+      <w:r>
+        <w:t>dev.time – the development time (days) to adulthood needed to calculate λ.</w:t>
+      </w:r>
+    </w:p>
+    <w:p>
+      <w:pPr>
+        <w:pStyle w:val="ListParagraph"/>
+        <w:numPr>
+          <w:ilvl w:val="3"/>
+          <w:numId w:val="13"/>
+        </w:numPr>
+        <w:ind w:left="1080" w:hanging="360"/>
+      </w:pPr>
+      <w:r>
+        <w:t>lambda – the calculated fitness (λ) value.</w:t>
       </w:r>
     </w:p>
     <w:p>
@@ -1876,1238 +2792,10 @@
         <w:ind w:left="360"/>
       </w:pPr>
       <w:r>
-        <w:t>Body</w:t>
-      </w:r>
-      <w:r>
-        <w:t xml:space="preserve">_size_data_MS_complete.txt </w:t>
-      </w:r>
-      <w:r>
-        <w:t>–</w:t>
-      </w:r>
-      <w:r>
-        <w:t xml:space="preserve"> </w:t>
-      </w:r>
-      <w:r>
-        <w:t xml:space="preserve">this file is a tab-delimited text file of body size data collected for the four original treatments </w:t>
-      </w:r>
-      <w:r>
-        <w:t xml:space="preserve">at generations 0, 2, 4, and 11. The F11 data </w:t>
-      </w:r>
-      <w:r>
-        <w:t xml:space="preserve">only includes the AM and OWA treatments for the food-limited </w:t>
-      </w:r>
-      <w:r>
-        <w:t>experiment.</w:t>
-      </w:r>
-      <w:r>
-        <w:t xml:space="preserve"> There are six (6) columns of data:</w:t>
-      </w:r>
-    </w:p>
-    <w:p>
-      <w:pPr>
-        <w:pStyle w:val="ListParagraph"/>
-        <w:numPr>
-          <w:ilvl w:val="3"/>
-          <w:numId w:val="13"/>
-        </w:numPr>
-        <w:ind w:left="1080" w:hanging="360"/>
-      </w:pPr>
-      <w:r>
-        <w:lastRenderedPageBreak/>
-        <w:t>Generation – the generation where the data was collected.</w:t>
-      </w:r>
-    </w:p>
-    <w:p>
-      <w:pPr>
-        <w:pStyle w:val="ListParagraph"/>
-        <w:numPr>
-          <w:ilvl w:val="3"/>
-          <w:numId w:val="13"/>
-        </w:numPr>
-        <w:ind w:left="1080" w:hanging="360"/>
-      </w:pPr>
-      <w:r>
-        <w:t>Treatment – the treatment affiliated with survival data collected (1 = AM, 2 = OA, 3 = OW, 4 = OWA).</w:t>
-      </w:r>
-    </w:p>
-    <w:p>
-      <w:pPr>
-        <w:pStyle w:val="ListParagraph"/>
-        <w:numPr>
-          <w:ilvl w:val="3"/>
-          <w:numId w:val="13"/>
-        </w:numPr>
-        <w:ind w:left="1080" w:hanging="360"/>
-      </w:pPr>
-      <w:r>
-        <w:t>Replicate – the culture replicate that the data was collected from.</w:t>
-      </w:r>
-    </w:p>
-    <w:p>
-      <w:pPr>
-        <w:pStyle w:val="ListParagraph"/>
-        <w:numPr>
-          <w:ilvl w:val="3"/>
-          <w:numId w:val="13"/>
-        </w:numPr>
-        <w:ind w:left="1080" w:hanging="360"/>
-      </w:pPr>
-      <w:r>
-        <w:t xml:space="preserve">Stage – the life stage </w:t>
-      </w:r>
-      <w:r>
-        <w:t>that the individual was collected and measured at</w:t>
-      </w:r>
-      <w:r>
-        <w:t xml:space="preserve"> (C1 = C1, C6F = C6 Female, C6M = C6 Male</w:t>
-      </w:r>
-      <w:r>
-        <w:t>.</w:t>
-      </w:r>
-    </w:p>
-    <w:p>
-      <w:pPr>
-        <w:pStyle w:val="ListParagraph"/>
-        <w:numPr>
-          <w:ilvl w:val="3"/>
-          <w:numId w:val="13"/>
-        </w:numPr>
-        <w:ind w:left="1080" w:hanging="360"/>
-      </w:pPr>
-      <w:r>
-        <w:t>Number – the individual within a replicate</w:t>
-      </w:r>
-      <w:r>
-        <w:t xml:space="preserve"> for each treatment.</w:t>
-      </w:r>
-    </w:p>
-    <w:p>
-      <w:pPr>
-        <w:pStyle w:val="ListParagraph"/>
-        <w:numPr>
-          <w:ilvl w:val="3"/>
-          <w:numId w:val="13"/>
-        </w:numPr>
-        <w:ind w:left="1080" w:hanging="360"/>
-      </w:pPr>
-      <w:r>
-        <w:t>Length</w:t>
-      </w:r>
-      <w:r>
-        <w:t xml:space="preserve"> – the measured length (mm).</w:t>
-      </w:r>
-    </w:p>
-    <w:p>
-      <w:pPr>
-        <w:pStyle w:val="ListParagraph"/>
-        <w:ind w:left="1080"/>
-      </w:pPr>
-    </w:p>
-    <w:p>
-      <w:pPr>
-        <w:pStyle w:val="ListParagraph"/>
-        <w:ind w:left="2160"/>
-      </w:pPr>
-    </w:p>
-    <w:p>
-      <w:pPr>
-        <w:pStyle w:val="ListParagraph"/>
-        <w:numPr>
-          <w:ilvl w:val="1"/>
-          <w:numId w:val="13"/>
-        </w:numPr>
-        <w:ind w:left="0"/>
-      </w:pPr>
-      <w:r>
-        <w:t>Output Data files</w:t>
-      </w:r>
-    </w:p>
-    <w:p>
-      <w:pPr>
-        <w:pStyle w:val="ListParagraph"/>
-        <w:ind w:left="1080"/>
-      </w:pPr>
-    </w:p>
-    <w:p>
-      <w:pPr>
-        <w:pStyle w:val="ListParagraph"/>
-        <w:numPr>
-          <w:ilvl w:val="2"/>
-          <w:numId w:val="13"/>
-        </w:numPr>
-        <w:ind w:left="360"/>
-      </w:pPr>
-      <w:r>
-        <w:t>EPR_HF_data_total_w_11.txt – this file is a tab-delimited text file of data used to calculate egg production rate (EPR) and hatching success (HS)</w:t>
-      </w:r>
-      <w:r>
-        <w:t xml:space="preserve"> for all generations of the original four treatments (AM, OA, OW, and OWA)</w:t>
-      </w:r>
-      <w:r>
-        <w:t xml:space="preserve">. </w:t>
-      </w:r>
-      <w:r>
-        <w:t xml:space="preserve">It is summarized from the </w:t>
-      </w:r>
-      <w:r>
-        <w:t xml:space="preserve">EPR_HS_data_total_raw.txt and Feeding_cost_epr.txt files. </w:t>
-      </w:r>
-      <w:r>
-        <w:t>There are nine (9) columns of data:</w:t>
-      </w:r>
-    </w:p>
-    <w:p>
-      <w:pPr>
-        <w:pStyle w:val="ListParagraph"/>
-        <w:numPr>
-          <w:ilvl w:val="3"/>
-          <w:numId w:val="13"/>
-        </w:numPr>
-        <w:ind w:left="1080" w:hanging="360"/>
-      </w:pPr>
-      <w:r>
-        <w:t>Generation – the generation where the data was collected.</w:t>
-      </w:r>
-    </w:p>
-    <w:p>
-      <w:pPr>
-        <w:pStyle w:val="ListParagraph"/>
-        <w:numPr>
-          <w:ilvl w:val="3"/>
-          <w:numId w:val="13"/>
-        </w:numPr>
-        <w:ind w:left="1080" w:hanging="360"/>
-      </w:pPr>
-      <w:r>
-        <w:t>Number – a replicate number assigned to an individual mate pair evaluated during egg production experiments.</w:t>
-      </w:r>
-    </w:p>
-    <w:p>
-      <w:pPr>
-        <w:pStyle w:val="ListParagraph"/>
-        <w:numPr>
-          <w:ilvl w:val="3"/>
-          <w:numId w:val="13"/>
-        </w:numPr>
-        <w:ind w:left="1080" w:hanging="360"/>
-      </w:pPr>
-      <w:r>
-        <w:t>Treatment – the treatment affiliated with survival data collected (1 = AM, 2 = OA, 3 = OW, 4 = OWA).</w:t>
-      </w:r>
-    </w:p>
-    <w:p>
-      <w:pPr>
-        <w:pStyle w:val="ListParagraph"/>
-        <w:numPr>
-          <w:ilvl w:val="3"/>
-          <w:numId w:val="13"/>
-        </w:numPr>
-        <w:ind w:left="1080" w:hanging="360"/>
-      </w:pPr>
-      <w:r>
-        <w:t>Temp – the temperature (°C) of the respective treatment.</w:t>
-      </w:r>
-    </w:p>
-    <w:p>
-      <w:pPr>
-        <w:pStyle w:val="ListParagraph"/>
-        <w:numPr>
-          <w:ilvl w:val="3"/>
-          <w:numId w:val="13"/>
-        </w:numPr>
-        <w:ind w:left="1080" w:hanging="360"/>
-      </w:pPr>
-      <w:r>
-        <w:t>pH – the pH of the respective treatment.</w:t>
-      </w:r>
-    </w:p>
-    <w:p>
-      <w:pPr>
-        <w:pStyle w:val="ListParagraph"/>
-        <w:numPr>
-          <w:ilvl w:val="3"/>
-          <w:numId w:val="13"/>
-        </w:numPr>
-        <w:ind w:left="1080" w:hanging="360"/>
-      </w:pPr>
-      <w:proofErr w:type="spellStart"/>
-      <w:r>
-        <w:t>EPRtot</w:t>
-      </w:r>
-      <w:proofErr w:type="spellEnd"/>
-      <w:r>
-        <w:t xml:space="preserve"> – the </w:t>
-      </w:r>
-      <w:r>
-        <w:t>calculated egg production rate.</w:t>
-      </w:r>
-    </w:p>
-    <w:p>
-      <w:pPr>
-        <w:pStyle w:val="ListParagraph"/>
-        <w:numPr>
-          <w:ilvl w:val="3"/>
-          <w:numId w:val="13"/>
-        </w:numPr>
-        <w:ind w:left="1080" w:hanging="360"/>
-      </w:pPr>
-      <w:proofErr w:type="spellStart"/>
-      <w:r>
-        <w:t>Hftot</w:t>
-      </w:r>
-      <w:proofErr w:type="spellEnd"/>
-      <w:r>
-        <w:t xml:space="preserve"> – the calculated hatching success rate.</w:t>
-      </w:r>
-    </w:p>
-    <w:p>
-      <w:pPr>
-        <w:pStyle w:val="ListParagraph"/>
-        <w:numPr>
-          <w:ilvl w:val="3"/>
-          <w:numId w:val="13"/>
-        </w:numPr>
-        <w:ind w:left="1080" w:hanging="360"/>
-      </w:pPr>
-      <w:proofErr w:type="spellStart"/>
-      <w:r>
-        <w:t>Generation.c</w:t>
-      </w:r>
-      <w:proofErr w:type="spellEnd"/>
-      <w:r>
-        <w:t xml:space="preserve"> – the generation where the data was collected.</w:t>
-      </w:r>
-    </w:p>
-    <w:p>
-      <w:pPr>
-        <w:pStyle w:val="ListParagraph"/>
-        <w:numPr>
-          <w:ilvl w:val="3"/>
-          <w:numId w:val="13"/>
-        </w:numPr>
-        <w:ind w:left="1080" w:hanging="360"/>
-      </w:pPr>
-      <w:r>
-        <w:t xml:space="preserve">Rep </w:t>
-      </w:r>
-      <w:r>
-        <w:t>–</w:t>
-      </w:r>
-      <w:r>
-        <w:t xml:space="preserve"> </w:t>
-      </w:r>
-      <w:r>
-        <w:t>the culture replicate that the data was collected from.</w:t>
-      </w:r>
-    </w:p>
-    <w:p>
-      <w:pPr>
-        <w:pStyle w:val="ListParagraph"/>
-        <w:ind w:left="1080"/>
-      </w:pPr>
-    </w:p>
-    <w:p>
-      <w:pPr>
-        <w:pStyle w:val="ListParagraph"/>
-        <w:numPr>
-          <w:ilvl w:val="2"/>
-          <w:numId w:val="13"/>
-        </w:numPr>
-        <w:ind w:left="360"/>
-      </w:pPr>
-      <w:r>
-        <w:t xml:space="preserve">Development_time_w_11.txt – this file is a </w:t>
-      </w:r>
-      <w:r>
-        <w:t xml:space="preserve">summarized </w:t>
-      </w:r>
-      <w:r>
-        <w:t xml:space="preserve">tab-delimited text file of </w:t>
-      </w:r>
-      <w:r>
-        <w:t>mean d</w:t>
-      </w:r>
-      <w:r>
-        <w:t>evelopment time data calculated from the raw survival data</w:t>
-      </w:r>
-      <w:r>
-        <w:t xml:space="preserve">. </w:t>
-      </w:r>
-      <w:r>
-        <w:t xml:space="preserve">The F11 data only includes the AM and OWA treatments for the food-limited experiment. </w:t>
-      </w:r>
-      <w:r>
-        <w:t xml:space="preserve">There are </w:t>
-      </w:r>
-      <w:r>
-        <w:t>eleven (11) columns of data:</w:t>
-      </w:r>
-    </w:p>
-    <w:p>
-      <w:pPr>
-        <w:pStyle w:val="ListParagraph"/>
-        <w:numPr>
-          <w:ilvl w:val="3"/>
-          <w:numId w:val="13"/>
-        </w:numPr>
-        <w:ind w:left="1080" w:hanging="360"/>
-      </w:pPr>
-      <w:r>
-        <w:t>Treatment – the treatment affiliated with survival data collected (1 = AM, 2 = OA, 3 = OW, 4 = OWA).</w:t>
-      </w:r>
-    </w:p>
-    <w:p>
-      <w:pPr>
-        <w:pStyle w:val="ListParagraph"/>
-        <w:numPr>
-          <w:ilvl w:val="3"/>
-          <w:numId w:val="13"/>
-        </w:numPr>
-        <w:ind w:left="1080" w:hanging="360"/>
-      </w:pPr>
-      <w:r>
-        <w:t>Rep – the culture replicate that the data was collected from.</w:t>
-      </w:r>
-    </w:p>
-    <w:p>
-      <w:pPr>
-        <w:pStyle w:val="ListParagraph"/>
-        <w:numPr>
-          <w:ilvl w:val="3"/>
-          <w:numId w:val="13"/>
-        </w:numPr>
-        <w:ind w:left="1080" w:hanging="360"/>
-      </w:pPr>
-      <w:r>
-        <w:t>Beak – the beaker used during the experiment.</w:t>
-      </w:r>
-    </w:p>
-    <w:p>
-      <w:pPr>
-        <w:pStyle w:val="ListParagraph"/>
-        <w:numPr>
-          <w:ilvl w:val="3"/>
-          <w:numId w:val="13"/>
-        </w:numPr>
-        <w:ind w:left="1080" w:hanging="360"/>
-      </w:pPr>
-      <w:r>
-        <w:t>Generation – the generation where the data was collected.</w:t>
-      </w:r>
-    </w:p>
-    <w:p>
-      <w:pPr>
-        <w:pStyle w:val="ListParagraph"/>
-        <w:numPr>
-          <w:ilvl w:val="3"/>
-          <w:numId w:val="13"/>
-        </w:numPr>
-        <w:ind w:left="1080" w:hanging="360"/>
-      </w:pPr>
-      <w:r>
-        <w:t>mean – the mean calculated development time.</w:t>
-      </w:r>
-    </w:p>
-    <w:p>
-      <w:pPr>
-        <w:pStyle w:val="ListParagraph"/>
-        <w:numPr>
-          <w:ilvl w:val="3"/>
-          <w:numId w:val="13"/>
-        </w:numPr>
-        <w:ind w:left="1080" w:hanging="360"/>
-      </w:pPr>
-      <w:proofErr w:type="spellStart"/>
-      <w:r>
-        <w:t>sd</w:t>
-      </w:r>
-      <w:proofErr w:type="spellEnd"/>
-      <w:r>
-        <w:t xml:space="preserve"> – the standard deviation of the calculated development time.</w:t>
-      </w:r>
-    </w:p>
-    <w:p>
-      <w:pPr>
-        <w:pStyle w:val="ListParagraph"/>
-        <w:numPr>
-          <w:ilvl w:val="3"/>
-          <w:numId w:val="13"/>
-        </w:numPr>
-        <w:ind w:left="1080" w:hanging="360"/>
-      </w:pPr>
-      <w:proofErr w:type="spellStart"/>
-      <w:r>
-        <w:t>n.count</w:t>
-      </w:r>
-      <w:proofErr w:type="spellEnd"/>
-      <w:r>
-        <w:t xml:space="preserve"> </w:t>
-      </w:r>
-      <w:r>
-        <w:t>–</w:t>
-      </w:r>
-      <w:r>
-        <w:t xml:space="preserve"> </w:t>
-      </w:r>
-      <w:r>
-        <w:t>the number of individuals used to calculate development time.</w:t>
-      </w:r>
-    </w:p>
-    <w:p>
-      <w:pPr>
-        <w:pStyle w:val="ListParagraph"/>
-        <w:numPr>
-          <w:ilvl w:val="3"/>
-          <w:numId w:val="13"/>
-        </w:numPr>
-        <w:ind w:left="1080" w:hanging="360"/>
-      </w:pPr>
-      <w:r>
-        <w:lastRenderedPageBreak/>
-        <w:t>se – the standard error of the calculated development time.</w:t>
-      </w:r>
-    </w:p>
-    <w:p>
-      <w:pPr>
-        <w:pStyle w:val="ListParagraph"/>
-        <w:numPr>
-          <w:ilvl w:val="3"/>
-          <w:numId w:val="13"/>
-        </w:numPr>
-        <w:ind w:left="1080" w:hanging="360"/>
-      </w:pPr>
-      <w:r>
-        <w:t>lower.ci – the lower bound of the 95% confidence interval.</w:t>
-      </w:r>
-    </w:p>
-    <w:p>
-      <w:pPr>
-        <w:pStyle w:val="ListParagraph"/>
-        <w:numPr>
-          <w:ilvl w:val="3"/>
-          <w:numId w:val="13"/>
-        </w:numPr>
-        <w:ind w:left="1080" w:hanging="360"/>
-      </w:pPr>
-      <w:r>
-        <w:t>upper.ci – the upper bound of the 95% confidence interval.</w:t>
-      </w:r>
-    </w:p>
-    <w:p>
-      <w:pPr>
-        <w:pStyle w:val="ListParagraph"/>
-        <w:numPr>
-          <w:ilvl w:val="3"/>
-          <w:numId w:val="13"/>
-        </w:numPr>
-        <w:ind w:left="1080" w:hanging="360"/>
-      </w:pPr>
-      <w:r>
-        <w:t xml:space="preserve">Stage – the life </w:t>
-      </w:r>
-      <w:r>
-        <w:t xml:space="preserve">stage </w:t>
-      </w:r>
-      <w:r>
-        <w:t>reflecting the calculated development time.</w:t>
-      </w:r>
-    </w:p>
-    <w:p>
-      <w:pPr>
-        <w:pStyle w:val="ListParagraph"/>
-        <w:ind w:left="1080"/>
-      </w:pPr>
-    </w:p>
-    <w:p>
-      <w:pPr>
-        <w:pStyle w:val="ListParagraph"/>
-        <w:numPr>
-          <w:ilvl w:val="2"/>
-          <w:numId w:val="13"/>
-        </w:numPr>
-        <w:ind w:left="360"/>
-      </w:pPr>
-      <w:r>
-        <w:t>GR_data_MS_w_11.txt</w:t>
-      </w:r>
-      <w:r>
-        <w:t xml:space="preserve"> – this file is a summary of calculated </w:t>
-      </w:r>
-      <w:r>
-        <w:t xml:space="preserve">somatic </w:t>
-      </w:r>
-      <w:r>
-        <w:t xml:space="preserve">growth rates </w:t>
-      </w:r>
-      <w:r>
-        <w:t>from measured body sizes and calculated development times.</w:t>
-      </w:r>
-      <w:r>
-        <w:t xml:space="preserve"> </w:t>
-      </w:r>
-      <w:r>
-        <w:t xml:space="preserve">The F11 data only includes the AM and OWA treatments for the food-limited experiment. </w:t>
-      </w:r>
-      <w:r>
-        <w:t xml:space="preserve">There are </w:t>
-      </w:r>
-      <w:r>
-        <w:t>fifteen</w:t>
-      </w:r>
-      <w:r>
-        <w:t xml:space="preserve"> (1</w:t>
-      </w:r>
-      <w:r>
-        <w:t>5</w:t>
-      </w:r>
-      <w:r>
-        <w:t>) columns of data:</w:t>
-      </w:r>
-    </w:p>
-    <w:p>
-      <w:pPr>
-        <w:pStyle w:val="ListParagraph"/>
-        <w:numPr>
-          <w:ilvl w:val="3"/>
-          <w:numId w:val="13"/>
-        </w:numPr>
-        <w:ind w:left="1080" w:hanging="360"/>
-      </w:pPr>
-      <w:r>
-        <w:t>Generation – the generation where the data was collected.</w:t>
-      </w:r>
-    </w:p>
-    <w:p>
-      <w:pPr>
-        <w:pStyle w:val="ListParagraph"/>
-        <w:numPr>
-          <w:ilvl w:val="3"/>
-          <w:numId w:val="13"/>
-        </w:numPr>
-        <w:ind w:left="1080" w:hanging="360"/>
-      </w:pPr>
-      <w:r>
-        <w:t>Treatment – the treatment affiliated with survival data collected (1 = AM, 2 = OA, 3 = OW, 4 = OWA).</w:t>
-      </w:r>
-    </w:p>
-    <w:p>
-      <w:pPr>
-        <w:pStyle w:val="ListParagraph"/>
-        <w:numPr>
-          <w:ilvl w:val="3"/>
-          <w:numId w:val="13"/>
-        </w:numPr>
-        <w:ind w:left="1080" w:hanging="360"/>
-      </w:pPr>
-      <w:r>
-        <w:t>Rep – the culture replicate that the data was collected from.</w:t>
-      </w:r>
-    </w:p>
-    <w:p>
-      <w:pPr>
-        <w:pStyle w:val="ListParagraph"/>
-        <w:numPr>
-          <w:ilvl w:val="3"/>
-          <w:numId w:val="13"/>
-        </w:numPr>
-        <w:ind w:left="1080" w:hanging="360"/>
-      </w:pPr>
-      <w:proofErr w:type="spellStart"/>
-      <w:r>
-        <w:t>Stage.x</w:t>
-      </w:r>
-      <w:proofErr w:type="spellEnd"/>
-      <w:r>
-        <w:t xml:space="preserve"> – the stage of</w:t>
-      </w:r>
-      <w:r>
-        <w:t xml:space="preserve"> the mature life stage used to calculate the somatic growth rate.</w:t>
-      </w:r>
-    </w:p>
-    <w:p>
-      <w:pPr>
-        <w:pStyle w:val="ListParagraph"/>
-        <w:numPr>
-          <w:ilvl w:val="3"/>
-          <w:numId w:val="13"/>
-        </w:numPr>
-        <w:ind w:left="1080" w:hanging="360"/>
-      </w:pPr>
-      <w:proofErr w:type="spellStart"/>
-      <w:r>
-        <w:t>Number.x</w:t>
-      </w:r>
-      <w:proofErr w:type="spellEnd"/>
-      <w:r>
-        <w:t xml:space="preserve"> – the individual within a replicate for each treatment</w:t>
-      </w:r>
-      <w:r>
-        <w:t xml:space="preserve"> of the mature life stage</w:t>
-      </w:r>
-      <w:r>
-        <w:t>.</w:t>
-      </w:r>
-    </w:p>
-    <w:p>
-      <w:pPr>
-        <w:pStyle w:val="ListParagraph"/>
-        <w:numPr>
-          <w:ilvl w:val="3"/>
-          <w:numId w:val="13"/>
-        </w:numPr>
-        <w:ind w:left="1080" w:hanging="360"/>
-      </w:pPr>
-      <w:proofErr w:type="spellStart"/>
-      <w:r>
-        <w:t>Length.x</w:t>
-      </w:r>
-      <w:proofErr w:type="spellEnd"/>
-      <w:r>
-        <w:t xml:space="preserve"> – the measured length of the mature individual.</w:t>
-      </w:r>
-    </w:p>
-    <w:p>
-      <w:pPr>
-        <w:pStyle w:val="ListParagraph"/>
-        <w:numPr>
-          <w:ilvl w:val="3"/>
-          <w:numId w:val="13"/>
-        </w:numPr>
-        <w:ind w:left="1080" w:hanging="360"/>
-      </w:pPr>
-      <w:proofErr w:type="spellStart"/>
-      <w:r>
-        <w:t>Weight.x</w:t>
-      </w:r>
-      <w:proofErr w:type="spellEnd"/>
-      <w:r>
-        <w:t xml:space="preserve"> – the calculated weight of the mature individual.</w:t>
-      </w:r>
-    </w:p>
-    <w:p>
-      <w:pPr>
-        <w:pStyle w:val="ListParagraph"/>
-        <w:numPr>
-          <w:ilvl w:val="3"/>
-          <w:numId w:val="13"/>
-        </w:numPr>
-        <w:ind w:left="1080" w:hanging="360"/>
-      </w:pPr>
-      <w:proofErr w:type="spellStart"/>
-      <w:r>
-        <w:t>Stage.y</w:t>
-      </w:r>
-      <w:proofErr w:type="spellEnd"/>
-      <w:r>
-        <w:t xml:space="preserve"> – the </w:t>
-      </w:r>
-      <w:r>
-        <w:t>stage of the C1 individual used to pair with the mature individual for change in body weight</w:t>
-      </w:r>
-      <w:r>
-        <w:t>.</w:t>
-      </w:r>
-    </w:p>
-    <w:p>
-      <w:pPr>
-        <w:pStyle w:val="ListParagraph"/>
-        <w:numPr>
-          <w:ilvl w:val="3"/>
-          <w:numId w:val="13"/>
-        </w:numPr>
-        <w:ind w:left="1080" w:hanging="360"/>
-      </w:pPr>
-      <w:proofErr w:type="spellStart"/>
-      <w:r>
-        <w:t>Number.y</w:t>
-      </w:r>
-      <w:proofErr w:type="spellEnd"/>
-      <w:r>
-        <w:t xml:space="preserve"> – the individual within a replicate for each treatment of the C1 life stage.</w:t>
-      </w:r>
-    </w:p>
-    <w:p>
-      <w:pPr>
-        <w:pStyle w:val="ListParagraph"/>
-        <w:numPr>
-          <w:ilvl w:val="3"/>
-          <w:numId w:val="13"/>
-        </w:numPr>
-        <w:ind w:left="1080" w:hanging="360"/>
-      </w:pPr>
-      <w:proofErr w:type="spellStart"/>
-      <w:r>
-        <w:t>Weight.y</w:t>
-      </w:r>
-      <w:proofErr w:type="spellEnd"/>
-      <w:r>
-        <w:t xml:space="preserve"> – the calculated weight of the C1 individual.</w:t>
-      </w:r>
-    </w:p>
-    <w:p>
-      <w:pPr>
-        <w:pStyle w:val="ListParagraph"/>
-        <w:numPr>
-          <w:ilvl w:val="3"/>
-          <w:numId w:val="13"/>
-        </w:numPr>
-        <w:ind w:left="1080" w:hanging="360"/>
-      </w:pPr>
-      <w:proofErr w:type="spellStart"/>
-      <w:r>
-        <w:t>weight</w:t>
-      </w:r>
-      <w:r>
-        <w:t>.diff</w:t>
-      </w:r>
-      <w:proofErr w:type="spellEnd"/>
-      <w:r>
-        <w:t xml:space="preserve"> – the change in weight between the C1 and C6F/C6M stage.</w:t>
-      </w:r>
-    </w:p>
-    <w:p>
-      <w:pPr>
-        <w:pStyle w:val="ListParagraph"/>
-        <w:numPr>
-          <w:ilvl w:val="3"/>
-          <w:numId w:val="13"/>
-        </w:numPr>
-        <w:ind w:left="1080" w:hanging="360"/>
-      </w:pPr>
-      <w:r>
-        <w:t xml:space="preserve">Beak </w:t>
-      </w:r>
-      <w:r>
-        <w:t>–</w:t>
-      </w:r>
-      <w:r>
-        <w:t xml:space="preserve"> </w:t>
-      </w:r>
-      <w:r>
-        <w:t>the beaker used during the experiment.</w:t>
-      </w:r>
-    </w:p>
-    <w:p>
-      <w:pPr>
-        <w:pStyle w:val="ListParagraph"/>
-        <w:numPr>
-          <w:ilvl w:val="3"/>
-          <w:numId w:val="13"/>
-        </w:numPr>
-        <w:ind w:left="1080" w:hanging="360"/>
-      </w:pPr>
-      <w:proofErr w:type="spellStart"/>
-      <w:r>
-        <w:t>Dev.diff</w:t>
-      </w:r>
-      <w:proofErr w:type="spellEnd"/>
-      <w:r>
-        <w:t xml:space="preserve"> – the difference in development time between the mature life stage and the </w:t>
-      </w:r>
-      <w:r>
-        <w:t>C1 life stage.</w:t>
-      </w:r>
-    </w:p>
-    <w:p>
-      <w:pPr>
-        <w:pStyle w:val="ListParagraph"/>
-        <w:numPr>
-          <w:ilvl w:val="3"/>
-          <w:numId w:val="13"/>
-        </w:numPr>
-        <w:ind w:left="1080" w:hanging="360"/>
-      </w:pPr>
-      <w:proofErr w:type="spellStart"/>
-      <w:r>
-        <w:t>Growth.Rate</w:t>
-      </w:r>
-      <w:proofErr w:type="spellEnd"/>
-      <w:r>
-        <w:t xml:space="preserve"> – the calculated somatic growth rate.</w:t>
-      </w:r>
-    </w:p>
-    <w:p>
-      <w:pPr>
-        <w:pStyle w:val="ListParagraph"/>
-        <w:ind w:left="1080"/>
-      </w:pPr>
-    </w:p>
-    <w:p>
-      <w:pPr>
-        <w:pStyle w:val="ListParagraph"/>
-        <w:numPr>
-          <w:ilvl w:val="2"/>
-          <w:numId w:val="13"/>
-        </w:numPr>
-        <w:ind w:left="360"/>
-      </w:pPr>
-      <w:r>
-        <w:t>lambda_results_devtime_surv_epr_hf_sex_w_f11</w:t>
-      </w:r>
-      <w:r>
-        <w:t>.txt</w:t>
-      </w:r>
-      <w:r>
-        <w:t xml:space="preserve"> – This is a tab</w:t>
-      </w:r>
-      <w:r>
-        <w:t>-delimited text file</w:t>
-      </w:r>
-      <w:r>
-        <w:t xml:space="preserve"> of the calculated fitness (λ) data derived from </w:t>
-      </w:r>
-      <w:r>
-        <w:t xml:space="preserve">life-history trait data. </w:t>
-      </w:r>
-      <w:r>
-        <w:t xml:space="preserve">The F11 data only includes the AM and OWA treatments for the food-limited experiment. </w:t>
-      </w:r>
-      <w:r>
-        <w:t xml:space="preserve">There are </w:t>
-      </w:r>
-      <w:r>
-        <w:t xml:space="preserve">nine (9) </w:t>
-      </w:r>
-      <w:r>
-        <w:t>columns of data:</w:t>
-      </w:r>
-    </w:p>
-    <w:p>
-      <w:pPr>
-        <w:pStyle w:val="ListParagraph"/>
-        <w:numPr>
-          <w:ilvl w:val="3"/>
-          <w:numId w:val="13"/>
-        </w:numPr>
-        <w:ind w:left="1080" w:hanging="360"/>
-      </w:pPr>
-      <w:r>
-        <w:t>Generation – the generation where the data was collected.</w:t>
-      </w:r>
-    </w:p>
-    <w:p>
-      <w:pPr>
-        <w:pStyle w:val="ListParagraph"/>
-        <w:numPr>
-          <w:ilvl w:val="3"/>
-          <w:numId w:val="13"/>
-        </w:numPr>
-        <w:ind w:left="1080" w:hanging="360"/>
-      </w:pPr>
-      <w:r>
-        <w:t>Treatment – the treatment affiliated with survival data collected (1 = AM, 2 = OA, 3 = OW, 4 = OWA).</w:t>
-      </w:r>
-    </w:p>
-    <w:p>
-      <w:pPr>
-        <w:pStyle w:val="ListParagraph"/>
-        <w:numPr>
-          <w:ilvl w:val="3"/>
-          <w:numId w:val="13"/>
-        </w:numPr>
-        <w:ind w:left="1080" w:hanging="360"/>
-      </w:pPr>
-      <w:r>
-        <w:t>Rep – the culture replicate that the data was collected from.</w:t>
-      </w:r>
-    </w:p>
-    <w:p>
-      <w:pPr>
-        <w:pStyle w:val="ListParagraph"/>
-        <w:numPr>
-          <w:ilvl w:val="3"/>
-          <w:numId w:val="13"/>
-        </w:numPr>
-        <w:ind w:left="1080" w:hanging="360"/>
-      </w:pPr>
-      <w:r>
-        <w:t>lambda – the calculated fitness (λ) value.</w:t>
-      </w:r>
-    </w:p>
-    <w:p>
-      <w:pPr>
-        <w:pStyle w:val="ListParagraph"/>
-        <w:numPr>
-          <w:ilvl w:val="3"/>
-          <w:numId w:val="13"/>
-        </w:numPr>
-        <w:ind w:left="1080" w:hanging="360"/>
-      </w:pPr>
-      <w:proofErr w:type="spellStart"/>
-      <w:r>
-        <w:t>surv</w:t>
-      </w:r>
-      <w:proofErr w:type="spellEnd"/>
-      <w:r>
-        <w:t xml:space="preserve"> – the survival value used to calculate λ.</w:t>
-      </w:r>
-    </w:p>
-    <w:p>
-      <w:pPr>
-        <w:pStyle w:val="ListParagraph"/>
-        <w:numPr>
-          <w:ilvl w:val="3"/>
-          <w:numId w:val="13"/>
-        </w:numPr>
-        <w:ind w:left="1080" w:hanging="360"/>
-      </w:pPr>
-      <w:proofErr w:type="spellStart"/>
-      <w:r>
-        <w:t>epr</w:t>
-      </w:r>
-      <w:proofErr w:type="spellEnd"/>
-      <w:r>
-        <w:t xml:space="preserve"> – the EPR value</w:t>
-      </w:r>
-      <w:r>
-        <w:t xml:space="preserve"> (eggs per female per day) </w:t>
-      </w:r>
-      <w:r>
-        <w:t>used to calculate λ.</w:t>
-      </w:r>
-    </w:p>
-    <w:p>
-      <w:pPr>
-        <w:pStyle w:val="ListParagraph"/>
-        <w:numPr>
-          <w:ilvl w:val="3"/>
-          <w:numId w:val="13"/>
-        </w:numPr>
-        <w:ind w:left="1080" w:hanging="360"/>
-      </w:pPr>
-      <w:r>
-        <w:lastRenderedPageBreak/>
-        <w:t>hf</w:t>
-      </w:r>
-      <w:r>
-        <w:t xml:space="preserve"> – the hatching success value used to calculate λ.</w:t>
-      </w:r>
-    </w:p>
-    <w:p>
-      <w:pPr>
-        <w:pStyle w:val="ListParagraph"/>
-        <w:numPr>
-          <w:ilvl w:val="3"/>
-          <w:numId w:val="13"/>
-        </w:numPr>
-        <w:ind w:left="1080" w:hanging="360"/>
-      </w:pPr>
-      <w:r>
-        <w:t>sex</w:t>
-      </w:r>
-      <w:r>
-        <w:t xml:space="preserve"> – the female sex ratio used to calculate λ.</w:t>
-      </w:r>
-    </w:p>
-    <w:p>
-      <w:pPr>
-        <w:pStyle w:val="ListParagraph"/>
-        <w:numPr>
-          <w:ilvl w:val="3"/>
-          <w:numId w:val="13"/>
-        </w:numPr>
-        <w:ind w:left="1080" w:hanging="360"/>
-      </w:pPr>
-      <w:proofErr w:type="spellStart"/>
-      <w:r>
-        <w:t>dev</w:t>
-      </w:r>
-      <w:r>
-        <w:t>.time</w:t>
-      </w:r>
-      <w:proofErr w:type="spellEnd"/>
-      <w:r>
-        <w:t xml:space="preserve"> – the development time </w:t>
-      </w:r>
-      <w:r>
-        <w:t>(days) to adulthood needed to calculate λ.</w:t>
-      </w:r>
-    </w:p>
-    <w:p>
-      <w:pPr>
-        <w:pStyle w:val="ListParagraph"/>
-        <w:ind w:left="1080"/>
-      </w:pPr>
-    </w:p>
-    <w:p>
-      <w:pPr>
-        <w:pStyle w:val="ListParagraph"/>
-        <w:numPr>
-          <w:ilvl w:val="2"/>
-          <w:numId w:val="13"/>
-        </w:numPr>
-        <w:ind w:left="360"/>
-      </w:pPr>
-      <w:r>
-        <w:t>lambda_results_cost_f11_surv_epr_hf_devtime</w:t>
-      </w:r>
-      <w:r>
-        <w:t xml:space="preserve">.txt – This is a tab-delimited text file of the calculated fitness (λ) data derived from life-history trait data during the F11 reciprocal transplant and food-limitation experiments. There are </w:t>
-      </w:r>
-      <w:r>
-        <w:t>eight</w:t>
-      </w:r>
-      <w:r>
-        <w:t xml:space="preserve"> (</w:t>
-      </w:r>
-      <w:r>
-        <w:t>8</w:t>
-      </w:r>
-      <w:r>
-        <w:t>) columns of data:</w:t>
-      </w:r>
-    </w:p>
-    <w:p>
-      <w:pPr>
-        <w:pStyle w:val="ListParagraph"/>
-        <w:numPr>
-          <w:ilvl w:val="3"/>
-          <w:numId w:val="13"/>
-        </w:numPr>
-        <w:ind w:left="1080" w:hanging="360"/>
-      </w:pPr>
-      <w:r>
-        <w:t>Treatment – the treatment affiliated with survival data collected (1 = AM, 4 = OWA, 5 = OWA-&gt;AM, 6 = AM-&gt;OWA).</w:t>
-      </w:r>
-    </w:p>
-    <w:p>
-      <w:pPr>
-        <w:pStyle w:val="ListParagraph"/>
-        <w:numPr>
-          <w:ilvl w:val="3"/>
-          <w:numId w:val="13"/>
-        </w:numPr>
-        <w:ind w:left="1080" w:hanging="360"/>
-      </w:pPr>
-      <w:r>
-        <w:t>Food – the food concentration (</w:t>
-      </w:r>
-      <w:proofErr w:type="spellStart"/>
-      <w:r>
-        <w:t>μg</w:t>
-      </w:r>
-      <w:proofErr w:type="spellEnd"/>
-      <w:r>
-        <w:t xml:space="preserve"> C/L) for each individual mate pair.</w:t>
-      </w:r>
-    </w:p>
-    <w:p>
-      <w:pPr>
-        <w:pStyle w:val="ListParagraph"/>
-        <w:numPr>
-          <w:ilvl w:val="3"/>
-          <w:numId w:val="13"/>
-        </w:numPr>
-        <w:ind w:left="1080" w:hanging="360"/>
-      </w:pPr>
-      <w:r>
-        <w:t>Rep – the culture replicate that the data was collected from.</w:t>
-      </w:r>
-    </w:p>
-    <w:p>
-      <w:pPr>
-        <w:pStyle w:val="ListParagraph"/>
-        <w:numPr>
-          <w:ilvl w:val="3"/>
-          <w:numId w:val="13"/>
-        </w:numPr>
-        <w:ind w:left="1080" w:hanging="360"/>
-      </w:pPr>
-      <w:proofErr w:type="spellStart"/>
-      <w:r>
-        <w:t>surv</w:t>
-      </w:r>
-      <w:proofErr w:type="spellEnd"/>
-      <w:r>
-        <w:t xml:space="preserve"> – the survival value used to calculate λ.</w:t>
-      </w:r>
-    </w:p>
-    <w:p>
-      <w:pPr>
-        <w:pStyle w:val="ListParagraph"/>
-        <w:numPr>
-          <w:ilvl w:val="3"/>
-          <w:numId w:val="13"/>
-        </w:numPr>
-        <w:ind w:left="1080" w:hanging="360"/>
-      </w:pPr>
-      <w:proofErr w:type="spellStart"/>
-      <w:r>
-        <w:t>epr</w:t>
-      </w:r>
-      <w:proofErr w:type="spellEnd"/>
-      <w:r>
-        <w:t xml:space="preserve"> – the EPR value (eggs per female per day) used to calculate λ.</w:t>
-      </w:r>
-    </w:p>
-    <w:p>
-      <w:pPr>
-        <w:pStyle w:val="ListParagraph"/>
-        <w:numPr>
-          <w:ilvl w:val="3"/>
-          <w:numId w:val="13"/>
-        </w:numPr>
-        <w:ind w:left="1080" w:hanging="360"/>
-      </w:pPr>
-      <w:r>
-        <w:t>hf – the hatching success value used to calculate λ.</w:t>
-      </w:r>
-    </w:p>
-    <w:p>
-      <w:pPr>
-        <w:pStyle w:val="ListParagraph"/>
-        <w:numPr>
-          <w:ilvl w:val="3"/>
-          <w:numId w:val="13"/>
-        </w:numPr>
-        <w:ind w:left="1080" w:hanging="360"/>
-      </w:pPr>
-      <w:proofErr w:type="spellStart"/>
-      <w:r>
-        <w:t>dev.time</w:t>
-      </w:r>
-      <w:proofErr w:type="spellEnd"/>
-      <w:r>
-        <w:t xml:space="preserve"> – the development time (days) to adulthood needed to calculate λ.</w:t>
-      </w:r>
-    </w:p>
-    <w:p>
-      <w:pPr>
-        <w:pStyle w:val="ListParagraph"/>
-        <w:numPr>
-          <w:ilvl w:val="3"/>
-          <w:numId w:val="13"/>
-        </w:numPr>
-        <w:ind w:left="1080" w:hanging="360"/>
-      </w:pPr>
-      <w:r>
-        <w:t>lambda – the calculated fitness (λ) value.</w:t>
-      </w:r>
-    </w:p>
-    <w:p>
-      <w:pPr>
-        <w:pStyle w:val="ListParagraph"/>
-        <w:ind w:left="1080"/>
-      </w:pPr>
-    </w:p>
-    <w:p>
-      <w:pPr>
-        <w:pStyle w:val="ListParagraph"/>
-        <w:numPr>
-          <w:ilvl w:val="2"/>
-          <w:numId w:val="13"/>
-        </w:numPr>
-        <w:ind w:left="360"/>
-      </w:pPr>
-      <w:r>
         <w:t>fst_Ahudsonica_MS</w:t>
       </w:r>
       <w:r>
-        <w:t xml:space="preserve">.txt – this is a tab-delimited file of </w:t>
-      </w:r>
-      <w:proofErr w:type="spellStart"/>
-      <w:r>
-        <w:t>F</w:t>
+        <w:t>.txt – this is a tab-delimited file of F</w:t>
       </w:r>
       <w:r>
         <w:rPr>
@@ -3115,7 +2803,6 @@
         </w:rPr>
         <w:t>st</w:t>
       </w:r>
-      <w:proofErr w:type="spellEnd"/>
       <w:r>
         <w:t xml:space="preserve"> values calculated from variant sites. There are 14 columns of data:</w:t>
       </w:r>
@@ -3233,17 +2920,8 @@
         </w:numPr>
         <w:ind w:left="720"/>
       </w:pPr>
-      <w:proofErr w:type="spellStart"/>
-      <w:r>
-        <w:t>fst</w:t>
-      </w:r>
-      <w:proofErr w:type="spellEnd"/>
-      <w:r>
-        <w:t xml:space="preserve"> – the calculated </w:t>
-      </w:r>
-      <w:proofErr w:type="spellStart"/>
-      <w:r>
-        <w:t>F</w:t>
+      <w:r>
+        <w:t>fst – the calculated F</w:t>
       </w:r>
       <w:r>
         <w:rPr>
@@ -3251,7 +2929,6 @@
         </w:rPr>
         <w:t>st</w:t>
       </w:r>
-      <w:proofErr w:type="spellEnd"/>
       <w:r>
         <w:t xml:space="preserve"> value.</w:t>
       </w:r>
@@ -3304,13 +2981,9 @@
         </w:numPr>
         <w:ind w:left="720"/>
       </w:pPr>
-      <w:proofErr w:type="spellStart"/>
-      <w:r>
-        <w:t>group_gen</w:t>
-      </w:r>
-      <w:proofErr w:type="spellEnd"/>
-      <w:r>
-        <w:t xml:space="preserve"> – the two treatments being compared with the relevant generation.</w:t>
+      <w:r>
+        <w:lastRenderedPageBreak/>
+        <w:t>group_gen – the two treatments being compared with the relevant generation.</w:t>
       </w:r>
     </w:p>
     <w:p>
@@ -3322,13 +2995,8 @@
         </w:numPr>
         <w:ind w:left="720"/>
       </w:pPr>
-      <w:proofErr w:type="spellStart"/>
-      <w:r>
-        <w:t>generation_mod</w:t>
-      </w:r>
-      <w:proofErr w:type="spellEnd"/>
-      <w:r>
-        <w:t xml:space="preserve"> – the generation for the two treatments being compared.</w:t>
+      <w:r>
+        <w:t>generation_mod – the generation for the two treatments being compared.</w:t>
       </w:r>
     </w:p>
     <w:p>
@@ -3363,7 +3031,6 @@
         </w:numPr>
       </w:pPr>
       <w:r>
-        <w:lastRenderedPageBreak/>
         <w:t xml:space="preserve">Summary files – all files in this directory are MS Excel Workbooks with multiple tabs that consist of model summaries and ANOVA tables. All tabs are labeled with the respective model type for a particular trait. </w:t>
       </w:r>
     </w:p>
@@ -3547,11 +3214,7 @@
         <w:ind w:left="630" w:hanging="270"/>
       </w:pPr>
       <w:r>
-        <w:t xml:space="preserve">filtered_variants_Ahudsonica_MS.txt – this is a large, 300 Megabyte tab-delimited text file for evaluating </w:t>
-      </w:r>
-      <w:proofErr w:type="spellStart"/>
-      <w:r>
-        <w:t>F</w:t>
+        <w:t>filtered_variants_Ahudsonica_MS.txt – this is a large, 300 Megabyte tab-delimited text file for evaluating F</w:t>
       </w:r>
       <w:r>
         <w:rPr>
@@ -3559,7 +3222,6 @@
         </w:rPr>
         <w:t>st</w:t>
       </w:r>
-      <w:proofErr w:type="spellEnd"/>
       <w:r>
         <w:t xml:space="preserve"> values. There are 48 columns. Details on column information can be found at </w:t>
       </w:r>
@@ -3572,7 +3234,11 @@
         </w:r>
       </w:hyperlink>
       <w:r>
-        <w:t xml:space="preserve">. To download the file, navigate to: </w:t>
+        <w:t xml:space="preserve">. To </w:t>
+      </w:r>
+      <w:r>
+        <w:lastRenderedPageBreak/>
+        <w:t xml:space="preserve">download the file, navigate to: </w:t>
       </w:r>
       <w:hyperlink r:id="rId6" w:history="1">
         <w:r>

</xml_diff>